<commit_message>
issue #49.  Function call functors can now be expressions.  DeltaType is now a subclass of CallableType.  Attributes now go through ID.
</commit_message>
<xml_diff>
--- a/doc/UI Manual.docx
+++ b/doc/UI Manual.docx
@@ -111,7 +111,7 @@
           <w:sz w:val="24"/>
           <w:szCs w:val="24"/>
         </w:rPr>
-        <w:t>Wednesday, October 27, 2021</w:t>
+        <w:t>Sunday, October 31, 2021</w:t>
       </w:r>
       <w:r>
         <w:rPr>
@@ -404,15 +404,7 @@
         <w:t>${ROOT}</w:t>
       </w:r>
       <w:r>
-        <w:t xml:space="preserve"> will either be the root directory of the zip </w:t>
-      </w:r>
-      <w:proofErr w:type="gramStart"/>
-      <w:r>
-        <w:t>file</w:t>
-      </w:r>
-      <w:proofErr w:type="gramEnd"/>
-      <w:r>
-        <w:t xml:space="preserve"> or a subdirectory called </w:t>
+        <w:t xml:space="preserve"> will either be the root directory of the zip file or a subdirectory called </w:t>
       </w:r>
       <w:r>
         <w:rPr>
@@ -1081,15 +1073,7 @@
         <w:pStyle w:val="Continuation"/>
       </w:pPr>
       <w:r>
-        <w:t xml:space="preserve">Note that a time value is a single argument, so if a space is included between the number and the unit, the argument must be enclosed in </w:t>
-      </w:r>
-      <w:proofErr w:type="gramStart"/>
-      <w:r>
-        <w:t>quotes</w:t>
-      </w:r>
-      <w:proofErr w:type="gramEnd"/>
-      <w:r>
-        <w:t xml:space="preserve"> or the space must be escaped using a backslash.</w:t>
+        <w:t>Note that a time value is a single argument, so if a space is included between the number and the unit, the argument must be enclosed in quotes or the space must be escaped using a backslash.</w:t>
       </w:r>
     </w:p>
     <w:p>
@@ -2480,15 +2464,7 @@
     </w:p>
     <w:p>
       <w:r>
-        <w:t xml:space="preserve">The device name you want to look for </w:t>
-      </w:r>
-      <w:proofErr w:type="spellStart"/>
-      <w:r>
-        <w:t>for</w:t>
-      </w:r>
-      <w:proofErr w:type="spellEnd"/>
-      <w:r>
-        <w:t xml:space="preserve"> the OpenDrop controller is “Feather M0”, and the option value is found in the “Drive Letter” column, in this case </w:t>
+        <w:t xml:space="preserve">The device name you want to look for for the OpenDrop controller is “Feather M0”, and the option value is found in the “Drive Letter” column, in this case </w:t>
       </w:r>
       <w:r>
         <w:rPr>
@@ -2713,15 +2689,7 @@
         <w:footnoteReference w:id="3"/>
       </w:r>
       <w:r>
-        <w:t xml:space="preserve">  When multiple electrode state changes are specified at the same time, they all take place on the next clock tick.  By default, the clock ticks once </w:t>
-      </w:r>
-      <w:proofErr w:type="spellStart"/>
-      <w:r>
-        <w:t>ever</w:t>
-      </w:r>
-      <w:proofErr w:type="spellEnd"/>
-      <w:r>
-        <w:t xml:space="preserve"> 100 ms, but it can be sped up or slowed down either by use of the </w:t>
+        <w:t xml:space="preserve">  When multiple electrode state changes are specified at the same time, they all take place on the next clock tick.  By default, the clock ticks once ever 100 ms, but it can be sped up or slowed down either by use of the </w:t>
       </w:r>
       <w:r>
         <w:rPr>
@@ -3050,15 +3018,7 @@
     </w:p>
     <w:p>
       <w:r>
-        <w:t>Finally, in the text box at the bottom right, you can type macro language expressions</w:t>
-      </w:r>
-      <w:proofErr w:type="gramStart"/>
-      <w:r>
-        <w:t xml:space="preserve">. </w:t>
-      </w:r>
-      <w:proofErr w:type="gramEnd"/>
-      <w:r>
-        <w:t>The next section will go into the language in detail, but some examples:</w:t>
+        <w:t>Finally, in the text box at the bottom right, you can type macro language expressions. The next section will go into the language in detail, but some examples:</w:t>
       </w:r>
     </w:p>
     <w:p>
@@ -3346,7 +3306,6 @@
       <w:r>
         <w:t xml:space="preserve">, passing in well </w:t>
       </w:r>
-      <w:proofErr w:type="spellStart"/>
       <w:r>
         <w:rPr>
           <w:rStyle w:val="Snippet"/>
@@ -3354,11 +3313,7 @@
         <w:t>w</w:t>
       </w:r>
       <w:r>
-        <w:t xml:space="preserve"> as</w:t>
-      </w:r>
-      <w:proofErr w:type="spellEnd"/>
-      <w:r>
-        <w:t xml:space="preserve"> an argument.  Bind the resulting drop to </w:t>
+        <w:t xml:space="preserve"> as an argument.  Bind the resulting drop to </w:t>
       </w:r>
       <w:r>
         <w:rPr>
@@ -3531,15 +3486,7 @@
         <w:t xml:space="preserve"> button), the </w:t>
       </w:r>
       <w:r>
-        <w:t xml:space="preserve">expression will be printed to the console output.  When the expression completes, the result will also be printed.  </w:t>
-      </w:r>
-      <w:proofErr w:type="gramStart"/>
-      <w:r>
-        <w:t>So</w:t>
-      </w:r>
-      <w:proofErr w:type="gramEnd"/>
-      <w:r>
-        <w:t xml:space="preserve"> for the first expression</w:t>
+        <w:t>expression will be printed to the console output.  When the expression completes, the result will also be printed.  So for the first expression</w:t>
       </w:r>
     </w:p>
     <w:p>
@@ -5039,23 +4986,7 @@
           <w:b/>
           <w:bCs/>
         </w:rPr>
-        <w:t xml:space="preserve">Note: You probably don’t need to read this section unless you start getting error messages about undefined variables or variables that are defined when you don’t expect them to </w:t>
-      </w:r>
-      <w:proofErr w:type="gramStart"/>
-      <w:r>
-        <w:rPr>
-          <w:b/>
-          <w:bCs/>
-        </w:rPr>
-        <w:t>be</w:t>
-      </w:r>
-      <w:proofErr w:type="gramEnd"/>
-      <w:r>
-        <w:rPr>
-          <w:b/>
-          <w:bCs/>
-        </w:rPr>
-        <w:t xml:space="preserve"> and you don’t understand what’s going on.</w:t>
+        <w:t>Note: You probably don’t need to read this section unless you start getting error messages about undefined variables or variables that are defined when you don’t expect them to be and you don’t understand what’s going on.</w:t>
       </w:r>
     </w:p>
     <w:p>
@@ -5924,7 +5855,22 @@
     </w:p>
     <w:p>
       <w:r>
-        <w:t>Function calls, whether to a macro or a built-in function or other function-like object (e.g., a delta), comprise a name and a comma-separated list of parameters in parentheses:</w:t>
+        <w:t>Function calls</w:t>
+      </w:r>
+      <w:r>
+        <w:t>,</w:t>
+      </w:r>
+      <w:r>
+        <w:t xml:space="preserve"> </w:t>
+      </w:r>
+      <w:r>
+        <w:t xml:space="preserve">comprise a </w:t>
+      </w:r>
+      <w:r>
+        <w:t>“functor”</w:t>
+      </w:r>
+      <w:r>
+        <w:t xml:space="preserve"> and a comma-separated list of parameters in parentheses:</w:t>
       </w:r>
     </w:p>
     <w:p>
@@ -5937,51 +5883,52 @@
     </w:p>
     <w:p>
       <w:pPr>
+        <w:pStyle w:val="JavaCode"/>
+      </w:pPr>
+      <w:r>
+        <w:t>(up 2: down 3)(d1)</w:t>
+      </w:r>
+    </w:p>
+    <w:p>
+      <w:pPr>
+        <w:pStyle w:val="JavaCode"/>
+      </w:pPr>
+      <w:r>
+        <w:t>(macro1 if test1 else macro2)(d2, 3 north, pad1+right)</w:t>
+      </w:r>
+    </w:p>
+    <w:p>
+      <w:pPr>
+        <w:pStyle w:val="JavaCode"/>
+      </w:pPr>
+      <w:r>
+        <w:t>round(compute(d1, 2, down))</w:t>
+      </w:r>
+    </w:p>
+    <w:p>
+      <w:pPr>
         <w:pStyle w:val="Continuation"/>
       </w:pPr>
-      <w:commentRangeStart w:id="3"/>
-      <w:r>
-        <w:t>There is no provision (yet) for optional or named parameters</w:t>
-      </w:r>
-      <w:commentRangeEnd w:id="3"/>
-      <w:r>
-        <w:rPr>
-          <w:rStyle w:val="CommentReference"/>
-        </w:rPr>
-        <w:commentReference w:id="3"/>
-      </w:r>
-      <w:r>
-        <w:t>, so the number and types of the parameters must match that of the function.  (Except that, e.g., you can pass in an integer to a function that expects a float or a drop to a function that expects a pad).</w:t>
-      </w:r>
-    </w:p>
-    <w:p>
-      <w:commentRangeStart w:id="4"/>
-      <w:r>
-        <w:t>Note that the “function” part of the call must be a name</w:t>
-      </w:r>
-      <w:commentRangeEnd w:id="4"/>
-      <w:r>
-        <w:rPr>
-          <w:rStyle w:val="CommentReference"/>
-        </w:rPr>
-        <w:commentReference w:id="4"/>
-      </w:r>
-      <w:r>
-        <w:t>, which is looked up in the current scope, so all functions must be assigned to variables before being called.</w:t>
-      </w:r>
-    </w:p>
-    <w:p>
-      <w:pPr>
-        <w:pStyle w:val="MarginNote"/>
-        <w:framePr w:wrap="around"/>
-      </w:pPr>
-      <w:r>
-        <w:t>Injections</w:t>
-      </w:r>
-    </w:p>
-    <w:p>
-      <w:r>
-        <w:t>A function that takes a single argument may be called using a simpler “injection” syntax, with the argument being “injected” separated from the function by a colon:</w:t>
+      <w:r>
+        <w:t xml:space="preserve">If the functor is a built-in function (e.g., </w:t>
+      </w:r>
+      <w:r>
+        <w:rPr>
+          <w:rStyle w:val="Snippet"/>
+        </w:rPr>
+        <w:t>floor</w:t>
+      </w:r>
+      <w:r>
+        <w:t xml:space="preserve"> or </w:t>
+      </w:r>
+      <w:r>
+        <w:rPr>
+          <w:rStyle w:val="Snippet"/>
+        </w:rPr>
+        <w:t>str</w:t>
+      </w:r>
+      <w:r>
+        <w:t>), it must be a single name.</w:t>
       </w:r>
       <w:r>
         <w:rPr>
@@ -5989,213 +5936,14 @@
         </w:rPr>
         <w:footnoteReference w:id="7"/>
       </w:r>
-    </w:p>
-    <w:p>
-      <w:pPr>
-        <w:pStyle w:val="JavaCode"/>
-      </w:pPr>
-      <w:r>
-        <w:t>d : to row (n + d’s row</w:t>
-      </w:r>
-      <w:r>
-        <w:t>)</w:t>
-      </w:r>
-    </w:p>
-    <w:p>
-      <w:pPr>
-        <w:pStyle w:val="JavaCode"/>
-      </w:pPr>
-      <w:r>
-        <w:t>n : squared</w:t>
-      </w:r>
-    </w:p>
-    <w:p>
-      <w:pPr>
-        <w:pStyle w:val="Continuation"/>
-      </w:pPr>
-      <w:r>
-        <w:t xml:space="preserve">Note that unlike the full function call syntax, the function doesn’t have to be </w:t>
-      </w:r>
-      <w:r>
-        <w:t>bound to a name.  What happens is that first, the argument is computed, then the function is computed, and finally, the function is called with the argument as its only parameter.</w:t>
-      </w:r>
-    </w:p>
-    <w:p>
-      <w:r>
-        <w:t>The value of an injection is the value of the function call, unless the function doesn’t return an argument (e.g., a macro whose block is a parallel block, an if statement whose blocks don’t evaluate to the same type, or a sequential block whose last form doesn’t have a value).  In this case, the value of the injection is the value of the argument.</w:t>
-      </w:r>
-    </w:p>
-    <w:p>
-      <w:r>
-        <w:t>Since the colon operator is left associative, injections can be chained:</w:t>
-      </w:r>
-    </w:p>
-    <w:p>
-      <w:pPr>
-        <w:pStyle w:val="JavaCode"/>
-      </w:pPr>
-      <w:r>
-        <w:t>d : left 2 : up 5 : pause 2 seconds : right 5</w:t>
-      </w:r>
-    </w:p>
-    <w:p>
-      <w:pPr>
-        <w:pStyle w:val="JavaCode"/>
-      </w:pPr>
-      <w:r>
-        <w:t>w : dispense : right 3</w:t>
-      </w:r>
-    </w:p>
-    <w:p>
-      <w:pPr>
-        <w:pStyle w:val="Continuation"/>
-      </w:pPr>
-      <w:r>
-        <w:t xml:space="preserve">In the last form, </w:t>
-      </w:r>
-      <w:r>
-        <w:rPr>
-          <w:rStyle w:val="Snippet"/>
-        </w:rPr>
-        <w:t>w</w:t>
-      </w:r>
-      <w:r>
-        <w:t xml:space="preserve"> is a well and </w:t>
-      </w:r>
-      <w:r>
-        <w:rPr>
-          <w:rStyle w:val="Snippet"/>
-        </w:rPr>
-        <w:t>dispense</w:t>
-      </w:r>
-      <w:r>
-        <w:t xml:space="preserve"> is a macro that dispenses a drop and returns it.  The dispensed drop (the result of </w:t>
-      </w:r>
-      <w:r>
-        <w:rPr>
-          <w:rStyle w:val="Snippet"/>
-        </w:rPr>
-        <w:t>w : dispense</w:t>
-      </w:r>
-      <w:r>
-        <w:t>) is then walked three pads to the right and returned as the value of the entire injection chain.</w:t>
-      </w:r>
-    </w:p>
-    <w:p>
-      <w:r>
-        <w:t xml:space="preserve">When the left-hand side of the colon </w:t>
-      </w:r>
-      <w:r>
-        <w:t xml:space="preserve">doesn’t return a value that can be passed to the callable value on the right but </w:t>
-      </w:r>
-      <w:r>
-        <w:t>is itself a callable form, the behavior is a bit different (but hopefully intuitive).  In this case, the colon returns a value which is itself a callable function which, when called, passes in its arguments to the left-hand function and then the result (or pass-through argument) to the right-hand function.  For example</w:t>
-      </w:r>
-    </w:p>
-    <w:p>
-      <w:pPr>
-        <w:pStyle w:val="JavaCode"/>
-      </w:pPr>
-      <w:r>
-        <w:t>walk_path = left 2 : up 5</w:t>
-      </w:r>
-    </w:p>
-    <w:p>
-      <w:pPr>
-        <w:pStyle w:val="Continuation"/>
-      </w:pPr>
-      <w:r>
-        <w:lastRenderedPageBreak/>
-        <w:t xml:space="preserve">makes </w:t>
-      </w:r>
-      <w:r>
-        <w:rPr>
-          <w:rStyle w:val="Snippet"/>
-        </w:rPr>
-        <w:t>walk_path</w:t>
-      </w:r>
-      <w:r>
-        <w:t xml:space="preserve"> into a value that can be used as the injection target for a drop:</w:t>
-      </w:r>
-    </w:p>
-    <w:p>
-      <w:pPr>
-        <w:pStyle w:val="JavaCode"/>
-      </w:pPr>
-      <w:r>
-        <w:t>d : walk_path</w:t>
-      </w:r>
-    </w:p>
-    <w:p>
-      <w:pPr>
-        <w:pStyle w:val="Continuation"/>
-      </w:pPr>
-      <w:r>
-        <w:t xml:space="preserve">The left-hand side can take more (or less) than one argument, in which case, the full function call syntax must be used on the result.  For example, if </w:t>
-      </w:r>
-      <w:r>
-        <w:rPr>
-          <w:rStyle w:val="Snippet"/>
-        </w:rPr>
-        <w:t>rectangle</w:t>
-      </w:r>
-      <w:r>
-        <w:t xml:space="preserve"> is a macro that takes a drop and two deltas describing the first two sides of a rectangular path,</w:t>
-      </w:r>
-    </w:p>
-    <w:p>
-      <w:pPr>
-        <w:pStyle w:val="JavaCode"/>
-      </w:pPr>
-      <w:r>
-        <w:t>rectangle_plus = rectangle : 2 down</w:t>
-      </w:r>
-    </w:p>
-    <w:p>
-      <w:pPr>
-        <w:pStyle w:val="Continuation"/>
-      </w:pPr>
-      <w:r>
-        <w:t>is a path that walks the rectangle and then continues on downward for two pads.  It would be called like</w:t>
-      </w:r>
-    </w:p>
-    <w:p>
-      <w:pPr>
-        <w:pStyle w:val="JavaCode"/>
-      </w:pPr>
-      <w:r>
-        <w:t>rectangle_plus(d, 3 right, 2 up)</w:t>
-      </w:r>
-    </w:p>
-    <w:p>
-      <w:pPr>
-        <w:pStyle w:val="JavaCode"/>
-        <w:ind w:left="0"/>
-      </w:pPr>
-    </w:p>
-    <w:p>
-      <w:pPr>
-        <w:pStyle w:val="Subsection"/>
-        <w:framePr w:wrap="around"/>
-      </w:pPr>
-      <w:commentRangeStart w:id="5"/>
-      <w:r>
-        <w:t>Types</w:t>
-      </w:r>
-      <w:commentRangeEnd w:id="5"/>
-      <w:r>
-        <w:rPr>
-          <w:rStyle w:val="CommentReference"/>
-          <w:iCs w:val="0"/>
-          <w:smallCaps w:val="0"/>
-          <w:color w:val="auto"/>
-        </w:rPr>
-        <w:commentReference w:id="5"/>
-      </w:r>
-    </w:p>
-    <w:p>
-      <w:r>
-        <w:t>In this section, I’ll go over the various types of data that the macro language knows about.  For each type, I’ll detail</w:t>
+      <w:r>
+        <w:t xml:space="preserve">  Otherwise it should be an expression (including, of course, a single name</w:t>
+      </w:r>
+      <w:r>
+        <w:t>, referring to a variable bound to one of these</w:t>
+      </w:r>
+      <w:r>
+        <w:t>), returning one of the following (see below for explanation):</w:t>
       </w:r>
     </w:p>
     <w:p>
@@ -6207,7 +5955,7 @@
         </w:numPr>
       </w:pPr>
       <w:r>
-        <w:t>the name of the type (e.g., in macro parameter declarations),</w:t>
+        <w:t>a macro,</w:t>
       </w:r>
     </w:p>
     <w:p>
@@ -6219,7 +5967,7 @@
         </w:numPr>
       </w:pPr>
       <w:r>
-        <w:t>how you create a value of the type,</w:t>
+        <w:t>a delta or direction</w:t>
       </w:r>
     </w:p>
     <w:p>
@@ -6231,13 +5979,267 @@
         </w:numPr>
       </w:pPr>
       <w:r>
-        <w:t xml:space="preserve">what sorts of expressions you can perform on it, </w:t>
-      </w:r>
-      <w:proofErr w:type="gramStart"/>
-      <w:r>
-        <w:t>and</w:t>
-      </w:r>
-      <w:proofErr w:type="gramEnd"/>
+        <w:t xml:space="preserve">a </w:t>
+      </w:r>
+      <w:r>
+        <w:t xml:space="preserve">drop </w:t>
+      </w:r>
+      <w:r>
+        <w:t xml:space="preserve">motion specification such as </w:t>
+      </w:r>
+      <w:r>
+        <w:rPr>
+          <w:rStyle w:val="Snippet"/>
+        </w:rPr>
+        <w:t>to column 5</w:t>
+      </w:r>
+    </w:p>
+    <w:p>
+      <w:pPr>
+        <w:pStyle w:val="Continuation"/>
+      </w:pPr>
+      <w:commentRangeStart w:id="3"/>
+      <w:r>
+        <w:t>There is no provision (yet) for optional or named parameters</w:t>
+      </w:r>
+      <w:commentRangeEnd w:id="3"/>
+      <w:r>
+        <w:rPr>
+          <w:rStyle w:val="CommentReference"/>
+        </w:rPr>
+        <w:commentReference w:id="3"/>
+      </w:r>
+      <w:r>
+        <w:t>, so the number and types of the parameters must match that of the function.  (Except that, e.g., you can pass in an integer to a function that expects a float or a drop to a function that expects a pad).</w:t>
+      </w:r>
+    </w:p>
+    <w:p>
+      <w:pPr>
+        <w:pStyle w:val="MarginNote"/>
+        <w:framePr w:wrap="around"/>
+      </w:pPr>
+      <w:r>
+        <w:t>Injections</w:t>
+      </w:r>
+    </w:p>
+    <w:p>
+      <w:r>
+        <w:t>A function that takes a single argument may be called using a simpler “injection” syntax, with the argument being “injected” separated from the function by a colon:</w:t>
+      </w:r>
+      <w:r>
+        <w:rPr>
+          <w:rStyle w:val="FootnoteReference"/>
+        </w:rPr>
+        <w:footnoteReference w:id="8"/>
+      </w:r>
+    </w:p>
+    <w:p>
+      <w:pPr>
+        <w:pStyle w:val="JavaCode"/>
+      </w:pPr>
+      <w:r>
+        <w:t>d : to row (n + d’s row</w:t>
+      </w:r>
+      <w:r>
+        <w:t>)</w:t>
+      </w:r>
+    </w:p>
+    <w:p>
+      <w:pPr>
+        <w:pStyle w:val="JavaCode"/>
+      </w:pPr>
+      <w:r>
+        <w:t>n : squared</w:t>
+      </w:r>
+    </w:p>
+    <w:p>
+      <w:pPr>
+        <w:pStyle w:val="Continuation"/>
+      </w:pPr>
+      <w:r>
+        <w:t xml:space="preserve">Note that unlike the full function call syntax, the function doesn’t have to be </w:t>
+      </w:r>
+      <w:r>
+        <w:t>bound to a name.  What happens is that first, the argument is computed, then the function is computed, and finally, the function is called with the argument as its only parameter.</w:t>
+      </w:r>
+    </w:p>
+    <w:p>
+      <w:r>
+        <w:t>The value of an injection is the value of the function call, unless the function doesn’t return an argument (e.g., a macro whose block is a parallel block, an if statement whose blocks don’t evaluate to the same type, or a sequential block whose last form doesn’t have a value).  In this case, the value of the injection is the value of the argument.</w:t>
+      </w:r>
+    </w:p>
+    <w:p>
+      <w:r>
+        <w:t>Since the colon operator is left associative, injections can be chained:</w:t>
+      </w:r>
+    </w:p>
+    <w:p>
+      <w:pPr>
+        <w:pStyle w:val="JavaCode"/>
+      </w:pPr>
+      <w:r>
+        <w:t>d : left 2 : up 5 : pause 2 seconds : right 5</w:t>
+      </w:r>
+    </w:p>
+    <w:p>
+      <w:pPr>
+        <w:pStyle w:val="JavaCode"/>
+      </w:pPr>
+      <w:r>
+        <w:t>w : dispense : right 3</w:t>
+      </w:r>
+    </w:p>
+    <w:p>
+      <w:pPr>
+        <w:pStyle w:val="Continuation"/>
+      </w:pPr>
+      <w:r>
+        <w:lastRenderedPageBreak/>
+        <w:t xml:space="preserve">In the last form, </w:t>
+      </w:r>
+      <w:r>
+        <w:rPr>
+          <w:rStyle w:val="Snippet"/>
+        </w:rPr>
+        <w:t>w</w:t>
+      </w:r>
+      <w:r>
+        <w:t xml:space="preserve"> is a well and </w:t>
+      </w:r>
+      <w:r>
+        <w:rPr>
+          <w:rStyle w:val="Snippet"/>
+        </w:rPr>
+        <w:t>dispense</w:t>
+      </w:r>
+      <w:r>
+        <w:t xml:space="preserve"> is a macro that dispenses a drop and returns it.  The dispensed drop (the result of </w:t>
+      </w:r>
+      <w:r>
+        <w:rPr>
+          <w:rStyle w:val="Snippet"/>
+        </w:rPr>
+        <w:t>w : dispense</w:t>
+      </w:r>
+      <w:r>
+        <w:t>) is then walked three pads to the right and returned as the value of the entire injection chain.</w:t>
+      </w:r>
+    </w:p>
+    <w:p>
+      <w:r>
+        <w:t xml:space="preserve">When the left-hand side of the colon </w:t>
+      </w:r>
+      <w:r>
+        <w:t xml:space="preserve">doesn’t return a value that can be passed to the callable value on the right but </w:t>
+      </w:r>
+      <w:r>
+        <w:t>is itself a callable form, the behavior is a bit different (but hopefully intuitive).  In this case, the colon returns a value which is itself a callable function which, when called, passes in its arguments to the left-hand function and then the result (or pass-through argument) to the right-hand function.  For example</w:t>
+      </w:r>
+    </w:p>
+    <w:p>
+      <w:pPr>
+        <w:pStyle w:val="JavaCode"/>
+      </w:pPr>
+      <w:r>
+        <w:t>walk_path = left 2 : up 5</w:t>
+      </w:r>
+    </w:p>
+    <w:p>
+      <w:pPr>
+        <w:pStyle w:val="Continuation"/>
+      </w:pPr>
+      <w:r>
+        <w:t xml:space="preserve">makes </w:t>
+      </w:r>
+      <w:r>
+        <w:rPr>
+          <w:rStyle w:val="Snippet"/>
+        </w:rPr>
+        <w:t>walk_path</w:t>
+      </w:r>
+      <w:r>
+        <w:t xml:space="preserve"> into a value that can be used as the injection target for a drop:</w:t>
+      </w:r>
+    </w:p>
+    <w:p>
+      <w:pPr>
+        <w:pStyle w:val="JavaCode"/>
+      </w:pPr>
+      <w:r>
+        <w:t>d : walk_path</w:t>
+      </w:r>
+    </w:p>
+    <w:p>
+      <w:pPr>
+        <w:pStyle w:val="Continuation"/>
+      </w:pPr>
+      <w:r>
+        <w:t xml:space="preserve">The left-hand side can take more (or less) than one argument, in which case, the full function call syntax must be used on the result.  For example, if </w:t>
+      </w:r>
+      <w:r>
+        <w:rPr>
+          <w:rStyle w:val="Snippet"/>
+        </w:rPr>
+        <w:t>rectangle</w:t>
+      </w:r>
+      <w:r>
+        <w:t xml:space="preserve"> is a macro that takes a drop and two deltas describing the first two sides of a rectangular path,</w:t>
+      </w:r>
+    </w:p>
+    <w:p>
+      <w:pPr>
+        <w:pStyle w:val="JavaCode"/>
+      </w:pPr>
+      <w:r>
+        <w:t>rectangle_plus = rectangle : 2 down</w:t>
+      </w:r>
+    </w:p>
+    <w:p>
+      <w:pPr>
+        <w:pStyle w:val="Continuation"/>
+      </w:pPr>
+      <w:r>
+        <w:t>is a path that walks the rectangle and then continues on downward for two pads.  It would be called like</w:t>
+      </w:r>
+    </w:p>
+    <w:p>
+      <w:pPr>
+        <w:pStyle w:val="JavaCode"/>
+      </w:pPr>
+      <w:r>
+        <w:t>rectangle_plus(d, 3 right, 2 up)</w:t>
+      </w:r>
+    </w:p>
+    <w:p>
+      <w:pPr>
+        <w:pStyle w:val="JavaCode"/>
+        <w:ind w:left="0"/>
+      </w:pPr>
+    </w:p>
+    <w:p>
+      <w:pPr>
+        <w:pStyle w:val="Subsection"/>
+        <w:framePr w:wrap="around"/>
+      </w:pPr>
+      <w:commentRangeStart w:id="4"/>
+      <w:r>
+        <w:t>Types</w:t>
+      </w:r>
+      <w:commentRangeEnd w:id="4"/>
+      <w:r>
+        <w:rPr>
+          <w:rStyle w:val="CommentReference"/>
+          <w:iCs w:val="0"/>
+          <w:smallCaps w:val="0"/>
+          <w:color w:val="auto"/>
+        </w:rPr>
+        <w:commentReference w:id="4"/>
+      </w:r>
+    </w:p>
+    <w:p>
+      <w:r>
+        <w:t>In this section, I’ll go over the various types of data that the macro language knows about.  For each type, I’ll detail</w:t>
+      </w:r>
     </w:p>
     <w:p>
       <w:pPr>
@@ -6248,6 +6250,42 @@
         </w:numPr>
       </w:pPr>
       <w:r>
+        <w:t>the name of the type (e.g., in macro parameter declarations),</w:t>
+      </w:r>
+    </w:p>
+    <w:p>
+      <w:pPr>
+        <w:pStyle w:val="ListParagraph"/>
+        <w:numPr>
+          <w:ilvl w:val="0"/>
+          <w:numId w:val="16"/>
+        </w:numPr>
+      </w:pPr>
+      <w:r>
+        <w:t>how you create a value of the type,</w:t>
+      </w:r>
+    </w:p>
+    <w:p>
+      <w:pPr>
+        <w:pStyle w:val="ListParagraph"/>
+        <w:numPr>
+          <w:ilvl w:val="0"/>
+          <w:numId w:val="16"/>
+        </w:numPr>
+      </w:pPr>
+      <w:r>
+        <w:t>what sorts of expressions you can perform on it, and</w:t>
+      </w:r>
+    </w:p>
+    <w:p>
+      <w:pPr>
+        <w:pStyle w:val="ListParagraph"/>
+        <w:numPr>
+          <w:ilvl w:val="0"/>
+          <w:numId w:val="16"/>
+        </w:numPr>
+      </w:pPr>
+      <w:r>
         <w:t xml:space="preserve">what attributes it has. </w:t>
       </w:r>
     </w:p>
@@ -6394,6 +6432,7 @@
         <w:pStyle w:val="JavaCode"/>
       </w:pPr>
       <w:r>
+        <w:lastRenderedPageBreak/>
         <w:t>12.123_456</w:t>
       </w:r>
     </w:p>
@@ -6514,7 +6553,6 @@
         </w:rPr>
       </w:pPr>
       <w:r>
-        <w:lastRenderedPageBreak/>
         <w:t>floor(n)</w:t>
       </w:r>
       <w:r>
@@ -6830,15 +6868,7 @@
         <w:t>and</w:t>
       </w:r>
       <w:r>
-        <w:t xml:space="preserve"> </w:t>
-      </w:r>
-      <w:proofErr w:type="spellStart"/>
-      <w:r>
-        <w:t>and</w:t>
-      </w:r>
-      <w:proofErr w:type="spellEnd"/>
-      <w:r>
-        <w:t xml:space="preserve"> </w:t>
+        <w:t xml:space="preserve"> and </w:t>
       </w:r>
       <w:r>
         <w:rPr>
@@ -6873,26 +6903,23 @@
         <w:pStyle w:val="MarginNote"/>
         <w:framePr w:wrap="around"/>
       </w:pPr>
-      <w:commentRangeStart w:id="6"/>
+      <w:commentRangeStart w:id="5"/>
       <w:r>
         <w:t>Strings</w:t>
       </w:r>
-      <w:commentRangeEnd w:id="6"/>
+      <w:commentRangeEnd w:id="5"/>
       <w:r>
         <w:rPr>
           <w:rStyle w:val="CommentReference"/>
           <w:i w:val="0"/>
           <w:color w:val="auto"/>
         </w:rPr>
-        <w:commentReference w:id="6"/>
-      </w:r>
-    </w:p>
-    <w:p>
-      <w:r>
-        <w:t xml:space="preserve">Strings </w:t>
-      </w:r>
-      <w:r>
-        <w:t>(</w:t>
+        <w:commentReference w:id="5"/>
+      </w:r>
+    </w:p>
+    <w:p>
+      <w:r>
+        <w:t>Strings (</w:t>
       </w:r>
       <w:r>
         <w:rPr>
@@ -7140,6 +7167,7 @@
         <w:pStyle w:val="JavaCode"/>
       </w:pPr>
       <w:r>
+        <w:lastRenderedPageBreak/>
         <w:t>“Multi\nline\nstring”</w:t>
       </w:r>
     </w:p>
@@ -7234,7 +7262,6 @@
         <w:pStyle w:val="Continuation"/>
       </w:pPr>
       <w:r>
-        <w:lastRenderedPageBreak/>
         <w:t>Strings are concatenated by adding (</w:t>
       </w:r>
       <w:r>
@@ -7563,6 +7590,7 @@
         <w:framePr w:wrap="around"/>
       </w:pPr>
       <w:r>
+        <w:lastRenderedPageBreak/>
         <w:t>Deltas</w:t>
       </w:r>
     </w:p>
@@ -7586,11 +7614,11 @@
       <w:r>
         <w:t xml:space="preserve">) represent a number of steps (an integer) in </w:t>
       </w:r>
-      <w:commentRangeStart w:id="7"/>
+      <w:commentRangeStart w:id="6"/>
       <w:r>
         <w:t>a particular direction</w:t>
       </w:r>
-      <w:commentRangeEnd w:id="7"/>
+      <w:commentRangeEnd w:id="6"/>
       <w:r>
         <w:rPr>
           <w:rStyle w:val="CommentReference"/>
@@ -7598,7 +7626,7 @@
           <w:bCs w:val="0"/>
           <w:noProof w:val="0"/>
         </w:rPr>
-        <w:commentReference w:id="7"/>
+        <w:commentReference w:id="6"/>
       </w:r>
       <w:r>
         <w:t xml:space="preserve">.  The number of steps for a delta </w:t>
@@ -7658,262 +7686,262 @@
         <w:pStyle w:val="JavaCode"/>
       </w:pPr>
       <w:r>
+        <w:t>5 up</w:t>
+      </w:r>
+    </w:p>
+    <w:p>
+      <w:pPr>
+        <w:pStyle w:val="JavaCode"/>
+      </w:pPr>
+      <w:r>
+        <w:t>right 3</w:t>
+      </w:r>
+    </w:p>
+    <w:p>
+      <w:pPr>
+        <w:pStyle w:val="Continuation"/>
+      </w:pPr>
+      <w:r>
+        <w:t>The direction can come either first or last, but there is a subtle distinction</w:t>
+      </w:r>
+      <w:r>
+        <w:rPr>
+          <w:rStyle w:val="FootnoteReference"/>
+        </w:rPr>
+        <w:footnoteReference w:id="9"/>
+      </w:r>
+      <w:r>
+        <w:t xml:space="preserve">—the form with </w:t>
+      </w:r>
+      <w:r>
+        <w:t xml:space="preserve">the distance first binds tighter than arithmetic operators, while the form with the direction first binds weaker.  So </w:t>
+      </w:r>
+    </w:p>
+    <w:p>
+      <w:pPr>
+        <w:pStyle w:val="JavaCode"/>
+      </w:pPr>
+      <w:r>
+        <w:t>right n + 2</w:t>
+      </w:r>
+    </w:p>
+    <w:p>
+      <w:pPr>
+        <w:pStyle w:val="Continuation"/>
+      </w:pPr>
+      <w:r>
+        <w:t xml:space="preserve">means </w:t>
+      </w:r>
+      <w:r>
+        <w:rPr>
+          <w:rStyle w:val="Snippet"/>
+        </w:rPr>
+        <w:t>n+2</w:t>
+      </w:r>
+      <w:r>
+        <w:t xml:space="preserve"> steps to the right, while</w:t>
+      </w:r>
+    </w:p>
+    <w:p>
+      <w:pPr>
+        <w:pStyle w:val="JavaCode"/>
+      </w:pPr>
+      <w:r>
+        <w:t>p + 2 up</w:t>
+      </w:r>
+    </w:p>
+    <w:p>
+      <w:pPr>
+        <w:pStyle w:val="Continuation"/>
+      </w:pPr>
+      <w:r>
+        <w:t xml:space="preserve">means 2 steps up from pad p.  (That is, it adds the delta </w:t>
+      </w:r>
+      <w:r>
+        <w:rPr>
+          <w:rStyle w:val="Snippet"/>
+        </w:rPr>
+        <w:t>2 up</w:t>
+      </w:r>
+      <w:r>
+        <w:t xml:space="preserve"> to the pad value </w:t>
+      </w:r>
+      <w:r>
+        <w:rPr>
+          <w:rStyle w:val="Snippet"/>
+        </w:rPr>
+        <w:t>p</w:t>
+      </w:r>
+      <w:r>
+        <w:t>.)</w:t>
+      </w:r>
+    </w:p>
+    <w:p>
+      <w:r>
+        <w:t xml:space="preserve">As an alternative, you can use </w:t>
+      </w:r>
+      <w:r>
+        <w:rPr>
+          <w:rStyle w:val="Snippet"/>
+        </w:rPr>
+        <w:t>rows</w:t>
+      </w:r>
+      <w:r>
+        <w:t xml:space="preserve"> as a substitute for </w:t>
+      </w:r>
+      <w:r>
+        <w:rPr>
+          <w:rStyle w:val="Snippet"/>
+        </w:rPr>
+        <w:t>up</w:t>
+      </w:r>
+      <w:r>
+        <w:t xml:space="preserve"> in the distance-first form:</w:t>
+      </w:r>
+    </w:p>
+    <w:p>
+      <w:pPr>
+        <w:pStyle w:val="JavaCode"/>
+      </w:pPr>
+      <w:r>
+        <w:t>p + 2 rows</w:t>
+      </w:r>
+    </w:p>
+    <w:p>
+      <w:pPr>
+        <w:pStyle w:val="Continuation"/>
+      </w:pPr>
+      <w:r>
+        <w:t xml:space="preserve">and, similarly, </w:t>
+      </w:r>
+      <w:r>
+        <w:rPr>
+          <w:rStyle w:val="Snippet"/>
+        </w:rPr>
+        <w:t>columns</w:t>
+      </w:r>
+      <w:r>
+        <w:t xml:space="preserve"> (or </w:t>
+      </w:r>
+      <w:r>
+        <w:rPr>
+          <w:rStyle w:val="Snippet"/>
+        </w:rPr>
+        <w:t>cols</w:t>
+      </w:r>
+      <w:r>
+        <w:t xml:space="preserve">) as a substitute for </w:t>
+      </w:r>
+      <w:r>
+        <w:rPr>
+          <w:rStyle w:val="Snippet"/>
+        </w:rPr>
+        <w:t>right</w:t>
+      </w:r>
+      <w:r>
+        <w:t xml:space="preserve">.  When the distance is the constant 1, the keywords </w:t>
+      </w:r>
+      <w:r>
+        <w:rPr>
+          <w:rStyle w:val="Snippet"/>
+        </w:rPr>
+        <w:t>row</w:t>
+      </w:r>
+      <w:r>
+        <w:t xml:space="preserve">, </w:t>
+      </w:r>
+      <w:r>
+        <w:rPr>
+          <w:rStyle w:val="Snippet"/>
+        </w:rPr>
+        <w:t>column</w:t>
+      </w:r>
+      <w:r>
+        <w:t xml:space="preserve">, or </w:t>
+      </w:r>
+      <w:r>
+        <w:rPr>
+          <w:rStyle w:val="Snippet"/>
+        </w:rPr>
+        <w:t>col</w:t>
+      </w:r>
+      <w:r>
+        <w:t xml:space="preserve"> may (but need not) be used.</w:t>
+      </w:r>
+    </w:p>
+    <w:p>
+      <w:r>
+        <w:t xml:space="preserve">When the direction is computed at runtime, the </w:t>
+      </w:r>
+      <w:r>
+        <w:rPr>
+          <w:rStyle w:val="Snippet"/>
+        </w:rPr>
+        <w:t>in direction</w:t>
+      </w:r>
+      <w:r>
+        <w:t xml:space="preserve"> (or </w:t>
+      </w:r>
+      <w:r>
+        <w:rPr>
+          <w:rStyle w:val="Snippet"/>
+        </w:rPr>
+        <w:t>in dir</w:t>
+      </w:r>
+      <w:r>
+        <w:t>) operator is used</w:t>
+      </w:r>
+      <w:r>
+        <w:t>, e.g.,</w:t>
+      </w:r>
+    </w:p>
+    <w:p>
+      <w:pPr>
+        <w:pStyle w:val="JavaCode"/>
+      </w:pPr>
+      <w:r>
+        <w:t>2 in direction w’s exit dir</w:t>
+      </w:r>
+    </w:p>
+    <w:p>
+      <w:pPr>
+        <w:pStyle w:val="Continuation"/>
+      </w:pPr>
+      <w:r>
+        <w:t>As with directions, deltas can be turned:</w:t>
+      </w:r>
+    </w:p>
+    <w:p>
+      <w:pPr>
+        <w:pStyle w:val="JavaCode"/>
+      </w:pPr>
+      <w:r>
+        <w:t>d turned right  // or left, clockwise, counterclockwise, around</w:t>
+      </w:r>
+    </w:p>
+    <w:p>
+      <w:pPr>
+        <w:pStyle w:val="Continuation"/>
+      </w:pPr>
+      <w:r>
+        <w:t>The result keeps the same number of steps in the turned direction.</w:t>
+      </w:r>
+    </w:p>
+    <w:p>
+      <w:r>
+        <w:t>When a direction is used as a function (e.g., as an injection target), it takes a drop, walks the drop the given number of steps in the given direction, and returns the drop.</w:t>
+      </w:r>
+    </w:p>
+    <w:p>
+      <w:r>
         <w:lastRenderedPageBreak/>
-        <w:t>5 up</w:t>
-      </w:r>
-    </w:p>
-    <w:p>
-      <w:pPr>
-        <w:pStyle w:val="JavaCode"/>
-      </w:pPr>
-      <w:r>
-        <w:t>right 3</w:t>
-      </w:r>
-    </w:p>
-    <w:p>
-      <w:pPr>
-        <w:pStyle w:val="Continuation"/>
-      </w:pPr>
-      <w:r>
-        <w:t>The direction can come either first or last, but there is a subtle distinction</w:t>
+        <w:t>Note that when walking a drop, the underlying engine delays any step that would bring the drop next to or on top of another modeled drop.</w:t>
       </w:r>
       <w:r>
         <w:rPr>
           <w:rStyle w:val="FootnoteReference"/>
         </w:rPr>
-        <w:footnoteReference w:id="8"/>
-      </w:r>
-      <w:r>
-        <w:t xml:space="preserve">—the form with </w:t>
-      </w:r>
-      <w:r>
-        <w:t xml:space="preserve">the distance first binds tighter than arithmetic operators, while the form with the direction first binds weaker.  So </w:t>
-      </w:r>
-    </w:p>
-    <w:p>
-      <w:pPr>
-        <w:pStyle w:val="JavaCode"/>
-      </w:pPr>
-      <w:r>
-        <w:t>right n + 2</w:t>
-      </w:r>
-    </w:p>
-    <w:p>
-      <w:pPr>
-        <w:pStyle w:val="Continuation"/>
-      </w:pPr>
-      <w:r>
-        <w:t xml:space="preserve">means </w:t>
-      </w:r>
-      <w:r>
-        <w:rPr>
-          <w:rStyle w:val="Snippet"/>
-        </w:rPr>
-        <w:t>n+2</w:t>
-      </w:r>
-      <w:r>
-        <w:t xml:space="preserve"> steps to the right, while</w:t>
-      </w:r>
-    </w:p>
-    <w:p>
-      <w:pPr>
-        <w:pStyle w:val="JavaCode"/>
-      </w:pPr>
-      <w:r>
-        <w:t>p + 2 up</w:t>
-      </w:r>
-    </w:p>
-    <w:p>
-      <w:pPr>
-        <w:pStyle w:val="Continuation"/>
-      </w:pPr>
-      <w:r>
-        <w:t xml:space="preserve">means 2 steps up from pad p.  (That is, it adds the delta </w:t>
-      </w:r>
-      <w:r>
-        <w:rPr>
-          <w:rStyle w:val="Snippet"/>
-        </w:rPr>
-        <w:t>2 up</w:t>
-      </w:r>
-      <w:r>
-        <w:t xml:space="preserve"> to the pad value </w:t>
-      </w:r>
-      <w:r>
-        <w:rPr>
-          <w:rStyle w:val="Snippet"/>
-        </w:rPr>
-        <w:t>p</w:t>
-      </w:r>
-      <w:r>
-        <w:t>.)</w:t>
-      </w:r>
-    </w:p>
-    <w:p>
-      <w:r>
-        <w:t xml:space="preserve">As an alternative, you can use </w:t>
-      </w:r>
-      <w:r>
-        <w:rPr>
-          <w:rStyle w:val="Snippet"/>
-        </w:rPr>
-        <w:t>rows</w:t>
-      </w:r>
-      <w:r>
-        <w:t xml:space="preserve"> as a substitute for </w:t>
-      </w:r>
-      <w:r>
-        <w:rPr>
-          <w:rStyle w:val="Snippet"/>
-        </w:rPr>
-        <w:t>up</w:t>
-      </w:r>
-      <w:r>
-        <w:t xml:space="preserve"> in the distance-first form:</w:t>
-      </w:r>
-    </w:p>
-    <w:p>
-      <w:pPr>
-        <w:pStyle w:val="JavaCode"/>
-      </w:pPr>
-      <w:r>
-        <w:t>p + 2 rows</w:t>
-      </w:r>
-    </w:p>
-    <w:p>
-      <w:pPr>
-        <w:pStyle w:val="Continuation"/>
-      </w:pPr>
-      <w:r>
-        <w:t xml:space="preserve">and, similarly, </w:t>
-      </w:r>
-      <w:r>
-        <w:rPr>
-          <w:rStyle w:val="Snippet"/>
-        </w:rPr>
-        <w:t>columns</w:t>
-      </w:r>
-      <w:r>
-        <w:t xml:space="preserve"> (or </w:t>
-      </w:r>
-      <w:r>
-        <w:rPr>
-          <w:rStyle w:val="Snippet"/>
-        </w:rPr>
-        <w:t>cols</w:t>
-      </w:r>
-      <w:r>
-        <w:t xml:space="preserve">) as a substitute for </w:t>
-      </w:r>
-      <w:r>
-        <w:rPr>
-          <w:rStyle w:val="Snippet"/>
-        </w:rPr>
-        <w:t>right</w:t>
-      </w:r>
-      <w:r>
-        <w:t xml:space="preserve">.  When the distance is the constant 1, the keywords </w:t>
-      </w:r>
-      <w:r>
-        <w:rPr>
-          <w:rStyle w:val="Snippet"/>
-        </w:rPr>
-        <w:t>row</w:t>
-      </w:r>
-      <w:r>
-        <w:t xml:space="preserve">, </w:t>
-      </w:r>
-      <w:r>
-        <w:rPr>
-          <w:rStyle w:val="Snippet"/>
-        </w:rPr>
-        <w:t>column</w:t>
-      </w:r>
-      <w:r>
-        <w:t xml:space="preserve">, or </w:t>
-      </w:r>
-      <w:r>
-        <w:rPr>
-          <w:rStyle w:val="Snippet"/>
-        </w:rPr>
-        <w:t>col</w:t>
-      </w:r>
-      <w:r>
-        <w:t xml:space="preserve"> may (but need not) be used.</w:t>
-      </w:r>
-    </w:p>
-    <w:p>
-      <w:r>
-        <w:t xml:space="preserve">When the direction is computed at runtime, the </w:t>
-      </w:r>
-      <w:r>
-        <w:rPr>
-          <w:rStyle w:val="Snippet"/>
-        </w:rPr>
-        <w:t>in direction</w:t>
-      </w:r>
-      <w:r>
-        <w:t xml:space="preserve"> (or </w:t>
-      </w:r>
-      <w:r>
-        <w:rPr>
-          <w:rStyle w:val="Snippet"/>
-        </w:rPr>
-        <w:t>in dir</w:t>
-      </w:r>
-      <w:r>
-        <w:t>) operator is used</w:t>
-      </w:r>
-      <w:r>
-        <w:t>, e.g.,</w:t>
-      </w:r>
-    </w:p>
-    <w:p>
-      <w:pPr>
-        <w:pStyle w:val="JavaCode"/>
-      </w:pPr>
-      <w:r>
-        <w:t>2 in direction w’s exit dir</w:t>
-      </w:r>
-    </w:p>
-    <w:p>
-      <w:pPr>
-        <w:pStyle w:val="Continuation"/>
-      </w:pPr>
-      <w:r>
-        <w:t>As with directions, deltas can be turned:</w:t>
-      </w:r>
-    </w:p>
-    <w:p>
-      <w:pPr>
-        <w:pStyle w:val="JavaCode"/>
-      </w:pPr>
-      <w:r>
-        <w:t>d turned right  // or left, clockwise, counterclockwise, around</w:t>
-      </w:r>
-    </w:p>
-    <w:p>
-      <w:pPr>
-        <w:pStyle w:val="Continuation"/>
-      </w:pPr>
-      <w:r>
-        <w:t>The result keeps the same number of steps in the turned direction.</w:t>
-      </w:r>
-    </w:p>
-    <w:p>
-      <w:r>
-        <w:t>When a direction is used as a function (e.g., as an injection target), it takes a drop, walks the drop the given number of steps in the given direction, and returns the drop.</w:t>
-      </w:r>
-    </w:p>
-    <w:p>
-      <w:r>
-        <w:t>Note that when walking a drop, the underlying engine delays any step that would bring the drop next to or on top of another modeled drop.</w:t>
-      </w:r>
-      <w:r>
-        <w:rPr>
-          <w:rStyle w:val="FootnoteReference"/>
-        </w:rPr>
-        <w:footnoteReference w:id="9"/>
+        <w:footnoteReference w:id="10"/>
       </w:r>
       <w:r>
         <w:t xml:space="preserve">  If you want to do the walk even if it means getting too close to another drop, use</w:t>
@@ -7938,7 +7966,6 @@
         <w:framePr w:wrap="around"/>
       </w:pPr>
       <w:r>
-        <w:lastRenderedPageBreak/>
         <w:t xml:space="preserve">Volumes, </w:t>
       </w:r>
     </w:p>
@@ -8014,7 +8041,7 @@
         <w:rPr>
           <w:rStyle w:val="FootnoteReference"/>
         </w:rPr>
-        <w:footnoteReference w:id="10"/>
+        <w:footnoteReference w:id="11"/>
       </w:r>
     </w:p>
     <w:p>
@@ -8213,6 +8240,7 @@
         <w:pStyle w:val="Continuation"/>
       </w:pPr>
       <w:r>
+        <w:lastRenderedPageBreak/>
         <w:t xml:space="preserve">Mixtures can currently be made of up to eight reagents.  Note that if any of the reagents in the mixture is the </w:t>
       </w:r>
       <w:r>
@@ -8299,7 +8327,6 @@
         <w:pStyle w:val="Continuation"/>
       </w:pPr>
       <w:r>
-        <w:lastRenderedPageBreak/>
         <w:t xml:space="preserve">and will therefore be </w:t>
       </w:r>
       <w:r>
@@ -8338,7 +8365,7 @@
         <w:rPr>
           <w:rStyle w:val="FootnoteReference"/>
         </w:rPr>
-        <w:footnoteReference w:id="11"/>
+        <w:footnoteReference w:id="12"/>
       </w:r>
       <w:r>
         <w:t xml:space="preserve"> (</w:t>
@@ -8493,7 +8520,11 @@
         <w:t>pad</w:t>
       </w:r>
       <w:r>
-        <w:t>) represent spaces in the electrode grid on the board proper (i.e., not in the wells).  Pads are characterized by a column (x coordinate) and row (y coordinate), both integers.  The lower left-hand pad in the grid is coordinate (0,0), and the numbers increase upward and to the right.</w:t>
+        <w:t xml:space="preserve">) represent spaces in the electrode grid on the board proper (i.e., not in the wells).  Pads are characterized by a column (x coordinate) and row (y coordinate), both </w:t>
+      </w:r>
+      <w:r>
+        <w:lastRenderedPageBreak/>
+        <w:t>integers.  The lower left-hand pad in the grid is coordinate (0,0), and the numbers increase upward and to the right.</w:t>
       </w:r>
     </w:p>
     <w:p>
@@ -8586,7 +8617,6 @@
         <w:pStyle w:val="Continuation"/>
       </w:pPr>
       <w:r>
-        <w:lastRenderedPageBreak/>
         <w:t xml:space="preserve">A pad may or may not currently have a drop on it.  If it does, the drop can be obtained as </w:t>
       </w:r>
     </w:p>
@@ -8693,16 +8723,16 @@
       <w:r>
         <w:t xml:space="preserve">Note that there is no guarantee that the resulting pad is actually on the board or a pad that can be controlled if it is, and </w:t>
       </w:r>
-      <w:commentRangeStart w:id="8"/>
+      <w:commentRangeStart w:id="7"/>
       <w:r>
         <w:t>there is (as yet) no way to test.</w:t>
       </w:r>
-      <w:commentRangeEnd w:id="8"/>
+      <w:commentRangeEnd w:id="7"/>
       <w:r>
         <w:rPr>
           <w:rStyle w:val="CommentReference"/>
         </w:rPr>
-        <w:commentReference w:id="8"/>
+        <w:commentReference w:id="7"/>
       </w:r>
     </w:p>
     <w:p>
@@ -8718,11 +8748,9 @@
       <w:r>
         <w:t>Pads (along with well pads, described below) are a subtype of “</w:t>
       </w:r>
-      <w:proofErr w:type="spellStart"/>
       <w:r>
         <w:t>electroeds</w:t>
       </w:r>
-      <w:proofErr w:type="spellEnd"/>
       <w:r>
         <w:t>” (</w:t>
       </w:r>
@@ -8741,7 +8769,7 @@
         <w:rPr>
           <w:rStyle w:val="FootnoteReference"/>
         </w:rPr>
-        <w:footnoteReference w:id="12"/>
+        <w:footnoteReference w:id="13"/>
       </w:r>
       <w:r>
         <w:t xml:space="preserve"> </w:t>
@@ -8760,6 +8788,7 @@
         <w:pStyle w:val="Continuation"/>
       </w:pPr>
       <w:r>
+        <w:lastRenderedPageBreak/>
         <w:t>Its electrode state may be modified by injecting the pad into a special action function:</w:t>
       </w:r>
     </w:p>
@@ -8860,7 +8889,7 @@
         <w:rPr>
           <w:rStyle w:val="FootnoteReference"/>
         </w:rPr>
-        <w:footnoteReference w:id="13"/>
+        <w:footnoteReference w:id="14"/>
       </w:r>
       <w:r>
         <w:t xml:space="preserve">  A drop has a current pad, which can be obtained by</w:t>
@@ -8904,7 +8933,6 @@
         <w:pStyle w:val="Continuation"/>
       </w:pPr>
       <w:r>
-        <w:lastRenderedPageBreak/>
         <w:t>to turn on the pad one pad to the right of the drop’s current pad.</w:t>
       </w:r>
     </w:p>
@@ -9036,6 +9064,7 @@
         <w:pStyle w:val="Continuation"/>
       </w:pPr>
       <w:r>
+        <w:lastRenderedPageBreak/>
         <w:t xml:space="preserve">An error will be signaled if the pad already contains a drop.  The left-hand side of the </w:t>
       </w:r>
       <w:r>
@@ -9065,7 +9094,7 @@
         <w:rPr>
           <w:rStyle w:val="FootnoteReference"/>
         </w:rPr>
-        <w:footnoteReference w:id="14"/>
+        <w:footnoteReference w:id="15"/>
       </w:r>
       <w:r>
         <w:t xml:space="preserve"> the form </w:t>
@@ -9133,7 +9162,6 @@
         <w:rPr>
           <w:rStyle w:val="Snippet"/>
         </w:rPr>
-        <w:lastRenderedPageBreak/>
         <w:t>d’s pad</w:t>
       </w:r>
       <w:r>
@@ -9268,6 +9296,7 @@
         <w:pStyle w:val="Continuation"/>
       </w:pPr>
       <w:r>
+        <w:lastRenderedPageBreak/>
         <w:t xml:space="preserve">If a drop is no longer on the board (e.g., because it has entered a well), it can be removed from the model by saying </w:t>
       </w:r>
     </w:p>
@@ -9396,7 +9425,6 @@
         <w:pStyle w:val="JavaCode"/>
       </w:pPr>
       <w:r>
-        <w:lastRenderedPageBreak/>
         <w:t>w’s exit pad</w:t>
       </w:r>
     </w:p>
@@ -9633,6 +9661,7 @@
         <w:pStyle w:val="Continuation"/>
       </w:pPr>
       <w:r>
+        <w:lastRenderedPageBreak/>
         <w:t xml:space="preserve">where </w:t>
       </w:r>
       <w:r>
@@ -9642,15 +9671,7 @@
         <w:t>n</w:t>
       </w:r>
       <w:r>
-        <w:t xml:space="preserve"> is an integer identifying the well pad.  On the Joey board, well pads 0–2 </w:t>
-      </w:r>
-      <w:proofErr w:type="gramStart"/>
-      <w:r>
-        <w:t>are</w:t>
-      </w:r>
-      <w:proofErr w:type="gramEnd"/>
-      <w:r>
-        <w:t xml:space="preserve"> (from top to bottom) the well pads in the column adjacent to the gate.  The next column contains well pads 3–5, and then the larger well pads 6, 7, and 8.</w:t>
+        <w:t xml:space="preserve"> is an integer identifying the well pad.  On the Joey board, well pads 0–2 are (from top to bottom) the well pads in the column adjacent to the gate.  The next column contains well pads 3–5, and then the larger well pads 6, 7, and 8.</w:t>
       </w:r>
     </w:p>
     <w:p>
@@ -9773,14 +9794,8 @@
       <w:pPr>
         <w:pStyle w:val="Continuation"/>
       </w:pPr>
-      <w:proofErr w:type="gramStart"/>
-      <w:r>
-        <w:lastRenderedPageBreak/>
-        <w:t>Ticks</w:t>
-      </w:r>
-      <w:proofErr w:type="gramEnd"/>
-      <w:r>
-        <w:t xml:space="preserve"> literals are specified by an integer expression followed by </w:t>
+      <w:r>
+        <w:t xml:space="preserve">Ticks literals are specified by an integer expression followed by </w:t>
       </w:r>
       <w:r>
         <w:rPr>
@@ -9801,15 +9816,7 @@
         <w:t>.</w:t>
       </w:r>
       <w:r>
-        <w:t xml:space="preserve">  As with time values, </w:t>
-      </w:r>
-      <w:proofErr w:type="gramStart"/>
-      <w:r>
-        <w:t>ticks</w:t>
-      </w:r>
-      <w:proofErr w:type="gramEnd"/>
-      <w:r>
-        <w:t xml:space="preserve"> values can be added, subtracted, compared, and multiplied or divided by floating-point numbers.</w:t>
+        <w:t xml:space="preserve">  As with time values, ticks values can be added, subtracted, compared, and multiplied or divided by floating-point numbers.</w:t>
       </w:r>
       <w:r>
         <w:t xml:space="preserve">  The number of ticks (an integer) can be obtained as</w:t>
@@ -9902,18 +9909,19 @@
     </w:p>
     <w:p>
       <w:r>
+        <w:lastRenderedPageBreak/>
         <w:t xml:space="preserve">The set of statements in the macro language is rather impoverished (it doesn’t for example, have </w:t>
       </w:r>
-      <w:commentRangeStart w:id="9"/>
+      <w:commentRangeStart w:id="8"/>
       <w:r>
         <w:t>any looping constructs</w:t>
       </w:r>
-      <w:commentRangeEnd w:id="9"/>
+      <w:commentRangeEnd w:id="8"/>
       <w:r>
         <w:rPr>
           <w:rStyle w:val="CommentReference"/>
         </w:rPr>
-        <w:commentReference w:id="9"/>
+        <w:commentReference w:id="8"/>
       </w:r>
       <w:r>
         <w:t>), although it does have the notion of doing several things in parallel.</w:t>
@@ -9930,7 +9938,7 @@
         <w:rPr>
           <w:rStyle w:val="FootnoteReference"/>
         </w:rPr>
-        <w:footnoteReference w:id="15"/>
+        <w:footnoteReference w:id="16"/>
       </w:r>
     </w:p>
     <w:p>
@@ -9987,12 +9995,11 @@
         <w:pStyle w:val="Continuation"/>
       </w:pPr>
       <w:r>
-        <w:lastRenderedPageBreak/>
         <w:t>Note the semicolon at the end.  This is required even when the value expression is, e.g., a macro definition, which ends with a closing brace.</w:t>
       </w:r>
     </w:p>
     <w:p>
-      <w:commentRangeStart w:id="10"/>
+      <w:commentRangeStart w:id="9"/>
       <w:r>
         <w:t>As discussed above, an assignment will assign to the variable with that name, if there is such a variable visible in the current scope.  If there is not, the first assignment seen is taken to be a declaration of such a variable in the current scope.  This declaration also establishes the type of the variable</w:t>
       </w:r>
@@ -10000,17 +10007,17 @@
         <w:rPr>
           <w:rStyle w:val="FootnoteReference"/>
         </w:rPr>
-        <w:footnoteReference w:id="16"/>
+        <w:footnoteReference w:id="17"/>
       </w:r>
       <w:r>
         <w:t>, which can’t be changed.</w:t>
       </w:r>
-      <w:commentRangeEnd w:id="10"/>
+      <w:commentRangeEnd w:id="9"/>
       <w:r>
         <w:rPr>
           <w:rStyle w:val="CommentReference"/>
         </w:rPr>
-        <w:commentReference w:id="10"/>
+        <w:commentReference w:id="9"/>
       </w:r>
     </w:p>
     <w:p>
@@ -10035,7 +10042,7 @@
         <w:rPr>
           <w:rStyle w:val="FootnoteReference"/>
         </w:rPr>
-        <w:footnoteReference w:id="17"/>
+        <w:footnoteReference w:id="18"/>
       </w:r>
       <w:r>
         <w:t xml:space="preserve"> by means of the </w:t>
@@ -10075,6 +10082,7 @@
         <w:pStyle w:val="Continuation"/>
       </w:pPr>
       <w:r>
+        <w:lastRenderedPageBreak/>
         <w:t xml:space="preserve">Note that a space will be printed between each of the printed values.  If this is undesirable, use the </w:t>
       </w:r>
       <w:r>
@@ -10216,476 +10224,476 @@
         <w:pStyle w:val="JavaCode"/>
       </w:pPr>
       <w:r>
+        <w:tab/>
+        <w:t>d’s y coordinate;</w:t>
+      </w:r>
+    </w:p>
+    <w:p>
+      <w:pPr>
+        <w:pStyle w:val="JavaCode"/>
+      </w:pPr>
+      <w:r>
+        <w:t>}</w:t>
+      </w:r>
+    </w:p>
+    <w:p>
+      <w:pPr>
+        <w:pStyle w:val="Continuation"/>
+      </w:pPr>
+      <w:r>
+        <w:t xml:space="preserve">First </w:t>
+      </w:r>
+      <w:r>
+        <w:rPr>
+          <w:rStyle w:val="Snippet"/>
+        </w:rPr>
+        <w:t>d</w:t>
+      </w:r>
+      <w:r>
+        <w:t xml:space="preserve">’s pad is stored as </w:t>
+      </w:r>
+      <w:r>
+        <w:rPr>
+          <w:rStyle w:val="Snippet"/>
+        </w:rPr>
+        <w:t>p</w:t>
+      </w:r>
+      <w:r>
+        <w:t xml:space="preserve">.  This variable will be local to the block (unless </w:t>
+      </w:r>
+      <w:r>
+        <w:rPr>
+          <w:rStyle w:val="Snippet"/>
+        </w:rPr>
+        <w:t>p</w:t>
+      </w:r>
+      <w:r>
+        <w:t xml:space="preserve"> has already been established as a variable outside the block).  Next </w:t>
+      </w:r>
+      <w:r>
+        <w:rPr>
+          <w:rStyle w:val="Snippet"/>
+        </w:rPr>
+        <w:t>d</w:t>
+      </w:r>
+      <w:r>
+        <w:t xml:space="preserve"> is walked two pads to the right.  Then </w:t>
+      </w:r>
+      <w:r>
+        <w:rPr>
+          <w:rStyle w:val="Snippet"/>
+        </w:rPr>
+        <w:t>p</w:t>
+      </w:r>
+      <w:r>
+        <w:t xml:space="preserve">’s electrode is toggled.  And finally, the y coordinate of </w:t>
+      </w:r>
+      <w:r>
+        <w:rPr>
+          <w:rStyle w:val="Snippet"/>
+        </w:rPr>
+        <w:t>d</w:t>
+      </w:r>
+      <w:r>
+        <w:t>’s current pad is established as the value of the block.</w:t>
+      </w:r>
+    </w:p>
+    <w:p>
+      <w:pPr>
+        <w:pStyle w:val="MarginNote"/>
+        <w:framePr w:wrap="around"/>
+      </w:pPr>
+      <w:r>
+        <w:t>Parallel blocks</w:t>
+      </w:r>
+    </w:p>
+    <w:p>
+      <w:r>
+        <w:t xml:space="preserve">Parallel blocks look like sequential blocks, except that instead of using braces, they use double square brackets </w:t>
+      </w:r>
+      <w:r>
+        <w:rPr>
+          <w:rStyle w:val="Snippet"/>
+        </w:rPr>
+        <w:t>[[</w:t>
+      </w:r>
+      <w:r>
+        <w:t xml:space="preserve"> and </w:t>
+      </w:r>
+      <w:r>
+        <w:rPr>
+          <w:rStyle w:val="Snippet"/>
+        </w:rPr>
+        <w:t>]]</w:t>
+      </w:r>
+      <w:r>
+        <w:t xml:space="preserve">.  </w:t>
+      </w:r>
+    </w:p>
+    <w:p>
+      <w:r>
+        <w:t>In a parallel block, all of the statements are scheduled to happen at the same time.  For those that involve modifications to the board, the first modifications in each statement will happen on the same clock tick.  (Subsequent modifications do not necessarily line up.)  The parallel block is considered completed when all of its statements are completed.  A parallel block has no value.</w:t>
+      </w:r>
+    </w:p>
+    <w:p>
+      <w:r>
+        <w:t>Note that the contained statements race each other, so if two statements modify the same variable, unless care is taken, it will be impossible to predict which modification happens first.  That is, in</w:t>
+      </w:r>
+    </w:p>
+    <w:p>
+      <w:pPr>
+        <w:pStyle w:val="JavaCode"/>
+      </w:pPr>
+      <w:r>
+        <w:t>[[</w:t>
+      </w:r>
+    </w:p>
+    <w:p>
+      <w:pPr>
+        <w:pStyle w:val="JavaCode"/>
+      </w:pPr>
+      <w:r>
+        <w:tab/>
+        <w:t>x = 5;</w:t>
+      </w:r>
+    </w:p>
+    <w:p>
+      <w:pPr>
+        <w:pStyle w:val="JavaCode"/>
+      </w:pPr>
+      <w:r>
+        <w:tab/>
+        <w:t>x = 6;</w:t>
+      </w:r>
+    </w:p>
+    <w:p>
+      <w:pPr>
+        <w:pStyle w:val="JavaCode"/>
+      </w:pPr>
+      <w:r>
+        <w:t>]]</w:t>
+      </w:r>
+    </w:p>
+    <w:p>
+      <w:pPr>
+        <w:pStyle w:val="Continuation"/>
+      </w:pPr>
+      <w:r>
+        <w:lastRenderedPageBreak/>
+        <w:t xml:space="preserve">after the block is done, </w:t>
+      </w:r>
+      <w:r>
+        <w:rPr>
+          <w:rStyle w:val="Snippet"/>
+        </w:rPr>
+        <w:t>x</w:t>
+      </w:r>
+      <w:r>
+        <w:t xml:space="preserve"> will be either five or six, but you can’t predict which, and it might not be the same each time.</w:t>
+      </w:r>
+    </w:p>
+    <w:p>
+      <w:r>
+        <w:t>Parallel blocks are especially useful when the statements are electrode state changes.  For example</w:t>
+      </w:r>
+      <w:r>
+        <w:t xml:space="preserve">, in </w:t>
+      </w:r>
+    </w:p>
+    <w:p>
+      <w:pPr>
+        <w:pStyle w:val="JavaCode"/>
+      </w:pPr>
+      <w:r>
+        <w:t xml:space="preserve">  [[</w:t>
+      </w:r>
+    </w:p>
+    <w:p>
+      <w:pPr>
+        <w:pStyle w:val="JavaCode"/>
+      </w:pPr>
+      <w:r>
+        <w:t xml:space="preserve">    w[0]: off;  w[1]: off;  w[2]: off;</w:t>
+      </w:r>
+    </w:p>
+    <w:p>
+      <w:pPr>
+        <w:pStyle w:val="JavaCode"/>
+      </w:pPr>
+      <w:r>
+        <w:t xml:space="preserve">    w[3]: off;  w[4]: off;  w[5]: off;</w:t>
+      </w:r>
+    </w:p>
+    <w:p>
+      <w:pPr>
+        <w:pStyle w:val="JavaCode"/>
+      </w:pPr>
+      <w:r>
+        <w:t xml:space="preserve">    w[6]: on;  w[7]: on;  w[8]: off;</w:t>
+      </w:r>
+    </w:p>
+    <w:p>
+      <w:pPr>
+        <w:pStyle w:val="JavaCode"/>
+      </w:pPr>
+      <w:r>
+        <w:t xml:space="preserve">    w's gate: off;</w:t>
+      </w:r>
+    </w:p>
+    <w:p>
+      <w:pPr>
+        <w:pStyle w:val="JavaCode"/>
+      </w:pPr>
+      <w:r>
+        <w:t xml:space="preserve">  ]]</w:t>
+      </w:r>
+    </w:p>
+    <w:p>
+      <w:pPr>
+        <w:pStyle w:val="Continuation"/>
+      </w:pPr>
+      <w:r>
+        <w:t xml:space="preserve">All of well </w:t>
+      </w:r>
+      <w:r>
+        <w:rPr>
+          <w:rStyle w:val="Snippet"/>
+        </w:rPr>
+        <w:t>w</w:t>
+      </w:r>
+      <w:r>
+        <w:t>’s well pads are set to known values in a single clock tick.  Similarly, in</w:t>
+      </w:r>
+    </w:p>
+    <w:p>
+      <w:pPr>
+        <w:pStyle w:val="JavaCode"/>
+      </w:pPr>
+      <w:r>
+        <w:t>[[</w:t>
+      </w:r>
+    </w:p>
+    <w:p>
+      <w:pPr>
+        <w:pStyle w:val="JavaCode"/>
+      </w:pPr>
+      <w:r>
+        <w:tab/>
+        <w:t>d1 : right 4 : up 2;</w:t>
+      </w:r>
+    </w:p>
+    <w:p>
+      <w:pPr>
+        <w:pStyle w:val="JavaCode"/>
+      </w:pPr>
+      <w:r>
+        <w:tab/>
+        <w:t>d2 : right 8 : down 2;</w:t>
+      </w:r>
+    </w:p>
+    <w:p>
+      <w:pPr>
+        <w:pStyle w:val="JavaCode"/>
+      </w:pPr>
+      <w:r>
+        <w:t>]]</w:t>
+      </w:r>
+    </w:p>
+    <w:p>
+      <w:pPr>
+        <w:pStyle w:val="Continuation"/>
+      </w:pPr>
+      <w:r>
+        <w:t>two drops are walked, in parallel, along two separate paths.  The block ends when the longer path is done.</w:t>
+      </w:r>
+    </w:p>
+    <w:p>
+      <w:r>
+        <w:t>Parallel blocks and sequential blocks are often combined, especially for things like dispensing sequences from wells:</w:t>
+      </w:r>
+    </w:p>
+    <w:p>
+      <w:pPr>
+        <w:pStyle w:val="JavaCode"/>
+      </w:pPr>
+      <w:r>
+        <w:t>{</w:t>
+      </w:r>
+    </w:p>
+    <w:p>
+      <w:pPr>
+        <w:pStyle w:val="JavaCode"/>
+      </w:pPr>
+      <w:r>
+        <w:t xml:space="preserve">  [[ w[3]: on; w[4]: on; w[5]: on; ]]</w:t>
+      </w:r>
+    </w:p>
+    <w:p>
+      <w:pPr>
+        <w:pStyle w:val="JavaCode"/>
+      </w:pPr>
+      <w:r>
+        <w:t xml:space="preserve">  [[ w[0]: on; w[1]: on; w[2]: on; ]]</w:t>
+      </w:r>
+    </w:p>
+    <w:p>
+      <w:pPr>
+        <w:pStyle w:val="JavaCode"/>
+      </w:pPr>
+      <w:r>
+        <w:t xml:space="preserve">  w's gate: on; </w:t>
+      </w:r>
+    </w:p>
+    <w:p>
+      <w:pPr>
+        <w:pStyle w:val="JavaCode"/>
+      </w:pPr>
+      <w:r>
+        <w:t xml:space="preserve">  w's exit pad: on;</w:t>
+      </w:r>
+    </w:p>
+    <w:p>
+      <w:pPr>
+        <w:pStyle w:val="JavaCode"/>
+      </w:pPr>
+      <w:r>
+        <w:t xml:space="preserve">  [[ w's gate: off;</w:t>
+      </w:r>
+    </w:p>
+    <w:p>
+      <w:pPr>
+        <w:pStyle w:val="JavaCode"/>
+      </w:pPr>
+      <w:r>
+        <w:t xml:space="preserve">     w[0]: off;</w:t>
+      </w:r>
+    </w:p>
+    <w:p>
+      <w:pPr>
+        <w:pStyle w:val="JavaCode"/>
+      </w:pPr>
+      <w:r>
+        <w:t xml:space="preserve">     w[1]: off;</w:t>
+      </w:r>
+    </w:p>
+    <w:p>
+      <w:pPr>
+        <w:pStyle w:val="JavaCode"/>
+      </w:pPr>
+      <w:r>
+        <w:t xml:space="preserve">     w[2]: off;</w:t>
+      </w:r>
+    </w:p>
+    <w:p>
+      <w:pPr>
+        <w:pStyle w:val="JavaCode"/>
+      </w:pPr>
+      <w:r>
+        <w:t xml:space="preserve">     w[3]: off;</w:t>
+      </w:r>
+    </w:p>
+    <w:p>
+      <w:pPr>
+        <w:pStyle w:val="JavaCode"/>
+      </w:pPr>
+      <w:r>
+        <w:t xml:space="preserve">     w[5]: off;</w:t>
+      </w:r>
+    </w:p>
+    <w:p>
+      <w:pPr>
+        <w:pStyle w:val="JavaCode"/>
+      </w:pPr>
+      <w:r>
+        <w:t xml:space="preserve">  ]]</w:t>
+      </w:r>
+    </w:p>
+    <w:p>
+      <w:pPr>
+        <w:pStyle w:val="JavaCode"/>
+      </w:pPr>
+      <w:r>
+        <w:t xml:space="preserve">  [[ w[0]: on; w[1]: on; w[2]: on; ]]</w:t>
+      </w:r>
+    </w:p>
+    <w:p>
+      <w:pPr>
+        <w:pStyle w:val="JavaCode"/>
+      </w:pPr>
+      <w:r>
+        <w:t xml:space="preserve">  w: ready; </w:t>
+      </w:r>
+    </w:p>
+    <w:p>
+      <w:pPr>
+        <w:pStyle w:val="JavaCode"/>
+      </w:pPr>
+      <w:r>
+        <w:t xml:space="preserve">  drop@w's exit pad;</w:t>
+      </w:r>
+    </w:p>
+    <w:p>
+      <w:pPr>
+        <w:pStyle w:val="JavaCode"/>
+      </w:pPr>
+      <w:r>
+        <w:t>}</w:t>
+      </w:r>
+    </w:p>
+    <w:p>
+      <w:pPr>
+        <w:pStyle w:val="Continuation"/>
+      </w:pPr>
+      <w:r>
+        <w:t xml:space="preserve">This putative dispensing sequence is a sequential block containing eight steps.  The first six, including four parallel blocks, modify the state of the well’s pads, the seventh injects the well into a macro that gets it back to a “ready” state, and the final statement creates a drop at the well’s exit pad and returns this drop as the </w:t>
+      </w:r>
+      <w:r>
+        <w:t>value of the sequential block.</w:t>
+      </w:r>
+    </w:p>
+    <w:p>
+      <w:r>
+        <w:t>Blocks can also be combined the other way, with a set of sequential blocks performed in parallel.</w:t>
+      </w:r>
+    </w:p>
+    <w:p>
+      <w:pPr>
+        <w:pStyle w:val="MarginNote"/>
+        <w:framePr w:wrap="around"/>
+      </w:pPr>
+      <w:r>
+        <w:t>If statements</w:t>
+      </w:r>
+    </w:p>
+    <w:p>
+      <w:r>
+        <w:t xml:space="preserve">Conditional code is specified by means of </w:t>
+      </w:r>
+      <w:r>
+        <w:rPr>
+          <w:rStyle w:val="Snippet"/>
+        </w:rPr>
+        <w:t>if</w:t>
+      </w:r>
+      <w:r>
+        <w:t xml:space="preserve"> statements:</w:t>
+      </w:r>
+    </w:p>
+    <w:p>
+      <w:pPr>
+        <w:pStyle w:val="JavaCode"/>
+      </w:pPr>
+      <w:r>
+        <w:t>if x &lt; d’s column {</w:t>
+      </w:r>
+    </w:p>
+    <w:p>
+      <w:pPr>
+        <w:pStyle w:val="JavaCode"/>
+      </w:pPr>
+      <w:r>
         <w:lastRenderedPageBreak/>
         <w:tab/>
-        <w:t>d’s y coordinate;</w:t>
-      </w:r>
-    </w:p>
-    <w:p>
-      <w:pPr>
-        <w:pStyle w:val="JavaCode"/>
-      </w:pPr>
-      <w:r>
-        <w:t>}</w:t>
-      </w:r>
-    </w:p>
-    <w:p>
-      <w:pPr>
-        <w:pStyle w:val="Continuation"/>
-      </w:pPr>
-      <w:r>
-        <w:t xml:space="preserve">First </w:t>
-      </w:r>
-      <w:r>
-        <w:rPr>
-          <w:rStyle w:val="Snippet"/>
-        </w:rPr>
-        <w:t>d</w:t>
-      </w:r>
-      <w:r>
-        <w:t xml:space="preserve">’s pad is stored as </w:t>
-      </w:r>
-      <w:r>
-        <w:rPr>
-          <w:rStyle w:val="Snippet"/>
-        </w:rPr>
-        <w:t>p</w:t>
-      </w:r>
-      <w:r>
-        <w:t xml:space="preserve">.  This variable will be local to the block (unless </w:t>
-      </w:r>
-      <w:r>
-        <w:rPr>
-          <w:rStyle w:val="Snippet"/>
-        </w:rPr>
-        <w:t>p</w:t>
-      </w:r>
-      <w:r>
-        <w:t xml:space="preserve"> has already been established as a variable outside the block).  Next </w:t>
-      </w:r>
-      <w:r>
-        <w:rPr>
-          <w:rStyle w:val="Snippet"/>
-        </w:rPr>
-        <w:t>d</w:t>
-      </w:r>
-      <w:r>
-        <w:t xml:space="preserve"> is walked two pads to the right.  Then </w:t>
-      </w:r>
-      <w:r>
-        <w:rPr>
-          <w:rStyle w:val="Snippet"/>
-        </w:rPr>
-        <w:t>p</w:t>
-      </w:r>
-      <w:r>
-        <w:t xml:space="preserve">’s electrode is toggled.  And finally, the y coordinate of </w:t>
-      </w:r>
-      <w:r>
-        <w:rPr>
-          <w:rStyle w:val="Snippet"/>
-        </w:rPr>
-        <w:t>d</w:t>
-      </w:r>
-      <w:r>
-        <w:t>’s current pad is established as the value of the block.</w:t>
-      </w:r>
-    </w:p>
-    <w:p>
-      <w:pPr>
-        <w:pStyle w:val="MarginNote"/>
-        <w:framePr w:wrap="around"/>
-      </w:pPr>
-      <w:r>
-        <w:t>Parallel blocks</w:t>
-      </w:r>
-    </w:p>
-    <w:p>
-      <w:r>
-        <w:t xml:space="preserve">Parallel blocks look like sequential blocks, except that instead of using braces, they use double square brackets </w:t>
-      </w:r>
-      <w:r>
-        <w:rPr>
-          <w:rStyle w:val="Snippet"/>
-        </w:rPr>
-        <w:t>[[</w:t>
-      </w:r>
-      <w:r>
-        <w:t xml:space="preserve"> and </w:t>
-      </w:r>
-      <w:r>
-        <w:rPr>
-          <w:rStyle w:val="Snippet"/>
-        </w:rPr>
-        <w:t>]]</w:t>
-      </w:r>
-      <w:r>
-        <w:t xml:space="preserve">.  </w:t>
-      </w:r>
-    </w:p>
-    <w:p>
-      <w:r>
-        <w:t>In a parallel block, all of the statements are scheduled to happen at the same time.  For those that involve modifications to the board, the first modifications in each statement will happen on the same clock tick.  (Subsequent modifications do not necessarily line up.)  The parallel block is considered completed when all of its statements are completed.  A parallel block has no value.</w:t>
-      </w:r>
-    </w:p>
-    <w:p>
-      <w:r>
-        <w:t>Note that the contained statements race each other, so if two statements modify the same variable, unless care is taken, it will be impossible to predict which modification happens first.  That is, in</w:t>
-      </w:r>
-    </w:p>
-    <w:p>
-      <w:pPr>
-        <w:pStyle w:val="JavaCode"/>
-      </w:pPr>
-      <w:r>
-        <w:t>[[</w:t>
-      </w:r>
-    </w:p>
-    <w:p>
-      <w:pPr>
-        <w:pStyle w:val="JavaCode"/>
-      </w:pPr>
-      <w:r>
-        <w:tab/>
-        <w:t>x = 5;</w:t>
-      </w:r>
-    </w:p>
-    <w:p>
-      <w:pPr>
-        <w:pStyle w:val="JavaCode"/>
-      </w:pPr>
-      <w:r>
-        <w:tab/>
-        <w:t>x = 6;</w:t>
-      </w:r>
-    </w:p>
-    <w:p>
-      <w:pPr>
-        <w:pStyle w:val="JavaCode"/>
-      </w:pPr>
-      <w:r>
-        <w:t>]]</w:t>
-      </w:r>
-    </w:p>
-    <w:p>
-      <w:pPr>
-        <w:pStyle w:val="Continuation"/>
-      </w:pPr>
-      <w:r>
-        <w:t xml:space="preserve">after the block is done, </w:t>
-      </w:r>
-      <w:r>
-        <w:rPr>
-          <w:rStyle w:val="Snippet"/>
-        </w:rPr>
-        <w:t>x</w:t>
-      </w:r>
-      <w:r>
-        <w:t xml:space="preserve"> will be either five or six, but you can’t predict which, and it might not be the same each time.</w:t>
-      </w:r>
-    </w:p>
-    <w:p>
-      <w:r>
-        <w:t>Parallel blocks are especially useful when the statements are electrode state changes.  For example</w:t>
-      </w:r>
-      <w:r>
-        <w:t xml:space="preserve">, in </w:t>
-      </w:r>
-    </w:p>
-    <w:p>
-      <w:pPr>
-        <w:pStyle w:val="JavaCode"/>
-      </w:pPr>
-      <w:r>
-        <w:t xml:space="preserve">  [[</w:t>
-      </w:r>
-    </w:p>
-    <w:p>
-      <w:pPr>
-        <w:pStyle w:val="JavaCode"/>
-      </w:pPr>
-      <w:r>
-        <w:t xml:space="preserve">    w[0]: off;  w[1]: off;  w[2]: off;</w:t>
-      </w:r>
-    </w:p>
-    <w:p>
-      <w:pPr>
-        <w:pStyle w:val="JavaCode"/>
-      </w:pPr>
-      <w:r>
-        <w:t xml:space="preserve">    w[3]: off;  w[4]: off;  w[5]: off;</w:t>
-      </w:r>
-    </w:p>
-    <w:p>
-      <w:pPr>
-        <w:pStyle w:val="JavaCode"/>
-      </w:pPr>
-      <w:r>
-        <w:t xml:space="preserve">    w[6]: on;  w[7]: on;  w[8]: off;</w:t>
-      </w:r>
-    </w:p>
-    <w:p>
-      <w:pPr>
-        <w:pStyle w:val="JavaCode"/>
-      </w:pPr>
-      <w:r>
-        <w:t xml:space="preserve">    w's gate: off;</w:t>
-      </w:r>
-    </w:p>
-    <w:p>
-      <w:pPr>
-        <w:pStyle w:val="JavaCode"/>
-      </w:pPr>
-      <w:r>
-        <w:t xml:space="preserve">  ]]</w:t>
-      </w:r>
-    </w:p>
-    <w:p>
-      <w:pPr>
-        <w:pStyle w:val="Continuation"/>
-      </w:pPr>
-      <w:r>
-        <w:t xml:space="preserve">All of well </w:t>
-      </w:r>
-      <w:r>
-        <w:rPr>
-          <w:rStyle w:val="Snippet"/>
-        </w:rPr>
-        <w:t>w</w:t>
-      </w:r>
-      <w:r>
-        <w:t>’s well pads are set to known values in a single clock tick.  Similarly, in</w:t>
-      </w:r>
-    </w:p>
-    <w:p>
-      <w:pPr>
-        <w:pStyle w:val="JavaCode"/>
-      </w:pPr>
-      <w:r>
-        <w:t>[[</w:t>
-      </w:r>
-    </w:p>
-    <w:p>
-      <w:pPr>
-        <w:pStyle w:val="JavaCode"/>
-      </w:pPr>
-      <w:r>
-        <w:tab/>
-        <w:t>d1 : right 4 : up 2;</w:t>
-      </w:r>
-    </w:p>
-    <w:p>
-      <w:pPr>
-        <w:pStyle w:val="JavaCode"/>
-      </w:pPr>
-      <w:r>
-        <w:tab/>
-        <w:t>d2 : right 8 : down 2;</w:t>
-      </w:r>
-    </w:p>
-    <w:p>
-      <w:pPr>
-        <w:pStyle w:val="JavaCode"/>
-      </w:pPr>
-      <w:r>
-        <w:t>]]</w:t>
-      </w:r>
-    </w:p>
-    <w:p>
-      <w:pPr>
-        <w:pStyle w:val="Continuation"/>
-      </w:pPr>
-      <w:r>
-        <w:t>two drops are walked, in parallel, along two separate paths.  The block ends when the longer path is done.</w:t>
-      </w:r>
-    </w:p>
-    <w:p>
-      <w:r>
-        <w:t>Parallel blocks and sequential blocks are often combined, especially for things like dispensing sequences from wells:</w:t>
-      </w:r>
-    </w:p>
-    <w:p>
-      <w:pPr>
-        <w:pStyle w:val="JavaCode"/>
-      </w:pPr>
-      <w:r>
-        <w:lastRenderedPageBreak/>
-        <w:t>{</w:t>
-      </w:r>
-    </w:p>
-    <w:p>
-      <w:pPr>
-        <w:pStyle w:val="JavaCode"/>
-      </w:pPr>
-      <w:r>
-        <w:t xml:space="preserve">  [[ w[3]: on; w[4]: on; w[5]: on; ]]</w:t>
-      </w:r>
-    </w:p>
-    <w:p>
-      <w:pPr>
-        <w:pStyle w:val="JavaCode"/>
-      </w:pPr>
-      <w:r>
-        <w:t xml:space="preserve">  [[ w[0]: on; w[1]: on; w[2]: on; ]]</w:t>
-      </w:r>
-    </w:p>
-    <w:p>
-      <w:pPr>
-        <w:pStyle w:val="JavaCode"/>
-      </w:pPr>
-      <w:r>
-        <w:t xml:space="preserve">  w's gate: on; </w:t>
-      </w:r>
-    </w:p>
-    <w:p>
-      <w:pPr>
-        <w:pStyle w:val="JavaCode"/>
-      </w:pPr>
-      <w:r>
-        <w:t xml:space="preserve">  w's exit pad: on;</w:t>
-      </w:r>
-    </w:p>
-    <w:p>
-      <w:pPr>
-        <w:pStyle w:val="JavaCode"/>
-      </w:pPr>
-      <w:r>
-        <w:t xml:space="preserve">  [[ w's gate: off;</w:t>
-      </w:r>
-    </w:p>
-    <w:p>
-      <w:pPr>
-        <w:pStyle w:val="JavaCode"/>
-      </w:pPr>
-      <w:r>
-        <w:t xml:space="preserve">     w[0]: off;</w:t>
-      </w:r>
-    </w:p>
-    <w:p>
-      <w:pPr>
-        <w:pStyle w:val="JavaCode"/>
-      </w:pPr>
-      <w:r>
-        <w:t xml:space="preserve">     w[1]: off;</w:t>
-      </w:r>
-    </w:p>
-    <w:p>
-      <w:pPr>
-        <w:pStyle w:val="JavaCode"/>
-      </w:pPr>
-      <w:r>
-        <w:t xml:space="preserve">     w[2]: off;</w:t>
-      </w:r>
-    </w:p>
-    <w:p>
-      <w:pPr>
-        <w:pStyle w:val="JavaCode"/>
-      </w:pPr>
-      <w:r>
-        <w:t xml:space="preserve">     w[3]: off;</w:t>
-      </w:r>
-    </w:p>
-    <w:p>
-      <w:pPr>
-        <w:pStyle w:val="JavaCode"/>
-      </w:pPr>
-      <w:r>
-        <w:t xml:space="preserve">     w[5]: off;</w:t>
-      </w:r>
-    </w:p>
-    <w:p>
-      <w:pPr>
-        <w:pStyle w:val="JavaCode"/>
-      </w:pPr>
-      <w:r>
-        <w:t xml:space="preserve">  ]]</w:t>
-      </w:r>
-    </w:p>
-    <w:p>
-      <w:pPr>
-        <w:pStyle w:val="JavaCode"/>
-      </w:pPr>
-      <w:r>
-        <w:t xml:space="preserve">  [[ w[0]: on; w[1]: on; w[2]: on; ]]</w:t>
-      </w:r>
-    </w:p>
-    <w:p>
-      <w:pPr>
-        <w:pStyle w:val="JavaCode"/>
-      </w:pPr>
-      <w:r>
-        <w:t xml:space="preserve">  w: ready; </w:t>
-      </w:r>
-    </w:p>
-    <w:p>
-      <w:pPr>
-        <w:pStyle w:val="JavaCode"/>
-      </w:pPr>
-      <w:r>
-        <w:t xml:space="preserve">  drop@w's exit pad;</w:t>
-      </w:r>
-    </w:p>
-    <w:p>
-      <w:pPr>
-        <w:pStyle w:val="JavaCode"/>
-      </w:pPr>
-      <w:r>
-        <w:t>}</w:t>
-      </w:r>
-    </w:p>
-    <w:p>
-      <w:pPr>
-        <w:pStyle w:val="Continuation"/>
-      </w:pPr>
-      <w:r>
-        <w:t xml:space="preserve">This putative dispensing sequence is a sequential block containing eight steps.  The first six, including four parallel blocks, modify the state of the well’s pads, the seventh injects the well into a macro that gets it back to a “ready” state, and the final statement creates a drop at the well’s exit pad and returns this drop as the </w:t>
-      </w:r>
-      <w:r>
-        <w:t>value of the sequential block.</w:t>
-      </w:r>
-    </w:p>
-    <w:p>
-      <w:r>
-        <w:t>Blocks can also be combined the other way, with a set of sequential blocks performed in parallel.</w:t>
-      </w:r>
-    </w:p>
-    <w:p>
-      <w:pPr>
-        <w:pStyle w:val="MarginNote"/>
-        <w:framePr w:wrap="around"/>
-      </w:pPr>
-      <w:r>
-        <w:t>If statements</w:t>
-      </w:r>
-    </w:p>
-    <w:p>
-      <w:r>
-        <w:t xml:space="preserve">Conditional code is specified by means of </w:t>
-      </w:r>
-      <w:r>
-        <w:rPr>
-          <w:rStyle w:val="Snippet"/>
-        </w:rPr>
-        <w:t>if</w:t>
-      </w:r>
-      <w:r>
-        <w:t xml:space="preserve"> statements:</w:t>
-      </w:r>
-    </w:p>
-    <w:p>
-      <w:pPr>
-        <w:pStyle w:val="JavaCode"/>
-      </w:pPr>
-      <w:r>
-        <w:t>if x &lt; d’s column {</w:t>
-      </w:r>
-    </w:p>
-    <w:p>
-      <w:pPr>
-        <w:pStyle w:val="JavaCode"/>
-      </w:pPr>
-      <w:r>
-        <w:tab/>
         <w:t>d : to column x</w:t>
       </w:r>
       <w:r>
@@ -10785,15 +10793,7 @@
         <w:t>else</w:t>
       </w:r>
       <w:r>
-        <w:t xml:space="preserve"> clause and all clauses evaluate to objects of the same type (or which have a common supertype, e.g., integer and floating point or drop and pad), the value of the if statement will be the value of the executed clause.  </w:t>
-      </w:r>
-      <w:proofErr w:type="gramStart"/>
-      <w:r>
-        <w:t>Otherwise</w:t>
-      </w:r>
-      <w:proofErr w:type="gramEnd"/>
-      <w:r>
-        <w:t xml:space="preserve"> the if statement has no value.</w:t>
+        <w:t xml:space="preserve"> clause and all clauses evaluate to objects of the same type (or which have a common supertype, e.g., integer and floating point or drop and pad), the value of the if statement will be the value of the executed clause.  Otherwise the if statement has no value.</w:t>
       </w:r>
     </w:p>
     <w:p>
@@ -10855,7 +10855,6 @@
         </w:numPr>
       </w:pPr>
       <w:r>
-        <w:lastRenderedPageBreak/>
         <w:t>sequential blocks, and</w:t>
       </w:r>
     </w:p>
@@ -10919,16 +10918,16 @@
           <w:numId w:val="16"/>
         </w:numPr>
       </w:pPr>
-      <w:commentRangeStart w:id="11"/>
+      <w:commentRangeStart w:id="10"/>
       <w:r>
         <w:t>a header, which describes the types and, optionally, names of the parameters to the macro</w:t>
       </w:r>
-      <w:commentRangeEnd w:id="11"/>
+      <w:commentRangeEnd w:id="10"/>
       <w:r>
         <w:rPr>
           <w:rStyle w:val="CommentReference"/>
         </w:rPr>
-        <w:commentReference w:id="11"/>
+        <w:commentReference w:id="10"/>
       </w:r>
       <w:r>
         <w:t>, and</w:t>
@@ -10947,9 +10946,28 @@
       </w:r>
     </w:p>
     <w:p>
+      <w:commentRangeStart w:id="11"/>
+      <w:r>
+        <w:t>The value of a call to a macro is the value of its body.</w:t>
+      </w:r>
+      <w:commentRangeEnd w:id="11"/>
+      <w:r>
+        <w:rPr>
+          <w:rStyle w:val="CommentReference"/>
+        </w:rPr>
+        <w:commentReference w:id="11"/>
+      </w:r>
+    </w:p>
+    <w:p>
+      <w:r>
+        <w:t xml:space="preserve">Note that macros are values.  </w:t>
+      </w:r>
       <w:commentRangeStart w:id="12"/>
       <w:r>
-        <w:t>The value of a call to a macro is the value of its body.</w:t>
+        <w:t>Typically, they will need to be assigned to a variable in order to be useful.</w:t>
+      </w:r>
+      <w:r>
+        <w:t xml:space="preserve">  </w:t>
       </w:r>
       <w:commentRangeEnd w:id="12"/>
       <w:r>
@@ -10957,25 +10975,6 @@
           <w:rStyle w:val="CommentReference"/>
         </w:rPr>
         <w:commentReference w:id="12"/>
-      </w:r>
-    </w:p>
-    <w:p>
-      <w:r>
-        <w:t xml:space="preserve">Note that macros are values.  </w:t>
-      </w:r>
-      <w:commentRangeStart w:id="13"/>
-      <w:r>
-        <w:t>Typically, they will need to be assigned to a variable in order to be useful.</w:t>
-      </w:r>
-      <w:r>
-        <w:t xml:space="preserve">  </w:t>
-      </w:r>
-      <w:commentRangeEnd w:id="13"/>
-      <w:r>
-        <w:rPr>
-          <w:rStyle w:val="CommentReference"/>
-        </w:rPr>
-        <w:commentReference w:id="13"/>
       </w:r>
       <w:r>
         <w:t>Note in particular that this assignment will require a final semicolon.</w:t>
@@ -11063,6 +11062,7 @@
         <w:pStyle w:val="JavaCode"/>
       </w:pPr>
       <w:r>
+        <w:lastRenderedPageBreak/>
         <w:t>};</w:t>
       </w:r>
     </w:p>
@@ -11252,7 +11252,6 @@
     </w:p>
     <w:p>
       <w:r>
-        <w:lastRenderedPageBreak/>
         <w:t xml:space="preserve">The </w:t>
       </w:r>
       <w:r>
@@ -11276,7 +11275,7 @@
         <w:rPr>
           <w:rStyle w:val="FootnoteReference"/>
         </w:rPr>
-        <w:footnoteReference w:id="18"/>
+        <w:footnoteReference w:id="19"/>
       </w:r>
       <w:r>
         <w:t xml:space="preserve"> they can refer to local variables within the enclosing macro, and these bindings persist even after the enclosing macro has finished executing.  So, you can do things like</w:t>
@@ -11354,6 +11353,7 @@
         <w:pStyle w:val="Continuation"/>
       </w:pPr>
       <w:r>
+        <w:lastRenderedPageBreak/>
         <w:t xml:space="preserve">Every time </w:t>
       </w:r>
       <w:r>
@@ -11363,15 +11363,7 @@
         <w:t>adder</w:t>
       </w:r>
       <w:r>
-        <w:t xml:space="preserve"> is called, it returns a new macro which adds its value to the value that was passed </w:t>
-      </w:r>
-      <w:proofErr w:type="gramStart"/>
-      <w:r>
-        <w:t>in to</w:t>
-      </w:r>
-      <w:proofErr w:type="gramEnd"/>
-      <w:r>
-        <w:t xml:space="preserve"> </w:t>
+        <w:t xml:space="preserve"> is called, it returns a new macro which adds its value to the value that was passed in to </w:t>
       </w:r>
       <w:r>
         <w:rPr>
@@ -11521,15 +11513,7 @@
         <w:t>n</w:t>
       </w:r>
       <w:r>
-        <w:t xml:space="preserve">, which its value will read.  The </w:t>
-      </w:r>
-      <w:proofErr w:type="gramStart"/>
-      <w:r>
-        <w:t>first time</w:t>
-      </w:r>
-      <w:proofErr w:type="gramEnd"/>
-      <w:r>
-        <w:t xml:space="preserve"> </w:t>
+        <w:t xml:space="preserve">, which its value will read.  The first time </w:t>
       </w:r>
       <w:r>
         <w:rPr>
@@ -11622,110 +11606,360 @@
         <w:pStyle w:val="JavaCode"/>
       </w:pPr>
       <w:r>
+        <w:t xml:space="preserve">       pad2: off; </w:t>
+      </w:r>
+    </w:p>
+    <w:p>
+      <w:pPr>
+        <w:pStyle w:val="JavaCode"/>
+      </w:pPr>
+      <w:r>
+        <w:t xml:space="preserve">    ]]</w:t>
+      </w:r>
+    </w:p>
+    <w:p>
+      <w:pPr>
+        <w:pStyle w:val="JavaCode"/>
+      </w:pPr>
+      <w:r>
+        <w:t xml:space="preserve">    drop2: remove from board;</w:t>
+      </w:r>
+    </w:p>
+    <w:p>
+      <w:pPr>
+        <w:pStyle w:val="JavaCode"/>
+      </w:pPr>
+      <w:r>
+        <w:t xml:space="preserve">    drop1's contents = drop1's contents + drop2's contents;</w:t>
+      </w:r>
+    </w:p>
+    <w:p>
+      <w:pPr>
+        <w:pStyle w:val="JavaCode"/>
+      </w:pPr>
+      <w:r>
+        <w:t xml:space="preserve">    [[</w:t>
+      </w:r>
+    </w:p>
+    <w:p>
+      <w:pPr>
+        <w:pStyle w:val="JavaCode"/>
+      </w:pPr>
+      <w:r>
+        <w:t xml:space="preserve">      drop1: dir1 turned around</w:t>
+      </w:r>
+      <w:r>
+        <w:t>;</w:t>
+      </w:r>
+    </w:p>
+    <w:p>
+      <w:pPr>
+        <w:pStyle w:val="JavaCode"/>
+      </w:pPr>
+      <w:r>
+        <w:t xml:space="preserve">      pad2: on; </w:t>
+      </w:r>
+    </w:p>
+    <w:p>
+      <w:pPr>
+        <w:pStyle w:val="JavaCode"/>
+      </w:pPr>
+      <w:r>
+        <w:t xml:space="preserve">    ]]</w:t>
+      </w:r>
+    </w:p>
+    <w:p>
+      <w:pPr>
+        <w:pStyle w:val="JavaCode"/>
+      </w:pPr>
+      <w:r>
+        <w:t xml:space="preserve">    drop2's pad = pad2;</w:t>
+      </w:r>
+    </w:p>
+    <w:p>
+      <w:pPr>
+        <w:pStyle w:val="JavaCode"/>
+      </w:pPr>
+      <w:r>
+        <w:t xml:space="preserve">    drop1's contents = drop1's contents/2;</w:t>
+      </w:r>
+    </w:p>
+    <w:p>
+      <w:pPr>
+        <w:pStyle w:val="JavaCode"/>
+      </w:pPr>
+      <w:r>
+        <w:t xml:space="preserve">    drop2's contents = drop1's contents;</w:t>
+      </w:r>
+    </w:p>
+    <w:p>
+      <w:pPr>
+        <w:pStyle w:val="JavaCode"/>
+      </w:pPr>
+      <w:r>
+        <w:t xml:space="preserve">    </w:t>
+      </w:r>
+      <w:r>
+        <w:t>drop1;</w:t>
+      </w:r>
+    </w:p>
+    <w:p>
+      <w:pPr>
+        <w:pStyle w:val="JavaCode"/>
+      </w:pPr>
+      <w:r>
+        <w:t xml:space="preserve">  };</w:t>
+      </w:r>
+    </w:p>
+    <w:p>
+      <w:pPr>
+        <w:pStyle w:val="JavaCode"/>
+      </w:pPr>
+      <w:r>
+        <w:t>};</w:t>
+      </w:r>
+    </w:p>
+    <w:p>
+      <w:pPr>
+        <w:pStyle w:val="Continuation"/>
+      </w:pPr>
+      <w:r>
+        <w:t>The whole thing can be summarized as</w:t>
+      </w:r>
+    </w:p>
+    <w:p>
+      <w:pPr>
+        <w:pStyle w:val="JavaCode"/>
+      </w:pPr>
+      <w:r>
+        <w:t>mix = macro(dir1: direction) {</w:t>
+      </w:r>
+    </w:p>
+    <w:p>
+      <w:pPr>
+        <w:pStyle w:val="JavaCode"/>
+      </w:pPr>
+      <w:r>
+        <w:t xml:space="preserve">  macro(drop1: drop) { /* … */ };</w:t>
+      </w:r>
+    </w:p>
+    <w:p>
+      <w:pPr>
+        <w:pStyle w:val="JavaCode"/>
+      </w:pPr>
+      <w:r>
+        <w:t>};</w:t>
+      </w:r>
+    </w:p>
+    <w:p>
+      <w:pPr>
+        <w:pStyle w:val="Continuation"/>
+      </w:pPr>
+      <w:r>
+        <w:rPr>
+          <w:rStyle w:val="Snippet"/>
+        </w:rPr>
+        <w:t>mix</w:t>
+      </w:r>
+      <w:r>
+        <w:t xml:space="preserve"> is called with a direction (e.g., </w:t>
+      </w:r>
+      <w:r>
+        <w:rPr>
+          <w:rStyle w:val="Snippet"/>
+        </w:rPr>
+        <w:t>mix(left)</w:t>
+      </w:r>
+      <w:r>
+        <w:t xml:space="preserve">), and it returns a macro that takes a drop and does the mixing, with the variable </w:t>
+      </w:r>
+      <w:r>
+        <w:rPr>
+          <w:rStyle w:val="Snippet"/>
+        </w:rPr>
+        <w:t>dir1</w:t>
+      </w:r>
+      <w:r>
+        <w:t xml:space="preserve"> bound to this direction (</w:t>
+      </w:r>
+      <w:r>
+        <w:rPr>
+          <w:rStyle w:val="Snippet"/>
+        </w:rPr>
+        <w:t>left</w:t>
+      </w:r>
+      <w:r>
+        <w:t xml:space="preserve">, in this case).  The result of calling the </w:t>
+      </w:r>
+      <w:r>
+        <w:rPr>
+          <w:rStyle w:val="Snippet"/>
+        </w:rPr>
+        <w:t xml:space="preserve">mix </w:t>
+      </w:r>
+      <w:r>
+        <w:t>macro can be used as an injection target, e.g.,</w:t>
+      </w:r>
+    </w:p>
+    <w:p>
+      <w:pPr>
+        <w:pStyle w:val="JavaCode"/>
+      </w:pPr>
+      <w:r>
+        <w:t>d : left 5 : mix(up) : down 3;</w:t>
+      </w:r>
+    </w:p>
+    <w:p>
+      <w:pPr>
+        <w:pStyle w:val="Continuation"/>
+      </w:pPr>
+      <w:r>
         <w:lastRenderedPageBreak/>
-        <w:t xml:space="preserve">       pad2: off; </w:t>
-      </w:r>
-    </w:p>
-    <w:p>
-      <w:pPr>
-        <w:pStyle w:val="JavaCode"/>
-      </w:pPr>
-      <w:r>
-        <w:t xml:space="preserve">    ]]</w:t>
-      </w:r>
-    </w:p>
-    <w:p>
-      <w:pPr>
-        <w:pStyle w:val="JavaCode"/>
-      </w:pPr>
-      <w:r>
-        <w:t xml:space="preserve">    drop2: remove from board;</w:t>
-      </w:r>
-    </w:p>
-    <w:p>
-      <w:pPr>
-        <w:pStyle w:val="JavaCode"/>
-      </w:pPr>
-      <w:r>
-        <w:t xml:space="preserve">    drop1's contents = drop1's contents + drop2's contents;</w:t>
-      </w:r>
-    </w:p>
-    <w:p>
-      <w:pPr>
-        <w:pStyle w:val="JavaCode"/>
-      </w:pPr>
-      <w:r>
-        <w:t xml:space="preserve">    [[</w:t>
-      </w:r>
-    </w:p>
-    <w:p>
-      <w:pPr>
-        <w:pStyle w:val="JavaCode"/>
-      </w:pPr>
-      <w:r>
-        <w:t xml:space="preserve">      drop1: dir1 turned around</w:t>
-      </w:r>
-      <w:r>
-        <w:t>;</w:t>
-      </w:r>
-    </w:p>
-    <w:p>
-      <w:pPr>
-        <w:pStyle w:val="JavaCode"/>
-      </w:pPr>
-      <w:r>
-        <w:t xml:space="preserve">      pad2: on; </w:t>
-      </w:r>
-    </w:p>
-    <w:p>
-      <w:pPr>
-        <w:pStyle w:val="JavaCode"/>
-      </w:pPr>
-      <w:r>
-        <w:t xml:space="preserve">    ]]</w:t>
-      </w:r>
-    </w:p>
-    <w:p>
-      <w:pPr>
-        <w:pStyle w:val="JavaCode"/>
-      </w:pPr>
-      <w:r>
-        <w:t xml:space="preserve">    drop2's pad = pad2;</w:t>
-      </w:r>
-    </w:p>
-    <w:p>
-      <w:pPr>
-        <w:pStyle w:val="JavaCode"/>
-      </w:pPr>
-      <w:r>
-        <w:t xml:space="preserve">    drop1's contents = drop1's contents/2;</w:t>
-      </w:r>
-    </w:p>
-    <w:p>
-      <w:pPr>
-        <w:pStyle w:val="JavaCode"/>
-      </w:pPr>
-      <w:r>
-        <w:t xml:space="preserve">    drop2's contents = drop1's contents;</w:t>
-      </w:r>
-    </w:p>
-    <w:p>
-      <w:pPr>
-        <w:pStyle w:val="JavaCode"/>
-      </w:pPr>
-      <w:r>
-        <w:t xml:space="preserve">    </w:t>
-      </w:r>
-      <w:r>
-        <w:t>drop1;</w:t>
-      </w:r>
-    </w:p>
-    <w:p>
-      <w:pPr>
-        <w:pStyle w:val="JavaCode"/>
-      </w:pPr>
-      <w:r>
-        <w:t xml:space="preserve">  };</w:t>
+        <w:t>Looking at the macro that actually does the mixing, we have</w:t>
+      </w:r>
+    </w:p>
+    <w:p>
+      <w:pPr>
+        <w:pStyle w:val="JavaCode"/>
+      </w:pPr>
+      <w:r>
+        <w:t>macro(drop1: drop) {</w:t>
+      </w:r>
+    </w:p>
+    <w:p>
+      <w:pPr>
+        <w:pStyle w:val="JavaCode"/>
+      </w:pPr>
+      <w:r>
+        <w:t xml:space="preserve">  pad1 = drop1's pad;</w:t>
+      </w:r>
+    </w:p>
+    <w:p>
+      <w:pPr>
+        <w:pStyle w:val="JavaCode"/>
+      </w:pPr>
+      <w:r>
+        <w:t xml:space="preserve">  pad2 = pad1 + 2 in direction dir1;</w:t>
+      </w:r>
+    </w:p>
+    <w:p>
+      <w:pPr>
+        <w:pStyle w:val="JavaCode"/>
+      </w:pPr>
+      <w:r>
+        <w:t xml:space="preserve">  drop2 = pad2’s drop;</w:t>
+      </w:r>
+    </w:p>
+    <w:p>
+      <w:pPr>
+        <w:pStyle w:val="JavaCode"/>
+      </w:pPr>
+      <w:r>
+        <w:t xml:space="preserve">  [[</w:t>
+      </w:r>
+    </w:p>
+    <w:p>
+      <w:pPr>
+        <w:pStyle w:val="JavaCode"/>
+      </w:pPr>
+      <w:r>
+        <w:t xml:space="preserve">     drop1: unsafe_walk(dir1);</w:t>
+      </w:r>
+    </w:p>
+    <w:p>
+      <w:pPr>
+        <w:pStyle w:val="JavaCode"/>
+      </w:pPr>
+      <w:r>
+        <w:t xml:space="preserve">     pad2: off; </w:t>
+      </w:r>
+    </w:p>
+    <w:p>
+      <w:pPr>
+        <w:pStyle w:val="JavaCode"/>
+      </w:pPr>
+      <w:r>
+        <w:t xml:space="preserve">  ]]</w:t>
+      </w:r>
+    </w:p>
+    <w:p>
+      <w:pPr>
+        <w:pStyle w:val="JavaCode"/>
+      </w:pPr>
+      <w:r>
+        <w:t xml:space="preserve">  drop2: remove from board;</w:t>
+      </w:r>
+    </w:p>
+    <w:p>
+      <w:pPr>
+        <w:pStyle w:val="JavaCode"/>
+      </w:pPr>
+      <w:r>
+        <w:t xml:space="preserve">  drop1's contents = drop1's contents + drop2's contents;</w:t>
+      </w:r>
+    </w:p>
+    <w:p>
+      <w:pPr>
+        <w:pStyle w:val="JavaCode"/>
+      </w:pPr>
+      <w:r>
+        <w:t xml:space="preserve">  [[</w:t>
+      </w:r>
+    </w:p>
+    <w:p>
+      <w:pPr>
+        <w:pStyle w:val="JavaCode"/>
+      </w:pPr>
+      <w:r>
+        <w:t xml:space="preserve">    drop1: dir1 turned around;</w:t>
+      </w:r>
+    </w:p>
+    <w:p>
+      <w:pPr>
+        <w:pStyle w:val="JavaCode"/>
+      </w:pPr>
+      <w:r>
+        <w:t xml:space="preserve">    pad2: on; </w:t>
+      </w:r>
+    </w:p>
+    <w:p>
+      <w:pPr>
+        <w:pStyle w:val="JavaCode"/>
+      </w:pPr>
+      <w:r>
+        <w:t xml:space="preserve">  ]]</w:t>
+      </w:r>
+    </w:p>
+    <w:p>
+      <w:pPr>
+        <w:pStyle w:val="JavaCode"/>
+      </w:pPr>
+      <w:r>
+        <w:t xml:space="preserve">  drop2's pad = pad2;</w:t>
+      </w:r>
+    </w:p>
+    <w:p>
+      <w:pPr>
+        <w:pStyle w:val="JavaCode"/>
+      </w:pPr>
+      <w:r>
+        <w:t xml:space="preserve">  drop1's contents = drop1's contents/2;</w:t>
+      </w:r>
+    </w:p>
+    <w:p>
+      <w:pPr>
+        <w:pStyle w:val="JavaCode"/>
+      </w:pPr>
+      <w:r>
+        <w:t xml:space="preserve">  drop2's contents = drop1's contents;</w:t>
+      </w:r>
+    </w:p>
+    <w:p>
+      <w:pPr>
+        <w:pStyle w:val="JavaCode"/>
+      </w:pPr>
+      <w:r>
+        <w:t xml:space="preserve">  drop1;</w:t>
       </w:r>
     </w:p>
     <w:p>
@@ -11741,34 +11975,150 @@
         <w:pStyle w:val="Continuation"/>
       </w:pPr>
       <w:r>
-        <w:t>The whole thing can be summarized as</w:t>
-      </w:r>
-    </w:p>
-    <w:p>
-      <w:pPr>
-        <w:pStyle w:val="JavaCode"/>
-      </w:pPr>
-      <w:r>
-        <w:t>mix = macro(dir1: direction) {</w:t>
-      </w:r>
-    </w:p>
-    <w:p>
-      <w:pPr>
-        <w:pStyle w:val="JavaCode"/>
-      </w:pPr>
-      <w:r>
-        <w:t xml:space="preserve">  macro(drop1: drop) {</w:t>
-      </w:r>
-      <w:r>
-        <w:t xml:space="preserve"> /* … */ };</w:t>
-      </w:r>
-    </w:p>
-    <w:p>
-      <w:pPr>
-        <w:pStyle w:val="JavaCode"/>
-      </w:pPr>
-      <w:r>
-        <w:t>};</w:t>
+        <w:t xml:space="preserve">First we remember </w:t>
+      </w:r>
+      <w:r>
+        <w:rPr>
+          <w:rStyle w:val="Snippet"/>
+        </w:rPr>
+        <w:t>drop1</w:t>
+      </w:r>
+      <w:r>
+        <w:t xml:space="preserve">’s pad as </w:t>
+      </w:r>
+      <w:r>
+        <w:rPr>
+          <w:rStyle w:val="Snippet"/>
+        </w:rPr>
+        <w:t>pad1</w:t>
+      </w:r>
+      <w:r>
+        <w:t xml:space="preserve">.  Next we set </w:t>
+      </w:r>
+      <w:r>
+        <w:rPr>
+          <w:rStyle w:val="Snippet"/>
+        </w:rPr>
+        <w:t>pad2</w:t>
+      </w:r>
+      <w:r>
+        <w:t xml:space="preserve"> to be the pad two steps in the remembered direction, where we expect there to be another drop, and we ask </w:t>
+      </w:r>
+      <w:r>
+        <w:rPr>
+          <w:rStyle w:val="Snippet"/>
+        </w:rPr>
+        <w:t>pad2</w:t>
+      </w:r>
+      <w:r>
+        <w:t xml:space="preserve"> for its drop, which we call </w:t>
+      </w:r>
+      <w:r>
+        <w:rPr>
+          <w:rStyle w:val="Snippet"/>
+        </w:rPr>
+        <w:t>drop2</w:t>
+      </w:r>
+      <w:r>
+        <w:t>.</w:t>
+      </w:r>
+    </w:p>
+    <w:p>
+      <w:r>
+        <w:t xml:space="preserve">Next, in parallel, we walk </w:t>
+      </w:r>
+      <w:r>
+        <w:rPr>
+          <w:rStyle w:val="Snippet"/>
+        </w:rPr>
+        <w:t>drop1</w:t>
+      </w:r>
+      <w:r>
+        <w:t xml:space="preserve"> to the pad between the two drops and turn off </w:t>
+      </w:r>
+      <w:r>
+        <w:rPr>
+          <w:rStyle w:val="Snippet"/>
+        </w:rPr>
+        <w:t>pad2</w:t>
+      </w:r>
+      <w:r>
+        <w:t xml:space="preserve">.  We use </w:t>
+      </w:r>
+      <w:r>
+        <w:rPr>
+          <w:rStyle w:val="Snippet"/>
+        </w:rPr>
+        <w:t>unsafe_walk</w:t>
+      </w:r>
+      <w:r>
+        <w:t xml:space="preserve">, because otherwise </w:t>
+      </w:r>
+      <w:r>
+        <w:rPr>
+          <w:rStyle w:val="Snippet"/>
+        </w:rPr>
+        <w:t>drop1</w:t>
+      </w:r>
+      <w:r>
+        <w:t xml:space="preserve"> would wait until </w:t>
+      </w:r>
+      <w:r>
+        <w:rPr>
+          <w:rStyle w:val="Snippet"/>
+        </w:rPr>
+        <w:t>drop2</w:t>
+      </w:r>
+      <w:r>
+        <w:t xml:space="preserve"> moved out of the way before actually moving.  </w:t>
+      </w:r>
+    </w:p>
+    <w:p>
+      <w:r>
+        <w:t xml:space="preserve">The result of these two parallel operations is that </w:t>
+      </w:r>
+      <w:r>
+        <w:rPr>
+          <w:rStyle w:val="Snippet"/>
+        </w:rPr>
+        <w:t>pad1</w:t>
+      </w:r>
+      <w:r>
+        <w:t xml:space="preserve"> and </w:t>
+      </w:r>
+      <w:r>
+        <w:rPr>
+          <w:rStyle w:val="Snippet"/>
+        </w:rPr>
+        <w:t>pad2</w:t>
+      </w:r>
+      <w:r>
+        <w:t xml:space="preserve"> are both turned off, and the middle pad is turned on.  This should cause both drops to move to the middle pad and combine.  But the model only knows that </w:t>
+      </w:r>
+      <w:r>
+        <w:rPr>
+          <w:rStyle w:val="Snippet"/>
+        </w:rPr>
+        <w:t>drop1</w:t>
+      </w:r>
+      <w:r>
+        <w:t xml:space="preserve"> moved, so in the next two steps, we clean things up:</w:t>
+      </w:r>
+    </w:p>
+    <w:p>
+      <w:pPr>
+        <w:pStyle w:val="JavaCode"/>
+      </w:pPr>
+      <w:r>
+        <w:t xml:space="preserve">  drop2: remove from board;</w:t>
+      </w:r>
+    </w:p>
+    <w:p>
+      <w:pPr>
+        <w:pStyle w:val="JavaCode"/>
+      </w:pPr>
+      <w:r>
+        <w:t xml:space="preserve">  drop1's contents = drop1's contents + drop2's contents;</w:t>
       </w:r>
     </w:p>
     <w:p>
@@ -11779,231 +12129,10 @@
         <w:rPr>
           <w:rStyle w:val="Snippet"/>
         </w:rPr>
-        <w:t>mix</w:t>
-      </w:r>
-      <w:r>
-        <w:t xml:space="preserve"> is called with a direction (e.g., </w:t>
-      </w:r>
-      <w:r>
-        <w:rPr>
-          <w:rStyle w:val="Snippet"/>
-        </w:rPr>
-        <w:t>mix(left)</w:t>
-      </w:r>
-      <w:r>
-        <w:t xml:space="preserve">), and it returns a macro that takes a drop and does the mixing, with the variable </w:t>
-      </w:r>
-      <w:r>
-        <w:rPr>
-          <w:rStyle w:val="Snippet"/>
-        </w:rPr>
-        <w:t>dir1</w:t>
-      </w:r>
-      <w:r>
-        <w:t xml:space="preserve"> bound to this direction (</w:t>
-      </w:r>
-      <w:r>
-        <w:rPr>
-          <w:rStyle w:val="Snippet"/>
-        </w:rPr>
-        <w:t>left</w:t>
-      </w:r>
-      <w:r>
-        <w:t xml:space="preserve">, in this case).  The result of calling the </w:t>
-      </w:r>
-      <w:r>
-        <w:rPr>
-          <w:rStyle w:val="Snippet"/>
-        </w:rPr>
-        <w:t xml:space="preserve">mix </w:t>
-      </w:r>
-      <w:r>
-        <w:t>macro can be used as an injection target, e.g.,</w:t>
-      </w:r>
-    </w:p>
-    <w:p>
-      <w:pPr>
-        <w:pStyle w:val="JavaCode"/>
-      </w:pPr>
-      <w:r>
-        <w:t>d : left 5 : mix(up) : down 3;</w:t>
-      </w:r>
-    </w:p>
-    <w:p>
-      <w:pPr>
-        <w:pStyle w:val="Continuation"/>
-      </w:pPr>
-      <w:r>
-        <w:t>Looking at the macro that actually does the mixing, we have</w:t>
-      </w:r>
-    </w:p>
-    <w:p>
-      <w:pPr>
-        <w:pStyle w:val="JavaCode"/>
-      </w:pPr>
-      <w:r>
-        <w:t>macro(drop1: drop) {</w:t>
-      </w:r>
-    </w:p>
-    <w:p>
-      <w:pPr>
-        <w:pStyle w:val="JavaCode"/>
-      </w:pPr>
-      <w:r>
-        <w:t xml:space="preserve">  pad1 = drop1's pad;</w:t>
-      </w:r>
-    </w:p>
-    <w:p>
-      <w:pPr>
-        <w:pStyle w:val="JavaCode"/>
-      </w:pPr>
-      <w:r>
-        <w:t xml:space="preserve">  pad2 = pad1 + 2 in direction dir1;</w:t>
-      </w:r>
-    </w:p>
-    <w:p>
-      <w:pPr>
-        <w:pStyle w:val="JavaCode"/>
-      </w:pPr>
-      <w:r>
-        <w:t xml:space="preserve">  drop2 = pad2</w:t>
-      </w:r>
-      <w:r>
-        <w:t>’s drop</w:t>
-      </w:r>
-      <w:r>
-        <w:t>;</w:t>
-      </w:r>
-    </w:p>
-    <w:p>
-      <w:pPr>
-        <w:pStyle w:val="JavaCode"/>
-      </w:pPr>
-      <w:r>
-        <w:t xml:space="preserve">  [[</w:t>
-      </w:r>
-    </w:p>
-    <w:p>
-      <w:pPr>
-        <w:pStyle w:val="JavaCode"/>
-      </w:pPr>
-      <w:r>
-        <w:t xml:space="preserve">     drop1: unsafe_walk(dir1);</w:t>
-      </w:r>
-    </w:p>
-    <w:p>
-      <w:pPr>
-        <w:pStyle w:val="JavaCode"/>
-      </w:pPr>
-      <w:r>
-        <w:t xml:space="preserve">     pad2: off; </w:t>
-      </w:r>
-    </w:p>
-    <w:p>
-      <w:pPr>
-        <w:pStyle w:val="JavaCode"/>
-      </w:pPr>
-      <w:r>
-        <w:t xml:space="preserve">  ]]</w:t>
-      </w:r>
-    </w:p>
-    <w:p>
-      <w:pPr>
-        <w:pStyle w:val="JavaCode"/>
-      </w:pPr>
-      <w:r>
-        <w:t xml:space="preserve">  drop2: remove from board;</w:t>
-      </w:r>
-    </w:p>
-    <w:p>
-      <w:pPr>
-        <w:pStyle w:val="JavaCode"/>
-      </w:pPr>
-      <w:r>
-        <w:t xml:space="preserve">  drop1's contents = drop1's contents + drop2's contents;</w:t>
-      </w:r>
-    </w:p>
-    <w:p>
-      <w:pPr>
-        <w:pStyle w:val="JavaCode"/>
-      </w:pPr>
-      <w:r>
-        <w:t xml:space="preserve">  [[</w:t>
-      </w:r>
-    </w:p>
-    <w:p>
-      <w:pPr>
-        <w:pStyle w:val="JavaCode"/>
-      </w:pPr>
-      <w:r>
-        <w:t xml:space="preserve">    drop1: dir1 turned around;</w:t>
-      </w:r>
-    </w:p>
-    <w:p>
-      <w:pPr>
-        <w:pStyle w:val="JavaCode"/>
-      </w:pPr>
-      <w:r>
-        <w:t xml:space="preserve">    pad2: on; </w:t>
-      </w:r>
-    </w:p>
-    <w:p>
-      <w:pPr>
-        <w:pStyle w:val="JavaCode"/>
-      </w:pPr>
-      <w:r>
-        <w:t xml:space="preserve">  ]]</w:t>
-      </w:r>
-    </w:p>
-    <w:p>
-      <w:pPr>
-        <w:pStyle w:val="JavaCode"/>
-      </w:pPr>
-      <w:r>
-        <w:t xml:space="preserve">  drop2's pad = pad2;</w:t>
-      </w:r>
-    </w:p>
-    <w:p>
-      <w:pPr>
-        <w:pStyle w:val="JavaCode"/>
-      </w:pPr>
-      <w:r>
-        <w:t xml:space="preserve">  drop1's contents = drop1's contents/2;</w:t>
-      </w:r>
-    </w:p>
-    <w:p>
-      <w:pPr>
-        <w:pStyle w:val="JavaCode"/>
-      </w:pPr>
-      <w:r>
-        <w:t xml:space="preserve">  drop2's contents = drop1's contents;</w:t>
-      </w:r>
-    </w:p>
-    <w:p>
-      <w:pPr>
-        <w:pStyle w:val="JavaCode"/>
-      </w:pPr>
-      <w:r>
-        <w:t xml:space="preserve">  </w:t>
-      </w:r>
-      <w:r>
-        <w:t>drop1;</w:t>
-      </w:r>
-    </w:p>
-    <w:p>
-      <w:pPr>
-        <w:pStyle w:val="JavaCode"/>
-      </w:pPr>
-      <w:r>
-        <w:t>};</w:t>
-      </w:r>
-    </w:p>
-    <w:p>
-      <w:pPr>
-        <w:pStyle w:val="Continuation"/>
-      </w:pPr>
-      <w:r>
-        <w:t xml:space="preserve">First we remember </w:t>
+        <w:t>drop2</w:t>
+      </w:r>
+      <w:r>
+        <w:t xml:space="preserve"> is modeled as no longer being on the board, and </w:t>
       </w:r>
       <w:r>
         <w:rPr>
@@ -12012,51 +12141,7 @@
         <w:t>drop1</w:t>
       </w:r>
       <w:r>
-        <w:t xml:space="preserve">’s pad as </w:t>
-      </w:r>
-      <w:r>
-        <w:rPr>
-          <w:rStyle w:val="Snippet"/>
-        </w:rPr>
-        <w:t>pad1</w:t>
-      </w:r>
-      <w:r>
-        <w:t xml:space="preserve">.  </w:t>
-      </w:r>
-      <w:proofErr w:type="gramStart"/>
-      <w:r>
-        <w:t>Next</w:t>
-      </w:r>
-      <w:proofErr w:type="gramEnd"/>
-      <w:r>
-        <w:t xml:space="preserve"> we set </w:t>
-      </w:r>
-      <w:r>
-        <w:rPr>
-          <w:rStyle w:val="Snippet"/>
-        </w:rPr>
-        <w:t>pad2</w:t>
-      </w:r>
-      <w:r>
-        <w:t xml:space="preserve"> to be the pad two steps in the remembered direction, where we expect there to be another drop, and we ask </w:t>
-      </w:r>
-      <w:r>
-        <w:rPr>
-          <w:rStyle w:val="Snippet"/>
-        </w:rPr>
-        <w:t>pad2</w:t>
-      </w:r>
-      <w:r>
-        <w:t xml:space="preserve"> for its drop, which we call </w:t>
-      </w:r>
-      <w:r>
-        <w:rPr>
-          <w:rStyle w:val="Snippet"/>
-        </w:rPr>
-        <w:t>drop2</w:t>
-      </w:r>
-      <w:r>
-        <w:t>.</w:t>
+        <w:t xml:space="preserve"> is modeled as now containing the mixture of the contents of the two drops.</w:t>
       </w:r>
     </w:p>
     <w:p>
@@ -12067,128 +12152,6 @@
         <w:rPr>
           <w:rStyle w:val="Snippet"/>
         </w:rPr>
-        <w:t>drop1</w:t>
-      </w:r>
-      <w:r>
-        <w:t xml:space="preserve"> to the pad between the two drops and turn off </w:t>
-      </w:r>
-      <w:r>
-        <w:rPr>
-          <w:rStyle w:val="Snippet"/>
-        </w:rPr>
-        <w:t>pad2</w:t>
-      </w:r>
-      <w:r>
-        <w:t xml:space="preserve">.  We use </w:t>
-      </w:r>
-      <w:r>
-        <w:rPr>
-          <w:rStyle w:val="Snippet"/>
-        </w:rPr>
-        <w:t>unsafe_walk</w:t>
-      </w:r>
-      <w:r>
-        <w:t xml:space="preserve">, because otherwise </w:t>
-      </w:r>
-      <w:r>
-        <w:rPr>
-          <w:rStyle w:val="Snippet"/>
-        </w:rPr>
-        <w:t>drop1</w:t>
-      </w:r>
-      <w:r>
-        <w:t xml:space="preserve"> would wait until </w:t>
-      </w:r>
-      <w:r>
-        <w:rPr>
-          <w:rStyle w:val="Snippet"/>
-        </w:rPr>
-        <w:t>drop2</w:t>
-      </w:r>
-      <w:r>
-        <w:t xml:space="preserve"> moved out of the way before actually moving.  </w:t>
-      </w:r>
-    </w:p>
-    <w:p>
-      <w:r>
-        <w:lastRenderedPageBreak/>
-        <w:t xml:space="preserve">The result of these two parallel operations is that </w:t>
-      </w:r>
-      <w:r>
-        <w:rPr>
-          <w:rStyle w:val="Snippet"/>
-        </w:rPr>
-        <w:t>pad1</w:t>
-      </w:r>
-      <w:r>
-        <w:t xml:space="preserve"> and </w:t>
-      </w:r>
-      <w:r>
-        <w:rPr>
-          <w:rStyle w:val="Snippet"/>
-        </w:rPr>
-        <w:t>pad2</w:t>
-      </w:r>
-      <w:r>
-        <w:t xml:space="preserve"> are both turned off, and the middle pad is turned on.  This should cause both drops to move to the middle pad and combine.  But the model only knows that </w:t>
-      </w:r>
-      <w:r>
-        <w:rPr>
-          <w:rStyle w:val="Snippet"/>
-        </w:rPr>
-        <w:t>drop1</w:t>
-      </w:r>
-      <w:r>
-        <w:t xml:space="preserve"> moved, so in the next two steps, we clean things up:</w:t>
-      </w:r>
-    </w:p>
-    <w:p>
-      <w:pPr>
-        <w:pStyle w:val="JavaCode"/>
-      </w:pPr>
-      <w:r>
-        <w:t xml:space="preserve">  drop2: remove from board;</w:t>
-      </w:r>
-    </w:p>
-    <w:p>
-      <w:pPr>
-        <w:pStyle w:val="JavaCode"/>
-      </w:pPr>
-      <w:r>
-        <w:t xml:space="preserve">  drop1's contents = drop1's contents + drop2's contents;</w:t>
-      </w:r>
-    </w:p>
-    <w:p>
-      <w:pPr>
-        <w:pStyle w:val="Continuation"/>
-      </w:pPr>
-      <w:r>
-        <w:rPr>
-          <w:rStyle w:val="Snippet"/>
-        </w:rPr>
-        <w:t>drop2</w:t>
-      </w:r>
-      <w:r>
-        <w:t xml:space="preserve"> is modeled as no longer being on the board, and </w:t>
-      </w:r>
-      <w:r>
-        <w:rPr>
-          <w:rStyle w:val="Snippet"/>
-        </w:rPr>
-        <w:t>drop1</w:t>
-      </w:r>
-      <w:r>
-        <w:t xml:space="preserve"> is modeled as now containing the mixture of the contents of the two drops.</w:t>
-      </w:r>
-    </w:p>
-    <w:p>
-      <w:r>
-        <w:t xml:space="preserve">Next, in parallel, we walk </w:t>
-      </w:r>
-      <w:r>
-        <w:rPr>
-          <w:rStyle w:val="Snippet"/>
-        </w:rPr>
         <w:t xml:space="preserve">drop1 </w:t>
       </w:r>
       <w:r>
@@ -12204,15 +12167,7 @@
         <w:t xml:space="preserve">pad2 </w:t>
       </w:r>
       <w:r>
-        <w:t xml:space="preserve">back on.  On the real board, this will cause the big drop in the middle to split, but it requires some clean-up to convey this to the </w:t>
-      </w:r>
-      <w:proofErr w:type="spellStart"/>
-      <w:r>
-        <w:t>mmodel</w:t>
-      </w:r>
-      <w:proofErr w:type="spellEnd"/>
-      <w:r>
-        <w:t>:</w:t>
+        <w:t>back on.  On the real board, this will cause the big drop in the middle to split, but it requires some clean-up to convey this to the mmodel:</w:t>
       </w:r>
     </w:p>
     <w:p>
@@ -12329,13 +12284,8 @@
           <w:numId w:val="19"/>
         </w:numPr>
       </w:pPr>
-      <w:proofErr w:type="gramStart"/>
-      <w:r>
-        <w:t>Is</w:t>
-      </w:r>
-      <w:proofErr w:type="gramEnd"/>
-      <w:r>
-        <w:t xml:space="preserve"> expressions</w:t>
+      <w:r>
+        <w:t>Is expressions</w:t>
       </w:r>
     </w:p>
   </w:comment>
@@ -12355,23 +12305,7 @@
       </w:r>
     </w:p>
   </w:comment>
-  <w:comment w:id="4" w:author="Evan Kirshenbaum" w:date="2021-10-29T14:14:00Z" w:initials="EK">
-    <w:p>
-      <w:pPr>
-        <w:pStyle w:val="CommentText"/>
-      </w:pPr>
-      <w:r>
-        <w:rPr>
-          <w:rStyle w:val="CommentReference"/>
-        </w:rPr>
-        <w:annotationRef/>
-      </w:r>
-      <w:r>
-        <w:t>This definitely needs to change.</w:t>
-      </w:r>
-    </w:p>
-  </w:comment>
-  <w:comment w:id="5" w:author="Evan Kirshenbaum" w:date="2021-10-29T14:26:00Z" w:initials="EK">
+  <w:comment w:id="4" w:author="Evan Kirshenbaum" w:date="2021-10-29T14:26:00Z" w:initials="EK">
     <w:p>
       <w:pPr>
         <w:pStyle w:val="CommentText"/>
@@ -12399,7 +12333,7 @@
       </w:r>
     </w:p>
   </w:comment>
-  <w:comment w:id="6" w:author="Evan Kirshenbaum" w:date="2021-10-29T14:35:00Z" w:initials="EK">
+  <w:comment w:id="5" w:author="Evan Kirshenbaum" w:date="2021-10-29T14:35:00Z" w:initials="EK">
     <w:p>
       <w:pPr>
         <w:pStyle w:val="CommentText"/>
@@ -12415,7 +12349,7 @@
       </w:r>
     </w:p>
   </w:comment>
-  <w:comment w:id="7" w:author="Evan Kirshenbaum" w:date="2021-10-29T14:14:00Z" w:initials="EK">
+  <w:comment w:id="6" w:author="Evan Kirshenbaum" w:date="2021-10-29T14:14:00Z" w:initials="EK">
     <w:p>
       <w:pPr>
         <w:pStyle w:val="CommentText"/>
@@ -12431,7 +12365,7 @@
       </w:r>
     </w:p>
   </w:comment>
-  <w:comment w:id="8" w:author="Evan Kirshenbaum" w:date="2021-10-29T14:15:00Z" w:initials="EK">
+  <w:comment w:id="7" w:author="Evan Kirshenbaum" w:date="2021-10-29T14:15:00Z" w:initials="EK">
     <w:p>
       <w:pPr>
         <w:pStyle w:val="CommentText"/>
@@ -12443,31 +12377,7 @@
         <w:annotationRef/>
       </w:r>
       <w:r>
-        <w:t xml:space="preserve">It’s actually worse than that, as the actual result for going off the board will be a </w:t>
-      </w:r>
-      <w:proofErr w:type="spellStart"/>
-      <w:r>
-        <w:t>KeyError</w:t>
-      </w:r>
-      <w:proofErr w:type="spellEnd"/>
-      <w:r>
-        <w:t xml:space="preserve"> from </w:t>
-      </w:r>
-      <w:proofErr w:type="spellStart"/>
-      <w:r>
-        <w:t>board.pad_at</w:t>
-      </w:r>
-      <w:proofErr w:type="spellEnd"/>
-      <w:r>
-        <w:t>(</w:t>
-      </w:r>
-      <w:proofErr w:type="spellStart"/>
-      <w:r>
-        <w:t>x,y</w:t>
-      </w:r>
-      <w:proofErr w:type="spellEnd"/>
-      <w:r>
-        <w:t>).  (It works for dead areas, but there’s no way to tell the resulting pad is dead.)</w:t>
+        <w:t>It’s actually worse than that, as the actual result for going off the board will be a KeyError from board.pad_at(x,y).  (It works for dead areas, but there’s no way to tell the resulting pad is dead.)</w:t>
       </w:r>
     </w:p>
     <w:p>
@@ -12484,7 +12394,7 @@
       </w:r>
     </w:p>
   </w:comment>
-  <w:comment w:id="9" w:author="Evan Kirshenbaum" w:date="2021-10-29T14:18:00Z" w:initials="EK">
+  <w:comment w:id="8" w:author="Evan Kirshenbaum" w:date="2021-10-29T14:18:00Z" w:initials="EK">
     <w:p>
       <w:pPr>
         <w:pStyle w:val="CommentText"/>
@@ -12500,7 +12410,7 @@
       </w:r>
     </w:p>
   </w:comment>
-  <w:comment w:id="10" w:author="Evan Kirshenbaum" w:date="2021-10-29T14:20:00Z" w:initials="EK">
+  <w:comment w:id="9" w:author="Evan Kirshenbaum" w:date="2021-10-29T14:20:00Z" w:initials="EK">
     <w:p>
       <w:pPr>
         <w:pStyle w:val="CommentText"/>
@@ -12516,7 +12426,7 @@
       </w:r>
     </w:p>
   </w:comment>
-  <w:comment w:id="11" w:author="Evan Kirshenbaum" w:date="2021-10-29T14:24:00Z" w:initials="EK">
+  <w:comment w:id="10" w:author="Evan Kirshenbaum" w:date="2021-10-29T14:24:00Z" w:initials="EK">
     <w:p>
       <w:pPr>
         <w:pStyle w:val="CommentText"/>
@@ -12532,7 +12442,7 @@
       </w:r>
     </w:p>
   </w:comment>
-  <w:comment w:id="12" w:author="Evan Kirshenbaum" w:date="2021-10-29T14:21:00Z" w:initials="EK">
+  <w:comment w:id="11" w:author="Evan Kirshenbaum" w:date="2021-10-29T14:21:00Z" w:initials="EK">
     <w:p>
       <w:pPr>
         <w:pStyle w:val="CommentText"/>
@@ -12548,7 +12458,7 @@
       </w:r>
     </w:p>
   </w:comment>
-  <w:comment w:id="13" w:author="Evan Kirshenbaum" w:date="2021-10-29T14:23:00Z" w:initials="EK">
+  <w:comment w:id="12" w:author="Evan Kirshenbaum" w:date="2021-10-29T14:23:00Z" w:initials="EK">
     <w:p>
       <w:pPr>
         <w:pStyle w:val="CommentText"/>
@@ -12573,7 +12483,6 @@
   <w15:commentEx w15:paraId="4DA4C3E9" w15:done="0"/>
   <w15:commentEx w15:paraId="033F1A78" w15:done="0"/>
   <w15:commentEx w15:paraId="3A1A6DBC" w15:done="0"/>
-  <w15:commentEx w15:paraId="51403870" w15:done="0"/>
   <w15:commentEx w15:paraId="27FDEBF1" w15:done="0"/>
   <w15:commentEx w15:paraId="181E9FBB" w15:done="0"/>
   <w15:commentEx w15:paraId="0C76A1BA" w15:done="0"/>
@@ -12592,7 +12501,6 @@
   <w16cex:commentExtensible w16cex:durableId="25268007" w16cex:dateUtc="2021-10-29T21:13:00Z"/>
   <w16cex:commentExtensible w16cex:durableId="2526837F" w16cex:dateUtc="2021-10-29T21:28:00Z"/>
   <w16cex:commentExtensible w16cex:durableId="25268027" w16cex:dateUtc="2021-10-29T21:13:00Z"/>
-  <w16cex:commentExtensible w16cex:durableId="25268035" w16cex:dateUtc="2021-10-29T21:14:00Z"/>
   <w16cex:commentExtensible w16cex:durableId="2526831F" w16cex:dateUtc="2021-10-29T21:26:00Z"/>
   <w16cex:commentExtensible w16cex:durableId="25268517" w16cex:dateUtc="2021-10-29T21:35:00Z"/>
   <w16cex:commentExtensible w16cex:durableId="25268063" w16cex:dateUtc="2021-10-29T21:14:00Z"/>
@@ -12611,7 +12519,6 @@
   <w16cid:commentId w16cid:paraId="4DA4C3E9" w16cid:durableId="25268007"/>
   <w16cid:commentId w16cid:paraId="033F1A78" w16cid:durableId="2526837F"/>
   <w16cid:commentId w16cid:paraId="3A1A6DBC" w16cid:durableId="25268027"/>
-  <w16cid:commentId w16cid:paraId="51403870" w16cid:durableId="25268035"/>
   <w16cid:commentId w16cid:paraId="27FDEBF1" w16cid:durableId="2526831F"/>
   <w16cid:commentId w16cid:paraId="181E9FBB" w16cid:durableId="25268517"/>
   <w16cid:commentId w16cid:paraId="0C76A1BA" w16cid:durableId="25268063"/>
@@ -12715,7 +12622,7 @@
       <w:rPr>
         <w:noProof/>
       </w:rPr>
-      <w:t>10/27/2021</w:t>
+      <w:t>10/31/2021</w:t>
     </w:r>
     <w:r>
       <w:fldChar w:fldCharType="end"/>
@@ -12755,27 +12662,14 @@
     <w:r>
       <w:t xml:space="preserve"> of </w:t>
     </w:r>
-    <w:r>
-      <w:fldChar w:fldCharType="begin"/>
-    </w:r>
-    <w:r>
-      <w:instrText xml:space="preserve"> NUMPAGES  </w:instrText>
-    </w:r>
-    <w:r>
-      <w:fldChar w:fldCharType="separate"/>
-    </w:r>
-    <w:r>
-      <w:rPr>
-        <w:noProof/>
-      </w:rPr>
-      <w:t>8</w:t>
-    </w:r>
-    <w:r>
-      <w:rPr>
-        <w:noProof/>
-      </w:rPr>
-      <w:fldChar w:fldCharType="end"/>
-    </w:r>
+    <w:fldSimple w:instr=" NUMPAGES  ">
+      <w:r>
+        <w:rPr>
+          <w:noProof/>
+        </w:rPr>
+        <w:t>8</w:t>
+      </w:r>
+    </w:fldSimple>
   </w:p>
 </w:ftr>
 </file>
@@ -12804,7 +12698,7 @@
       <w:rPr>
         <w:noProof/>
       </w:rPr>
-      <w:t>10/27/2021</w:t>
+      <w:t>10/31/2021</w:t>
     </w:r>
     <w:r>
       <w:fldChar w:fldCharType="end"/>
@@ -12844,27 +12738,14 @@
     <w:r>
       <w:t xml:space="preserve"> of </w:t>
     </w:r>
-    <w:r>
-      <w:fldChar w:fldCharType="begin"/>
-    </w:r>
-    <w:r>
-      <w:instrText xml:space="preserve"> NUMPAGES  </w:instrText>
-    </w:r>
-    <w:r>
-      <w:fldChar w:fldCharType="separate"/>
-    </w:r>
-    <w:r>
-      <w:rPr>
-        <w:noProof/>
-      </w:rPr>
-      <w:t>8</w:t>
-    </w:r>
-    <w:r>
-      <w:rPr>
-        <w:noProof/>
-      </w:rPr>
-      <w:fldChar w:fldCharType="end"/>
-    </w:r>
+    <w:fldSimple w:instr=" NUMPAGES  ">
+      <w:r>
+        <w:rPr>
+          <w:noProof/>
+        </w:rPr>
+        <w:t>8</w:t>
+      </w:r>
+    </w:fldSimple>
   </w:p>
 </w:ftr>
 </file>
@@ -12899,14 +12780,12 @@
       <w:r>
         <w:t xml:space="preserve"> Note that it cannot be abbreviated to “</w:t>
       </w:r>
-      <w:proofErr w:type="spellStart"/>
       <w:r>
         <w:rPr>
           <w:rStyle w:val="Snippet"/>
         </w:rPr>
         <w:t>disp</w:t>
       </w:r>
-      <w:proofErr w:type="spellEnd"/>
       <w:r>
         <w:t>”, as that will try to run the “</w:t>
       </w:r>
@@ -12933,15 +12812,7 @@
         <w:footnoteRef/>
       </w:r>
       <w:r>
-        <w:t xml:space="preserve"> </w:t>
-      </w:r>
-      <w:proofErr w:type="gramStart"/>
-      <w:r>
-        <w:t>Plus</w:t>
-      </w:r>
-      <w:proofErr w:type="gramEnd"/>
-      <w:r>
-        <w:t xml:space="preserve"> arguments specific to the task.  The </w:t>
+        <w:t xml:space="preserve"> Plus arguments specific to the task.  The </w:t>
       </w:r>
       <w:r>
         <w:rPr>
@@ -12982,15 +12853,7 @@
         <w:footnoteRef/>
       </w:r>
       <w:r>
-        <w:t xml:space="preserve"> For Wombat boards, it appears that limitations of the OpenDrop controller make it impossible to meaningfully set the clock interval less than 100 </w:t>
-      </w:r>
-      <w:proofErr w:type="spellStart"/>
-      <w:r>
-        <w:t>ms.</w:t>
-      </w:r>
-      <w:proofErr w:type="spellEnd"/>
-      <w:r>
-        <w:t xml:space="preserve">  </w:t>
+        <w:t xml:space="preserve"> For Wombat boards, it appears that limitations of the OpenDrop controller make it impossible to meaningfully set the clock interval less than 100 ms.  </w:t>
       </w:r>
     </w:p>
   </w:footnote>
@@ -13038,16 +12901,7 @@
         <w:footnoteRef/>
       </w:r>
       <w:r>
-        <w:t xml:space="preserve"> The computer scientist in me kind of wants this to be a vertical bar (“</w:t>
-      </w:r>
-      <w:r>
-        <w:rPr>
-          <w:rStyle w:val="Snippet"/>
-        </w:rPr>
-        <w:t>|</w:t>
-      </w:r>
-      <w:r>
-        <w:t>”) like the Unix pipe operator, but I think the colon will probably be more understandable.</w:t>
+        <w:t xml:space="preserve"> Built-in functions can be polymorphic, and this simplifies the type checking at compile time.  It will probably be relaxed in the future.</w:t>
       </w:r>
     </w:p>
   </w:footnote>
@@ -13063,7 +12917,16 @@
         <w:footnoteRef/>
       </w:r>
       <w:r>
-        <w:t xml:space="preserve"> It represents my intuitions.  It may be a bit too subtle.</w:t>
+        <w:t xml:space="preserve"> The computer scientist in me kind of wants this to be a vertical bar (“</w:t>
+      </w:r>
+      <w:r>
+        <w:rPr>
+          <w:rStyle w:val="Snippet"/>
+        </w:rPr>
+        <w:t>|</w:t>
+      </w:r>
+      <w:r>
+        <w:t>”) like the Unix pipe operator, but I think the colon will probably be more understandable.</w:t>
       </w:r>
     </w:p>
   </w:footnote>
@@ -13079,7 +12942,7 @@
         <w:footnoteRef/>
       </w:r>
       <w:r>
-        <w:t xml:space="preserve"> It’s actually a bit more complicated than that to do the right thing (most of the time) when moving drops want to cross paths.  Essentially, a motion request waits until it can reserve the pad it wants to walk to, and it can only reserve the pad if neither the pad nor any of its other neighbors is occupied or reserved (indicating that some other drop is planning on moving there on the next clock tick).</w:t>
+        <w:t xml:space="preserve"> It represents my intuitions.  It may be a bit too subtle.</w:t>
       </w:r>
     </w:p>
   </w:footnote>
@@ -13095,7 +12958,7 @@
         <w:footnoteRef/>
       </w:r>
       <w:r>
-        <w:t xml:space="preserve"> Currently assumed to be 0.5 µL for Joey/Wombat boards, although this may change as we learn more about them.</w:t>
+        <w:t xml:space="preserve"> It’s actually a bit more complicated than that to do the right thing (most of the time) when moving drops want to cross paths.  Essentially, a motion request waits until it can reserve the pad it wants to walk to, and it can only reserve the pad if neither the pad nor any of its other neighbors is occupied or reserved (indicating that some other drop is planning on moving there on the next clock tick).</w:t>
       </w:r>
     </w:p>
   </w:footnote>
@@ -13111,7 +12974,7 @@
         <w:footnoteRef/>
       </w:r>
       <w:r>
-        <w:t xml:space="preserve"> There’s probably a better name for this.  Maybe “sample” or “quantity”.  I can’t use “volume” here.</w:t>
+        <w:t xml:space="preserve"> Currently assumed to be 0.5 µL for Joey/Wombat boards, although this may change as we learn more about them.</w:t>
       </w:r>
     </w:p>
   </w:footnote>
@@ -13127,13 +12990,7 @@
         <w:footnoteRef/>
       </w:r>
       <w:r>
-        <w:t xml:space="preserve"> </w:t>
-      </w:r>
-      <w:r>
-        <w:t xml:space="preserve">Unfortunately, it appears that you can’t do anything with this at the moment, as there’s no way to either test against a constant value or use it to set the state of another pad.  </w:t>
-      </w:r>
-      <w:r>
-        <w:t>Sigh.</w:t>
+        <w:t xml:space="preserve"> There’s probably a better name for this.  Maybe “sample” or “quantity”.  I can’t use “volume” here.</w:t>
       </w:r>
     </w:p>
   </w:footnote>
@@ -13149,6 +13006,28 @@
         <w:footnoteRef/>
       </w:r>
       <w:r>
+        <w:t xml:space="preserve"> </w:t>
+      </w:r>
+      <w:r>
+        <w:t xml:space="preserve">Unfortunately, it appears that you can’t do anything with this at the moment, as there’s no way to either test against a constant value or use it to set the state of another pad.  </w:t>
+      </w:r>
+      <w:r>
+        <w:t>Sigh.</w:t>
+      </w:r>
+    </w:p>
+  </w:footnote>
+  <w:footnote w:id="14">
+    <w:p>
+      <w:pPr>
+        <w:pStyle w:val="FootnoteText"/>
+      </w:pPr>
+      <w:r>
+        <w:rPr>
+          <w:rStyle w:val="FootnoteReference"/>
+        </w:rPr>
+        <w:footnoteRef/>
+      </w:r>
+      <w:r>
         <w:t xml:space="preserve"> Or, more accurately, </w:t>
       </w:r>
       <w:r>
@@ -13166,7 +13045,7 @@
       </w:r>
     </w:p>
   </w:footnote>
-  <w:footnote w:id="14">
+  <w:footnote w:id="15">
     <w:p>
       <w:pPr>
         <w:pStyle w:val="FootnoteText"/>
@@ -13179,22 +13058,6 @@
       </w:r>
       <w:r>
         <w:t xml:space="preserve"> Unless I get pushback, I’m going to declare this to be deprecated and remove it soon.</w:t>
-      </w:r>
-    </w:p>
-  </w:footnote>
-  <w:footnote w:id="15">
-    <w:p>
-      <w:pPr>
-        <w:pStyle w:val="FootnoteText"/>
-      </w:pPr>
-      <w:r>
-        <w:rPr>
-          <w:rStyle w:val="FootnoteReference"/>
-        </w:rPr>
-        <w:footnoteRef/>
-      </w:r>
-      <w:r>
-        <w:t xml:space="preserve"> If you forget the semicolon, the interpreter will probably be able to figure it out and forgive you, but it will print a warning.</w:t>
       </w:r>
     </w:p>
   </w:footnote>
@@ -13210,7 +13073,7 @@
         <w:footnoteRef/>
       </w:r>
       <w:r>
-        <w:t xml:space="preserve"> The established type is the type of the expression, which may well be wrong (e.g., when the expression returns an integer, but the variable should really be thought of as floating-point).  In the future, you will be able to specify the type of the variable being declared and also to declare variables that shadow those visible from external scopes.</w:t>
+        <w:t xml:space="preserve"> If you forget the semicolon, the interpreter will probably be able to figure it out and forgive you, but it will print a warning.</w:t>
       </w:r>
     </w:p>
   </w:footnote>
@@ -13226,11 +13089,27 @@
         <w:footnoteRef/>
       </w:r>
       <w:r>
-        <w:t xml:space="preserve"> At some point, I will probably want to provide a mechanism to print to the display.</w:t>
+        <w:t xml:space="preserve"> The established type is the type of the expression, which may well be wrong (e.g., when the expression returns an integer, but the variable should really be thought of as floating-point).  In the future, you will be able to specify the type of the variable being declared and also to declare variables that shadow those visible from external scopes.</w:t>
       </w:r>
     </w:p>
   </w:footnote>
   <w:footnote w:id="18">
+    <w:p>
+      <w:pPr>
+        <w:pStyle w:val="FootnoteText"/>
+      </w:pPr>
+      <w:r>
+        <w:rPr>
+          <w:rStyle w:val="FootnoteReference"/>
+        </w:rPr>
+        <w:footnoteRef/>
+      </w:r>
+      <w:r>
+        <w:t xml:space="preserve"> At some point, I will probably want to provide a mechanism to print to the display.</w:t>
+      </w:r>
+    </w:p>
+  </w:footnote>
+  <w:footnote w:id="19">
     <w:p>
       <w:pPr>
         <w:pStyle w:val="FootnoteText"/>
@@ -17537,6 +17416,7 @@
   <w:rsids>
     <w:rsidRoot w:val="00212CBC"/>
     <w:rsid w:val="00007936"/>
+    <w:rsid w:val="00017E1F"/>
     <w:rsid w:val="00056EA9"/>
     <w:rsid w:val="00063911"/>
     <w:rsid w:val="000845DB"/>
@@ -17604,6 +17484,7 @@
     <w:rsid w:val="00AC0161"/>
     <w:rsid w:val="00AD1D1D"/>
     <w:rsid w:val="00B96CEC"/>
+    <w:rsid w:val="00C0326F"/>
     <w:rsid w:val="00C2102B"/>
     <w:rsid w:val="00C40B88"/>
     <w:rsid w:val="00C47183"/>

</xml_diff>

<commit_message>
issue #49.  CKP.  Variables can now be declared with types and redeclared at nested levels.  Assignments are now expressions.  Type conversions now in Type class and reflected in <.
Starting work on loop implementation.  Bugfix on mix_ga_placed
imports.
</commit_message>
<xml_diff>
--- a/doc/UI Manual.docx
+++ b/doc/UI Manual.docx
@@ -111,7 +111,7 @@
           <w:sz w:val="24"/>
           <w:szCs w:val="24"/>
         </w:rPr>
-        <w:t>Sunday, October 31, 2021</w:t>
+        <w:t>Thursday, November 11, 2021</w:t>
       </w:r>
       <w:r>
         <w:rPr>
@@ -2464,7 +2464,15 @@
     </w:p>
     <w:p>
       <w:r>
-        <w:t xml:space="preserve">The device name you want to look for for the OpenDrop controller is “Feather M0”, and the option value is found in the “Drive Letter” column, in this case </w:t>
+        <w:t xml:space="preserve">The device name you want to look for </w:t>
+      </w:r>
+      <w:proofErr w:type="spellStart"/>
+      <w:r>
+        <w:t>for</w:t>
+      </w:r>
+      <w:proofErr w:type="spellEnd"/>
+      <w:r>
+        <w:t xml:space="preserve"> the OpenDrop controller is “Feather M0”, and the option value is found in the “Drive Letter” column, in this case </w:t>
       </w:r>
       <w:r>
         <w:rPr>
@@ -2689,7 +2697,15 @@
         <w:footnoteReference w:id="3"/>
       </w:r>
       <w:r>
-        <w:t xml:space="preserve">  When multiple electrode state changes are specified at the same time, they all take place on the next clock tick.  By default, the clock ticks once ever 100 ms, but it can be sped up or slowed down either by use of the </w:t>
+        <w:t xml:space="preserve">  When multiple electrode state changes are specified at the same time, they all take place on the next clock tick.  By default, the clock ticks once </w:t>
+      </w:r>
+      <w:proofErr w:type="spellStart"/>
+      <w:r>
+        <w:t>ever</w:t>
+      </w:r>
+      <w:proofErr w:type="spellEnd"/>
+      <w:r>
+        <w:t xml:space="preserve"> 100 ms, but it can be sped up or slowed down either by use of the </w:t>
       </w:r>
       <w:r>
         <w:rPr>
@@ -3306,6 +3322,7 @@
       <w:r>
         <w:t xml:space="preserve">, passing in well </w:t>
       </w:r>
+      <w:proofErr w:type="spellStart"/>
       <w:r>
         <w:rPr>
           <w:rStyle w:val="Snippet"/>
@@ -3313,7 +3330,11 @@
         <w:t>w</w:t>
       </w:r>
       <w:r>
-        <w:t xml:space="preserve"> as an argument.  Bind the resulting drop to </w:t>
+        <w:t xml:space="preserve"> as</w:t>
+      </w:r>
+      <w:proofErr w:type="spellEnd"/>
+      <w:r>
+        <w:t xml:space="preserve"> an argument.  Bind the resulting drop to </w:t>
       </w:r>
       <w:r>
         <w:rPr>
@@ -4951,6 +4972,111 @@
       </w:r>
     </w:p>
     <w:p>
+      <w:r>
+        <w:t>Variables can also be a type followed (as a separate token) by a</w:t>
+      </w:r>
+      <w:r>
+        <w:t xml:space="preserve"> positive </w:t>
+      </w:r>
+      <w:r>
+        <w:t>integer</w:t>
+      </w:r>
+      <w:r>
+        <w:t xml:space="preserve"> constant:</w:t>
+      </w:r>
+      <w:r>
+        <w:rPr>
+          <w:rStyle w:val="FootnoteReference"/>
+        </w:rPr>
+        <w:footnoteReference w:id="7"/>
+      </w:r>
+    </w:p>
+    <w:p>
+      <w:pPr>
+        <w:pStyle w:val="JavaCode"/>
+      </w:pPr>
+      <w:r>
+        <w:t>drop 2</w:t>
+      </w:r>
+    </w:p>
+    <w:p>
+      <w:pPr>
+        <w:pStyle w:val="JavaCode"/>
+      </w:pPr>
+      <w:r>
+        <w:t>pad 7</w:t>
+      </w:r>
+    </w:p>
+    <w:p>
+      <w:pPr>
+        <w:pStyle w:val="JavaCode"/>
+      </w:pPr>
+      <w:r>
+        <w:t>direction 5</w:t>
+      </w:r>
+    </w:p>
+    <w:p>
+      <w:pPr>
+        <w:pStyle w:val="Continuation"/>
+      </w:pPr>
+      <w:r>
+        <w:t xml:space="preserve">Within a macro that declares a parameter as </w:t>
+      </w:r>
+      <w:r>
+        <w:rPr>
+          <w:rStyle w:val="Snippet"/>
+        </w:rPr>
+        <w:t>drop</w:t>
+      </w:r>
+      <w:r>
+        <w:t xml:space="preserve"> or </w:t>
+      </w:r>
+      <w:r>
+        <w:rPr>
+          <w:rStyle w:val="Snippet"/>
+        </w:rPr>
+        <w:t>a drop</w:t>
+      </w:r>
+      <w:r>
+        <w:t xml:space="preserve">, the parameter can be referred to as </w:t>
+      </w:r>
+      <w:r>
+        <w:rPr>
+          <w:rStyle w:val="Snippet"/>
+        </w:rPr>
+        <w:t>drop</w:t>
+      </w:r>
+      <w:r>
+        <w:t xml:space="preserve"> or </w:t>
+      </w:r>
+      <w:r>
+        <w:rPr>
+          <w:rStyle w:val="Snippet"/>
+        </w:rPr>
+        <w:t>the drop</w:t>
+      </w:r>
+      <w:r>
+        <w:t xml:space="preserve">.  </w:t>
+      </w:r>
+      <w:r>
+        <w:t>S</w:t>
+      </w:r>
+      <w:r>
+        <w:t>uch parameters cannot be assigned to.</w:t>
+      </w:r>
+      <w:r>
+        <w:rPr>
+          <w:rStyle w:val="FootnoteReference"/>
+        </w:rPr>
+        <w:footnoteReference w:id="8"/>
+      </w:r>
+    </w:p>
+    <w:p>
+      <w:r>
+        <w:t>Variables are strongly typed.  If the type is not explicitly given when the variable is declared (or carried in the variable name), it will take the type of the expression used to initialize it.</w:t>
+      </w:r>
+    </w:p>
+    <w:p>
       <w:pPr>
         <w:pStyle w:val="MarginNote"/>
         <w:framePr w:wrap="around"/>
@@ -4961,111 +5087,487 @@
     </w:p>
     <w:p>
       <w:r>
-        <w:t xml:space="preserve">At the moment, variable scoping is…not exactly </w:t>
+        <w:t xml:space="preserve">Variables are statically scoped (as they are in languages like C++ and Java). </w:t>
+      </w:r>
+      <w:r>
+        <w:t>The top-level (global) scope contains names defined at the top level of imported files and in the UI’s text box.  Within a macro definition, the parameters form a nested scope, and each nested block starts its own scope.</w:t>
+      </w:r>
+      <w:r>
+        <w:t xml:space="preserve">  </w:t>
+      </w:r>
+    </w:p>
+    <w:p>
+      <w:r>
+        <w:t xml:space="preserve">Variables declared within nested scopes may </w:t>
       </w:r>
       <w:r>
         <w:rPr>
           <w:i/>
           <w:iCs/>
         </w:rPr>
-        <w:t>broken</w:t>
-      </w:r>
-      <w:r>
-        <w:t>, but perhaps a bit counterintuitive.  It will be fixed.  I’ll try to describe here how it works.</w:t>
-      </w:r>
-    </w:p>
-    <w:p>
-      <w:pPr>
-        <w:rPr>
-          <w:b/>
-          <w:bCs/>
-        </w:rPr>
-      </w:pPr>
-      <w:r>
-        <w:rPr>
-          <w:b/>
-          <w:bCs/>
-        </w:rPr>
-        <w:t>Note: You probably don’t need to read this section unless you start getting error messages about undefined variables or variables that are defined when you don’t expect them to be and you don’t understand what’s going on.</w:t>
-      </w:r>
-    </w:p>
-    <w:p>
-      <w:r>
-        <w:t>At base, the macro language uses static scoping.  The top-level (global) scope contains names defined at the top level of imported files and in the UI’s text box.  Within a macro definition, the parameters form a nested scope, and each nested block starts its own scope.  This is all as one would normally expect</w:t>
-      </w:r>
-      <w:r>
-        <w:t xml:space="preserve">.  </w:t>
-      </w:r>
-    </w:p>
-    <w:p>
-      <w:r>
-        <w:t xml:space="preserve">The problem arises because of a (poor) design </w:t>
-      </w:r>
-      <w:commentRangeStart w:id="1"/>
-      <w:r>
-        <w:t>decision</w:t>
-      </w:r>
-      <w:commentRangeEnd w:id="1"/>
-      <w:r>
-        <w:rPr>
-          <w:rStyle w:val="CommentReference"/>
-        </w:rPr>
-        <w:commentReference w:id="1"/>
-      </w:r>
-      <w:r>
-        <w:t xml:space="preserve">, namely that there is no actual syntax for declaring a variable other than the parameter to a macro.  Rather, variables are declared when they are first assigned, </w:t>
-      </w:r>
-      <w:r>
+        <w:t>shadow</w:t>
+      </w:r>
+      <w:r>
+        <w:t xml:space="preserve"> those with the same name in outer scopes.  Such shadowing variables have no relation to the shadowed variable and may </w:t>
+      </w:r>
+      <w:r>
+        <w:lastRenderedPageBreak/>
+        <w:t xml:space="preserve">have different types.  Note that </w:t>
+      </w:r>
+      <w:r>
+        <w:t>a variable is considered declared once its initializer has finished being evaluated, so that in</w:t>
+      </w:r>
+    </w:p>
+    <w:p>
+      <w:pPr>
+        <w:pStyle w:val="JavaCode"/>
+      </w:pPr>
+      <w:r>
+        <w:t xml:space="preserve">test = </w:t>
+      </w:r>
+      <w:r>
+        <w:t>macro(int n) {</w:t>
+      </w:r>
+    </w:p>
+    <w:p>
+      <w:pPr>
+        <w:pStyle w:val="JavaCode"/>
+      </w:pPr>
+      <w:r>
+        <w:tab/>
+        <w:t>print “param:”, n;</w:t>
+      </w:r>
+    </w:p>
+    <w:p>
+      <w:pPr>
+        <w:pStyle w:val="JavaCode"/>
+      </w:pPr>
+      <w:r>
+        <w:tab/>
+        <w:t>{</w:t>
+      </w:r>
+    </w:p>
+    <w:p>
+      <w:pPr>
+        <w:pStyle w:val="JavaCode"/>
+      </w:pPr>
+      <w:r>
+        <w:tab/>
+      </w:r>
+      <w:r>
+        <w:tab/>
+        <w:t>n = n+1;</w:t>
+      </w:r>
+    </w:p>
+    <w:p>
+      <w:pPr>
+        <w:pStyle w:val="JavaCode"/>
+      </w:pPr>
+      <w:r>
+        <w:tab/>
+      </w:r>
+      <w:r>
+        <w:tab/>
+        <w:t>print “still the param:”, n;</w:t>
+      </w:r>
+    </w:p>
+    <w:p>
+      <w:pPr>
+        <w:pStyle w:val="JavaCode"/>
+      </w:pPr>
+      <w:r>
+        <w:tab/>
+      </w:r>
+      <w:r>
+        <w:tab/>
+        <w:t>float n = 2*n;</w:t>
+      </w:r>
+    </w:p>
+    <w:p>
+      <w:pPr>
+        <w:pStyle w:val="JavaCode"/>
+      </w:pPr>
+      <w:r>
+        <w:tab/>
+      </w:r>
+      <w:r>
+        <w:tab/>
+        <w:t>print “local:”, n;</w:t>
+      </w:r>
+    </w:p>
+    <w:p>
+      <w:pPr>
+        <w:pStyle w:val="JavaCode"/>
+      </w:pPr>
+      <w:r>
+        <w:tab/>
+      </w:r>
+      <w:r>
+        <w:tab/>
+        <w:t>n=n+1;</w:t>
+      </w:r>
+    </w:p>
+    <w:p>
+      <w:pPr>
+        <w:pStyle w:val="JavaCode"/>
+      </w:pPr>
+      <w:r>
+        <w:tab/>
+      </w:r>
+      <w:r>
+        <w:tab/>
+        <w:t>print “local again:”, n;</w:t>
+      </w:r>
+    </w:p>
+    <w:p>
+      <w:pPr>
+        <w:pStyle w:val="JavaCode"/>
+      </w:pPr>
+      <w:r>
+        <w:tab/>
+        <w:t>}</w:t>
+      </w:r>
+    </w:p>
+    <w:p>
+      <w:pPr>
+        <w:pStyle w:val="JavaCode"/>
+      </w:pPr>
+      <w:r>
+        <w:tab/>
+        <w:t>print “back to the param:”, n</w:t>
+      </w:r>
+    </w:p>
+    <w:p>
+      <w:pPr>
+        <w:pStyle w:val="JavaCode"/>
+      </w:pPr>
+      <w:r>
+        <w:t>}</w:t>
+      </w:r>
+    </w:p>
+    <w:p>
+      <w:pPr>
+        <w:pStyle w:val="Continuation"/>
+      </w:pPr>
+      <w:r>
+        <w:t xml:space="preserve">we would expect </w:t>
+      </w:r>
+      <w:r>
+        <w:rPr>
+          <w:rStyle w:val="Snippet"/>
+        </w:rPr>
+        <w:t>test(5)</w:t>
+      </w:r>
+      <w:r>
+        <w:t xml:space="preserve"> to print</w:t>
+      </w:r>
+    </w:p>
+    <w:p>
+      <w:pPr>
+        <w:pStyle w:val="JavaCode"/>
+      </w:pPr>
+      <w:r>
+        <w:t>param: 5</w:t>
+      </w:r>
+    </w:p>
+    <w:p>
+      <w:pPr>
+        <w:pStyle w:val="JavaCode"/>
+      </w:pPr>
+      <w:r>
+        <w:t>still the param: 6</w:t>
+      </w:r>
+    </w:p>
+    <w:p>
+      <w:pPr>
+        <w:pStyle w:val="JavaCode"/>
+      </w:pPr>
+      <w:r>
+        <w:t>local: 12.0</w:t>
+      </w:r>
+    </w:p>
+    <w:p>
+      <w:pPr>
+        <w:pStyle w:val="JavaCode"/>
+      </w:pPr>
+      <w:r>
+        <w:t>local again: 13.0</w:t>
+      </w:r>
+    </w:p>
+    <w:p>
+      <w:pPr>
+        <w:pStyle w:val="JavaCode"/>
+      </w:pPr>
+      <w:r>
+        <w:t>back to the param: 6</w:t>
+      </w:r>
+    </w:p>
+    <w:p>
+      <w:pPr>
+        <w:pStyle w:val="Continuation"/>
+      </w:pPr>
+      <w:r>
+        <w:t xml:space="preserve">Within the block, </w:t>
+      </w:r>
+      <w:r>
+        <w:rPr>
+          <w:rStyle w:val="Snippet"/>
+        </w:rPr>
+        <w:t>n</w:t>
+      </w:r>
+      <w:r>
+        <w:t xml:space="preserve"> starts out referring to the parameter.  </w:t>
+      </w:r>
+      <w:r>
+        <w:t>The</w:t>
+      </w:r>
+      <w:r>
+        <w:t xml:space="preserve"> shadowing </w:t>
+      </w:r>
+      <w:r>
+        <w:rPr>
+          <w:rStyle w:val="Snippet"/>
+        </w:rPr>
+        <w:t>n</w:t>
+      </w:r>
+      <w:r>
+        <w:t xml:space="preserve"> is initialized based on the parameter </w:t>
+      </w:r>
+      <w:r>
+        <w:rPr>
+          <w:rStyle w:val="Snippet"/>
+        </w:rPr>
+        <w:t>n</w:t>
+      </w:r>
+      <w:r>
+        <w:t xml:space="preserve"> and prints as a floating-point number, but as soon as the block ends, </w:t>
+      </w:r>
+      <w:r>
+        <w:rPr>
+          <w:rStyle w:val="Snippet"/>
+        </w:rPr>
+        <w:t>n</w:t>
+      </w:r>
+      <w:r>
+        <w:t xml:space="preserve"> reverts to referring to the parameter.</w:t>
+      </w:r>
+    </w:p>
+    <w:p>
+      <w:r>
+        <w:t>As a special case, since declarations for numbered variables can look like their assignments, if such a form is found in a scope in which a variable with that name is already known (possibly from an enclosing scope), it is taken as an assignment rather than a new declaration.  For example, in</w:t>
+      </w:r>
+    </w:p>
+    <w:p>
+      <w:pPr>
+        <w:pStyle w:val="JavaCode"/>
+      </w:pPr>
+      <w:r>
+        <w:t>pad 2 = drop 2 + 3 north;</w:t>
+      </w:r>
+    </w:p>
+    <w:p>
+      <w:pPr>
+        <w:pStyle w:val="JavaCode"/>
+      </w:pPr>
+      <w:r>
+        <w:t>if pad 2 has a drop {</w:t>
+      </w:r>
+    </w:p>
+    <w:p>
+      <w:pPr>
+        <w:pStyle w:val="JavaCode"/>
+      </w:pPr>
+      <w:r>
+        <w:tab/>
+        <w:t>pad 2 = pad 2 + 2 north;</w:t>
+      </w:r>
+    </w:p>
+    <w:p>
+      <w:pPr>
+        <w:pStyle w:val="JavaCode"/>
+      </w:pPr>
+      <w:r>
+        <w:t>}</w:t>
+      </w:r>
+    </w:p>
+    <w:p>
+      <w:pPr>
+        <w:pStyle w:val="Continuation"/>
+      </w:pPr>
+      <w:r>
+        <w:t xml:space="preserve">the form in the if-statement’s block is read as an assignment to the variable declared outside the block.  </w:t>
+      </w:r>
+      <w:r>
+        <w:t xml:space="preserve">Since, presumably, there was no </w:t>
+      </w:r>
+      <w:r>
+        <w:rPr>
+          <w:rStyle w:val="Snippet"/>
+        </w:rPr>
+        <w:t>pad 2</w:t>
+      </w:r>
+      <w:r>
+        <w:t xml:space="preserve"> variable </w:t>
+      </w:r>
+      <w:r>
+        <w:t>declared before the first line, that line will be read as a declaration rather than an assignment.</w:t>
+      </w:r>
+      <w:r>
+        <w:rPr>
+          <w:rStyle w:val="FootnoteReference"/>
+        </w:rPr>
+        <w:footnoteReference w:id="9"/>
+      </w:r>
+    </w:p>
+    <w:p>
+      <w:pPr>
+        <w:pStyle w:val="Continuation"/>
+      </w:pPr>
+      <w:r>
+        <w:t>If a shadowing variable with that name is desired, it can be signaled by adding the</w:t>
+      </w:r>
+      <w:r>
+        <w:t xml:space="preserve"> optional</w:t>
+      </w:r>
+      <w:r>
+        <w:t xml:space="preserve"> </w:t>
+      </w:r>
+      <w:r>
+        <w:rPr>
+          <w:rStyle w:val="Snippet"/>
+        </w:rPr>
+        <w:t>local</w:t>
+      </w:r>
+      <w:r>
+        <w:t xml:space="preserve"> keyword:</w:t>
+      </w:r>
+    </w:p>
+    <w:p>
+      <w:pPr>
+        <w:pStyle w:val="JavaCode"/>
+      </w:pPr>
+      <w:r>
+        <w:t>pad 2 = drop 2 + 3 north;</w:t>
+      </w:r>
+    </w:p>
+    <w:p>
+      <w:pPr>
+        <w:pStyle w:val="JavaCode"/>
+      </w:pPr>
+      <w:r>
+        <w:t>if pad 2 has a drop {</w:t>
+      </w:r>
+    </w:p>
+    <w:p>
+      <w:pPr>
+        <w:pStyle w:val="JavaCode"/>
+      </w:pPr>
+      <w:r>
+        <w:tab/>
+      </w:r>
+      <w:r>
+        <w:t xml:space="preserve">local </w:t>
+      </w:r>
+      <w:r>
+        <w:t>pad 2 = pad 2 + 2 north;</w:t>
+      </w:r>
+    </w:p>
+    <w:p>
+      <w:pPr>
+        <w:pStyle w:val="JavaCode"/>
         <w:rPr>
           <w:i/>
           <w:iCs/>
         </w:rPr>
-        <w:t>unless there’s a variable with that name already in scope</w:t>
-      </w:r>
-      <w:r>
-        <w:t>, in which case that variable is used.</w:t>
-      </w:r>
-    </w:p>
-    <w:p>
-      <w:r>
-        <w:t>This means that in</w:t>
-      </w:r>
-    </w:p>
-    <w:p>
-      <w:pPr>
-        <w:pStyle w:val="JavaCode"/>
-        <w:spacing w:after="240"/>
-      </w:pPr>
-      <w:r>
-        <w:t>x = 5</w:t>
-      </w:r>
-      <w:r>
-        <w:t>;</w:t>
-      </w:r>
-    </w:p>
-    <w:p>
-      <w:pPr>
-        <w:pStyle w:val="JavaCode"/>
-        <w:spacing w:after="240"/>
+      </w:pPr>
+      <w:r>
+        <w:tab/>
+      </w:r>
+      <w:r>
         <w:rPr>
           <w:i/>
           <w:iCs/>
         </w:rPr>
-      </w:pPr>
-      <w:r>
-        <w:rPr>
-          <w:i/>
-          <w:iCs/>
-        </w:rPr>
-        <w:t>// hundreds of lines skipped</w:t>
-      </w:r>
-    </w:p>
-    <w:p>
-      <w:pPr>
-        <w:pStyle w:val="JavaCode"/>
-      </w:pPr>
-      <w:r>
-        <w:t>some_func = macro(d: drop) {</w:t>
+        <w:t>// Do other stuff</w:t>
+      </w:r>
+    </w:p>
+    <w:p>
+      <w:pPr>
+        <w:pStyle w:val="JavaCode"/>
+      </w:pPr>
+      <w:r>
+        <w:t>}</w:t>
+      </w:r>
+    </w:p>
+    <w:p>
+      <w:pPr>
+        <w:pStyle w:val="Continuation"/>
+      </w:pPr>
+      <w:r>
+        <w:lastRenderedPageBreak/>
+        <w:t>This makes it clear that the line is a declaration of a new variable rather than an assignment to an existing one.  The new variable will be in scope until the end of the block</w:t>
+      </w:r>
+      <w:r>
+        <w:t xml:space="preserve">, at which point </w:t>
+      </w:r>
+      <w:r>
+        <w:rPr>
+          <w:rStyle w:val="Snippet"/>
+        </w:rPr>
+        <w:t>pad 2</w:t>
+      </w:r>
+      <w:r>
+        <w:t xml:space="preserve"> will revert to referring to the outer variable.</w:t>
+      </w:r>
+      <w:r>
+        <w:t xml:space="preserve">  </w:t>
+      </w:r>
+    </w:p>
+    <w:p>
+      <w:r>
+        <w:t>If a variable is used before it is declared, the compilation will fail.  If it is assigned before it is declared, this is taken as an untyped declaration if the expression being compiled is at the top level of a file or typed in to the UI.  In other scopes, it will also be taken as a declaration for backwards compatibility purposes, but this is deprecated</w:t>
+      </w:r>
+      <w:r>
+        <w:rPr>
+          <w:rStyle w:val="FootnoteReference"/>
+        </w:rPr>
+        <w:footnoteReference w:id="10"/>
+      </w:r>
+      <w:r>
+        <w:t xml:space="preserve"> and a warning will be printed.</w:t>
+      </w:r>
+    </w:p>
+    <w:p>
+      <w:r>
+        <w:t xml:space="preserve">One (hopefully temporary) consequence of variables needing to be declared before being used (combined with macros being functional objects bound to names) is that it’s currently </w:t>
+      </w:r>
+      <w:commentRangeStart w:id="1"/>
+      <w:r>
+        <w:t>tricky to declare recursive (or mutually recursive) macros</w:t>
+      </w:r>
+      <w:commentRangeEnd w:id="1"/>
+      <w:r>
+        <w:rPr>
+          <w:rStyle w:val="CommentReference"/>
+        </w:rPr>
+        <w:commentReference w:id="1"/>
+      </w:r>
+      <w:r>
+        <w:t>.  Consider</w:t>
+      </w:r>
+    </w:p>
+    <w:p>
+      <w:pPr>
+        <w:pStyle w:val="JavaCode"/>
+      </w:pPr>
+      <w:r>
+        <w:t>fib = macro(int</w:t>
+      </w:r>
+      <w:r>
+        <w:t xml:space="preserve"> n</w:t>
+      </w:r>
+      <w:r>
+        <w:t>) {</w:t>
       </w:r>
     </w:p>
     <w:p>
@@ -5074,12 +5576,7 @@
       </w:pPr>
       <w:r>
         <w:tab/>
-      </w:r>
-      <w:r>
-        <w:t>x = d’s column</w:t>
-      </w:r>
-      <w:r>
-        <w:t>;</w:t>
+        <w:t>if n == 0 {</w:t>
       </w:r>
     </w:p>
     <w:p>
@@ -5090,76 +5587,8 @@
         <w:tab/>
       </w:r>
       <w:r>
-        <w:t>// …</w:t>
-      </w:r>
-    </w:p>
-    <w:p>
-      <w:pPr>
-        <w:pStyle w:val="JavaCode"/>
-      </w:pPr>
-      <w:r>
-        <w:t>}</w:t>
-      </w:r>
-      <w:r>
-        <w:t>;</w:t>
-      </w:r>
-    </w:p>
-    <w:p>
-      <w:pPr>
-        <w:pStyle w:val="Continuation"/>
-      </w:pPr>
-      <w:r>
-        <w:lastRenderedPageBreak/>
-        <w:t xml:space="preserve">when </w:t>
-      </w:r>
-      <w:r>
-        <w:rPr>
-          <w:rStyle w:val="Snippet"/>
-        </w:rPr>
-        <w:t>some_func</w:t>
-      </w:r>
-      <w:r>
-        <w:t xml:space="preserve"> is called, the global </w:t>
-      </w:r>
-      <w:r>
-        <w:rPr>
-          <w:rStyle w:val="Snippet"/>
-        </w:rPr>
-        <w:t>x</w:t>
-      </w:r>
-      <w:r>
-        <w:t xml:space="preserve"> will be clobbered, which probably isn’t what was intended.  Worse (or, perhaps not, because it will at least give you an error), if the global </w:t>
-      </w:r>
-      <w:r>
-        <w:rPr>
-          <w:rStyle w:val="Snippet"/>
-        </w:rPr>
-        <w:t>x</w:t>
-      </w:r>
-      <w:r>
-        <w:t xml:space="preserve"> had been initially assigned something that couldn’t be assigned an integer, the interpreter would have complained.</w:t>
-      </w:r>
-    </w:p>
-    <w:p>
-      <w:r>
-        <w:t>Similarly, if you try to do something like</w:t>
-      </w:r>
-    </w:p>
-    <w:p>
-      <w:pPr>
-        <w:pStyle w:val="JavaCode"/>
-      </w:pPr>
-      <w:r>
-        <w:t>test = macro(drop) {</w:t>
-      </w:r>
-    </w:p>
-    <w:p>
-      <w:pPr>
-        <w:pStyle w:val="JavaCode"/>
-      </w:pPr>
-      <w:r>
         <w:tab/>
-        <w:t>if the drop’s row &gt; 2 {</w:t>
+        <w:t>0;</w:t>
       </w:r>
     </w:p>
     <w:p>
@@ -5168,13 +5597,19 @@
       </w:pPr>
       <w:r>
         <w:tab/>
-      </w:r>
+        <w:t>} else if n ==1 {</w:t>
+      </w:r>
+    </w:p>
+    <w:p>
+      <w:pPr>
+        <w:pStyle w:val="JavaCode"/>
+      </w:pPr>
       <w:r>
         <w:tab/>
-        <w:t>d = down</w:t>
-      </w:r>
-      <w:r>
-        <w:t>;</w:t>
+      </w:r>
+      <w:r>
+        <w:tab/>
+        <w:t>1;</w:t>
       </w:r>
     </w:p>
     <w:p>
@@ -5195,10 +5630,7 @@
       </w:r>
       <w:r>
         <w:tab/>
-        <w:t>d = up</w:t>
-      </w:r>
-      <w:r>
-        <w:t>;</w:t>
+        <w:t>fib(n-1) + fib(n-2);</w:t>
       </w:r>
     </w:p>
     <w:p>
@@ -5215,22 +5647,7 @@
         <w:pStyle w:val="JavaCode"/>
       </w:pPr>
       <w:r>
-        <w:tab/>
-        <w:t>drop : 1 in direction d</w:t>
-      </w:r>
-      <w:r>
-        <w:t>;</w:t>
-      </w:r>
-    </w:p>
-    <w:p>
-      <w:pPr>
-        <w:pStyle w:val="JavaCode"/>
-      </w:pPr>
-      <w:r>
-        <w:t>}</w:t>
-      </w:r>
-      <w:r>
-        <w:t>;</w:t>
+        <w:t>};</w:t>
       </w:r>
     </w:p>
     <w:p>
@@ -5238,101 +5655,36 @@
         <w:pStyle w:val="Continuation"/>
       </w:pPr>
       <w:r>
-        <w:t xml:space="preserve">you will get an error complaining that </w:t>
-      </w:r>
-      <w:r>
-        <w:rPr>
-          <w:rStyle w:val="Snippet"/>
-        </w:rPr>
-        <w:t>d</w:t>
-      </w:r>
-      <w:r>
-        <w:t xml:space="preserve"> was not defined in the last line.  This happens because each of the two assignments determines that </w:t>
-      </w:r>
-      <w:r>
-        <w:rPr>
-          <w:rStyle w:val="Snippet"/>
-        </w:rPr>
-        <w:t>d</w:t>
-      </w:r>
-      <w:r>
-        <w:t xml:space="preserve"> is a new variable, created in the branch’s local scope.  This can be solved by writing, e.g., </w:t>
-      </w:r>
-    </w:p>
-    <w:p>
-      <w:pPr>
-        <w:pStyle w:val="JavaCode"/>
-      </w:pPr>
-      <w:r>
-        <w:t>test = macro(drop) {</w:t>
-      </w:r>
-    </w:p>
-    <w:p>
-      <w:pPr>
-        <w:pStyle w:val="JavaCode"/>
-      </w:pPr>
-      <w:r>
-        <w:tab/>
-        <w:t>d = up</w:t>
-      </w:r>
-      <w:r>
-        <w:t>;</w:t>
-      </w:r>
-    </w:p>
-    <w:p>
-      <w:pPr>
-        <w:pStyle w:val="JavaCode"/>
-      </w:pPr>
-      <w:r>
-        <w:tab/>
-        <w:t>if the drop’s row &gt; 2 {</w:t>
-      </w:r>
-    </w:p>
-    <w:p>
-      <w:pPr>
-        <w:pStyle w:val="JavaCode"/>
-      </w:pPr>
-      <w:r>
-        <w:tab/>
-      </w:r>
-      <w:r>
-        <w:tab/>
-        <w:t>d = down</w:t>
-      </w:r>
-      <w:r>
-        <w:t>;</w:t>
-      </w:r>
-    </w:p>
-    <w:p>
-      <w:pPr>
-        <w:pStyle w:val="JavaCode"/>
-      </w:pPr>
-      <w:r>
-        <w:tab/>
-        <w:t>}</w:t>
-      </w:r>
-    </w:p>
-    <w:p>
-      <w:pPr>
-        <w:pStyle w:val="JavaCode"/>
-      </w:pPr>
-      <w:r>
-        <w:tab/>
-        <w:t>drop : 1 in direction d</w:t>
-      </w:r>
-      <w:r>
-        <w:t>;</w:t>
-      </w:r>
-    </w:p>
-    <w:p>
-      <w:pPr>
-        <w:pStyle w:val="JavaCode"/>
-      </w:pPr>
-      <w:r>
-        <w:t>}</w:t>
-      </w:r>
-      <w:r>
-        <w:t>;</w:t>
+        <w:t xml:space="preserve">The name </w:t>
+      </w:r>
+      <w:r>
+        <w:rPr>
+          <w:rStyle w:val="Snippet"/>
+        </w:rPr>
+        <w:t>fib</w:t>
+      </w:r>
+      <w:r>
+        <w:t xml:space="preserve"> isn’t </w:t>
+      </w:r>
+      <w:r>
+        <w:t>declared</w:t>
+      </w:r>
+      <w:r>
+        <w:t xml:space="preserve"> until the assignment, so within the macro, it’s undefined.  This can be kludged around by adding a definition like</w:t>
+      </w:r>
+    </w:p>
+    <w:p>
+      <w:pPr>
+        <w:pStyle w:val="JavaCode"/>
+      </w:pPr>
+      <w:r>
+        <w:t>fib = macro(int</w:t>
+      </w:r>
+      <w:r>
+        <w:t xml:space="preserve"> n</w:t>
+      </w:r>
+      <w:r>
+        <w:t>) { 0; };</w:t>
       </w:r>
     </w:p>
     <w:p>
@@ -5340,127 +5692,7 @@
         <w:pStyle w:val="Continuation"/>
       </w:pPr>
       <w:r>
-        <w:t xml:space="preserve">Now </w:t>
-      </w:r>
-      <w:r>
-        <w:rPr>
-          <w:rStyle w:val="Snippet"/>
-        </w:rPr>
-        <w:t>d</w:t>
-      </w:r>
-      <w:r>
-        <w:t xml:space="preserve"> is defined in the top-level block of the macro, and that value is what will be modified in the if statement’s “then” clause.</w:t>
-      </w:r>
-    </w:p>
-    <w:p>
-      <w:r>
-        <w:t>A similar situation arises if you try to define recursive (or mutually recursive) macros, e.g.,</w:t>
-      </w:r>
-    </w:p>
-    <w:p>
-      <w:pPr>
-        <w:pStyle w:val="JavaCode"/>
-      </w:pPr>
-      <w:r>
-        <w:t>fib = macro(n: int) {</w:t>
-      </w:r>
-    </w:p>
-    <w:p>
-      <w:pPr>
-        <w:pStyle w:val="JavaCode"/>
-      </w:pPr>
-      <w:r>
-        <w:tab/>
-      </w:r>
-      <w:r>
-        <w:t>if n =</w:t>
-      </w:r>
-      <w:r>
-        <w:t>=</w:t>
-      </w:r>
-      <w:r>
-        <w:t xml:space="preserve"> 0 {</w:t>
-      </w:r>
-    </w:p>
-    <w:p>
-      <w:pPr>
-        <w:pStyle w:val="JavaCode"/>
-      </w:pPr>
-      <w:r>
-        <w:tab/>
-      </w:r>
-      <w:r>
-        <w:tab/>
-      </w:r>
-      <w:r>
-        <w:t>0;</w:t>
-      </w:r>
-    </w:p>
-    <w:p>
-      <w:pPr>
-        <w:pStyle w:val="JavaCode"/>
-      </w:pPr>
-      <w:r>
-        <w:tab/>
-        <w:t>} else if n ==1 {</w:t>
-      </w:r>
-    </w:p>
-    <w:p>
-      <w:pPr>
-        <w:pStyle w:val="JavaCode"/>
-      </w:pPr>
-      <w:r>
-        <w:tab/>
-      </w:r>
-      <w:r>
-        <w:tab/>
-        <w:t>1;</w:t>
-      </w:r>
-    </w:p>
-    <w:p>
-      <w:pPr>
-        <w:pStyle w:val="JavaCode"/>
-      </w:pPr>
-      <w:r>
-        <w:tab/>
-        <w:t>} else {</w:t>
-      </w:r>
-    </w:p>
-    <w:p>
-      <w:pPr>
-        <w:pStyle w:val="JavaCode"/>
-      </w:pPr>
-      <w:r>
-        <w:tab/>
-      </w:r>
-      <w:r>
-        <w:tab/>
-        <w:t>fib(n-1) + fib(n-2);</w:t>
-      </w:r>
-    </w:p>
-    <w:p>
-      <w:pPr>
-        <w:pStyle w:val="JavaCode"/>
-      </w:pPr>
-      <w:r>
-        <w:tab/>
-        <w:t>}</w:t>
-      </w:r>
-    </w:p>
-    <w:p>
-      <w:pPr>
-        <w:pStyle w:val="JavaCode"/>
-      </w:pPr>
-      <w:r>
-        <w:t>};</w:t>
-      </w:r>
-    </w:p>
-    <w:p>
-      <w:pPr>
-        <w:pStyle w:val="Continuation"/>
-      </w:pPr>
-      <w:r>
-        <w:t xml:space="preserve">The name </w:t>
+        <w:t xml:space="preserve">before the real definition.  This tells the interpreter that </w:t>
       </w:r>
       <w:r>
         <w:rPr>
@@ -5469,23 +5701,7 @@
         <w:t>fib</w:t>
       </w:r>
       <w:r>
-        <w:t xml:space="preserve"> isn’t defined until the assignment, so within the macro, it’s undefined.  This can be kludged around by adding a definition like</w:t>
-      </w:r>
-    </w:p>
-    <w:p>
-      <w:pPr>
-        <w:pStyle w:val="JavaCode"/>
-      </w:pPr>
-      <w:r>
-        <w:t>fib = macro(n: int) { 0; };</w:t>
-      </w:r>
-    </w:p>
-    <w:p>
-      <w:pPr>
-        <w:pStyle w:val="Continuation"/>
-      </w:pPr>
-      <w:r>
-        <w:t xml:space="preserve">before the real definition.  This tells the interpreter that </w:t>
+        <w:t xml:space="preserve"> is defined (as a macro taking an integer and returning an integer) at the global scope, and the real definition’s assignment overwrites the dummy one.  Note that in the real definition, the last line simply says, “Use the definition of </w:t>
       </w:r>
       <w:r>
         <w:rPr>
@@ -5494,16 +5710,16 @@
         <w:t>fib</w:t>
       </w:r>
       <w:r>
-        <w:t xml:space="preserve"> is defined (as a macro taking an integer and returning an integer) at the global scope, and the real definition’s assignment overwrites the dummy one.  Note that in the real definition, the last line simply says, “Use the definition of </w:t>
-      </w:r>
-      <w:r>
-        <w:rPr>
-          <w:rStyle w:val="Snippet"/>
-        </w:rPr>
-        <w:t>fib</w:t>
-      </w:r>
-      <w:r>
         <w:t xml:space="preserve"> in the global scope”, which will be the real one when the function is called.</w:t>
+      </w:r>
+      <w:r>
+        <w:rPr>
+          <w:rStyle w:val="FootnoteReference"/>
+        </w:rPr>
+        <w:footnoteReference w:id="11"/>
+      </w:r>
+      <w:r>
+        <w:t>.</w:t>
       </w:r>
     </w:p>
     <w:p>
@@ -5512,7 +5728,6 @@
         <w:framePr w:wrap="around"/>
       </w:pPr>
       <w:r>
-        <w:lastRenderedPageBreak/>
         <w:t xml:space="preserve">  </w:t>
       </w:r>
       <w:commentRangeStart w:id="2"/>
@@ -5597,6 +5812,7 @@
         <w:pStyle w:val="Continuation"/>
       </w:pPr>
       <w:r>
+        <w:lastRenderedPageBreak/>
         <w:t xml:space="preserve">Drops, pads, and wells are compared by identity.  Other values are compared by content.  For example, any two expressions evaluating to a volume of </w:t>
       </w:r>
       <w:r>
@@ -5849,67 +6065,55 @@
         <w:framePr w:wrap="around"/>
       </w:pPr>
       <w:r>
+        <w:t>Function calls</w:t>
+      </w:r>
+    </w:p>
+    <w:p>
+      <w:r>
+        <w:t>Function calls</w:t>
+      </w:r>
+      <w:r>
+        <w:t>, comprise a “functor” and a comma-separated list of parameters in parentheses:</w:t>
+      </w:r>
+    </w:p>
+    <w:p>
+      <w:pPr>
+        <w:pStyle w:val="JavaCode"/>
+      </w:pPr>
+      <w:r>
+        <w:t>fn(1, d, x+2)</w:t>
+      </w:r>
+    </w:p>
+    <w:p>
+      <w:pPr>
+        <w:pStyle w:val="JavaCode"/>
+      </w:pPr>
+      <w:r>
+        <w:t>(up 2: down 3)(d1)</w:t>
+      </w:r>
+    </w:p>
+    <w:p>
+      <w:pPr>
+        <w:pStyle w:val="JavaCode"/>
+      </w:pPr>
+      <w:r>
+        <w:t>(macro1 if test1 else macro2)(d2, 3 north, pad1+right)</w:t>
+      </w:r>
+    </w:p>
+    <w:p>
+      <w:pPr>
+        <w:pStyle w:val="JavaCode"/>
+      </w:pPr>
+      <w:r>
+        <w:t>round(compute(d1, 2, down))</w:t>
+      </w:r>
+    </w:p>
+    <w:p>
+      <w:pPr>
+        <w:pStyle w:val="Continuation"/>
+      </w:pPr>
+      <w:r>
         <w:lastRenderedPageBreak/>
-        <w:t>Function calls</w:t>
-      </w:r>
-    </w:p>
-    <w:p>
-      <w:r>
-        <w:t>Function calls</w:t>
-      </w:r>
-      <w:r>
-        <w:t>,</w:t>
-      </w:r>
-      <w:r>
-        <w:t xml:space="preserve"> </w:t>
-      </w:r>
-      <w:r>
-        <w:t xml:space="preserve">comprise a </w:t>
-      </w:r>
-      <w:r>
-        <w:t>“functor”</w:t>
-      </w:r>
-      <w:r>
-        <w:t xml:space="preserve"> and a comma-separated list of parameters in parentheses:</w:t>
-      </w:r>
-    </w:p>
-    <w:p>
-      <w:pPr>
-        <w:pStyle w:val="JavaCode"/>
-      </w:pPr>
-      <w:r>
-        <w:t>fn(1, d, x+2)</w:t>
-      </w:r>
-    </w:p>
-    <w:p>
-      <w:pPr>
-        <w:pStyle w:val="JavaCode"/>
-      </w:pPr>
-      <w:r>
-        <w:t>(up 2: down 3)(d1)</w:t>
-      </w:r>
-    </w:p>
-    <w:p>
-      <w:pPr>
-        <w:pStyle w:val="JavaCode"/>
-      </w:pPr>
-      <w:r>
-        <w:t>(macro1 if test1 else macro2)(d2, 3 north, pad1+right)</w:t>
-      </w:r>
-    </w:p>
-    <w:p>
-      <w:pPr>
-        <w:pStyle w:val="JavaCode"/>
-      </w:pPr>
-      <w:r>
-        <w:t>round(compute(d1, 2, down))</w:t>
-      </w:r>
-    </w:p>
-    <w:p>
-      <w:pPr>
-        <w:pStyle w:val="Continuation"/>
-      </w:pPr>
-      <w:r>
         <w:t xml:space="preserve">If the functor is a built-in function (e.g., </w:t>
       </w:r>
       <w:r>
@@ -5934,7 +6138,7 @@
         <w:rPr>
           <w:rStyle w:val="FootnoteReference"/>
         </w:rPr>
-        <w:footnoteReference w:id="7"/>
+        <w:footnoteReference w:id="12"/>
       </w:r>
       <w:r>
         <w:t xml:space="preserve">  Otherwise it should be an expression (including, of course, a single name</w:t>
@@ -6030,7 +6234,7 @@
         <w:rPr>
           <w:rStyle w:val="FootnoteReference"/>
         </w:rPr>
-        <w:footnoteReference w:id="8"/>
+        <w:footnoteReference w:id="13"/>
       </w:r>
     </w:p>
     <w:p>
@@ -6094,46 +6298,49 @@
         <w:pStyle w:val="Continuation"/>
       </w:pPr>
       <w:r>
+        <w:t xml:space="preserve">In the last form, </w:t>
+      </w:r>
+      <w:r>
+        <w:rPr>
+          <w:rStyle w:val="Snippet"/>
+        </w:rPr>
+        <w:t>w</w:t>
+      </w:r>
+      <w:r>
+        <w:t xml:space="preserve"> is a well and </w:t>
+      </w:r>
+      <w:r>
+        <w:rPr>
+          <w:rStyle w:val="Snippet"/>
+        </w:rPr>
+        <w:t>dispense</w:t>
+      </w:r>
+      <w:r>
+        <w:t xml:space="preserve"> is a macro that dispenses a drop and returns it.  The dispensed drop (the result of </w:t>
+      </w:r>
+      <w:r>
+        <w:rPr>
+          <w:rStyle w:val="Snippet"/>
+        </w:rPr>
+        <w:t>w : dispense</w:t>
+      </w:r>
+      <w:r>
+        <w:t>) is then walked three pads to the right and returned as the value of the entire injection chain.</w:t>
+      </w:r>
+    </w:p>
+    <w:p>
+      <w:r>
+        <w:t xml:space="preserve">When the left-hand side of the colon </w:t>
+      </w:r>
+      <w:r>
+        <w:t xml:space="preserve">doesn’t return a value that can be passed to the callable value on the right but </w:t>
+      </w:r>
+      <w:r>
+        <w:t xml:space="preserve">is itself a callable form, the behavior is a bit different (but hopefully intuitive).  In this case, the colon returns a value which is itself a callable </w:t>
+      </w:r>
+      <w:r>
         <w:lastRenderedPageBreak/>
-        <w:t xml:space="preserve">In the last form, </w:t>
-      </w:r>
-      <w:r>
-        <w:rPr>
-          <w:rStyle w:val="Snippet"/>
-        </w:rPr>
-        <w:t>w</w:t>
-      </w:r>
-      <w:r>
-        <w:t xml:space="preserve"> is a well and </w:t>
-      </w:r>
-      <w:r>
-        <w:rPr>
-          <w:rStyle w:val="Snippet"/>
-        </w:rPr>
-        <w:t>dispense</w:t>
-      </w:r>
-      <w:r>
-        <w:t xml:space="preserve"> is a macro that dispenses a drop and returns it.  The dispensed drop (the result of </w:t>
-      </w:r>
-      <w:r>
-        <w:rPr>
-          <w:rStyle w:val="Snippet"/>
-        </w:rPr>
-        <w:t>w : dispense</w:t>
-      </w:r>
-      <w:r>
-        <w:t>) is then walked three pads to the right and returned as the value of the entire injection chain.</w:t>
-      </w:r>
-    </w:p>
-    <w:p>
-      <w:r>
-        <w:t xml:space="preserve">When the left-hand side of the colon </w:t>
-      </w:r>
-      <w:r>
-        <w:t xml:space="preserve">doesn’t return a value that can be passed to the callable value on the right but </w:t>
-      </w:r>
-      <w:r>
-        <w:t>is itself a callable form, the behavior is a bit different (but hopefully intuitive).  In this case, the colon returns a value which is itself a callable function which, when called, passes in its arguments to the left-hand function and then the result (or pass-through argument) to the right-hand function.  For example</w:t>
+        <w:t>function which, when called, passes in its arguments to the left-hand function and then the result (or pass-through argument) to the right-hand function.  For example</w:t>
       </w:r>
     </w:p>
     <w:p>
@@ -6432,66 +6639,69 @@
         <w:pStyle w:val="JavaCode"/>
       </w:pPr>
       <w:r>
+        <w:t>12.123_456</w:t>
+      </w:r>
+    </w:p>
+    <w:p>
+      <w:pPr>
+        <w:pStyle w:val="Continuation"/>
+      </w:pPr>
+      <w:r>
+        <w:t xml:space="preserve">Note that a leading digit is required.  </w:t>
+      </w:r>
+      <w:r>
+        <w:rPr>
+          <w:rStyle w:val="Snippet"/>
+        </w:rPr>
+        <w:t>.5</w:t>
+      </w:r>
+      <w:r>
+        <w:t xml:space="preserve"> (point five) is not a legal floating-point number.</w:t>
+      </w:r>
+    </w:p>
+    <w:p>
+      <w:r>
+        <w:t>Numbers can be added (</w:t>
+      </w:r>
+      <w:r>
+        <w:rPr>
+          <w:rStyle w:val="Snippet"/>
+        </w:rPr>
+        <w:t>+</w:t>
+      </w:r>
+      <w:r>
+        <w:t>), subtracted (</w:t>
+      </w:r>
+      <w:r>
+        <w:rPr>
+          <w:rStyle w:val="Snippet"/>
+        </w:rPr>
+        <w:t>-</w:t>
+      </w:r>
+      <w:r>
+        <w:t>), multiplied (</w:t>
+      </w:r>
+      <w:r>
+        <w:rPr>
+          <w:rStyle w:val="Snippet"/>
+        </w:rPr>
+        <w:t>*</w:t>
+      </w:r>
+      <w:r>
+        <w:t>) and divided (</w:t>
+      </w:r>
+      <w:r>
+        <w:rPr>
+          <w:rStyle w:val="Snippet"/>
+        </w:rPr>
+        <w:t>/</w:t>
+      </w:r>
+      <w:r>
+        <w:t xml:space="preserve">).  For addition, subtraction, and multiplication, if both arguments are integers, the result is an integer, otherwise it is a floating-point number.  The result of division is always a floating-point </w:t>
+      </w:r>
+      <w:r>
         <w:lastRenderedPageBreak/>
-        <w:t>12.123_456</w:t>
-      </w:r>
-    </w:p>
-    <w:p>
-      <w:pPr>
-        <w:pStyle w:val="Continuation"/>
-      </w:pPr>
-      <w:r>
-        <w:t xml:space="preserve">Note that a leading digit is required.  </w:t>
-      </w:r>
-      <w:r>
-        <w:rPr>
-          <w:rStyle w:val="Snippet"/>
-        </w:rPr>
-        <w:t>.5</w:t>
-      </w:r>
-      <w:r>
-        <w:t xml:space="preserve"> (point five) is not a legal floating-point number.</w:t>
-      </w:r>
-    </w:p>
-    <w:p>
-      <w:r>
-        <w:t>Numbers can be added (</w:t>
-      </w:r>
-      <w:r>
-        <w:rPr>
-          <w:rStyle w:val="Snippet"/>
-        </w:rPr>
-        <w:t>+</w:t>
-      </w:r>
-      <w:r>
-        <w:t>), subtracted (</w:t>
-      </w:r>
-      <w:r>
-        <w:rPr>
-          <w:rStyle w:val="Snippet"/>
-        </w:rPr>
-        <w:t>-</w:t>
-      </w:r>
-      <w:r>
-        <w:t>), multiplied (</w:t>
-      </w:r>
-      <w:r>
-        <w:rPr>
-          <w:rStyle w:val="Snippet"/>
-        </w:rPr>
-        <w:t>*</w:t>
-      </w:r>
-      <w:r>
-        <w:t>) and divided (</w:t>
-      </w:r>
-      <w:r>
-        <w:rPr>
-          <w:rStyle w:val="Snippet"/>
-        </w:rPr>
-        <w:t>/</w:t>
-      </w:r>
-      <w:r>
-        <w:t>).  For addition, subtraction, and multiplication, if both arguments are integers, the result is an integer, otherwise it is a floating-point number.  The result of division is always a floating-point number, even if the arguments are both integers.</w:t>
+        <w:t>number, even if the arguments are both integers.</w:t>
       </w:r>
       <w:r>
         <w:t xml:space="preserve">  The negation (prefixed </w:t>
@@ -6868,7 +7078,15 @@
         <w:t>and</w:t>
       </w:r>
       <w:r>
-        <w:t xml:space="preserve"> and </w:t>
+        <w:t xml:space="preserve"> </w:t>
+      </w:r>
+      <w:proofErr w:type="spellStart"/>
+      <w:r>
+        <w:t>and</w:t>
+      </w:r>
+      <w:proofErr w:type="spellEnd"/>
+      <w:r>
+        <w:t xml:space="preserve"> </w:t>
       </w:r>
       <w:r>
         <w:rPr>
@@ -7167,59 +7385,59 @@
         <w:pStyle w:val="JavaCode"/>
       </w:pPr>
       <w:r>
+        <w:t>“Multi\nline\nstring”</w:t>
+      </w:r>
+    </w:p>
+    <w:p>
+      <w:pPr>
+        <w:pStyle w:val="JavaCode"/>
+      </w:pPr>
+      <w:r>
+        <w:t>“String\twith\ttabs”</w:t>
+      </w:r>
+    </w:p>
+    <w:p>
+      <w:pPr>
+        <w:pStyle w:val="JavaCode"/>
+      </w:pPr>
+      <w:r>
+        <w:t>“lowercase mu: \”\u00B5\””</w:t>
+      </w:r>
+    </w:p>
+    <w:p>
+      <w:pPr>
+        <w:pStyle w:val="Continuation"/>
+      </w:pPr>
+      <w:r>
+        <w:t xml:space="preserve">Any value can be converted to a string by calling the </w:t>
+      </w:r>
+      <w:r>
+        <w:rPr>
+          <w:rStyle w:val="Snippet"/>
+        </w:rPr>
+        <w:t>str</w:t>
+      </w:r>
+      <w:r>
+        <w:t xml:space="preserve"> function:</w:t>
+      </w:r>
+    </w:p>
+    <w:p>
+      <w:pPr>
+        <w:pStyle w:val="JavaCode"/>
+      </w:pPr>
+      <w:r>
+        <w:t>d = 0.7 uL of reagent “R2” @ (12,3)</w:t>
+      </w:r>
+      <w:r>
+        <w:t>;</w:t>
+      </w:r>
+    </w:p>
+    <w:p>
+      <w:pPr>
+        <w:pStyle w:val="JavaCode"/>
+      </w:pPr>
+      <w:r>
         <w:lastRenderedPageBreak/>
-        <w:t>“Multi\nline\nstring”</w:t>
-      </w:r>
-    </w:p>
-    <w:p>
-      <w:pPr>
-        <w:pStyle w:val="JavaCode"/>
-      </w:pPr>
-      <w:r>
-        <w:t>“String\twith\ttabs”</w:t>
-      </w:r>
-    </w:p>
-    <w:p>
-      <w:pPr>
-        <w:pStyle w:val="JavaCode"/>
-      </w:pPr>
-      <w:r>
-        <w:t>“lowercase mu: \”\u00B5\””</w:t>
-      </w:r>
-    </w:p>
-    <w:p>
-      <w:pPr>
-        <w:pStyle w:val="Continuation"/>
-      </w:pPr>
-      <w:r>
-        <w:t xml:space="preserve">Any value can be converted to a string by calling the </w:t>
-      </w:r>
-      <w:r>
-        <w:rPr>
-          <w:rStyle w:val="Snippet"/>
-        </w:rPr>
-        <w:t>str</w:t>
-      </w:r>
-      <w:r>
-        <w:t xml:space="preserve"> function:</w:t>
-      </w:r>
-    </w:p>
-    <w:p>
-      <w:pPr>
-        <w:pStyle w:val="JavaCode"/>
-      </w:pPr>
-      <w:r>
-        <w:t>d = 0.7 uL of reagent “R2” @ (12,3)</w:t>
-      </w:r>
-      <w:r>
-        <w:t>;</w:t>
-      </w:r>
-    </w:p>
-    <w:p>
-      <w:pPr>
-        <w:pStyle w:val="JavaCode"/>
-      </w:pPr>
-      <w:r>
         <w:t xml:space="preserve">s = </w:t>
       </w:r>
       <w:r>
@@ -7590,7 +7808,6 @@
         <w:framePr w:wrap="around"/>
       </w:pPr>
       <w:r>
-        <w:lastRenderedPageBreak/>
         <w:t>Deltas</w:t>
       </w:r>
     </w:p>
@@ -7654,6 +7871,7 @@
         <w:pStyle w:val="Continuation"/>
       </w:pPr>
       <w:r>
+        <w:lastRenderedPageBreak/>
         <w:t>and the direction can be found as</w:t>
       </w:r>
     </w:p>
@@ -7708,7 +7926,7 @@
         <w:rPr>
           <w:rStyle w:val="FootnoteReference"/>
         </w:rPr>
-        <w:footnoteReference w:id="9"/>
+        <w:footnoteReference w:id="14"/>
       </w:r>
       <w:r>
         <w:t xml:space="preserve">—the form with </w:t>
@@ -7941,7 +8159,7 @@
         <w:rPr>
           <w:rStyle w:val="FootnoteReference"/>
         </w:rPr>
-        <w:footnoteReference w:id="10"/>
+        <w:footnoteReference w:id="15"/>
       </w:r>
       <w:r>
         <w:t xml:space="preserve">  If you want to do the walk even if it means getting too close to another drop, use</w:t>
@@ -8041,7 +8259,7 @@
         <w:rPr>
           <w:rStyle w:val="FootnoteReference"/>
         </w:rPr>
-        <w:footnoteReference w:id="11"/>
+        <w:footnoteReference w:id="16"/>
       </w:r>
     </w:p>
     <w:p>
@@ -8365,7 +8583,7 @@
         <w:rPr>
           <w:rStyle w:val="FootnoteReference"/>
         </w:rPr>
-        <w:footnoteReference w:id="12"/>
+        <w:footnoteReference w:id="17"/>
       </w:r>
       <w:r>
         <w:t xml:space="preserve"> (</w:t>
@@ -8748,9 +8966,11 @@
       <w:r>
         <w:t>Pads (along with well pads, described below) are a subtype of “</w:t>
       </w:r>
+      <w:proofErr w:type="spellStart"/>
       <w:r>
         <w:t>electroeds</w:t>
       </w:r>
+      <w:proofErr w:type="spellEnd"/>
       <w:r>
         <w:t>” (</w:t>
       </w:r>
@@ -8769,7 +8989,7 @@
         <w:rPr>
           <w:rStyle w:val="FootnoteReference"/>
         </w:rPr>
-        <w:footnoteReference w:id="13"/>
+        <w:footnoteReference w:id="18"/>
       </w:r>
       <w:r>
         <w:t xml:space="preserve"> </w:t>
@@ -8889,7 +9109,7 @@
         <w:rPr>
           <w:rStyle w:val="FootnoteReference"/>
         </w:rPr>
-        <w:footnoteReference w:id="14"/>
+        <w:footnoteReference w:id="19"/>
       </w:r>
       <w:r>
         <w:t xml:space="preserve">  A drop has a current pad, which can be obtained by</w:t>
@@ -9094,7 +9314,7 @@
         <w:rPr>
           <w:rStyle w:val="FootnoteReference"/>
         </w:rPr>
-        <w:footnoteReference w:id="15"/>
+        <w:footnoteReference w:id="20"/>
       </w:r>
       <w:r>
         <w:t xml:space="preserve"> the form </w:t>
@@ -9113,7 +9333,15 @@
         <w:pStyle w:val="Continuation"/>
       </w:pPr>
       <w:r>
-        <w:t>can be used to obtain the modeled drop if it exists other wise create one.  It is essentially equivalent to</w:t>
+        <w:t xml:space="preserve">can be used to obtain the modeled drop if it exists </w:t>
+      </w:r>
+      <w:proofErr w:type="spellStart"/>
+      <w:r>
+        <w:t>other wise</w:t>
+      </w:r>
+      <w:proofErr w:type="spellEnd"/>
+      <w:r>
+        <w:t xml:space="preserve"> create one.  It is essentially equivalent to</w:t>
       </w:r>
     </w:p>
     <w:p>
@@ -9938,7 +10166,7 @@
         <w:rPr>
           <w:rStyle w:val="FootnoteReference"/>
         </w:rPr>
-        <w:footnoteReference w:id="16"/>
+        <w:footnoteReference w:id="21"/>
       </w:r>
     </w:p>
     <w:p>
@@ -10007,7 +10235,7 @@
         <w:rPr>
           <w:rStyle w:val="FootnoteReference"/>
         </w:rPr>
-        <w:footnoteReference w:id="17"/>
+        <w:footnoteReference w:id="22"/>
       </w:r>
       <w:r>
         <w:t>, which can’t be changed.</w:t>
@@ -10042,7 +10270,7 @@
         <w:rPr>
           <w:rStyle w:val="FootnoteReference"/>
         </w:rPr>
-        <w:footnoteReference w:id="18"/>
+        <w:footnoteReference w:id="23"/>
       </w:r>
       <w:r>
         <w:t xml:space="preserve"> by means of the </w:t>
@@ -11275,7 +11503,7 @@
         <w:rPr>
           <w:rStyle w:val="FootnoteReference"/>
         </w:rPr>
-        <w:footnoteReference w:id="19"/>
+        <w:footnoteReference w:id="24"/>
       </w:r>
       <w:r>
         <w:t xml:space="preserve"> they can refer to local variables within the enclosing macro, and these bindings persist even after the enclosing macro has finished executing.  So, you can do things like</w:t>
@@ -12167,7 +12395,15 @@
         <w:t xml:space="preserve">pad2 </w:t>
       </w:r>
       <w:r>
-        <w:t>back on.  On the real board, this will cause the big drop in the middle to split, but it requires some clean-up to convey this to the mmodel:</w:t>
+        <w:t xml:space="preserve">back on.  On the real board, this will cause the big drop in the middle to split, but it requires some clean-up to convey this to the </w:t>
+      </w:r>
+      <w:proofErr w:type="spellStart"/>
+      <w:r>
+        <w:t>mmodel</w:t>
+      </w:r>
+      <w:proofErr w:type="spellEnd"/>
+      <w:r>
+        <w:t>:</w:t>
       </w:r>
     </w:p>
     <w:p>
@@ -12245,7 +12481,7 @@
       </w:r>
     </w:p>
   </w:comment>
-  <w:comment w:id="1" w:author="Evan Kirshenbaum" w:date="2021-10-29T14:13:00Z" w:initials="EK">
+  <w:comment w:id="1" w:author="Evan Kirshenbaum" w:date="2021-11-11T14:20:00Z" w:initials="EK">
     <w:p>
       <w:pPr>
         <w:pStyle w:val="CommentText"/>
@@ -12257,7 +12493,7 @@
         <w:annotationRef/>
       </w:r>
       <w:r>
-        <w:t>Add a syntax for declaring variables.</w:t>
+        <w:t>Come up with a better solutions for forward-declaring macros.</w:t>
       </w:r>
     </w:p>
   </w:comment>
@@ -12377,7 +12613,31 @@
         <w:annotationRef/>
       </w:r>
       <w:r>
-        <w:t>It’s actually worse than that, as the actual result for going off the board will be a KeyError from board.pad_at(x,y).  (It works for dead areas, but there’s no way to tell the resulting pad is dead.)</w:t>
+        <w:t xml:space="preserve">It’s actually worse than that, as the actual result for going off the board will be a </w:t>
+      </w:r>
+      <w:proofErr w:type="spellStart"/>
+      <w:r>
+        <w:t>KeyError</w:t>
+      </w:r>
+      <w:proofErr w:type="spellEnd"/>
+      <w:r>
+        <w:t xml:space="preserve"> from </w:t>
+      </w:r>
+      <w:proofErr w:type="spellStart"/>
+      <w:r>
+        <w:t>board.pad_at</w:t>
+      </w:r>
+      <w:proofErr w:type="spellEnd"/>
+      <w:r>
+        <w:t>(</w:t>
+      </w:r>
+      <w:proofErr w:type="spellStart"/>
+      <w:r>
+        <w:t>x,y</w:t>
+      </w:r>
+      <w:proofErr w:type="spellEnd"/>
+      <w:r>
+        <w:t>).  (It works for dead areas, but there’s no way to tell the resulting pad is dead.)</w:t>
       </w:r>
     </w:p>
     <w:p>
@@ -12480,7 +12740,7 @@
 <file path=word/commentsExtended.xml><?xml version="1.0" encoding="utf-8"?>
 <w15:commentsEx xmlns:wpc="http://schemas.microsoft.com/office/word/2010/wordprocessingCanvas" xmlns:cx="http://schemas.microsoft.com/office/drawing/2014/chartex" xmlns:cx1="http://schemas.microsoft.com/office/drawing/2015/9/8/chartex" xmlns:cx2="http://schemas.microsoft.com/office/drawing/2015/10/21/chartex" xmlns:cx3="http://schemas.microsoft.com/office/drawing/2016/5/9/chartex" xmlns:cx4="http://schemas.microsoft.com/office/drawing/2016/5/10/chartex" xmlns:cx5="http://schemas.microsoft.com/office/drawing/2016/5/11/chartex" xmlns:cx6="http://schemas.microsoft.com/office/drawing/2016/5/12/chartex" xmlns:cx7="http://schemas.microsoft.com/office/drawing/2016/5/13/chartex" xmlns:cx8="http://schemas.microsoft.com/office/drawing/2016/5/14/chartex" xmlns:mc="http://schemas.openxmlformats.org/markup-compatibility/2006" xmlns:aink="http://schemas.microsoft.com/office/drawing/2016/ink" xmlns:am3d="http://schemas.microsoft.com/office/drawing/2017/model3d" xmlns:o="urn:schemas-microsoft-com:office:office" xmlns:r="http://schemas.openxmlformats.org/officeDocument/2006/relationships" xmlns:m="http://schemas.openxmlformats.org/officeDocument/2006/math" xmlns:v="urn:schemas-microsoft-com:vml" xmlns:wp14="http://schemas.microsoft.com/office/word/2010/wordprocessingDrawing" xmlns:wp="http://schemas.openxmlformats.org/drawingml/2006/wordprocessingDrawing" xmlns:w10="urn:schemas-microsoft-com:office:word" xmlns:w="http://schemas.openxmlformats.org/wordprocessingml/2006/main" xmlns:w14="http://schemas.microsoft.com/office/word/2010/wordml" xmlns:w15="http://schemas.microsoft.com/office/word/2012/wordml" xmlns:w16cex="http://schemas.microsoft.com/office/word/2018/wordml/cex" xmlns:w16cid="http://schemas.microsoft.com/office/word/2016/wordml/cid" xmlns:w16="http://schemas.microsoft.com/office/word/2018/wordml" xmlns:w16sdtdh="http://schemas.microsoft.com/office/word/2020/wordml/sdtdatahash" xmlns:w16se="http://schemas.microsoft.com/office/word/2015/wordml/symex" xmlns:wpg="http://schemas.microsoft.com/office/word/2010/wordprocessingGroup" xmlns:wpi="http://schemas.microsoft.com/office/word/2010/wordprocessingInk" xmlns:wne="http://schemas.microsoft.com/office/word/2006/wordml" xmlns:wps="http://schemas.microsoft.com/office/word/2010/wordprocessingShape" mc:Ignorable="w14 w15 w16se w16cid w16 w16cex w16sdtdh wp14">
   <w15:commentEx w15:paraId="4E522DA2" w15:done="0"/>
-  <w15:commentEx w15:paraId="4DA4C3E9" w15:done="0"/>
+  <w15:commentEx w15:paraId="4161FA95" w15:done="0"/>
   <w15:commentEx w15:paraId="033F1A78" w15:done="0"/>
   <w15:commentEx w15:paraId="3A1A6DBC" w15:done="0"/>
   <w15:commentEx w15:paraId="27FDEBF1" w15:done="0"/>
@@ -12498,7 +12758,7 @@
 <file path=word/commentsExtensible.xml><?xml version="1.0" encoding="utf-8"?>
 <w16cex:commentsExtensible xmlns:wpc="http://schemas.microsoft.com/office/word/2010/wordprocessingCanvas" xmlns:cx="http://schemas.microsoft.com/office/drawing/2014/chartex" xmlns:cx1="http://schemas.microsoft.com/office/drawing/2015/9/8/chartex" xmlns:cx2="http://schemas.microsoft.com/office/drawing/2015/10/21/chartex" xmlns:cx3="http://schemas.microsoft.com/office/drawing/2016/5/9/chartex" xmlns:cx4="http://schemas.microsoft.com/office/drawing/2016/5/10/chartex" xmlns:cx5="http://schemas.microsoft.com/office/drawing/2016/5/11/chartex" xmlns:cx6="http://schemas.microsoft.com/office/drawing/2016/5/12/chartex" xmlns:cx7="http://schemas.microsoft.com/office/drawing/2016/5/13/chartex" xmlns:cx8="http://schemas.microsoft.com/office/drawing/2016/5/14/chartex" xmlns:mc="http://schemas.openxmlformats.org/markup-compatibility/2006" xmlns:aink="http://schemas.microsoft.com/office/drawing/2016/ink" xmlns:am3d="http://schemas.microsoft.com/office/drawing/2017/model3d" xmlns:o="urn:schemas-microsoft-com:office:office" xmlns:r="http://schemas.openxmlformats.org/officeDocument/2006/relationships" xmlns:m="http://schemas.openxmlformats.org/officeDocument/2006/math" xmlns:v="urn:schemas-microsoft-com:vml" xmlns:wp14="http://schemas.microsoft.com/office/word/2010/wordprocessingDrawing" xmlns:wp="http://schemas.openxmlformats.org/drawingml/2006/wordprocessingDrawing" xmlns:w10="urn:schemas-microsoft-com:office:word" xmlns:w="http://schemas.openxmlformats.org/wordprocessingml/2006/main" xmlns:w14="http://schemas.microsoft.com/office/word/2010/wordml" xmlns:w15="http://schemas.microsoft.com/office/word/2012/wordml" xmlns:w16cex="http://schemas.microsoft.com/office/word/2018/wordml/cex" xmlns:w16cid="http://schemas.microsoft.com/office/word/2016/wordml/cid" xmlns:w16="http://schemas.microsoft.com/office/word/2018/wordml" xmlns:w16sdtdh="http://schemas.microsoft.com/office/word/2020/wordml/sdtdatahash" xmlns:w16se="http://schemas.microsoft.com/office/word/2015/wordml/symex" xmlns:wpg="http://schemas.microsoft.com/office/word/2010/wordprocessingGroup" xmlns:wpi="http://schemas.microsoft.com/office/word/2010/wordprocessingInk" xmlns:wne="http://schemas.microsoft.com/office/word/2006/wordml" xmlns:wps="http://schemas.microsoft.com/office/word/2010/wordprocessingShape" mc:Ignorable="w14 w15 w16se w16cid w16 w16cex w16sdtdh wp14">
   <w16cex:commentExtensible w16cex:durableId="25267FD1" w16cex:dateUtc="2021-10-29T21:12:00Z"/>
-  <w16cex:commentExtensible w16cex:durableId="25268007" w16cex:dateUtc="2021-10-29T21:13:00Z"/>
+  <w16cex:commentExtensible w16cex:durableId="2537A510" w16cex:dateUtc="2021-11-11T22:20:00Z"/>
   <w16cex:commentExtensible w16cex:durableId="2526837F" w16cex:dateUtc="2021-10-29T21:28:00Z"/>
   <w16cex:commentExtensible w16cex:durableId="25268027" w16cex:dateUtc="2021-10-29T21:13:00Z"/>
   <w16cex:commentExtensible w16cex:durableId="2526831F" w16cex:dateUtc="2021-10-29T21:26:00Z"/>
@@ -12516,7 +12776,7 @@
 <file path=word/commentsIds.xml><?xml version="1.0" encoding="utf-8"?>
 <w16cid:commentsIds xmlns:wpc="http://schemas.microsoft.com/office/word/2010/wordprocessingCanvas" xmlns:cx="http://schemas.microsoft.com/office/drawing/2014/chartex" xmlns:cx1="http://schemas.microsoft.com/office/drawing/2015/9/8/chartex" xmlns:cx2="http://schemas.microsoft.com/office/drawing/2015/10/21/chartex" xmlns:cx3="http://schemas.microsoft.com/office/drawing/2016/5/9/chartex" xmlns:cx4="http://schemas.microsoft.com/office/drawing/2016/5/10/chartex" xmlns:cx5="http://schemas.microsoft.com/office/drawing/2016/5/11/chartex" xmlns:cx6="http://schemas.microsoft.com/office/drawing/2016/5/12/chartex" xmlns:cx7="http://schemas.microsoft.com/office/drawing/2016/5/13/chartex" xmlns:cx8="http://schemas.microsoft.com/office/drawing/2016/5/14/chartex" xmlns:mc="http://schemas.openxmlformats.org/markup-compatibility/2006" xmlns:aink="http://schemas.microsoft.com/office/drawing/2016/ink" xmlns:am3d="http://schemas.microsoft.com/office/drawing/2017/model3d" xmlns:o="urn:schemas-microsoft-com:office:office" xmlns:r="http://schemas.openxmlformats.org/officeDocument/2006/relationships" xmlns:m="http://schemas.openxmlformats.org/officeDocument/2006/math" xmlns:v="urn:schemas-microsoft-com:vml" xmlns:wp14="http://schemas.microsoft.com/office/word/2010/wordprocessingDrawing" xmlns:wp="http://schemas.openxmlformats.org/drawingml/2006/wordprocessingDrawing" xmlns:w10="urn:schemas-microsoft-com:office:word" xmlns:w="http://schemas.openxmlformats.org/wordprocessingml/2006/main" xmlns:w14="http://schemas.microsoft.com/office/word/2010/wordml" xmlns:w15="http://schemas.microsoft.com/office/word/2012/wordml" xmlns:w16cex="http://schemas.microsoft.com/office/word/2018/wordml/cex" xmlns:w16cid="http://schemas.microsoft.com/office/word/2016/wordml/cid" xmlns:w16="http://schemas.microsoft.com/office/word/2018/wordml" xmlns:w16sdtdh="http://schemas.microsoft.com/office/word/2020/wordml/sdtdatahash" xmlns:w16se="http://schemas.microsoft.com/office/word/2015/wordml/symex" xmlns:wpg="http://schemas.microsoft.com/office/word/2010/wordprocessingGroup" xmlns:wpi="http://schemas.microsoft.com/office/word/2010/wordprocessingInk" xmlns:wne="http://schemas.microsoft.com/office/word/2006/wordml" xmlns:wps="http://schemas.microsoft.com/office/word/2010/wordprocessingShape" mc:Ignorable="w14 w15 w16se w16cid w16 w16cex w16sdtdh wp14">
   <w16cid:commentId w16cid:paraId="4E522DA2" w16cid:durableId="25267FD1"/>
-  <w16cid:commentId w16cid:paraId="4DA4C3E9" w16cid:durableId="25268007"/>
+  <w16cid:commentId w16cid:paraId="4161FA95" w16cid:durableId="2537A510"/>
   <w16cid:commentId w16cid:paraId="033F1A78" w16cid:durableId="2526837F"/>
   <w16cid:commentId w16cid:paraId="3A1A6DBC" w16cid:durableId="25268027"/>
   <w16cid:commentId w16cid:paraId="27FDEBF1" w16cid:durableId="2526831F"/>
@@ -12622,7 +12882,7 @@
       <w:rPr>
         <w:noProof/>
       </w:rPr>
-      <w:t>10/31/2021</w:t>
+      <w:t>11/11/2021</w:t>
     </w:r>
     <w:r>
       <w:fldChar w:fldCharType="end"/>
@@ -12662,14 +12922,27 @@
     <w:r>
       <w:t xml:space="preserve"> of </w:t>
     </w:r>
-    <w:fldSimple w:instr=" NUMPAGES  ">
-      <w:r>
-        <w:rPr>
-          <w:noProof/>
-        </w:rPr>
-        <w:t>8</w:t>
-      </w:r>
-    </w:fldSimple>
+    <w:r>
+      <w:fldChar w:fldCharType="begin"/>
+    </w:r>
+    <w:r>
+      <w:instrText xml:space="preserve"> NUMPAGES  </w:instrText>
+    </w:r>
+    <w:r>
+      <w:fldChar w:fldCharType="separate"/>
+    </w:r>
+    <w:r>
+      <w:rPr>
+        <w:noProof/>
+      </w:rPr>
+      <w:t>8</w:t>
+    </w:r>
+    <w:r>
+      <w:rPr>
+        <w:noProof/>
+      </w:rPr>
+      <w:fldChar w:fldCharType="end"/>
+    </w:r>
   </w:p>
 </w:ftr>
 </file>
@@ -12698,7 +12971,7 @@
       <w:rPr>
         <w:noProof/>
       </w:rPr>
-      <w:t>10/31/2021</w:t>
+      <w:t>11/11/2021</w:t>
     </w:r>
     <w:r>
       <w:fldChar w:fldCharType="end"/>
@@ -12738,14 +13011,27 @@
     <w:r>
       <w:t xml:space="preserve"> of </w:t>
     </w:r>
-    <w:fldSimple w:instr=" NUMPAGES  ">
-      <w:r>
-        <w:rPr>
-          <w:noProof/>
-        </w:rPr>
-        <w:t>8</w:t>
-      </w:r>
-    </w:fldSimple>
+    <w:r>
+      <w:fldChar w:fldCharType="begin"/>
+    </w:r>
+    <w:r>
+      <w:instrText xml:space="preserve"> NUMPAGES  </w:instrText>
+    </w:r>
+    <w:r>
+      <w:fldChar w:fldCharType="separate"/>
+    </w:r>
+    <w:r>
+      <w:rPr>
+        <w:noProof/>
+      </w:rPr>
+      <w:t>8</w:t>
+    </w:r>
+    <w:r>
+      <w:rPr>
+        <w:noProof/>
+      </w:rPr>
+      <w:fldChar w:fldCharType="end"/>
+    </w:r>
   </w:p>
 </w:ftr>
 </file>
@@ -12780,12 +13066,14 @@
       <w:r>
         <w:t xml:space="preserve"> Note that it cannot be abbreviated to “</w:t>
       </w:r>
+      <w:proofErr w:type="spellStart"/>
       <w:r>
         <w:rPr>
           <w:rStyle w:val="Snippet"/>
         </w:rPr>
         <w:t>disp</w:t>
       </w:r>
+      <w:proofErr w:type="spellEnd"/>
       <w:r>
         <w:t>”, as that will try to run the “</w:t>
       </w:r>
@@ -12853,7 +13141,15 @@
         <w:footnoteRef/>
       </w:r>
       <w:r>
-        <w:t xml:space="preserve"> For Wombat boards, it appears that limitations of the OpenDrop controller make it impossible to meaningfully set the clock interval less than 100 ms.  </w:t>
+        <w:t xml:space="preserve"> For Wombat boards, it appears that limitations of the OpenDrop controller make it impossible to meaningfully set the clock interval less than 100 </w:t>
+      </w:r>
+      <w:proofErr w:type="spellStart"/>
+      <w:r>
+        <w:t>ms.</w:t>
+      </w:r>
+      <w:proofErr w:type="spellEnd"/>
+      <w:r>
+        <w:t xml:space="preserve">  </w:t>
       </w:r>
     </w:p>
   </w:footnote>
@@ -12901,7 +13197,7 @@
         <w:footnoteRef/>
       </w:r>
       <w:r>
-        <w:t xml:space="preserve"> Built-in functions can be polymorphic, and this simplifies the type checking at compile time.  It will probably be relaxed in the future.</w:t>
+        <w:t xml:space="preserve"> Within error messages, these will print as something like “**DROP_2**”.</w:t>
       </w:r>
     </w:p>
   </w:footnote>
@@ -12917,16 +13213,7 @@
         <w:footnoteRef/>
       </w:r>
       <w:r>
-        <w:t xml:space="preserve"> The computer scientist in me kind of wants this to be a vertical bar (“</w:t>
-      </w:r>
-      <w:r>
-        <w:rPr>
-          <w:rStyle w:val="Snippet"/>
-        </w:rPr>
-        <w:t>|</w:t>
-      </w:r>
-      <w:r>
-        <w:t>”) like the Unix pipe operator, but I think the colon will probably be more understandable.</w:t>
+        <w:t xml:space="preserve"> This may change.</w:t>
       </w:r>
     </w:p>
   </w:footnote>
@@ -12942,7 +13229,7 @@
         <w:footnoteRef/>
       </w:r>
       <w:r>
-        <w:t xml:space="preserve"> It represents my intuitions.  It may be a bit too subtle.</w:t>
+        <w:t xml:space="preserve"> Hopefully, this behavior, while tricky to explain, is what a programmer would actually expect.</w:t>
       </w:r>
     </w:p>
   </w:footnote>
@@ -12958,7 +13245,7 @@
         <w:footnoteRef/>
       </w:r>
       <w:r>
-        <w:t xml:space="preserve"> It’s actually a bit more complicated than that to do the right thing (most of the time) when moving drops want to cross paths.  Essentially, a motion request waits until it can reserve the pad it wants to walk to, and it can only reserve the pad if neither the pad nor any of its other neighbors is occupied or reserved (indicating that some other drop is planning on moving there on the next clock tick).</w:t>
+        <w:t xml:space="preserve"> And, therefore, can be expected to go away in the not too distant future.</w:t>
       </w:r>
     </w:p>
   </w:footnote>
@@ -12974,7 +13261,7 @@
         <w:footnoteRef/>
       </w:r>
       <w:r>
-        <w:t xml:space="preserve"> Currently assumed to be 0.5 µL for Joey/Wombat boards, although this may change as we learn more about them.</w:t>
+        <w:t xml:space="preserve"> There will be a better solution for this in the future.</w:t>
       </w:r>
     </w:p>
   </w:footnote>
@@ -12990,7 +13277,7 @@
         <w:footnoteRef/>
       </w:r>
       <w:r>
-        <w:t xml:space="preserve"> There’s probably a better name for this.  Maybe “sample” or “quantity”.  I can’t use “volume” here.</w:t>
+        <w:t xml:space="preserve"> Built-in functions can be polymorphic, and this simplifies the type checking at compile time.  It will probably be relaxed in the future.</w:t>
       </w:r>
     </w:p>
   </w:footnote>
@@ -13006,13 +13293,16 @@
         <w:footnoteRef/>
       </w:r>
       <w:r>
-        <w:t xml:space="preserve"> </w:t>
-      </w:r>
-      <w:r>
-        <w:t xml:space="preserve">Unfortunately, it appears that you can’t do anything with this at the moment, as there’s no way to either test against a constant value or use it to set the state of another pad.  </w:t>
-      </w:r>
-      <w:r>
-        <w:t>Sigh.</w:t>
+        <w:t xml:space="preserve"> The computer scientist in me kind of wants this to be a vertical bar (“</w:t>
+      </w:r>
+      <w:r>
+        <w:rPr>
+          <w:rStyle w:val="Snippet"/>
+        </w:rPr>
+        <w:t>|</w:t>
+      </w:r>
+      <w:r>
+        <w:t>”) like the Unix pipe operator, but I think the colon will probably be more understandable.</w:t>
       </w:r>
     </w:p>
   </w:footnote>
@@ -13028,6 +13318,92 @@
         <w:footnoteRef/>
       </w:r>
       <w:r>
+        <w:t xml:space="preserve"> It represents my intuitions.  It may be a bit too subtle.</w:t>
+      </w:r>
+    </w:p>
+  </w:footnote>
+  <w:footnote w:id="15">
+    <w:p>
+      <w:pPr>
+        <w:pStyle w:val="FootnoteText"/>
+      </w:pPr>
+      <w:r>
+        <w:rPr>
+          <w:rStyle w:val="FootnoteReference"/>
+        </w:rPr>
+        <w:footnoteRef/>
+      </w:r>
+      <w:r>
+        <w:t xml:space="preserve"> It’s actually a bit more complicated than that to do the right thing (most of the time) when moving drops want to cross paths.  Essentially, a motion request waits until it can reserve the pad it wants to walk to, and it can only reserve the pad if neither the pad nor any of its other neighbors is occupied or reserved (indicating that some other drop is planning on moving there on the next clock tick).</w:t>
+      </w:r>
+    </w:p>
+  </w:footnote>
+  <w:footnote w:id="16">
+    <w:p>
+      <w:pPr>
+        <w:pStyle w:val="FootnoteText"/>
+      </w:pPr>
+      <w:r>
+        <w:rPr>
+          <w:rStyle w:val="FootnoteReference"/>
+        </w:rPr>
+        <w:footnoteRef/>
+      </w:r>
+      <w:r>
+        <w:t xml:space="preserve"> Currently assumed to be 0.5 µL for Joey/Wombat boards, although this may change as we learn more about them.</w:t>
+      </w:r>
+    </w:p>
+  </w:footnote>
+  <w:footnote w:id="17">
+    <w:p>
+      <w:pPr>
+        <w:pStyle w:val="FootnoteText"/>
+      </w:pPr>
+      <w:r>
+        <w:rPr>
+          <w:rStyle w:val="FootnoteReference"/>
+        </w:rPr>
+        <w:footnoteRef/>
+      </w:r>
+      <w:r>
+        <w:t xml:space="preserve"> There’s probably a better name for this.  Maybe “sample” or “quantity”.  I can’t use “volume” here.</w:t>
+      </w:r>
+    </w:p>
+  </w:footnote>
+  <w:footnote w:id="18">
+    <w:p>
+      <w:pPr>
+        <w:pStyle w:val="FootnoteText"/>
+      </w:pPr>
+      <w:r>
+        <w:rPr>
+          <w:rStyle w:val="FootnoteReference"/>
+        </w:rPr>
+        <w:footnoteRef/>
+      </w:r>
+      <w:r>
+        <w:t xml:space="preserve"> </w:t>
+      </w:r>
+      <w:r>
+        <w:t xml:space="preserve">Unfortunately, it appears that you can’t do anything with this at the moment, as there’s no way to either test against a constant value or use it to set the state of another pad.  </w:t>
+      </w:r>
+      <w:r>
+        <w:t>Sigh.</w:t>
+      </w:r>
+    </w:p>
+  </w:footnote>
+  <w:footnote w:id="19">
+    <w:p>
+      <w:pPr>
+        <w:pStyle w:val="FootnoteText"/>
+      </w:pPr>
+      <w:r>
+        <w:rPr>
+          <w:rStyle w:val="FootnoteReference"/>
+        </w:rPr>
+        <w:footnoteRef/>
+      </w:r>
+      <w:r>
         <w:t xml:space="preserve"> Or, more accurately, </w:t>
       </w:r>
       <w:r>
@@ -13045,7 +13421,7 @@
       </w:r>
     </w:p>
   </w:footnote>
-  <w:footnote w:id="15">
+  <w:footnote w:id="20">
     <w:p>
       <w:pPr>
         <w:pStyle w:val="FootnoteText"/>
@@ -13061,7 +13437,7 @@
       </w:r>
     </w:p>
   </w:footnote>
-  <w:footnote w:id="16">
+  <w:footnote w:id="21">
     <w:p>
       <w:pPr>
         <w:pStyle w:val="FootnoteText"/>
@@ -13077,7 +13453,7 @@
       </w:r>
     </w:p>
   </w:footnote>
-  <w:footnote w:id="17">
+  <w:footnote w:id="22">
     <w:p>
       <w:pPr>
         <w:pStyle w:val="FootnoteText"/>
@@ -13093,7 +13469,7 @@
       </w:r>
     </w:p>
   </w:footnote>
-  <w:footnote w:id="18">
+  <w:footnote w:id="23">
     <w:p>
       <w:pPr>
         <w:pStyle w:val="FootnoteText"/>
@@ -13109,7 +13485,7 @@
       </w:r>
     </w:p>
   </w:footnote>
-  <w:footnote w:id="19">
+  <w:footnote w:id="24">
     <w:p>
       <w:pPr>
         <w:pStyle w:val="FootnoteText"/>
@@ -17419,6 +17795,7 @@
     <w:rsid w:val="00017E1F"/>
     <w:rsid w:val="00056EA9"/>
     <w:rsid w:val="00063911"/>
+    <w:rsid w:val="00070256"/>
     <w:rsid w:val="000845DB"/>
     <w:rsid w:val="000854C9"/>
     <w:rsid w:val="00093516"/>
@@ -17458,6 +17835,7 @@
     <w:rsid w:val="00662BF9"/>
     <w:rsid w:val="00683416"/>
     <w:rsid w:val="006F323D"/>
+    <w:rsid w:val="00746199"/>
     <w:rsid w:val="007A0E12"/>
     <w:rsid w:val="007D6A8E"/>
     <w:rsid w:val="007E4880"/>

</xml_diff>

<commit_message>
issue #49.  Brought UI doc up to date.
</commit_message>
<xml_diff>
--- a/doc/UI Manual.docx
+++ b/doc/UI Manual.docx
@@ -111,7 +111,7 @@
           <w:sz w:val="24"/>
           <w:szCs w:val="24"/>
         </w:rPr>
-        <w:t>Thursday, November 11, 2021</w:t>
+        <w:t>Saturday, November 13, 2021</w:t>
       </w:r>
       <w:r>
         <w:rPr>
@@ -2464,15 +2464,7 @@
     </w:p>
     <w:p>
       <w:r>
-        <w:t xml:space="preserve">The device name you want to look for </w:t>
-      </w:r>
-      <w:proofErr w:type="spellStart"/>
-      <w:r>
-        <w:t>for</w:t>
-      </w:r>
-      <w:proofErr w:type="spellEnd"/>
-      <w:r>
-        <w:t xml:space="preserve"> the OpenDrop controller is “Feather M0”, and the option value is found in the “Drive Letter” column, in this case </w:t>
+        <w:t xml:space="preserve">The device name you want to look for for the OpenDrop controller is “Feather M0”, and the option value is found in the “Drive Letter” column, in this case </w:t>
       </w:r>
       <w:r>
         <w:rPr>
@@ -2697,15 +2689,7 @@
         <w:footnoteReference w:id="3"/>
       </w:r>
       <w:r>
-        <w:t xml:space="preserve">  When multiple electrode state changes are specified at the same time, they all take place on the next clock tick.  By default, the clock ticks once </w:t>
-      </w:r>
-      <w:proofErr w:type="spellStart"/>
-      <w:r>
-        <w:t>ever</w:t>
-      </w:r>
-      <w:proofErr w:type="spellEnd"/>
-      <w:r>
-        <w:t xml:space="preserve"> 100 ms, but it can be sped up or slowed down either by use of the </w:t>
+        <w:t xml:space="preserve">  When multiple electrode state changes are specified at the same time, they all take place on the next clock tick.  By default, the clock ticks once ever 100 ms, but it can be sped up or slowed down either by use of the </w:t>
       </w:r>
       <w:r>
         <w:rPr>
@@ -3322,7 +3306,6 @@
       <w:r>
         <w:t xml:space="preserve">, passing in well </w:t>
       </w:r>
-      <w:proofErr w:type="spellStart"/>
       <w:r>
         <w:rPr>
           <w:rStyle w:val="Snippet"/>
@@ -3330,11 +3313,7 @@
         <w:t>w</w:t>
       </w:r>
       <w:r>
-        <w:t xml:space="preserve"> as</w:t>
-      </w:r>
-      <w:proofErr w:type="spellEnd"/>
-      <w:r>
-        <w:t xml:space="preserve"> an argument.  Bind the resulting drop to </w:t>
+        <w:t xml:space="preserve"> as an argument.  Bind the resulting drop to </w:t>
       </w:r>
       <w:r>
         <w:rPr>
@@ -5087,13 +5066,7 @@
     </w:p>
     <w:p>
       <w:r>
-        <w:t xml:space="preserve">Variables are statically scoped (as they are in languages like C++ and Java). </w:t>
-      </w:r>
-      <w:r>
-        <w:t>The top-level (global) scope contains names defined at the top level of imported files and in the UI’s text box.  Within a macro definition, the parameters form a nested scope, and each nested block starts its own scope.</w:t>
-      </w:r>
-      <w:r>
-        <w:t xml:space="preserve">  </w:t>
+        <w:t xml:space="preserve">Variables are statically scoped (as they are in languages like C++ and Java). The top-level (global) scope contains names defined at the top level of imported files and in the UI’s text box.  Within a macro definition, the parameters form a nested scope, and each nested block starts its own scope.  </w:t>
       </w:r>
     </w:p>
     <w:p>
@@ -5407,10 +5380,7 @@
         <w:t>pad 2</w:t>
       </w:r>
       <w:r>
-        <w:t xml:space="preserve"> variable </w:t>
-      </w:r>
-      <w:r>
-        <w:t>declared before the first line, that line will be read as a declaration rather than an assignment.</w:t>
+        <w:t xml:space="preserve"> variable declared before the first line, that line will be read as a declaration rather than an assignment.</w:t>
       </w:r>
       <w:r>
         <w:rPr>
@@ -5464,12 +5434,7 @@
       </w:pPr>
       <w:r>
         <w:tab/>
-      </w:r>
-      <w:r>
-        <w:t xml:space="preserve">local </w:t>
-      </w:r>
-      <w:r>
-        <w:t>pad 2 = pad 2 + 2 north;</w:t>
+        <w:t>local pad 2 = pad 2 + 2 north;</w:t>
       </w:r>
     </w:p>
     <w:p>
@@ -5561,13 +5526,7 @@
         <w:pStyle w:val="JavaCode"/>
       </w:pPr>
       <w:r>
-        <w:t>fib = macro(int</w:t>
-      </w:r>
-      <w:r>
-        <w:t xml:space="preserve"> n</w:t>
-      </w:r>
-      <w:r>
-        <w:t>) {</w:t>
+        <w:t>fib = macro(int n) {</w:t>
       </w:r>
     </w:p>
     <w:p>
@@ -5717,6 +5676,177 @@
           <w:rStyle w:val="FootnoteReference"/>
         </w:rPr>
         <w:footnoteReference w:id="11"/>
+      </w:r>
+      <w:r>
+        <w:t>.</w:t>
+      </w:r>
+    </w:p>
+    <w:p>
+      <w:pPr>
+        <w:pStyle w:val="MarginNote"/>
+        <w:framePr w:wrap="around"/>
+      </w:pPr>
+      <w:r>
+        <w:t>Order of operations</w:t>
+      </w:r>
+    </w:p>
+    <w:p>
+      <w:r>
+        <w:t>Arguments to operators and parameters to macro calls are  evaluated from left to right, with each operator’s evaluation complete before the next one starts.</w:t>
+      </w:r>
+      <w:r>
+        <w:rPr>
+          <w:rStyle w:val="FootnoteReference"/>
+        </w:rPr>
+        <w:footnoteReference w:id="12"/>
+      </w:r>
+    </w:p>
+    <w:p>
+      <w:r>
+        <w:t>For example, in</w:t>
+      </w:r>
+    </w:p>
+    <w:p>
+      <w:pPr>
+        <w:pStyle w:val="JavaCode"/>
+      </w:pPr>
+      <w:r>
+        <w:t>(x=2) * (x=x+1)</w:t>
+      </w:r>
+    </w:p>
+    <w:p>
+      <w:pPr>
+        <w:pStyle w:val="Continuation"/>
+      </w:pPr>
+      <w:r>
+        <w:lastRenderedPageBreak/>
+        <w:t xml:space="preserve">the answer is guaranteed to be six, and </w:t>
+      </w:r>
+      <w:r>
+        <w:rPr>
+          <w:rStyle w:val="Snippet"/>
+        </w:rPr>
+        <w:t>x</w:t>
+      </w:r>
+      <w:r>
+        <w:t xml:space="preserve"> is guaranteed to contain </w:t>
+      </w:r>
+      <w:r>
+        <w:rPr>
+          <w:rStyle w:val="Snippet"/>
+        </w:rPr>
+        <w:t>3</w:t>
+      </w:r>
+      <w:r>
+        <w:t xml:space="preserve"> after it is done.</w:t>
+      </w:r>
+      <w:r>
+        <w:t xml:space="preserve">  </w:t>
+      </w:r>
+    </w:p>
+    <w:p>
+      <w:pPr>
+        <w:pStyle w:val="Continuation"/>
+      </w:pPr>
+      <w:r>
+        <w:t xml:space="preserve">The only exception to this rule is for the </w:t>
+      </w:r>
+      <w:r>
+        <w:rPr>
+          <w:rStyle w:val="Snippet"/>
+        </w:rPr>
+        <w:t>if…else</w:t>
+      </w:r>
+      <w:r>
+        <w:t xml:space="preserve"> operator, in which the middle (test) argument is evaluated first and exactly one of the other two expressions is evaluated based on the test’s value.</w:t>
+      </w:r>
+    </w:p>
+    <w:p>
+      <w:r>
+        <w:t>Note that when parallel blocks are used, the statements they contain “race” each other, so in</w:t>
+      </w:r>
+    </w:p>
+    <w:p>
+      <w:pPr>
+        <w:pStyle w:val="JavaCode"/>
+      </w:pPr>
+      <w:r>
+        <w:t>int x = 1;</w:t>
+      </w:r>
+    </w:p>
+    <w:p>
+      <w:pPr>
+        <w:pStyle w:val="JavaCode"/>
+      </w:pPr>
+      <w:r>
+        <w:t>[[</w:t>
+      </w:r>
+    </w:p>
+    <w:p>
+      <w:pPr>
+        <w:pStyle w:val="JavaCode"/>
+      </w:pPr>
+      <w:r>
+        <w:tab/>
+        <w:t>x = 2;</w:t>
+      </w:r>
+    </w:p>
+    <w:p>
+      <w:pPr>
+        <w:pStyle w:val="JavaCode"/>
+      </w:pPr>
+      <w:r>
+        <w:tab/>
+        <w:t>fn(x);</w:t>
+      </w:r>
+    </w:p>
+    <w:p>
+      <w:pPr>
+        <w:pStyle w:val="JavaCode"/>
+      </w:pPr>
+      <w:r>
+        <w:t>]]</w:t>
+      </w:r>
+    </w:p>
+    <w:p>
+      <w:pPr>
+        <w:pStyle w:val="Continuation"/>
+      </w:pPr>
+      <w:r>
+        <w:t xml:space="preserve">the argument to </w:t>
+      </w:r>
+      <w:r>
+        <w:rPr>
+          <w:rStyle w:val="Snippet"/>
+        </w:rPr>
+        <w:t>fn</w:t>
+      </w:r>
+      <w:r>
+        <w:t xml:space="preserve"> could be either </w:t>
+      </w:r>
+      <w:r>
+        <w:rPr>
+          <w:rStyle w:val="Snippet"/>
+        </w:rPr>
+        <w:t>1</w:t>
+      </w:r>
+      <w:r>
+        <w:t xml:space="preserve"> or </w:t>
+      </w:r>
+      <w:r>
+        <w:rPr>
+          <w:rStyle w:val="Snippet"/>
+        </w:rPr>
+        <w:t>2</w:t>
+      </w:r>
+      <w:r>
+        <w:t xml:space="preserve">, depending on whether or not the assignment in the first statement has happened yet when the argument to the function call is evaluated.  Since the parallel block does not end until all of the parallel statements are done, the value after the example is guaranteed to be </w:t>
+      </w:r>
+      <w:r>
+        <w:rPr>
+          <w:rStyle w:val="Snippet"/>
+        </w:rPr>
+        <w:t>2</w:t>
       </w:r>
       <w:r>
         <w:t>.</w:t>
@@ -5812,7 +5942,6 @@
         <w:pStyle w:val="Continuation"/>
       </w:pPr>
       <w:r>
-        <w:lastRenderedPageBreak/>
         <w:t xml:space="preserve">Drops, pads, and wells are compared by identity.  Other values are compared by content.  For example, any two expressions evaluating to a volume of </w:t>
       </w:r>
       <w:r>
@@ -5949,16 +6078,26 @@
       </w:r>
     </w:p>
     <w:p>
-      <w:r>
-        <w:t xml:space="preserve">Some attributes (mainly those having to do with drops and wells) can be assigned to, e.g., </w:t>
-      </w:r>
-    </w:p>
-    <w:p>
-      <w:pPr>
-        <w:pStyle w:val="JavaCode"/>
-      </w:pPr>
-      <w:r>
-        <w:t>d's volume = 1 uL;</w:t>
+      <w:pPr>
+        <w:pStyle w:val="MarginNote"/>
+        <w:framePr w:wrap="around"/>
+      </w:pPr>
+      <w:r>
+        <w:t>Assignment expressions</w:t>
+      </w:r>
+    </w:p>
+    <w:p>
+      <w:r>
+        <w:t>Variables are assigned values (after their declarations) by expressions of the form</w:t>
+      </w:r>
+    </w:p>
+    <w:p>
+      <w:pPr>
+        <w:pStyle w:val="JavaCode"/>
+      </w:pPr>
+      <w:r>
+        <w:lastRenderedPageBreak/>
+        <w:t>var = expressions</w:t>
       </w:r>
     </w:p>
     <w:p>
@@ -5966,13 +6105,210 @@
         <w:pStyle w:val="Continuation"/>
       </w:pPr>
       <w:r>
-        <w:t xml:space="preserve">Note that the only attributes that can be assigned to are those having to do with the </w:t>
-      </w:r>
-      <w:r>
+        <w:t xml:space="preserve">Note the difference between the assignment operator </w:t>
+      </w:r>
+      <w:r>
+        <w:rPr>
+          <w:rStyle w:val="Snippet"/>
+        </w:rPr>
+        <w:t>=</w:t>
+      </w:r>
+      <w:r>
+        <w:t xml:space="preserve"> and the equality operator </w:t>
+      </w:r>
+      <w:r>
+        <w:rPr>
+          <w:rStyle w:val="Snippet"/>
+        </w:rPr>
+        <w:t>==</w:t>
+      </w:r>
+      <w:r>
+        <w:t>:</w:t>
+      </w:r>
+    </w:p>
+    <w:p>
+      <w:pPr>
+        <w:pStyle w:val="JavaCode"/>
         <w:rPr>
           <w:i/>
           <w:iCs/>
         </w:rPr>
+      </w:pPr>
+      <w:r>
+        <w:t>x = 5</w:t>
+      </w:r>
+      <w:r>
+        <w:tab/>
+      </w:r>
+      <w:r>
+        <w:tab/>
+      </w:r>
+      <w:r>
+        <w:tab/>
+      </w:r>
+      <w:r>
+        <w:rPr>
+          <w:i/>
+          <w:iCs/>
+        </w:rPr>
+        <w:t>// assign 5 to x</w:t>
+      </w:r>
+    </w:p>
+    <w:p>
+      <w:pPr>
+        <w:pStyle w:val="JavaCode"/>
+      </w:pPr>
+      <w:r>
+        <w:t>x == 5</w:t>
+      </w:r>
+      <w:r>
+        <w:tab/>
+      </w:r>
+      <w:r>
+        <w:tab/>
+      </w:r>
+      <w:r>
+        <w:tab/>
+      </w:r>
+      <w:r>
+        <w:rPr>
+          <w:i/>
+          <w:iCs/>
+        </w:rPr>
+        <w:t>// Does x equal 5?</w:t>
+      </w:r>
+    </w:p>
+    <w:p>
+      <w:pPr>
+        <w:pStyle w:val="Continuation"/>
+      </w:pPr>
+      <w:r>
+        <w:t>The value of the assignment expression is the value assigned to the variable, and the type of the assignment expression is the type of the variable, not the type of the expression.  So, in</w:t>
+      </w:r>
+    </w:p>
+    <w:p>
+      <w:pPr>
+        <w:pStyle w:val="JavaCode"/>
+      </w:pPr>
+      <w:r>
+        <w:t>float f;</w:t>
+      </w:r>
+    </w:p>
+    <w:p>
+      <w:pPr>
+        <w:pStyle w:val="JavaCode"/>
+      </w:pPr>
+      <w:r>
+        <w:t>print (f = 2)+1;</w:t>
+      </w:r>
+    </w:p>
+    <w:p>
+      <w:pPr>
+        <w:pStyle w:val="Continuation"/>
+      </w:pPr>
+      <w:r>
+        <w:t xml:space="preserve">the new value of </w:t>
+      </w:r>
+      <w:r>
+        <w:rPr>
+          <w:rStyle w:val="Snippet"/>
+        </w:rPr>
+        <w:t>f</w:t>
+      </w:r>
+      <w:r>
+        <w:rPr>
+          <w:rStyle w:val="Snippet"/>
+        </w:rPr>
+        <w:t xml:space="preserve"> </w:t>
+      </w:r>
+      <w:r>
+        <w:t xml:space="preserve">will be float-point 2.0 and what will be printed will be </w:t>
+      </w:r>
+      <w:r>
+        <w:rPr>
+          <w:rStyle w:val="Snippet"/>
+        </w:rPr>
+        <w:t>3.0</w:t>
+      </w:r>
+      <w:r>
+        <w:t xml:space="preserve">, not </w:t>
+      </w:r>
+      <w:r>
+        <w:rPr>
+          <w:rStyle w:val="Snippet"/>
+        </w:rPr>
+        <w:t>3</w:t>
+      </w:r>
+      <w:r>
+        <w:t>.</w:t>
+      </w:r>
+    </w:p>
+    <w:p>
+      <w:r>
+        <w:t xml:space="preserve">As can be seen in the above example, assignments can appear as parts of larger expressions.  </w:t>
+      </w:r>
+      <w:r>
+        <w:t>The assignment takes place immediately, so</w:t>
+      </w:r>
+    </w:p>
+    <w:p>
+      <w:pPr>
+        <w:pStyle w:val="JavaCode"/>
+      </w:pPr>
+      <w:r>
+        <w:t>int x = 0;</w:t>
+      </w:r>
+    </w:p>
+    <w:p>
+      <w:pPr>
+        <w:pStyle w:val="JavaCode"/>
+      </w:pPr>
+      <w:r>
+        <w:t>print (x=1)+x</w:t>
+      </w:r>
+    </w:p>
+    <w:p>
+      <w:pPr>
+        <w:pStyle w:val="Continuation"/>
+      </w:pPr>
+      <w:r>
+        <w:t xml:space="preserve">what will print will be </w:t>
+      </w:r>
+      <w:r>
+        <w:rPr>
+          <w:rStyle w:val="Snippet"/>
+        </w:rPr>
+        <w:t>2</w:t>
+      </w:r>
+      <w:r>
+        <w:t>.</w:t>
+      </w:r>
+    </w:p>
+    <w:p>
+      <w:r>
+        <w:t xml:space="preserve">Some attributes (mainly those having to do with drops and wells) can be assigned to, e.g., </w:t>
+      </w:r>
+    </w:p>
+    <w:p>
+      <w:pPr>
+        <w:pStyle w:val="JavaCode"/>
+      </w:pPr>
+      <w:r>
+        <w:t>d's volume = 1 uL;</w:t>
+      </w:r>
+    </w:p>
+    <w:p>
+      <w:pPr>
+        <w:pStyle w:val="Continuation"/>
+      </w:pPr>
+      <w:r>
+        <w:t xml:space="preserve">Note that the only attributes that can be assigned to are those having to do with the </w:t>
+      </w:r>
+      <w:r>
+        <w:rPr>
+          <w:i/>
+          <w:iCs/>
+        </w:rPr>
         <w:t>model</w:t>
       </w:r>
       <w:r>
@@ -6138,7 +6474,7 @@
         <w:rPr>
           <w:rStyle w:val="FootnoteReference"/>
         </w:rPr>
-        <w:footnoteReference w:id="12"/>
+        <w:footnoteReference w:id="13"/>
       </w:r>
       <w:r>
         <w:t xml:space="preserve">  Otherwise it should be an expression (including, of course, a single name</w:t>
@@ -6234,7 +6570,7 @@
         <w:rPr>
           <w:rStyle w:val="FootnoteReference"/>
         </w:rPr>
-        <w:footnoteReference w:id="13"/>
+        <w:footnoteReference w:id="14"/>
       </w:r>
     </w:p>
     <w:p>
@@ -7078,15 +7414,7 @@
         <w:t>and</w:t>
       </w:r>
       <w:r>
-        <w:t xml:space="preserve"> </w:t>
-      </w:r>
-      <w:proofErr w:type="spellStart"/>
-      <w:r>
-        <w:t>and</w:t>
-      </w:r>
-      <w:proofErr w:type="spellEnd"/>
-      <w:r>
-        <w:t xml:space="preserve"> </w:t>
+        <w:t xml:space="preserve"> and </w:t>
       </w:r>
       <w:r>
         <w:rPr>
@@ -7926,7 +8254,7 @@
         <w:rPr>
           <w:rStyle w:val="FootnoteReference"/>
         </w:rPr>
-        <w:footnoteReference w:id="14"/>
+        <w:footnoteReference w:id="15"/>
       </w:r>
       <w:r>
         <w:t xml:space="preserve">—the form with </w:t>
@@ -8159,7 +8487,7 @@
         <w:rPr>
           <w:rStyle w:val="FootnoteReference"/>
         </w:rPr>
-        <w:footnoteReference w:id="15"/>
+        <w:footnoteReference w:id="16"/>
       </w:r>
       <w:r>
         <w:t xml:space="preserve">  If you want to do the walk even if it means getting too close to another drop, use</w:t>
@@ -8259,7 +8587,7 @@
         <w:rPr>
           <w:rStyle w:val="FootnoteReference"/>
         </w:rPr>
-        <w:footnoteReference w:id="16"/>
+        <w:footnoteReference w:id="17"/>
       </w:r>
     </w:p>
     <w:p>
@@ -8583,7 +8911,7 @@
         <w:rPr>
           <w:rStyle w:val="FootnoteReference"/>
         </w:rPr>
-        <w:footnoteReference w:id="17"/>
+        <w:footnoteReference w:id="18"/>
       </w:r>
       <w:r>
         <w:t xml:space="preserve"> (</w:t>
@@ -8966,11 +9294,9 @@
       <w:r>
         <w:t>Pads (along with well pads, described below) are a subtype of “</w:t>
       </w:r>
-      <w:proofErr w:type="spellStart"/>
       <w:r>
         <w:t>electroeds</w:t>
       </w:r>
-      <w:proofErr w:type="spellEnd"/>
       <w:r>
         <w:t>” (</w:t>
       </w:r>
@@ -8989,7 +9315,7 @@
         <w:rPr>
           <w:rStyle w:val="FootnoteReference"/>
         </w:rPr>
-        <w:footnoteReference w:id="18"/>
+        <w:footnoteReference w:id="19"/>
       </w:r>
       <w:r>
         <w:t xml:space="preserve"> </w:t>
@@ -9109,7 +9435,7 @@
         <w:rPr>
           <w:rStyle w:val="FootnoteReference"/>
         </w:rPr>
-        <w:footnoteReference w:id="19"/>
+        <w:footnoteReference w:id="20"/>
       </w:r>
       <w:r>
         <w:t xml:space="preserve">  A drop has a current pad, which can be obtained by</w:t>
@@ -9314,7 +9640,7 @@
         <w:rPr>
           <w:rStyle w:val="FootnoteReference"/>
         </w:rPr>
-        <w:footnoteReference w:id="20"/>
+        <w:footnoteReference w:id="21"/>
       </w:r>
       <w:r>
         <w:t xml:space="preserve"> the form </w:t>
@@ -9335,11 +9661,9 @@
       <w:r>
         <w:t xml:space="preserve">can be used to obtain the modeled drop if it exists </w:t>
       </w:r>
-      <w:proofErr w:type="spellStart"/>
-      <w:r>
-        <w:t>other wise</w:t>
-      </w:r>
-      <w:proofErr w:type="spellEnd"/>
+      <w:r>
+        <w:t>otherwise</w:t>
+      </w:r>
       <w:r>
         <w:t xml:space="preserve"> create one.  It is essentially equivalent to</w:t>
       </w:r>
@@ -9822,7 +10146,13 @@
     </w:p>
     <w:p>
       <w:r>
-        <w:t>Well gates (</w:t>
+        <w:t xml:space="preserve">Well </w:t>
+      </w:r>
+      <w:r>
+        <w:t>pads</w:t>
+      </w:r>
+      <w:r>
+        <w:t xml:space="preserve"> (</w:t>
       </w:r>
       <w:r>
         <w:rPr>
@@ -10126,18 +10456,19 @@
         <w:t xml:space="preserve"> will move two steps to the right, pause for three clock ticks, and then move back to its original position.</w:t>
       </w:r>
     </w:p>
+    <w:p/>
     <w:p>
       <w:pPr>
         <w:pStyle w:val="Subsection"/>
         <w:framePr w:wrap="around"/>
       </w:pPr>
       <w:r>
+        <w:lastRenderedPageBreak/>
         <w:t>Statements</w:t>
       </w:r>
     </w:p>
     <w:p>
       <w:r>
-        <w:lastRenderedPageBreak/>
         <w:t xml:space="preserve">The set of statements in the macro language is rather impoverished (it doesn’t for example, have </w:t>
       </w:r>
       <w:commentRangeStart w:id="8"/>
@@ -10166,7 +10497,7 @@
         <w:rPr>
           <w:rStyle w:val="FootnoteReference"/>
         </w:rPr>
-        <w:footnoteReference w:id="21"/>
+        <w:footnoteReference w:id="22"/>
       </w:r>
     </w:p>
     <w:p>
@@ -10202,20 +10533,112 @@
         <w:framePr w:wrap="around"/>
       </w:pPr>
       <w:r>
-        <w:t>Assignment statements</w:t>
-      </w:r>
-    </w:p>
-    <w:p>
-      <w:r>
-        <w:t>An assignment statement has the form</w:t>
-      </w:r>
-    </w:p>
-    <w:p>
-      <w:pPr>
-        <w:pStyle w:val="JavaCode"/>
-      </w:pPr>
-      <w:r>
-        <w:t>var = expression;</w:t>
+        <w:t>Variable declarations</w:t>
+      </w:r>
+    </w:p>
+    <w:p>
+      <w:r>
+        <w:t>Variable declarations consist of</w:t>
+      </w:r>
+    </w:p>
+    <w:p>
+      <w:pPr>
+        <w:pStyle w:val="ListParagraph"/>
+        <w:numPr>
+          <w:ilvl w:val="0"/>
+          <w:numId w:val="21"/>
+        </w:numPr>
+      </w:pPr>
+      <w:r>
+        <w:t xml:space="preserve">the keyword </w:t>
+      </w:r>
+      <w:r>
+        <w:rPr>
+          <w:rStyle w:val="Snippet"/>
+        </w:rPr>
+        <w:t>local</w:t>
+      </w:r>
+      <w:r>
+        <w:t xml:space="preserve"> and/or a type name,</w:t>
+      </w:r>
+    </w:p>
+    <w:p>
+      <w:pPr>
+        <w:pStyle w:val="ListParagraph"/>
+        <w:numPr>
+          <w:ilvl w:val="0"/>
+          <w:numId w:val="21"/>
+        </w:numPr>
+      </w:pPr>
+      <w:r>
+        <w:t xml:space="preserve">the name </w:t>
+      </w:r>
+      <w:r>
+        <w:t xml:space="preserve">or number </w:t>
+      </w:r>
+      <w:r>
+        <w:t xml:space="preserve">of the variable, </w:t>
+      </w:r>
+    </w:p>
+    <w:p>
+      <w:pPr>
+        <w:pStyle w:val="ListParagraph"/>
+        <w:numPr>
+          <w:ilvl w:val="0"/>
+          <w:numId w:val="21"/>
+        </w:numPr>
+      </w:pPr>
+      <w:r>
+        <w:t>an optional initial value given as an equal sign followed by an expression, and</w:t>
+      </w:r>
+    </w:p>
+    <w:p>
+      <w:pPr>
+        <w:pStyle w:val="ListParagraph"/>
+        <w:numPr>
+          <w:ilvl w:val="0"/>
+          <w:numId w:val="21"/>
+        </w:numPr>
+      </w:pPr>
+      <w:r>
+        <w:t>a final semicolon.</w:t>
+      </w:r>
+    </w:p>
+    <w:p>
+      <w:r>
+        <w:t>Some examples:</w:t>
+      </w:r>
+    </w:p>
+    <w:p>
+      <w:pPr>
+        <w:pStyle w:val="JavaCode"/>
+      </w:pPr>
+      <w:r>
+        <w:t>int n = 1;</w:t>
+      </w:r>
+    </w:p>
+    <w:p>
+      <w:pPr>
+        <w:pStyle w:val="JavaCode"/>
+      </w:pPr>
+      <w:r>
+        <w:t>pad p;</w:t>
+      </w:r>
+    </w:p>
+    <w:p>
+      <w:pPr>
+        <w:pStyle w:val="JavaCode"/>
+      </w:pPr>
+      <w:r>
+        <w:t>local x = 5.0;</w:t>
+      </w:r>
+    </w:p>
+    <w:p>
+      <w:pPr>
+        <w:pStyle w:val="JavaCode"/>
+      </w:pPr>
+      <w:r>
+        <w:t>drop 2 = pad 2’s drop;</w:t>
       </w:r>
     </w:p>
     <w:p>
@@ -10223,35 +10646,124 @@
         <w:pStyle w:val="Continuation"/>
       </w:pPr>
       <w:r>
-        <w:t>Note the semicolon at the end.  This is required even when the value expression is, e.g., a macro definition, which ends with a closing brace.</w:t>
-      </w:r>
-    </w:p>
-    <w:p>
-      <w:commentRangeStart w:id="9"/>
-      <w:r>
-        <w:t>As discussed above, an assignment will assign to the variable with that name, if there is such a variable visible in the current scope.  If there is not, the first assignment seen is taken to be a declaration of such a variable in the current scope.  This declaration also establishes the type of the variable</w:t>
-      </w:r>
-      <w:r>
-        <w:rPr>
-          <w:rStyle w:val="FootnoteReference"/>
-        </w:rPr>
-        <w:footnoteReference w:id="22"/>
-      </w:r>
-      <w:r>
-        <w:t>, which can’t be changed.</w:t>
-      </w:r>
-      <w:commentRangeEnd w:id="9"/>
-      <w:r>
-        <w:rPr>
-          <w:rStyle w:val="CommentReference"/>
-        </w:rPr>
-        <w:commentReference w:id="9"/>
-      </w:r>
-    </w:p>
-    <w:p>
-      <w:r>
-        <w:t>Note that assignments are (at the moment) statements and not expressions.  There is (currently) no way to assign a value to a variable in the middle of an expression.</w:t>
-      </w:r>
+        <w:rPr>
+          <w:rStyle w:val="Snippet"/>
+        </w:rPr>
+        <w:t>n</w:t>
+      </w:r>
+      <w:r>
+        <w:t xml:space="preserve"> is an integer variable whose initial value is </w:t>
+      </w:r>
+      <w:r>
+        <w:rPr>
+          <w:rStyle w:val="Snippet"/>
+        </w:rPr>
+        <w:t>1</w:t>
+      </w:r>
+      <w:r>
+        <w:t xml:space="preserve">.  </w:t>
+      </w:r>
+      <w:r>
+        <w:rPr>
+          <w:rStyle w:val="Snippet"/>
+        </w:rPr>
+        <w:t>p</w:t>
+      </w:r>
+      <w:r>
+        <w:t xml:space="preserve"> is a pad-valued variable that is initially unassigned.  Trying to use its value before assigning to it will result in an error.  </w:t>
+      </w:r>
+      <w:r>
+        <w:rPr>
+          <w:rStyle w:val="Snippet"/>
+        </w:rPr>
+        <w:t>x</w:t>
+      </w:r>
+      <w:r>
+        <w:t xml:space="preserve"> is inferred to be a floating-point variable based on the type of its initialization function.  Note that it is a compilation error to not specify either a type or an initialization function.  That is, </w:t>
+      </w:r>
+    </w:p>
+    <w:p>
+      <w:pPr>
+        <w:pStyle w:val="JavaCode"/>
+      </w:pPr>
+      <w:r>
+        <w:t>local foo;</w:t>
+      </w:r>
+      <w:r>
+        <w:tab/>
+      </w:r>
+      <w:r>
+        <w:tab/>
+      </w:r>
+      <w:r>
+        <w:rPr>
+          <w:i/>
+          <w:iCs/>
+        </w:rPr>
+        <w:t>// illegal</w:t>
+      </w:r>
+    </w:p>
+    <w:p>
+      <w:pPr>
+        <w:pStyle w:val="Continuation"/>
+      </w:pPr>
+      <w:r>
+        <w:t xml:space="preserve">will not compile, as the compiler wouldn’t know what type to treat </w:t>
+      </w:r>
+      <w:r>
+        <w:rPr>
+          <w:rStyle w:val="Snippet"/>
+        </w:rPr>
+        <w:t>foo</w:t>
+      </w:r>
+      <w:r>
+        <w:t xml:space="preserve"> as.</w:t>
+      </w:r>
+    </w:p>
+    <w:p>
+      <w:r>
+        <w:t xml:space="preserve">The final form could be read as either a declaration of </w:t>
+      </w:r>
+      <w:r>
+        <w:rPr>
+          <w:rStyle w:val="Snippet"/>
+        </w:rPr>
+        <w:t>drop 2</w:t>
+      </w:r>
+      <w:r>
+        <w:t xml:space="preserve"> or an assignment to it.  If a </w:t>
+      </w:r>
+      <w:r>
+        <w:rPr>
+          <w:rStyle w:val="Snippet"/>
+        </w:rPr>
+        <w:t>drop 2</w:t>
+      </w:r>
+      <w:r>
+        <w:t xml:space="preserve"> variable already exists in the scope, it will be read as an assignment, otherwise it will be a declaration.  If you want a declaration to shadow an existing numbered variable, you have to add the </w:t>
+      </w:r>
+      <w:r>
+        <w:rPr>
+          <w:rStyle w:val="Snippet"/>
+        </w:rPr>
+        <w:t>local</w:t>
+      </w:r>
+      <w:r>
+        <w:t xml:space="preserve"> keyword:</w:t>
+      </w:r>
+    </w:p>
+    <w:p>
+      <w:pPr>
+        <w:pStyle w:val="JavaCode"/>
+      </w:pPr>
+      <w:r>
+        <w:t>local drop 2 = pad 2’s drop;</w:t>
+      </w:r>
+    </w:p>
+    <w:p>
+      <w:pPr>
+        <w:pStyle w:val="JavaCode"/>
+      </w:pPr>
     </w:p>
     <w:p>
       <w:pPr>
@@ -10259,6 +10771,7 @@
         <w:framePr w:wrap="around"/>
       </w:pPr>
       <w:r>
+        <w:lastRenderedPageBreak/>
         <w:t>Print statements</w:t>
       </w:r>
     </w:p>
@@ -10310,7 +10823,6 @@
         <w:pStyle w:val="Continuation"/>
       </w:pPr>
       <w:r>
-        <w:lastRenderedPageBreak/>
         <w:t xml:space="preserve">Note that a space will be printed between each of the printed values.  If this is undesirable, use the </w:t>
       </w:r>
       <w:r>
@@ -10560,7 +11072,11 @@
     </w:p>
     <w:p>
       <w:r>
-        <w:t>In a parallel block, all of the statements are scheduled to happen at the same time.  For those that involve modifications to the board, the first modifications in each statement will happen on the same clock tick.  (Subsequent modifications do not necessarily line up.)  The parallel block is considered completed when all of its statements are completed.  A parallel block has no value.</w:t>
+        <w:t xml:space="preserve">In a parallel block, all of the statements are scheduled to happen at the same time.  For those that involve modifications to the board, the first modifications in each statement will happen on the same clock tick.  (Subsequent modifications do not necessarily line </w:t>
+      </w:r>
+      <w:r>
+        <w:lastRenderedPageBreak/>
+        <w:t>up.)  The parallel block is considered completed when all of its statements are completed.  A parallel block has no value.</w:t>
       </w:r>
     </w:p>
     <w:p>
@@ -10607,7 +11123,6 @@
         <w:pStyle w:val="Continuation"/>
       </w:pPr>
       <w:r>
-        <w:lastRenderedPageBreak/>
         <w:t xml:space="preserve">after the block is done, </w:t>
       </w:r>
       <w:r>
@@ -10873,6 +11388,7 @@
         <w:pStyle w:val="Continuation"/>
       </w:pPr>
       <w:r>
+        <w:lastRenderedPageBreak/>
         <w:t xml:space="preserve">This putative dispensing sequence is a sequential block containing eight steps.  The first six, including four parallel blocks, modify the state of the well’s pads, the seventh injects the well into a macro that gets it back to a “ready” state, and the final statement creates a drop at the well’s exit pad and returns this drop as the </w:t>
       </w:r>
       <w:r>
@@ -10920,7 +11436,6 @@
         <w:pStyle w:val="JavaCode"/>
       </w:pPr>
       <w:r>
-        <w:lastRenderedPageBreak/>
         <w:tab/>
         <w:t>d : to column x</w:t>
       </w:r>
@@ -11047,7 +11562,13 @@
         </w:numPr>
       </w:pPr>
       <w:r>
-        <w:t>expressions,</w:t>
+        <w:t>expressions</w:t>
+      </w:r>
+      <w:r>
+        <w:t xml:space="preserve"> (including assignments)</w:t>
+      </w:r>
+      <w:r>
+        <w:t>,</w:t>
       </w:r>
     </w:p>
     <w:p>
@@ -11059,7 +11580,7 @@
         </w:numPr>
       </w:pPr>
       <w:r>
-        <w:t>assignments</w:t>
+        <w:t>declarations,</w:t>
       </w:r>
     </w:p>
     <w:p>
@@ -11146,16 +11667,16 @@
           <w:numId w:val="16"/>
         </w:numPr>
       </w:pPr>
-      <w:commentRangeStart w:id="10"/>
+      <w:commentRangeStart w:id="9"/>
       <w:r>
         <w:t>a header, which describes the types and, optionally, names of the parameters to the macro</w:t>
       </w:r>
-      <w:commentRangeEnd w:id="10"/>
+      <w:commentRangeEnd w:id="9"/>
       <w:r>
         <w:rPr>
           <w:rStyle w:val="CommentReference"/>
         </w:rPr>
-        <w:commentReference w:id="10"/>
+        <w:commentReference w:id="9"/>
       </w:r>
       <w:r>
         <w:t>, and</w:t>
@@ -11174,9 +11695,29 @@
       </w:r>
     </w:p>
     <w:p>
+      <w:commentRangeStart w:id="10"/>
+      <w:r>
+        <w:lastRenderedPageBreak/>
+        <w:t>The value of a call to a macro is the value of its body.</w:t>
+      </w:r>
+      <w:commentRangeEnd w:id="10"/>
+      <w:r>
+        <w:rPr>
+          <w:rStyle w:val="CommentReference"/>
+        </w:rPr>
+        <w:commentReference w:id="10"/>
+      </w:r>
+    </w:p>
+    <w:p>
+      <w:r>
+        <w:t xml:space="preserve">Note that macros are values.  </w:t>
+      </w:r>
       <w:commentRangeStart w:id="11"/>
       <w:r>
-        <w:t>The value of a call to a macro is the value of its body.</w:t>
+        <w:t>Typically, they will need to be assigned to a variable in order to be useful.</w:t>
+      </w:r>
+      <w:r>
+        <w:t xml:space="preserve">  </w:t>
       </w:r>
       <w:commentRangeEnd w:id="11"/>
       <w:r>
@@ -11184,25 +11725,6 @@
           <w:rStyle w:val="CommentReference"/>
         </w:rPr>
         <w:commentReference w:id="11"/>
-      </w:r>
-    </w:p>
-    <w:p>
-      <w:r>
-        <w:t xml:space="preserve">Note that macros are values.  </w:t>
-      </w:r>
-      <w:commentRangeStart w:id="12"/>
-      <w:r>
-        <w:t>Typically, they will need to be assigned to a variable in order to be useful.</w:t>
-      </w:r>
-      <w:r>
-        <w:t xml:space="preserve">  </w:t>
-      </w:r>
-      <w:commentRangeEnd w:id="12"/>
-      <w:r>
-        <w:rPr>
-          <w:rStyle w:val="CommentReference"/>
-        </w:rPr>
-        <w:commentReference w:id="12"/>
       </w:r>
       <w:r>
         <w:t>Note in particular that this assignment will require a final semicolon.</w:t>
@@ -11227,7 +11749,13 @@
         <w:pStyle w:val="JavaCode"/>
       </w:pPr>
       <w:r>
-        <w:t>abs = macro(x: int)</w:t>
+        <w:t>abs = macro(int</w:t>
+      </w:r>
+      <w:r>
+        <w:t xml:space="preserve"> x</w:t>
+      </w:r>
+      <w:r>
+        <w:t>)</w:t>
       </w:r>
     </w:p>
     <w:p>
@@ -11264,6 +11792,11 @@
       </w:pPr>
       <w:r>
         <w:tab/>
+      </w:r>
+      <w:r>
+        <w:t xml:space="preserve">int </w:t>
+      </w:r>
+      <w:r>
         <w:t>rdiff = abs(pad 1’s row - pad 2’s row);</w:t>
       </w:r>
     </w:p>
@@ -11273,6 +11806,11 @@
       </w:pPr>
       <w:r>
         <w:tab/>
+      </w:r>
+      <w:r>
+        <w:t xml:space="preserve">int </w:t>
+      </w:r>
+      <w:r>
         <w:t>cdiff = abs(pad 1’s col - pad 2’s col);</w:t>
       </w:r>
     </w:p>
@@ -11290,7 +11828,6 @@
         <w:pStyle w:val="JavaCode"/>
       </w:pPr>
       <w:r>
-        <w:lastRenderedPageBreak/>
         <w:t>};</w:t>
       </w:r>
     </w:p>
@@ -11304,7 +11841,13 @@
         <w:pStyle w:val="JavaCode"/>
       </w:pPr>
       <w:r>
-        <w:t xml:space="preserve">ready = macro(w : well)  </w:t>
+        <w:t>ready = macro(well</w:t>
+      </w:r>
+      <w:r>
+        <w:t xml:space="preserve"> w</w:t>
+      </w:r>
+      <w:r>
+        <w:t xml:space="preserve">)  </w:t>
       </w:r>
     </w:p>
     <w:p>
@@ -11506,15 +12049,25 @@
         <w:footnoteReference w:id="24"/>
       </w:r>
       <w:r>
-        <w:t xml:space="preserve"> they can refer to local variables within the enclosing macro, and these bindings persist even after the enclosing macro has finished executing.  So, you can do things like</w:t>
-      </w:r>
-    </w:p>
-    <w:p>
-      <w:pPr>
-        <w:pStyle w:val="JavaCode"/>
-      </w:pPr>
-      <w:r>
-        <w:t>adder = macro(n : int) {</w:t>
+        <w:t xml:space="preserve"> they can refer to local variables within the enclosing macro, and these </w:t>
+      </w:r>
+      <w:r>
+        <w:lastRenderedPageBreak/>
+        <w:t>bindings persist even after the enclosing macro has finished executing.  So, you can do things like</w:t>
+      </w:r>
+    </w:p>
+    <w:p>
+      <w:pPr>
+        <w:pStyle w:val="JavaCode"/>
+      </w:pPr>
+      <w:r>
+        <w:t>adder = macro(int</w:t>
+      </w:r>
+      <w:r>
+        <w:t xml:space="preserve"> n</w:t>
+      </w:r>
+      <w:r>
+        <w:t>) {</w:t>
       </w:r>
     </w:p>
     <w:p>
@@ -11523,7 +12076,13 @@
       </w:pPr>
       <w:r>
         <w:tab/>
-        <w:t>macro(x : int) {</w:t>
+        <w:t>macro(int</w:t>
+      </w:r>
+      <w:r>
+        <w:t xml:space="preserve"> n</w:t>
+      </w:r>
+      <w:r>
+        <w:t>) {</w:t>
       </w:r>
     </w:p>
     <w:p>
@@ -11581,7 +12140,6 @@
         <w:pStyle w:val="Continuation"/>
       </w:pPr>
       <w:r>
-        <w:lastRenderedPageBreak/>
         <w:t xml:space="preserve">Every time </w:t>
       </w:r>
       <w:r>
@@ -11643,6 +12201,11 @@
       </w:pPr>
       <w:r>
         <w:tab/>
+      </w:r>
+      <w:r>
+        <w:t xml:space="preserve">int </w:t>
+      </w:r>
+      <w:r>
         <w:t>n = 0;</w:t>
       </w:r>
     </w:p>
@@ -11772,45 +12335,57 @@
         <w:pStyle w:val="JavaCode"/>
       </w:pPr>
       <w:r>
-        <w:t>mix = macro(dir1: direction) {</w:t>
-      </w:r>
-    </w:p>
-    <w:p>
-      <w:pPr>
-        <w:pStyle w:val="JavaCode"/>
-      </w:pPr>
-      <w:r>
-        <w:t xml:space="preserve">  macro(drop1: drop) {</w:t>
-      </w:r>
-    </w:p>
-    <w:p>
-      <w:pPr>
-        <w:pStyle w:val="JavaCode"/>
-      </w:pPr>
-      <w:r>
-        <w:t xml:space="preserve">    pad1 = drop1's pad;</w:t>
-      </w:r>
-    </w:p>
-    <w:p>
-      <w:pPr>
-        <w:pStyle w:val="JavaCode"/>
-      </w:pPr>
-      <w:r>
-        <w:t xml:space="preserve">    pad2 = pad1 + 2 in direction dir1;</w:t>
-      </w:r>
-    </w:p>
-    <w:p>
-      <w:pPr>
-        <w:pStyle w:val="JavaCode"/>
-      </w:pPr>
-      <w:r>
-        <w:t xml:space="preserve">    drop2 = pad2</w:t>
-      </w:r>
-      <w:r>
-        <w:t>’s drop</w:t>
-      </w:r>
-      <w:r>
-        <w:t>;</w:t>
+        <w:t>mix = macro(dir) {</w:t>
+      </w:r>
+    </w:p>
+    <w:p>
+      <w:pPr>
+        <w:pStyle w:val="JavaCode"/>
+      </w:pPr>
+      <w:r>
+        <w:t xml:space="preserve">  macro(drop 1) {</w:t>
+      </w:r>
+    </w:p>
+    <w:p>
+      <w:pPr>
+        <w:pStyle w:val="JavaCode"/>
+      </w:pPr>
+      <w:r>
+        <w:t xml:space="preserve">    </w:t>
+      </w:r>
+      <w:r>
+        <w:t xml:space="preserve">local </w:t>
+      </w:r>
+      <w:r>
+        <w:t>pad 1 = drop 1's pad;</w:t>
+      </w:r>
+    </w:p>
+    <w:p>
+      <w:pPr>
+        <w:pStyle w:val="JavaCode"/>
+      </w:pPr>
+      <w:r>
+        <w:t xml:space="preserve">    </w:t>
+      </w:r>
+      <w:r>
+        <w:t xml:space="preserve">local </w:t>
+      </w:r>
+      <w:r>
+        <w:t>pad 2 = pad 1 + 2 in direction dir;</w:t>
+      </w:r>
+    </w:p>
+    <w:p>
+      <w:pPr>
+        <w:pStyle w:val="JavaCode"/>
+      </w:pPr>
+      <w:r>
+        <w:t xml:space="preserve">    </w:t>
+      </w:r>
+      <w:r>
+        <w:t xml:space="preserve">local </w:t>
+      </w:r>
+      <w:r>
+        <w:t>drop 2 = pad 2's drop;</w:t>
       </w:r>
     </w:p>
     <w:p>
@@ -11826,15 +12401,15 @@
         <w:pStyle w:val="JavaCode"/>
       </w:pPr>
       <w:r>
-        <w:t xml:space="preserve">       drop1: unsafe_walk(dir1);</w:t>
-      </w:r>
-    </w:p>
-    <w:p>
-      <w:pPr>
-        <w:pStyle w:val="JavaCode"/>
-      </w:pPr>
-      <w:r>
-        <w:t xml:space="preserve">       pad2: off; </w:t>
+        <w:t xml:space="preserve">       drop 1: unsafe_walk(dir);</w:t>
+      </w:r>
+    </w:p>
+    <w:p>
+      <w:pPr>
+        <w:pStyle w:val="JavaCode"/>
+      </w:pPr>
+      <w:r>
+        <w:t xml:space="preserve">       pad 2: off; </w:t>
       </w:r>
     </w:p>
     <w:p>
@@ -11850,15 +12425,15 @@
         <w:pStyle w:val="JavaCode"/>
       </w:pPr>
       <w:r>
-        <w:t xml:space="preserve">    drop2: remove from board;</w:t>
-      </w:r>
-    </w:p>
-    <w:p>
-      <w:pPr>
-        <w:pStyle w:val="JavaCode"/>
-      </w:pPr>
-      <w:r>
-        <w:t xml:space="preserve">    drop1's contents = drop1's contents + drop2's contents;</w:t>
+        <w:t xml:space="preserve">    drop 2: remove from board;</w:t>
+      </w:r>
+    </w:p>
+    <w:p>
+      <w:pPr>
+        <w:pStyle w:val="JavaCode"/>
+      </w:pPr>
+      <w:r>
+        <w:t xml:space="preserve">    drop 1's contents = drop 1's contents + drop 2's contents;</w:t>
       </w:r>
     </w:p>
     <w:p>
@@ -11874,18 +12449,15 @@
         <w:pStyle w:val="JavaCode"/>
       </w:pPr>
       <w:r>
-        <w:t xml:space="preserve">      drop1: dir1 turned around</w:t>
-      </w:r>
-      <w:r>
-        <w:t>;</w:t>
-      </w:r>
-    </w:p>
-    <w:p>
-      <w:pPr>
-        <w:pStyle w:val="JavaCode"/>
-      </w:pPr>
-      <w:r>
-        <w:t xml:space="preserve">      pad2: on; </w:t>
+        <w:t xml:space="preserve">      drop 1: dir turned around;</w:t>
+      </w:r>
+    </w:p>
+    <w:p>
+      <w:pPr>
+        <w:pStyle w:val="JavaCode"/>
+      </w:pPr>
+      <w:r>
+        <w:t xml:space="preserve">      pad 2: on; </w:t>
       </w:r>
     </w:p>
     <w:p>
@@ -11901,34 +12473,32 @@
         <w:pStyle w:val="JavaCode"/>
       </w:pPr>
       <w:r>
-        <w:t xml:space="preserve">    drop2's pad = pad2;</w:t>
-      </w:r>
-    </w:p>
-    <w:p>
-      <w:pPr>
-        <w:pStyle w:val="JavaCode"/>
-      </w:pPr>
-      <w:r>
-        <w:t xml:space="preserve">    drop1's contents = drop1's contents/2;</w:t>
-      </w:r>
-    </w:p>
-    <w:p>
-      <w:pPr>
-        <w:pStyle w:val="JavaCode"/>
-      </w:pPr>
-      <w:r>
-        <w:t xml:space="preserve">    drop2's contents = drop1's contents;</w:t>
-      </w:r>
-    </w:p>
-    <w:p>
-      <w:pPr>
-        <w:pStyle w:val="JavaCode"/>
-      </w:pPr>
-      <w:r>
-        <w:t xml:space="preserve">    </w:t>
-      </w:r>
-      <w:r>
-        <w:t>drop1;</w:t>
+        <w:t xml:space="preserve">    drop 2's pad = pad 2;</w:t>
+      </w:r>
+    </w:p>
+    <w:p>
+      <w:pPr>
+        <w:pStyle w:val="JavaCode"/>
+      </w:pPr>
+      <w:r>
+        <w:t xml:space="preserve">    drop 1's contents = drop 1's contents/2;</w:t>
+      </w:r>
+    </w:p>
+    <w:p>
+      <w:pPr>
+        <w:pStyle w:val="JavaCode"/>
+      </w:pPr>
+      <w:r>
+        <w:t xml:space="preserve">    drop 2's contents = drop 1's contents;</w:t>
+      </w:r>
+    </w:p>
+    <w:p>
+      <w:pPr>
+        <w:pStyle w:val="JavaCode"/>
+      </w:pPr>
+      <w:r>
+        <w:tab/>
+        <w:t>drop 1;</w:t>
       </w:r>
     </w:p>
     <w:p>
@@ -11947,11 +12517,13 @@
         <w:t>};</w:t>
       </w:r>
     </w:p>
+    <w:p/>
     <w:p>
       <w:pPr>
         <w:pStyle w:val="Continuation"/>
       </w:pPr>
       <w:r>
+        <w:lastRenderedPageBreak/>
         <w:t>The whole thing can be summarized as</w:t>
       </w:r>
     </w:p>
@@ -11960,15 +12532,21 @@
         <w:pStyle w:val="JavaCode"/>
       </w:pPr>
       <w:r>
-        <w:t>mix = macro(dir1: direction) {</w:t>
-      </w:r>
-    </w:p>
-    <w:p>
-      <w:pPr>
-        <w:pStyle w:val="JavaCode"/>
-      </w:pPr>
-      <w:r>
-        <w:t xml:space="preserve">  macro(drop1: drop) { /* … */ };</w:t>
+        <w:t>mix = macro(dir) {</w:t>
+      </w:r>
+    </w:p>
+    <w:p>
+      <w:pPr>
+        <w:pStyle w:val="JavaCode"/>
+      </w:pPr>
+      <w:r>
+        <w:t xml:space="preserve">  macro(drop</w:t>
+      </w:r>
+      <w:r>
+        <w:t xml:space="preserve"> 1</w:t>
+      </w:r>
+      <w:r>
+        <w:t>) { /* … */ };</w:t>
       </w:r>
     </w:p>
     <w:p>
@@ -12005,7 +12583,7 @@
         <w:rPr>
           <w:rStyle w:val="Snippet"/>
         </w:rPr>
-        <w:t>dir1</w:t>
+        <w:t>dir</w:t>
       </w:r>
       <w:r>
         <w:t xml:space="preserve"> bound to this direction (</w:t>
@@ -12042,344 +12620,722 @@
         <w:pStyle w:val="Continuation"/>
       </w:pPr>
       <w:r>
+        <w:t>Looking at the macro that actually does the mixing, we have</w:t>
+      </w:r>
+    </w:p>
+    <w:p>
+      <w:pPr>
+        <w:pStyle w:val="JavaCode"/>
+      </w:pPr>
+      <w:r>
+        <w:t>macro(drop</w:t>
+      </w:r>
+      <w:r>
+        <w:t xml:space="preserve"> 1</w:t>
+      </w:r>
+      <w:r>
+        <w:t>) {</w:t>
+      </w:r>
+    </w:p>
+    <w:p>
+      <w:pPr>
+        <w:pStyle w:val="JavaCode"/>
+      </w:pPr>
+      <w:r>
+        <w:t xml:space="preserve">  </w:t>
+      </w:r>
+      <w:r>
+        <w:t xml:space="preserve">local </w:t>
+      </w:r>
+      <w:r>
+        <w:t>pad</w:t>
+      </w:r>
+      <w:r>
+        <w:t xml:space="preserve"> </w:t>
+      </w:r>
+      <w:r>
+        <w:t>1 = drop</w:t>
+      </w:r>
+      <w:r>
+        <w:t xml:space="preserve"> </w:t>
+      </w:r>
+      <w:r>
+        <w:t>1's pad;</w:t>
+      </w:r>
+    </w:p>
+    <w:p>
+      <w:pPr>
+        <w:pStyle w:val="JavaCode"/>
+      </w:pPr>
+      <w:r>
+        <w:t xml:space="preserve">  </w:t>
+      </w:r>
+      <w:r>
+        <w:t xml:space="preserve">local </w:t>
+      </w:r>
+      <w:r>
+        <w:t>pad</w:t>
+      </w:r>
+      <w:r>
+        <w:t xml:space="preserve"> </w:t>
+      </w:r>
+      <w:r>
+        <w:t>2 = pad</w:t>
+      </w:r>
+      <w:r>
+        <w:t xml:space="preserve"> </w:t>
+      </w:r>
+      <w:r>
+        <w:t>1 + 2 in direction dir;</w:t>
+      </w:r>
+    </w:p>
+    <w:p>
+      <w:pPr>
+        <w:pStyle w:val="JavaCode"/>
+      </w:pPr>
+      <w:r>
+        <w:t xml:space="preserve">  </w:t>
+      </w:r>
+      <w:r>
+        <w:t xml:space="preserve">local </w:t>
+      </w:r>
+      <w:r>
+        <w:t>drop</w:t>
+      </w:r>
+      <w:r>
+        <w:t xml:space="preserve"> </w:t>
+      </w:r>
+      <w:r>
+        <w:t>2 = pad</w:t>
+      </w:r>
+      <w:r>
+        <w:t xml:space="preserve"> </w:t>
+      </w:r>
+      <w:r>
+        <w:t>2’s drop;</w:t>
+      </w:r>
+    </w:p>
+    <w:p>
+      <w:pPr>
+        <w:pStyle w:val="JavaCode"/>
+      </w:pPr>
+      <w:r>
+        <w:t xml:space="preserve">  [[</w:t>
+      </w:r>
+    </w:p>
+    <w:p>
+      <w:pPr>
+        <w:pStyle w:val="JavaCode"/>
+      </w:pPr>
+      <w:r>
+        <w:t xml:space="preserve">     drop</w:t>
+      </w:r>
+      <w:r>
+        <w:t xml:space="preserve"> </w:t>
+      </w:r>
+      <w:r>
+        <w:t>1: unsafe_walk(dir);</w:t>
+      </w:r>
+    </w:p>
+    <w:p>
+      <w:pPr>
+        <w:pStyle w:val="JavaCode"/>
+      </w:pPr>
+      <w:r>
+        <w:t xml:space="preserve">     pad</w:t>
+      </w:r>
+      <w:r>
+        <w:t xml:space="preserve"> </w:t>
+      </w:r>
+      <w:r>
+        <w:t xml:space="preserve">2: off; </w:t>
+      </w:r>
+    </w:p>
+    <w:p>
+      <w:pPr>
+        <w:pStyle w:val="JavaCode"/>
+      </w:pPr>
+      <w:r>
+        <w:t xml:space="preserve">  ]]</w:t>
+      </w:r>
+    </w:p>
+    <w:p>
+      <w:pPr>
+        <w:pStyle w:val="JavaCode"/>
+      </w:pPr>
+      <w:r>
+        <w:t xml:space="preserve">  drop</w:t>
+      </w:r>
+      <w:r>
+        <w:t xml:space="preserve"> </w:t>
+      </w:r>
+      <w:r>
+        <w:t>2: remove from board;</w:t>
+      </w:r>
+    </w:p>
+    <w:p>
+      <w:pPr>
+        <w:pStyle w:val="JavaCode"/>
+      </w:pPr>
+      <w:r>
+        <w:t xml:space="preserve">  drop</w:t>
+      </w:r>
+      <w:r>
+        <w:t xml:space="preserve"> </w:t>
+      </w:r>
+      <w:r>
+        <w:t>1's contents = drop</w:t>
+      </w:r>
+      <w:r>
+        <w:t xml:space="preserve"> </w:t>
+      </w:r>
+      <w:r>
+        <w:t>1's contents + drop</w:t>
+      </w:r>
+      <w:r>
+        <w:t xml:space="preserve"> </w:t>
+      </w:r>
+      <w:r>
+        <w:t>2's contents;</w:t>
+      </w:r>
+    </w:p>
+    <w:p>
+      <w:pPr>
+        <w:pStyle w:val="JavaCode"/>
+      </w:pPr>
+      <w:r>
+        <w:t xml:space="preserve">  [[</w:t>
+      </w:r>
+    </w:p>
+    <w:p>
+      <w:pPr>
+        <w:pStyle w:val="JavaCode"/>
+      </w:pPr>
+      <w:r>
+        <w:t xml:space="preserve">    drop</w:t>
+      </w:r>
+      <w:r>
+        <w:t xml:space="preserve"> </w:t>
+      </w:r>
+      <w:r>
+        <w:t>1: dir turned around;</w:t>
+      </w:r>
+    </w:p>
+    <w:p>
+      <w:pPr>
+        <w:pStyle w:val="JavaCode"/>
+      </w:pPr>
+      <w:r>
+        <w:t xml:space="preserve">    pad</w:t>
+      </w:r>
+      <w:r>
+        <w:t xml:space="preserve"> </w:t>
+      </w:r>
+      <w:r>
+        <w:t xml:space="preserve">2: on; </w:t>
+      </w:r>
+    </w:p>
+    <w:p>
+      <w:pPr>
+        <w:pStyle w:val="JavaCode"/>
+      </w:pPr>
+      <w:r>
+        <w:t xml:space="preserve">  ]]</w:t>
+      </w:r>
+    </w:p>
+    <w:p>
+      <w:pPr>
+        <w:pStyle w:val="JavaCode"/>
+      </w:pPr>
+      <w:r>
+        <w:t xml:space="preserve">  drop</w:t>
+      </w:r>
+      <w:r>
+        <w:t xml:space="preserve"> </w:t>
+      </w:r>
+      <w:r>
+        <w:t>2's pad = pad</w:t>
+      </w:r>
+      <w:r>
+        <w:t xml:space="preserve"> </w:t>
+      </w:r>
+      <w:r>
+        <w:t>2;</w:t>
+      </w:r>
+    </w:p>
+    <w:p>
+      <w:pPr>
+        <w:pStyle w:val="JavaCode"/>
+      </w:pPr>
+      <w:r>
+        <w:t xml:space="preserve">  drop</w:t>
+      </w:r>
+      <w:r>
+        <w:t xml:space="preserve"> </w:t>
+      </w:r>
+      <w:r>
+        <w:t>1's contents = drop</w:t>
+      </w:r>
+      <w:r>
+        <w:t xml:space="preserve"> </w:t>
+      </w:r>
+      <w:r>
+        <w:t>1's contents/2;</w:t>
+      </w:r>
+    </w:p>
+    <w:p>
+      <w:pPr>
+        <w:pStyle w:val="JavaCode"/>
+      </w:pPr>
+      <w:r>
+        <w:t xml:space="preserve">  drop</w:t>
+      </w:r>
+      <w:r>
+        <w:t xml:space="preserve"> </w:t>
+      </w:r>
+      <w:r>
+        <w:t>2's contents = drop</w:t>
+      </w:r>
+      <w:r>
+        <w:t xml:space="preserve"> </w:t>
+      </w:r>
+      <w:r>
+        <w:t>1's contents;</w:t>
+      </w:r>
+    </w:p>
+    <w:p>
+      <w:pPr>
+        <w:pStyle w:val="JavaCode"/>
+      </w:pPr>
+      <w:r>
+        <w:t xml:space="preserve">  drop</w:t>
+      </w:r>
+      <w:r>
+        <w:t xml:space="preserve"> </w:t>
+      </w:r>
+      <w:r>
+        <w:t>1;</w:t>
+      </w:r>
+    </w:p>
+    <w:p>
+      <w:pPr>
+        <w:pStyle w:val="JavaCode"/>
+      </w:pPr>
+      <w:r>
+        <w:t>};</w:t>
+      </w:r>
+    </w:p>
+    <w:p>
+      <w:pPr>
+        <w:pStyle w:val="Continuation"/>
+      </w:pPr>
+      <w:r>
+        <w:t>First</w:t>
+      </w:r>
+      <w:r>
+        <w:t>,</w:t>
+      </w:r>
+      <w:r>
+        <w:t xml:space="preserve"> we remember </w:t>
+      </w:r>
+      <w:r>
+        <w:rPr>
+          <w:rStyle w:val="Snippet"/>
+        </w:rPr>
+        <w:t>drop</w:t>
+      </w:r>
+      <w:r>
+        <w:rPr>
+          <w:rStyle w:val="Snippet"/>
+        </w:rPr>
+        <w:t xml:space="preserve"> </w:t>
+      </w:r>
+      <w:r>
+        <w:rPr>
+          <w:rStyle w:val="Snippet"/>
+        </w:rPr>
+        <w:t>1</w:t>
+      </w:r>
+      <w:r>
+        <w:t xml:space="preserve">’s pad as </w:t>
+      </w:r>
+      <w:r>
+        <w:rPr>
+          <w:rStyle w:val="Snippet"/>
+        </w:rPr>
+        <w:t>pad</w:t>
+      </w:r>
+      <w:r>
+        <w:rPr>
+          <w:rStyle w:val="Snippet"/>
+        </w:rPr>
+        <w:t xml:space="preserve"> </w:t>
+      </w:r>
+      <w:r>
+        <w:rPr>
+          <w:rStyle w:val="Snippet"/>
+        </w:rPr>
+        <w:t>1</w:t>
+      </w:r>
+      <w:r>
+        <w:t xml:space="preserve">.  </w:t>
+      </w:r>
+      <w:r>
+        <w:t xml:space="preserve">(We use the </w:t>
+      </w:r>
+      <w:r>
+        <w:rPr>
+          <w:rStyle w:val="Snippet"/>
+        </w:rPr>
+        <w:t>local</w:t>
+      </w:r>
+      <w:r>
+        <w:t xml:space="preserve"> keyword to guard against accidentally modifying any global variable named </w:t>
+      </w:r>
+      <w:r>
+        <w:rPr>
+          <w:rStyle w:val="Snippet"/>
+        </w:rPr>
+        <w:t>pad 2</w:t>
+      </w:r>
+      <w:r>
+        <w:t>.) Next,</w:t>
+      </w:r>
+      <w:r>
+        <w:t xml:space="preserve"> we </w:t>
+      </w:r>
+      <w:r>
+        <w:t>declare</w:t>
+      </w:r>
+      <w:r>
+        <w:t xml:space="preserve"> </w:t>
+      </w:r>
+      <w:r>
+        <w:rPr>
+          <w:rStyle w:val="Snippet"/>
+        </w:rPr>
+        <w:t>pad</w:t>
+      </w:r>
+      <w:r>
+        <w:rPr>
+          <w:rStyle w:val="Snippet"/>
+        </w:rPr>
+        <w:t xml:space="preserve"> </w:t>
+      </w:r>
+      <w:r>
+        <w:rPr>
+          <w:rStyle w:val="Snippet"/>
+        </w:rPr>
+        <w:t>2</w:t>
+      </w:r>
+      <w:r>
+        <w:t xml:space="preserve"> to be the pad two steps in the remembered direction, where we expect there to be another drop, and we ask </w:t>
+      </w:r>
+      <w:r>
+        <w:rPr>
+          <w:rStyle w:val="Snippet"/>
+        </w:rPr>
+        <w:t>pad</w:t>
+      </w:r>
+      <w:r>
+        <w:rPr>
+          <w:rStyle w:val="Snippet"/>
+        </w:rPr>
+        <w:t xml:space="preserve"> </w:t>
+      </w:r>
+      <w:r>
+        <w:rPr>
+          <w:rStyle w:val="Snippet"/>
+        </w:rPr>
+        <w:t>2</w:t>
+      </w:r>
+      <w:r>
+        <w:t xml:space="preserve"> for its drop, which we call </w:t>
+      </w:r>
+      <w:r>
+        <w:rPr>
+          <w:rStyle w:val="Snippet"/>
+        </w:rPr>
+        <w:t>drop</w:t>
+      </w:r>
+      <w:r>
+        <w:rPr>
+          <w:rStyle w:val="Snippet"/>
+        </w:rPr>
+        <w:t xml:space="preserve"> </w:t>
+      </w:r>
+      <w:r>
+        <w:rPr>
+          <w:rStyle w:val="Snippet"/>
+        </w:rPr>
+        <w:t>2</w:t>
+      </w:r>
+      <w:r>
+        <w:t>.</w:t>
+      </w:r>
+    </w:p>
+    <w:p>
+      <w:r>
+        <w:t xml:space="preserve">Next, in parallel, we walk </w:t>
+      </w:r>
+      <w:r>
+        <w:rPr>
+          <w:rStyle w:val="Snippet"/>
+        </w:rPr>
+        <w:t>drop</w:t>
+      </w:r>
+      <w:r>
+        <w:rPr>
+          <w:rStyle w:val="Snippet"/>
+        </w:rPr>
+        <w:t xml:space="preserve"> </w:t>
+      </w:r>
+      <w:r>
+        <w:rPr>
+          <w:rStyle w:val="Snippet"/>
+        </w:rPr>
+        <w:t>1</w:t>
+      </w:r>
+      <w:r>
+        <w:t xml:space="preserve"> to the pad between the two drops and turn off </w:t>
+      </w:r>
+      <w:r>
+        <w:rPr>
+          <w:rStyle w:val="Snippet"/>
+        </w:rPr>
+        <w:t>pad</w:t>
+      </w:r>
+      <w:r>
+        <w:rPr>
+          <w:rStyle w:val="Snippet"/>
+        </w:rPr>
+        <w:t xml:space="preserve"> </w:t>
+      </w:r>
+      <w:r>
+        <w:rPr>
+          <w:rStyle w:val="Snippet"/>
+        </w:rPr>
+        <w:t>2</w:t>
+      </w:r>
+      <w:r>
+        <w:t xml:space="preserve">.  We use </w:t>
+      </w:r>
+      <w:r>
+        <w:rPr>
+          <w:rStyle w:val="Snippet"/>
+        </w:rPr>
+        <w:t>unsafe_walk</w:t>
+      </w:r>
+      <w:r>
+        <w:t xml:space="preserve">, because otherwise </w:t>
+      </w:r>
+      <w:r>
+        <w:rPr>
+          <w:rStyle w:val="Snippet"/>
+        </w:rPr>
+        <w:t>drop</w:t>
+      </w:r>
+      <w:r>
+        <w:rPr>
+          <w:rStyle w:val="Snippet"/>
+        </w:rPr>
+        <w:t xml:space="preserve"> </w:t>
+      </w:r>
+      <w:r>
+        <w:rPr>
+          <w:rStyle w:val="Snippet"/>
+        </w:rPr>
+        <w:t>1</w:t>
+      </w:r>
+      <w:r>
+        <w:t xml:space="preserve"> would wait until </w:t>
+      </w:r>
+      <w:r>
+        <w:rPr>
+          <w:rStyle w:val="Snippet"/>
+        </w:rPr>
+        <w:t>drop</w:t>
+      </w:r>
+      <w:r>
+        <w:rPr>
+          <w:rStyle w:val="Snippet"/>
+        </w:rPr>
+        <w:t xml:space="preserve"> </w:t>
+      </w:r>
+      <w:r>
+        <w:rPr>
+          <w:rStyle w:val="Snippet"/>
+        </w:rPr>
+        <w:t>2</w:t>
+      </w:r>
+      <w:r>
+        <w:t xml:space="preserve"> moved out of the way before actually moving.  </w:t>
+      </w:r>
+    </w:p>
+    <w:p>
+      <w:r>
+        <w:t xml:space="preserve">The result of these two parallel operations is that </w:t>
+      </w:r>
+      <w:r>
+        <w:rPr>
+          <w:rStyle w:val="Snippet"/>
+        </w:rPr>
+        <w:t>pad</w:t>
+      </w:r>
+      <w:r>
+        <w:rPr>
+          <w:rStyle w:val="Snippet"/>
+        </w:rPr>
+        <w:t xml:space="preserve"> </w:t>
+      </w:r>
+      <w:r>
+        <w:rPr>
+          <w:rStyle w:val="Snippet"/>
+        </w:rPr>
+        <w:t>1</w:t>
+      </w:r>
+      <w:r>
+        <w:t xml:space="preserve"> and </w:t>
+      </w:r>
+      <w:r>
+        <w:rPr>
+          <w:rStyle w:val="Snippet"/>
+        </w:rPr>
+        <w:t>pad</w:t>
+      </w:r>
+      <w:r>
+        <w:rPr>
+          <w:rStyle w:val="Snippet"/>
+        </w:rPr>
+        <w:t xml:space="preserve"> </w:t>
+      </w:r>
+      <w:r>
+        <w:rPr>
+          <w:rStyle w:val="Snippet"/>
+        </w:rPr>
+        <w:t>2</w:t>
+      </w:r>
+      <w:r>
+        <w:t xml:space="preserve"> are both turned off, and the middle pad is turned on.  This should cause both drops to move to the middle pad and combine.  But the model only knows that </w:t>
+      </w:r>
+      <w:r>
+        <w:rPr>
+          <w:rStyle w:val="Snippet"/>
+        </w:rPr>
+        <w:t>drop</w:t>
+      </w:r>
+      <w:r>
+        <w:rPr>
+          <w:rStyle w:val="Snippet"/>
+        </w:rPr>
+        <w:t xml:space="preserve"> </w:t>
+      </w:r>
+      <w:r>
+        <w:rPr>
+          <w:rStyle w:val="Snippet"/>
+        </w:rPr>
+        <w:t>1</w:t>
+      </w:r>
+      <w:r>
+        <w:t xml:space="preserve"> moved, so in the next two steps, we clean things up:</w:t>
+      </w:r>
+    </w:p>
+    <w:p>
+      <w:pPr>
+        <w:pStyle w:val="JavaCode"/>
+      </w:pPr>
+      <w:r>
+        <w:t xml:space="preserve">  drop</w:t>
+      </w:r>
+      <w:r>
+        <w:t xml:space="preserve"> </w:t>
+      </w:r>
+      <w:r>
+        <w:t>2: remove from board;</w:t>
+      </w:r>
+    </w:p>
+    <w:p>
+      <w:pPr>
+        <w:pStyle w:val="JavaCode"/>
+      </w:pPr>
+      <w:r>
+        <w:t xml:space="preserve">  drop</w:t>
+      </w:r>
+      <w:r>
+        <w:t xml:space="preserve"> </w:t>
+      </w:r>
+      <w:r>
+        <w:t>1's contents = drop</w:t>
+      </w:r>
+      <w:r>
+        <w:t xml:space="preserve"> </w:t>
+      </w:r>
+      <w:r>
+        <w:t>1's contents + drop</w:t>
+      </w:r>
+      <w:r>
+        <w:t xml:space="preserve"> </w:t>
+      </w:r>
+      <w:r>
+        <w:t>2's contents;</w:t>
+      </w:r>
+    </w:p>
+    <w:p>
+      <w:pPr>
+        <w:pStyle w:val="Continuation"/>
+      </w:pPr>
+      <w:r>
+        <w:rPr>
+          <w:rStyle w:val="Snippet"/>
+        </w:rPr>
+        <w:t>drop</w:t>
+      </w:r>
+      <w:r>
+        <w:rPr>
+          <w:rStyle w:val="Snippet"/>
+        </w:rPr>
+        <w:t xml:space="preserve"> </w:t>
+      </w:r>
+      <w:r>
+        <w:rPr>
+          <w:rStyle w:val="Snippet"/>
+        </w:rPr>
+        <w:t>2</w:t>
+      </w:r>
+      <w:r>
+        <w:t xml:space="preserve"> is modeled as no longer being on the board, and </w:t>
+      </w:r>
+      <w:r>
+        <w:rPr>
+          <w:rStyle w:val="Snippet"/>
+        </w:rPr>
+        <w:t>drop</w:t>
+      </w:r>
+      <w:r>
+        <w:rPr>
+          <w:rStyle w:val="Snippet"/>
+        </w:rPr>
+        <w:t xml:space="preserve"> </w:t>
+      </w:r>
+      <w:r>
+        <w:rPr>
+          <w:rStyle w:val="Snippet"/>
+        </w:rPr>
+        <w:t>1</w:t>
+      </w:r>
+      <w:r>
+        <w:t xml:space="preserve"> is modeled as now containing the mixture of the contents of the two drops.</w:t>
+      </w:r>
+    </w:p>
+    <w:p>
+      <w:r>
         <w:lastRenderedPageBreak/>
-        <w:t>Looking at the macro that actually does the mixing, we have</w:t>
-      </w:r>
-    </w:p>
-    <w:p>
-      <w:pPr>
-        <w:pStyle w:val="JavaCode"/>
-      </w:pPr>
-      <w:r>
-        <w:t>macro(drop1: drop) {</w:t>
-      </w:r>
-    </w:p>
-    <w:p>
-      <w:pPr>
-        <w:pStyle w:val="JavaCode"/>
-      </w:pPr>
-      <w:r>
-        <w:t xml:space="preserve">  pad1 = drop1's pad;</w:t>
-      </w:r>
-    </w:p>
-    <w:p>
-      <w:pPr>
-        <w:pStyle w:val="JavaCode"/>
-      </w:pPr>
-      <w:r>
-        <w:t xml:space="preserve">  pad2 = pad1 + 2 in direction dir1;</w:t>
-      </w:r>
-    </w:p>
-    <w:p>
-      <w:pPr>
-        <w:pStyle w:val="JavaCode"/>
-      </w:pPr>
-      <w:r>
-        <w:t xml:space="preserve">  drop2 = pad2’s drop;</w:t>
-      </w:r>
-    </w:p>
-    <w:p>
-      <w:pPr>
-        <w:pStyle w:val="JavaCode"/>
-      </w:pPr>
-      <w:r>
-        <w:t xml:space="preserve">  [[</w:t>
-      </w:r>
-    </w:p>
-    <w:p>
-      <w:pPr>
-        <w:pStyle w:val="JavaCode"/>
-      </w:pPr>
-      <w:r>
-        <w:t xml:space="preserve">     drop1: unsafe_walk(dir1);</w:t>
-      </w:r>
-    </w:p>
-    <w:p>
-      <w:pPr>
-        <w:pStyle w:val="JavaCode"/>
-      </w:pPr>
-      <w:r>
-        <w:t xml:space="preserve">     pad2: off; </w:t>
-      </w:r>
-    </w:p>
-    <w:p>
-      <w:pPr>
-        <w:pStyle w:val="JavaCode"/>
-      </w:pPr>
-      <w:r>
-        <w:t xml:space="preserve">  ]]</w:t>
-      </w:r>
-    </w:p>
-    <w:p>
-      <w:pPr>
-        <w:pStyle w:val="JavaCode"/>
-      </w:pPr>
-      <w:r>
-        <w:t xml:space="preserve">  drop2: remove from board;</w:t>
-      </w:r>
-    </w:p>
-    <w:p>
-      <w:pPr>
-        <w:pStyle w:val="JavaCode"/>
-      </w:pPr>
-      <w:r>
-        <w:t xml:space="preserve">  drop1's contents = drop1's contents + drop2's contents;</w:t>
-      </w:r>
-    </w:p>
-    <w:p>
-      <w:pPr>
-        <w:pStyle w:val="JavaCode"/>
-      </w:pPr>
-      <w:r>
-        <w:t xml:space="preserve">  [[</w:t>
-      </w:r>
-    </w:p>
-    <w:p>
-      <w:pPr>
-        <w:pStyle w:val="JavaCode"/>
-      </w:pPr>
-      <w:r>
-        <w:t xml:space="preserve">    drop1: dir1 turned around;</w:t>
-      </w:r>
-    </w:p>
-    <w:p>
-      <w:pPr>
-        <w:pStyle w:val="JavaCode"/>
-      </w:pPr>
-      <w:r>
-        <w:t xml:space="preserve">    pad2: on; </w:t>
-      </w:r>
-    </w:p>
-    <w:p>
-      <w:pPr>
-        <w:pStyle w:val="JavaCode"/>
-      </w:pPr>
-      <w:r>
-        <w:t xml:space="preserve">  ]]</w:t>
-      </w:r>
-    </w:p>
-    <w:p>
-      <w:pPr>
-        <w:pStyle w:val="JavaCode"/>
-      </w:pPr>
-      <w:r>
-        <w:t xml:space="preserve">  drop2's pad = pad2;</w:t>
-      </w:r>
-    </w:p>
-    <w:p>
-      <w:pPr>
-        <w:pStyle w:val="JavaCode"/>
-      </w:pPr>
-      <w:r>
-        <w:t xml:space="preserve">  drop1's contents = drop1's contents/2;</w:t>
-      </w:r>
-    </w:p>
-    <w:p>
-      <w:pPr>
-        <w:pStyle w:val="JavaCode"/>
-      </w:pPr>
-      <w:r>
-        <w:t xml:space="preserve">  drop2's contents = drop1's contents;</w:t>
-      </w:r>
-    </w:p>
-    <w:p>
-      <w:pPr>
-        <w:pStyle w:val="JavaCode"/>
-      </w:pPr>
-      <w:r>
-        <w:t xml:space="preserve">  drop1;</w:t>
-      </w:r>
-    </w:p>
-    <w:p>
-      <w:pPr>
-        <w:pStyle w:val="JavaCode"/>
-      </w:pPr>
-      <w:r>
-        <w:t>};</w:t>
-      </w:r>
-    </w:p>
-    <w:p>
-      <w:pPr>
-        <w:pStyle w:val="Continuation"/>
-      </w:pPr>
-      <w:r>
-        <w:t xml:space="preserve">First we remember </w:t>
-      </w:r>
-      <w:r>
-        <w:rPr>
-          <w:rStyle w:val="Snippet"/>
-        </w:rPr>
-        <w:t>drop1</w:t>
-      </w:r>
-      <w:r>
-        <w:t xml:space="preserve">’s pad as </w:t>
-      </w:r>
-      <w:r>
-        <w:rPr>
-          <w:rStyle w:val="Snippet"/>
-        </w:rPr>
-        <w:t>pad1</w:t>
-      </w:r>
-      <w:r>
-        <w:t xml:space="preserve">.  Next we set </w:t>
-      </w:r>
-      <w:r>
-        <w:rPr>
-          <w:rStyle w:val="Snippet"/>
-        </w:rPr>
-        <w:t>pad2</w:t>
-      </w:r>
-      <w:r>
-        <w:t xml:space="preserve"> to be the pad two steps in the remembered direction, where we expect there to be another drop, and we ask </w:t>
-      </w:r>
-      <w:r>
-        <w:rPr>
-          <w:rStyle w:val="Snippet"/>
-        </w:rPr>
-        <w:t>pad2</w:t>
-      </w:r>
-      <w:r>
-        <w:t xml:space="preserve"> for its drop, which we call </w:t>
-      </w:r>
-      <w:r>
-        <w:rPr>
-          <w:rStyle w:val="Snippet"/>
-        </w:rPr>
-        <w:t>drop2</w:t>
-      </w:r>
-      <w:r>
-        <w:t>.</w:t>
-      </w:r>
-    </w:p>
-    <w:p>
-      <w:r>
         <w:t xml:space="preserve">Next, in parallel, we walk </w:t>
       </w:r>
       <w:r>
         <w:rPr>
           <w:rStyle w:val="Snippet"/>
         </w:rPr>
-        <w:t>drop1</w:t>
-      </w:r>
-      <w:r>
-        <w:t xml:space="preserve"> to the pad between the two drops and turn off </w:t>
-      </w:r>
-      <w:r>
-        <w:rPr>
-          <w:rStyle w:val="Snippet"/>
-        </w:rPr>
-        <w:t>pad2</w:t>
-      </w:r>
-      <w:r>
-        <w:t xml:space="preserve">.  We use </w:t>
-      </w:r>
-      <w:r>
-        <w:rPr>
-          <w:rStyle w:val="Snippet"/>
-        </w:rPr>
-        <w:t>unsafe_walk</w:t>
-      </w:r>
-      <w:r>
-        <w:t xml:space="preserve">, because otherwise </w:t>
-      </w:r>
-      <w:r>
-        <w:rPr>
-          <w:rStyle w:val="Snippet"/>
-        </w:rPr>
-        <w:t>drop1</w:t>
-      </w:r>
-      <w:r>
-        <w:t xml:space="preserve"> would wait until </w:t>
-      </w:r>
-      <w:r>
-        <w:rPr>
-          <w:rStyle w:val="Snippet"/>
-        </w:rPr>
-        <w:t>drop2</w:t>
-      </w:r>
-      <w:r>
-        <w:t xml:space="preserve"> moved out of the way before actually moving.  </w:t>
-      </w:r>
-    </w:p>
-    <w:p>
-      <w:r>
-        <w:t xml:space="preserve">The result of these two parallel operations is that </w:t>
-      </w:r>
-      <w:r>
-        <w:rPr>
-          <w:rStyle w:val="Snippet"/>
-        </w:rPr>
-        <w:t>pad1</w:t>
-      </w:r>
-      <w:r>
-        <w:t xml:space="preserve"> and </w:t>
-      </w:r>
-      <w:r>
-        <w:rPr>
-          <w:rStyle w:val="Snippet"/>
-        </w:rPr>
-        <w:t>pad2</w:t>
-      </w:r>
-      <w:r>
-        <w:t xml:space="preserve"> are both turned off, and the middle pad is turned on.  This should cause both drops to move to the middle pad and combine.  But the model only knows that </w:t>
-      </w:r>
-      <w:r>
-        <w:rPr>
-          <w:rStyle w:val="Snippet"/>
-        </w:rPr>
-        <w:t>drop1</w:t>
-      </w:r>
-      <w:r>
-        <w:t xml:space="preserve"> moved, so in the next two steps, we clean things up:</w:t>
-      </w:r>
-    </w:p>
-    <w:p>
-      <w:pPr>
-        <w:pStyle w:val="JavaCode"/>
-      </w:pPr>
-      <w:r>
-        <w:t xml:space="preserve">  drop2: remove from board;</w:t>
-      </w:r>
-    </w:p>
-    <w:p>
-      <w:pPr>
-        <w:pStyle w:val="JavaCode"/>
-      </w:pPr>
-      <w:r>
-        <w:t xml:space="preserve">  drop1's contents = drop1's contents + drop2's contents;</w:t>
-      </w:r>
-    </w:p>
-    <w:p>
-      <w:pPr>
-        <w:pStyle w:val="Continuation"/>
-      </w:pPr>
-      <w:r>
-        <w:rPr>
-          <w:rStyle w:val="Snippet"/>
-        </w:rPr>
-        <w:t>drop2</w:t>
-      </w:r>
-      <w:r>
-        <w:t xml:space="preserve"> is modeled as no longer being on the board, and </w:t>
-      </w:r>
-      <w:r>
-        <w:rPr>
-          <w:rStyle w:val="Snippet"/>
-        </w:rPr>
-        <w:t>drop1</w:t>
-      </w:r>
-      <w:r>
-        <w:t xml:space="preserve"> is modeled as now containing the mixture of the contents of the two drops.</w:t>
-      </w:r>
-    </w:p>
-    <w:p>
-      <w:r>
-        <w:t xml:space="preserve">Next, in parallel, we walk </w:t>
-      </w:r>
-      <w:r>
-        <w:rPr>
-          <w:rStyle w:val="Snippet"/>
-        </w:rPr>
         <w:t xml:space="preserve">drop1 </w:t>
       </w:r>
       <w:r>
@@ -12397,11 +13353,9 @@
       <w:r>
         <w:t xml:space="preserve">back on.  On the real board, this will cause the big drop in the middle to split, but it requires some clean-up to convey this to the </w:t>
       </w:r>
-      <w:proofErr w:type="spellStart"/>
-      <w:r>
-        <w:t>mmodel</w:t>
-      </w:r>
-      <w:proofErr w:type="spellEnd"/>
+      <w:r>
+        <w:t>model</w:t>
+      </w:r>
       <w:r>
         <w:t>:</w:t>
       </w:r>
@@ -12411,23 +13365,59 @@
         <w:pStyle w:val="JavaCode"/>
       </w:pPr>
       <w:r>
-        <w:t xml:space="preserve">    drop2's pad = pad2;</w:t>
-      </w:r>
-    </w:p>
-    <w:p>
-      <w:pPr>
-        <w:pStyle w:val="JavaCode"/>
-      </w:pPr>
-      <w:r>
-        <w:t xml:space="preserve">    drop1's contents = drop1's contents/2;</w:t>
-      </w:r>
-    </w:p>
-    <w:p>
-      <w:pPr>
-        <w:pStyle w:val="JavaCode"/>
-      </w:pPr>
-      <w:r>
-        <w:t xml:space="preserve">    drop2's contents = drop1's contents;</w:t>
+        <w:t xml:space="preserve">    drop</w:t>
+      </w:r>
+      <w:r>
+        <w:t xml:space="preserve"> </w:t>
+      </w:r>
+      <w:r>
+        <w:t>2's pad = pad</w:t>
+      </w:r>
+      <w:r>
+        <w:t xml:space="preserve"> </w:t>
+      </w:r>
+      <w:r>
+        <w:t>2;</w:t>
+      </w:r>
+    </w:p>
+    <w:p>
+      <w:pPr>
+        <w:pStyle w:val="JavaCode"/>
+      </w:pPr>
+      <w:r>
+        <w:t xml:space="preserve">    drop</w:t>
+      </w:r>
+      <w:r>
+        <w:t xml:space="preserve"> </w:t>
+      </w:r>
+      <w:r>
+        <w:t>1's contents = drop</w:t>
+      </w:r>
+      <w:r>
+        <w:t xml:space="preserve"> </w:t>
+      </w:r>
+      <w:r>
+        <w:t>1's contents/2;</w:t>
+      </w:r>
+    </w:p>
+    <w:p>
+      <w:pPr>
+        <w:pStyle w:val="JavaCode"/>
+      </w:pPr>
+      <w:r>
+        <w:t xml:space="preserve">    drop</w:t>
+      </w:r>
+      <w:r>
+        <w:t xml:space="preserve"> </w:t>
+      </w:r>
+      <w:r>
+        <w:t>2's contents = drop</w:t>
+      </w:r>
+      <w:r>
+        <w:t xml:space="preserve"> </w:t>
+      </w:r>
+      <w:r>
+        <w:t>1's contents;</w:t>
       </w:r>
     </w:p>
     <w:p>
@@ -12613,31 +13603,7 @@
         <w:annotationRef/>
       </w:r>
       <w:r>
-        <w:t xml:space="preserve">It’s actually worse than that, as the actual result for going off the board will be a </w:t>
-      </w:r>
-      <w:proofErr w:type="spellStart"/>
-      <w:r>
-        <w:t>KeyError</w:t>
-      </w:r>
-      <w:proofErr w:type="spellEnd"/>
-      <w:r>
-        <w:t xml:space="preserve"> from </w:t>
-      </w:r>
-      <w:proofErr w:type="spellStart"/>
-      <w:r>
-        <w:t>board.pad_at</w:t>
-      </w:r>
-      <w:proofErr w:type="spellEnd"/>
-      <w:r>
-        <w:t>(</w:t>
-      </w:r>
-      <w:proofErr w:type="spellStart"/>
-      <w:r>
-        <w:t>x,y</w:t>
-      </w:r>
-      <w:proofErr w:type="spellEnd"/>
-      <w:r>
-        <w:t>).  (It works for dead areas, but there’s no way to tell the resulting pad is dead.)</w:t>
+        <w:t>It’s actually worse than that, as the actual result for going off the board will be a KeyError from board.pad_at(x,y).  (It works for dead areas, but there’s no way to tell the resulting pad is dead.)</w:t>
       </w:r>
     </w:p>
     <w:p>
@@ -12670,7 +13636,7 @@
       </w:r>
     </w:p>
   </w:comment>
-  <w:comment w:id="9" w:author="Evan Kirshenbaum" w:date="2021-10-29T14:20:00Z" w:initials="EK">
+  <w:comment w:id="9" w:author="Evan Kirshenbaum" w:date="2021-10-29T14:24:00Z" w:initials="EK">
     <w:p>
       <w:pPr>
         <w:pStyle w:val="CommentText"/>
@@ -12682,11 +13648,11 @@
         <w:annotationRef/>
       </w:r>
       <w:r>
-        <w:t>Fix this.</w:t>
+        <w:t>It should probably allow the definition of the return type as well, especially when there are multiple possible return points or when we want to assign to a variable but allow the macro to return something narrower than its declared return type.</w:t>
       </w:r>
     </w:p>
   </w:comment>
-  <w:comment w:id="10" w:author="Evan Kirshenbaum" w:date="2021-10-29T14:24:00Z" w:initials="EK">
+  <w:comment w:id="10" w:author="Evan Kirshenbaum" w:date="2021-10-29T14:21:00Z" w:initials="EK">
     <w:p>
       <w:pPr>
         <w:pStyle w:val="CommentText"/>
@@ -12698,27 +13664,11 @@
         <w:annotationRef/>
       </w:r>
       <w:r>
-        <w:t>It should probably allow the definition of the return type as well, especially when there are multiple possible return points or when we want to assign to a variable but allow the macro to return something narrower than its declared return type.</w:t>
+        <w:t>This should probably be changed to having an actual return statement.</w:t>
       </w:r>
     </w:p>
   </w:comment>
-  <w:comment w:id="11" w:author="Evan Kirshenbaum" w:date="2021-10-29T14:21:00Z" w:initials="EK">
-    <w:p>
-      <w:pPr>
-        <w:pStyle w:val="CommentText"/>
-      </w:pPr>
-      <w:r>
-        <w:rPr>
-          <w:rStyle w:val="CommentReference"/>
-        </w:rPr>
-        <w:annotationRef/>
-      </w:r>
-      <w:r>
-        <w:t>This should probably be changed to having an actual return statement.</w:t>
-      </w:r>
-    </w:p>
-  </w:comment>
-  <w:comment w:id="12" w:author="Evan Kirshenbaum" w:date="2021-10-29T14:23:00Z" w:initials="EK">
+  <w:comment w:id="11" w:author="Evan Kirshenbaum" w:date="2021-10-29T14:23:00Z" w:initials="EK">
     <w:p>
       <w:pPr>
         <w:pStyle w:val="CommentText"/>
@@ -12748,7 +13698,6 @@
   <w15:commentEx w15:paraId="0C76A1BA" w15:done="0"/>
   <w15:commentEx w15:paraId="2AC0F7A1" w15:done="0"/>
   <w15:commentEx w15:paraId="45F7CDA1" w15:done="0"/>
-  <w15:commentEx w15:paraId="18BD052B" w15:done="0"/>
   <w15:commentEx w15:paraId="030397F7" w15:done="0"/>
   <w15:commentEx w15:paraId="66A4D5DE" w15:done="0"/>
   <w15:commentEx w15:paraId="75E36E21" w15:done="0"/>
@@ -12766,7 +13715,6 @@
   <w16cex:commentExtensible w16cex:durableId="25268063" w16cex:dateUtc="2021-10-29T21:14:00Z"/>
   <w16cex:commentExtensible w16cex:durableId="25268097" w16cex:dateUtc="2021-10-29T21:15:00Z"/>
   <w16cex:commentExtensible w16cex:durableId="25268151" w16cex:dateUtc="2021-10-29T21:18:00Z"/>
-  <w16cex:commentExtensible w16cex:durableId="252681A9" w16cex:dateUtc="2021-10-29T21:20:00Z"/>
   <w16cex:commentExtensible w16cex:durableId="252682BA" w16cex:dateUtc="2021-10-29T21:24:00Z"/>
   <w16cex:commentExtensible w16cex:durableId="25268207" w16cex:dateUtc="2021-10-29T21:21:00Z"/>
   <w16cex:commentExtensible w16cex:durableId="25268250" w16cex:dateUtc="2021-10-29T21:23:00Z"/>
@@ -12784,7 +13732,6 @@
   <w16cid:commentId w16cid:paraId="0C76A1BA" w16cid:durableId="25268063"/>
   <w16cid:commentId w16cid:paraId="2AC0F7A1" w16cid:durableId="25268097"/>
   <w16cid:commentId w16cid:paraId="45F7CDA1" w16cid:durableId="25268151"/>
-  <w16cid:commentId w16cid:paraId="18BD052B" w16cid:durableId="252681A9"/>
   <w16cid:commentId w16cid:paraId="030397F7" w16cid:durableId="252682BA"/>
   <w16cid:commentId w16cid:paraId="66A4D5DE" w16cid:durableId="25268207"/>
   <w16cid:commentId w16cid:paraId="75E36E21" w16cid:durableId="25268250"/>
@@ -12882,7 +13829,7 @@
       <w:rPr>
         <w:noProof/>
       </w:rPr>
-      <w:t>11/11/2021</w:t>
+      <w:t>11/13/2021</w:t>
     </w:r>
     <w:r>
       <w:fldChar w:fldCharType="end"/>
@@ -12922,27 +13869,14 @@
     <w:r>
       <w:t xml:space="preserve"> of </w:t>
     </w:r>
-    <w:r>
-      <w:fldChar w:fldCharType="begin"/>
-    </w:r>
-    <w:r>
-      <w:instrText xml:space="preserve"> NUMPAGES  </w:instrText>
-    </w:r>
-    <w:r>
-      <w:fldChar w:fldCharType="separate"/>
-    </w:r>
-    <w:r>
-      <w:rPr>
-        <w:noProof/>
-      </w:rPr>
-      <w:t>8</w:t>
-    </w:r>
-    <w:r>
-      <w:rPr>
-        <w:noProof/>
-      </w:rPr>
-      <w:fldChar w:fldCharType="end"/>
-    </w:r>
+    <w:fldSimple w:instr=" NUMPAGES  ">
+      <w:r>
+        <w:rPr>
+          <w:noProof/>
+        </w:rPr>
+        <w:t>8</w:t>
+      </w:r>
+    </w:fldSimple>
   </w:p>
 </w:ftr>
 </file>
@@ -12971,7 +13905,7 @@
       <w:rPr>
         <w:noProof/>
       </w:rPr>
-      <w:t>11/11/2021</w:t>
+      <w:t>11/13/2021</w:t>
     </w:r>
     <w:r>
       <w:fldChar w:fldCharType="end"/>
@@ -13011,27 +13945,14 @@
     <w:r>
       <w:t xml:space="preserve"> of </w:t>
     </w:r>
-    <w:r>
-      <w:fldChar w:fldCharType="begin"/>
-    </w:r>
-    <w:r>
-      <w:instrText xml:space="preserve"> NUMPAGES  </w:instrText>
-    </w:r>
-    <w:r>
-      <w:fldChar w:fldCharType="separate"/>
-    </w:r>
-    <w:r>
-      <w:rPr>
-        <w:noProof/>
-      </w:rPr>
-      <w:t>8</w:t>
-    </w:r>
-    <w:r>
-      <w:rPr>
-        <w:noProof/>
-      </w:rPr>
-      <w:fldChar w:fldCharType="end"/>
-    </w:r>
+    <w:fldSimple w:instr=" NUMPAGES  ">
+      <w:r>
+        <w:rPr>
+          <w:noProof/>
+        </w:rPr>
+        <w:t>8</w:t>
+      </w:r>
+    </w:fldSimple>
   </w:p>
 </w:ftr>
 </file>
@@ -13066,14 +13987,12 @@
       <w:r>
         <w:t xml:space="preserve"> Note that it cannot be abbreviated to “</w:t>
       </w:r>
-      <w:proofErr w:type="spellStart"/>
       <w:r>
         <w:rPr>
           <w:rStyle w:val="Snippet"/>
         </w:rPr>
         <w:t>disp</w:t>
       </w:r>
-      <w:proofErr w:type="spellEnd"/>
       <w:r>
         <w:t>”, as that will try to run the “</w:t>
       </w:r>
@@ -13141,15 +14060,7 @@
         <w:footnoteRef/>
       </w:r>
       <w:r>
-        <w:t xml:space="preserve"> For Wombat boards, it appears that limitations of the OpenDrop controller make it impossible to meaningfully set the clock interval less than 100 </w:t>
-      </w:r>
-      <w:proofErr w:type="spellStart"/>
-      <w:r>
-        <w:t>ms.</w:t>
-      </w:r>
-      <w:proofErr w:type="spellEnd"/>
-      <w:r>
-        <w:t xml:space="preserve">  </w:t>
+        <w:t xml:space="preserve"> For Wombat boards, it appears that limitations of the OpenDrop controller make it impossible to meaningfully set the clock interval less than 100 ms.  </w:t>
       </w:r>
     </w:p>
   </w:footnote>
@@ -13277,7 +14188,7 @@
         <w:footnoteRef/>
       </w:r>
       <w:r>
-        <w:t xml:space="preserve"> Built-in functions can be polymorphic, and this simplifies the type checking at compile time.  It will probably be relaxed in the future.</w:t>
+        <w:t xml:space="preserve"> The compiler may relax this when it can prove that evaluating them in another order wouldn’t affect anything.</w:t>
       </w:r>
     </w:p>
   </w:footnote>
@@ -13293,16 +14204,7 @@
         <w:footnoteRef/>
       </w:r>
       <w:r>
-        <w:t xml:space="preserve"> The computer scientist in me kind of wants this to be a vertical bar (“</w:t>
-      </w:r>
-      <w:r>
-        <w:rPr>
-          <w:rStyle w:val="Snippet"/>
-        </w:rPr>
-        <w:t>|</w:t>
-      </w:r>
-      <w:r>
-        <w:t>”) like the Unix pipe operator, but I think the colon will probably be more understandable.</w:t>
+        <w:t xml:space="preserve"> Built-in functions can be polymorphic, and this simplifies the type checking at compile time.  It will probably be relaxed in the future.</w:t>
       </w:r>
     </w:p>
   </w:footnote>
@@ -13318,7 +14220,16 @@
         <w:footnoteRef/>
       </w:r>
       <w:r>
-        <w:t xml:space="preserve"> It represents my intuitions.  It may be a bit too subtle.</w:t>
+        <w:t xml:space="preserve"> The computer scientist in me kind of wants this to be a vertical bar (“</w:t>
+      </w:r>
+      <w:r>
+        <w:rPr>
+          <w:rStyle w:val="Snippet"/>
+        </w:rPr>
+        <w:t>|</w:t>
+      </w:r>
+      <w:r>
+        <w:t>”) like the Unix pipe operator, but I think the colon will probably be more understandable.</w:t>
       </w:r>
     </w:p>
   </w:footnote>
@@ -13334,7 +14245,7 @@
         <w:footnoteRef/>
       </w:r>
       <w:r>
-        <w:t xml:space="preserve"> It’s actually a bit more complicated than that to do the right thing (most of the time) when moving drops want to cross paths.  Essentially, a motion request waits until it can reserve the pad it wants to walk to, and it can only reserve the pad if neither the pad nor any of its other neighbors is occupied or reserved (indicating that some other drop is planning on moving there on the next clock tick).</w:t>
+        <w:t xml:space="preserve"> It represents my intuitions.  It may be a bit too subtle.</w:t>
       </w:r>
     </w:p>
   </w:footnote>
@@ -13350,7 +14261,7 @@
         <w:footnoteRef/>
       </w:r>
       <w:r>
-        <w:t xml:space="preserve"> Currently assumed to be 0.5 µL for Joey/Wombat boards, although this may change as we learn more about them.</w:t>
+        <w:t xml:space="preserve"> It’s actually a bit more complicated than that to do the right thing (most of the time) when moving drops want to cross paths.  Essentially, a motion request waits until it can reserve the pad it wants to walk to, and it can only reserve the pad if neither the pad nor any of its other neighbors is occupied or reserved (indicating that some other drop is planning on moving there on the next clock tick).</w:t>
       </w:r>
     </w:p>
   </w:footnote>
@@ -13366,7 +14277,7 @@
         <w:footnoteRef/>
       </w:r>
       <w:r>
-        <w:t xml:space="preserve"> There’s probably a better name for this.  Maybe “sample” or “quantity”.  I can’t use “volume” here.</w:t>
+        <w:t xml:space="preserve"> Currently assumed to be 0.5 µL for Joey/Wombat boards, although this may change as we learn more about them.</w:t>
       </w:r>
     </w:p>
   </w:footnote>
@@ -13382,13 +14293,7 @@
         <w:footnoteRef/>
       </w:r>
       <w:r>
-        <w:t xml:space="preserve"> </w:t>
-      </w:r>
-      <w:r>
-        <w:t xml:space="preserve">Unfortunately, it appears that you can’t do anything with this at the moment, as there’s no way to either test against a constant value or use it to set the state of another pad.  </w:t>
-      </w:r>
-      <w:r>
-        <w:t>Sigh.</w:t>
+        <w:t xml:space="preserve"> There’s probably a better name for this.  Maybe “sample” or “quantity”.  I can’t use “volume” here.</w:t>
       </w:r>
     </w:p>
   </w:footnote>
@@ -13404,6 +14309,28 @@
         <w:footnoteRef/>
       </w:r>
       <w:r>
+        <w:t xml:space="preserve"> </w:t>
+      </w:r>
+      <w:r>
+        <w:t xml:space="preserve">Unfortunately, it appears that you can’t do anything with this at the moment, as there’s no way to either test against a constant value or use it to set the state of another pad.  </w:t>
+      </w:r>
+      <w:r>
+        <w:t>Sigh.</w:t>
+      </w:r>
+    </w:p>
+  </w:footnote>
+  <w:footnote w:id="20">
+    <w:p>
+      <w:pPr>
+        <w:pStyle w:val="FootnoteText"/>
+      </w:pPr>
+      <w:r>
+        <w:rPr>
+          <w:rStyle w:val="FootnoteReference"/>
+        </w:rPr>
+        <w:footnoteRef/>
+      </w:r>
+      <w:r>
         <w:t xml:space="preserve"> Or, more accurately, </w:t>
       </w:r>
       <w:r>
@@ -13421,7 +14348,7 @@
       </w:r>
     </w:p>
   </w:footnote>
-  <w:footnote w:id="20">
+  <w:footnote w:id="21">
     <w:p>
       <w:pPr>
         <w:pStyle w:val="FootnoteText"/>
@@ -13434,22 +14361,6 @@
       </w:r>
       <w:r>
         <w:t xml:space="preserve"> Unless I get pushback, I’m going to declare this to be deprecated and remove it soon.</w:t>
-      </w:r>
-    </w:p>
-  </w:footnote>
-  <w:footnote w:id="21">
-    <w:p>
-      <w:pPr>
-        <w:pStyle w:val="FootnoteText"/>
-      </w:pPr>
-      <w:r>
-        <w:rPr>
-          <w:rStyle w:val="FootnoteReference"/>
-        </w:rPr>
-        <w:footnoteRef/>
-      </w:r>
-      <w:r>
-        <w:t xml:space="preserve"> If you forget the semicolon, the interpreter will probably be able to figure it out and forgive you, but it will print a warning.</w:t>
       </w:r>
     </w:p>
   </w:footnote>
@@ -13465,7 +14376,7 @@
         <w:footnoteRef/>
       </w:r>
       <w:r>
-        <w:t xml:space="preserve"> The established type is the type of the expression, which may well be wrong (e.g., when the expression returns an integer, but the variable should really be thought of as floating-point).  In the future, you will be able to specify the type of the variable being declared and also to declare variables that shadow those visible from external scopes.</w:t>
+        <w:t xml:space="preserve"> If you forget the semicolon, the interpreter will probably be able to figure it out and forgive you, but it will print a warning.</w:t>
       </w:r>
     </w:p>
   </w:footnote>
@@ -13535,6 +14446,95 @@
 <file path=word/numbering.xml><?xml version="1.0" encoding="utf-8"?>
 <w:numbering xmlns:wpc="http://schemas.microsoft.com/office/word/2010/wordprocessingCanvas" xmlns:cx="http://schemas.microsoft.com/office/drawing/2014/chartex" xmlns:cx1="http://schemas.microsoft.com/office/drawing/2015/9/8/chartex" xmlns:cx2="http://schemas.microsoft.com/office/drawing/2015/10/21/chartex" xmlns:cx3="http://schemas.microsoft.com/office/drawing/2016/5/9/chartex" xmlns:cx4="http://schemas.microsoft.com/office/drawing/2016/5/10/chartex" xmlns:cx5="http://schemas.microsoft.com/office/drawing/2016/5/11/chartex" xmlns:cx6="http://schemas.microsoft.com/office/drawing/2016/5/12/chartex" xmlns:cx7="http://schemas.microsoft.com/office/drawing/2016/5/13/chartex" xmlns:cx8="http://schemas.microsoft.com/office/drawing/2016/5/14/chartex" xmlns:mc="http://schemas.openxmlformats.org/markup-compatibility/2006" xmlns:aink="http://schemas.microsoft.com/office/drawing/2016/ink" xmlns:am3d="http://schemas.microsoft.com/office/drawing/2017/model3d" xmlns:o="urn:schemas-microsoft-com:office:office" xmlns:r="http://schemas.openxmlformats.org/officeDocument/2006/relationships" xmlns:m="http://schemas.openxmlformats.org/officeDocument/2006/math" xmlns:v="urn:schemas-microsoft-com:vml" xmlns:wp14="http://schemas.microsoft.com/office/word/2010/wordprocessingDrawing" xmlns:wp="http://schemas.openxmlformats.org/drawingml/2006/wordprocessingDrawing" xmlns:w10="urn:schemas-microsoft-com:office:word" xmlns:w="http://schemas.openxmlformats.org/wordprocessingml/2006/main" xmlns:w14="http://schemas.microsoft.com/office/word/2010/wordml" xmlns:w15="http://schemas.microsoft.com/office/word/2012/wordml" xmlns:w16cex="http://schemas.microsoft.com/office/word/2018/wordml/cex" xmlns:w16cid="http://schemas.microsoft.com/office/word/2016/wordml/cid" xmlns:w16="http://schemas.microsoft.com/office/word/2018/wordml" xmlns:w16sdtdh="http://schemas.microsoft.com/office/word/2020/wordml/sdtdatahash" xmlns:w16se="http://schemas.microsoft.com/office/word/2015/wordml/symex" xmlns:wpg="http://schemas.microsoft.com/office/word/2010/wordprocessingGroup" xmlns:wpi="http://schemas.microsoft.com/office/word/2010/wordprocessingInk" xmlns:wne="http://schemas.microsoft.com/office/word/2006/wordml" xmlns:wps="http://schemas.microsoft.com/office/word/2010/wordprocessingShape" mc:Ignorable="w14 w15 w16se w16cid w16 w16cex w16sdtdh wp14">
   <w:abstractNum w:abstractNumId="0" w15:restartNumberingAfterBreak="0">
+    <w:nsid w:val="1233554A"/>
+    <w:multiLevelType w:val="hybridMultilevel"/>
+    <w:tmpl w:val="03203A2A"/>
+    <w:lvl w:ilvl="0" w:tplc="0409000F">
+      <w:start w:val="1"/>
+      <w:numFmt w:val="decimal"/>
+      <w:lvlText w:val="%1."/>
+      <w:lvlJc w:val="left"/>
+      <w:pPr>
+        <w:ind w:left="720" w:hanging="360"/>
+      </w:pPr>
+      <w:rPr>
+        <w:rFonts w:hint="default"/>
+      </w:rPr>
+    </w:lvl>
+    <w:lvl w:ilvl="1" w:tplc="04090019" w:tentative="1">
+      <w:start w:val="1"/>
+      <w:numFmt w:val="lowerLetter"/>
+      <w:lvlText w:val="%2."/>
+      <w:lvlJc w:val="left"/>
+      <w:pPr>
+        <w:ind w:left="1440" w:hanging="360"/>
+      </w:pPr>
+    </w:lvl>
+    <w:lvl w:ilvl="2" w:tplc="0409001B" w:tentative="1">
+      <w:start w:val="1"/>
+      <w:numFmt w:val="lowerRoman"/>
+      <w:lvlText w:val="%3."/>
+      <w:lvlJc w:val="right"/>
+      <w:pPr>
+        <w:ind w:left="2160" w:hanging="180"/>
+      </w:pPr>
+    </w:lvl>
+    <w:lvl w:ilvl="3" w:tplc="0409000F" w:tentative="1">
+      <w:start w:val="1"/>
+      <w:numFmt w:val="decimal"/>
+      <w:lvlText w:val="%4."/>
+      <w:lvlJc w:val="left"/>
+      <w:pPr>
+        <w:ind w:left="2880" w:hanging="360"/>
+      </w:pPr>
+    </w:lvl>
+    <w:lvl w:ilvl="4" w:tplc="04090019" w:tentative="1">
+      <w:start w:val="1"/>
+      <w:numFmt w:val="lowerLetter"/>
+      <w:lvlText w:val="%5."/>
+      <w:lvlJc w:val="left"/>
+      <w:pPr>
+        <w:ind w:left="3600" w:hanging="360"/>
+      </w:pPr>
+    </w:lvl>
+    <w:lvl w:ilvl="5" w:tplc="0409001B" w:tentative="1">
+      <w:start w:val="1"/>
+      <w:numFmt w:val="lowerRoman"/>
+      <w:lvlText w:val="%6."/>
+      <w:lvlJc w:val="right"/>
+      <w:pPr>
+        <w:ind w:left="4320" w:hanging="180"/>
+      </w:pPr>
+    </w:lvl>
+    <w:lvl w:ilvl="6" w:tplc="0409000F" w:tentative="1">
+      <w:start w:val="1"/>
+      <w:numFmt w:val="decimal"/>
+      <w:lvlText w:val="%7."/>
+      <w:lvlJc w:val="left"/>
+      <w:pPr>
+        <w:ind w:left="5040" w:hanging="360"/>
+      </w:pPr>
+    </w:lvl>
+    <w:lvl w:ilvl="7" w:tplc="04090019" w:tentative="1">
+      <w:start w:val="1"/>
+      <w:numFmt w:val="lowerLetter"/>
+      <w:lvlText w:val="%8."/>
+      <w:lvlJc w:val="left"/>
+      <w:pPr>
+        <w:ind w:left="5760" w:hanging="360"/>
+      </w:pPr>
+    </w:lvl>
+    <w:lvl w:ilvl="8" w:tplc="0409001B" w:tentative="1">
+      <w:start w:val="1"/>
+      <w:numFmt w:val="lowerRoman"/>
+      <w:lvlText w:val="%9."/>
+      <w:lvlJc w:val="right"/>
+      <w:pPr>
+        <w:ind w:left="6480" w:hanging="180"/>
+      </w:pPr>
+    </w:lvl>
+  </w:abstractNum>
+  <w:abstractNum w:abstractNumId="1" w15:restartNumberingAfterBreak="0">
     <w:nsid w:val="18442BAE"/>
     <w:multiLevelType w:val="hybridMultilevel"/>
     <w:tmpl w:val="CF98750A"/>
@@ -13647,7 +14647,7 @@
       </w:rPr>
     </w:lvl>
   </w:abstractNum>
-  <w:abstractNum w:abstractNumId="1" w15:restartNumberingAfterBreak="0">
+  <w:abstractNum w:abstractNumId="2" w15:restartNumberingAfterBreak="0">
     <w:nsid w:val="1D2F4237"/>
     <w:multiLevelType w:val="hybridMultilevel"/>
     <w:tmpl w:val="DC70507A"/>
@@ -13762,7 +14762,7 @@
       </w:pPr>
     </w:lvl>
   </w:abstractNum>
-  <w:abstractNum w:abstractNumId="2" w15:restartNumberingAfterBreak="0">
+  <w:abstractNum w:abstractNumId="3" w15:restartNumberingAfterBreak="0">
     <w:nsid w:val="1D8773CC"/>
     <w:multiLevelType w:val="hybridMultilevel"/>
     <w:tmpl w:val="7534EB56"/>
@@ -13851,7 +14851,96 @@
       </w:pPr>
     </w:lvl>
   </w:abstractNum>
-  <w:abstractNum w:abstractNumId="3" w15:restartNumberingAfterBreak="0">
+  <w:abstractNum w:abstractNumId="4" w15:restartNumberingAfterBreak="0">
+    <w:nsid w:val="23785D96"/>
+    <w:multiLevelType w:val="hybridMultilevel"/>
+    <w:tmpl w:val="2DBAA158"/>
+    <w:lvl w:ilvl="0" w:tplc="0409000F">
+      <w:start w:val="1"/>
+      <w:numFmt w:val="decimal"/>
+      <w:lvlText w:val="%1."/>
+      <w:lvlJc w:val="left"/>
+      <w:pPr>
+        <w:ind w:left="720" w:hanging="360"/>
+      </w:pPr>
+      <w:rPr>
+        <w:rFonts w:hint="default"/>
+      </w:rPr>
+    </w:lvl>
+    <w:lvl w:ilvl="1" w:tplc="04090019" w:tentative="1">
+      <w:start w:val="1"/>
+      <w:numFmt w:val="lowerLetter"/>
+      <w:lvlText w:val="%2."/>
+      <w:lvlJc w:val="left"/>
+      <w:pPr>
+        <w:ind w:left="1440" w:hanging="360"/>
+      </w:pPr>
+    </w:lvl>
+    <w:lvl w:ilvl="2" w:tplc="0409001B" w:tentative="1">
+      <w:start w:val="1"/>
+      <w:numFmt w:val="lowerRoman"/>
+      <w:lvlText w:val="%3."/>
+      <w:lvlJc w:val="right"/>
+      <w:pPr>
+        <w:ind w:left="2160" w:hanging="180"/>
+      </w:pPr>
+    </w:lvl>
+    <w:lvl w:ilvl="3" w:tplc="0409000F" w:tentative="1">
+      <w:start w:val="1"/>
+      <w:numFmt w:val="decimal"/>
+      <w:lvlText w:val="%4."/>
+      <w:lvlJc w:val="left"/>
+      <w:pPr>
+        <w:ind w:left="2880" w:hanging="360"/>
+      </w:pPr>
+    </w:lvl>
+    <w:lvl w:ilvl="4" w:tplc="04090019" w:tentative="1">
+      <w:start w:val="1"/>
+      <w:numFmt w:val="lowerLetter"/>
+      <w:lvlText w:val="%5."/>
+      <w:lvlJc w:val="left"/>
+      <w:pPr>
+        <w:ind w:left="3600" w:hanging="360"/>
+      </w:pPr>
+    </w:lvl>
+    <w:lvl w:ilvl="5" w:tplc="0409001B" w:tentative="1">
+      <w:start w:val="1"/>
+      <w:numFmt w:val="lowerRoman"/>
+      <w:lvlText w:val="%6."/>
+      <w:lvlJc w:val="right"/>
+      <w:pPr>
+        <w:ind w:left="4320" w:hanging="180"/>
+      </w:pPr>
+    </w:lvl>
+    <w:lvl w:ilvl="6" w:tplc="0409000F" w:tentative="1">
+      <w:start w:val="1"/>
+      <w:numFmt w:val="decimal"/>
+      <w:lvlText w:val="%7."/>
+      <w:lvlJc w:val="left"/>
+      <w:pPr>
+        <w:ind w:left="5040" w:hanging="360"/>
+      </w:pPr>
+    </w:lvl>
+    <w:lvl w:ilvl="7" w:tplc="04090019" w:tentative="1">
+      <w:start w:val="1"/>
+      <w:numFmt w:val="lowerLetter"/>
+      <w:lvlText w:val="%8."/>
+      <w:lvlJc w:val="left"/>
+      <w:pPr>
+        <w:ind w:left="5760" w:hanging="360"/>
+      </w:pPr>
+    </w:lvl>
+    <w:lvl w:ilvl="8" w:tplc="0409001B" w:tentative="1">
+      <w:start w:val="1"/>
+      <w:numFmt w:val="lowerRoman"/>
+      <w:lvlText w:val="%9."/>
+      <w:lvlJc w:val="right"/>
+      <w:pPr>
+        <w:ind w:left="6480" w:hanging="180"/>
+      </w:pPr>
+    </w:lvl>
+  </w:abstractNum>
+  <w:abstractNum w:abstractNumId="5" w15:restartNumberingAfterBreak="0">
     <w:nsid w:val="354144A3"/>
     <w:multiLevelType w:val="hybridMultilevel"/>
     <w:tmpl w:val="00B431E6"/>
@@ -13964,7 +15053,7 @@
       </w:rPr>
     </w:lvl>
   </w:abstractNum>
-  <w:abstractNum w:abstractNumId="4" w15:restartNumberingAfterBreak="0">
+  <w:abstractNum w:abstractNumId="6" w15:restartNumberingAfterBreak="0">
     <w:nsid w:val="36436423"/>
     <w:multiLevelType w:val="hybridMultilevel"/>
     <w:tmpl w:val="DD12BC1C"/>
@@ -14077,7 +15166,7 @@
       </w:rPr>
     </w:lvl>
   </w:abstractNum>
-  <w:abstractNum w:abstractNumId="5" w15:restartNumberingAfterBreak="0">
+  <w:abstractNum w:abstractNumId="7" w15:restartNumberingAfterBreak="0">
     <w:nsid w:val="406D5CC6"/>
     <w:multiLevelType w:val="hybridMultilevel"/>
     <w:tmpl w:val="8AA42C08"/>
@@ -14200,7 +15289,7 @@
       </w:pPr>
     </w:lvl>
   </w:abstractNum>
-  <w:abstractNum w:abstractNumId="6" w15:restartNumberingAfterBreak="0">
+  <w:abstractNum w:abstractNumId="8" w15:restartNumberingAfterBreak="0">
     <w:nsid w:val="4F361CBD"/>
     <w:multiLevelType w:val="hybridMultilevel"/>
     <w:tmpl w:val="2FBA4D22"/>
@@ -14289,7 +15378,7 @@
       </w:pPr>
     </w:lvl>
   </w:abstractNum>
-  <w:abstractNum w:abstractNumId="7" w15:restartNumberingAfterBreak="0">
+  <w:abstractNum w:abstractNumId="9" w15:restartNumberingAfterBreak="0">
     <w:nsid w:val="50EC33FD"/>
     <w:multiLevelType w:val="hybridMultilevel"/>
     <w:tmpl w:val="67021064"/>
@@ -14402,7 +15491,7 @@
       </w:rPr>
     </w:lvl>
   </w:abstractNum>
-  <w:abstractNum w:abstractNumId="8" w15:restartNumberingAfterBreak="0">
+  <w:abstractNum w:abstractNumId="10" w15:restartNumberingAfterBreak="0">
     <w:nsid w:val="57C313F9"/>
     <w:multiLevelType w:val="hybridMultilevel"/>
     <w:tmpl w:val="FCF01A10"/>
@@ -14515,7 +15604,7 @@
       </w:rPr>
     </w:lvl>
   </w:abstractNum>
-  <w:abstractNum w:abstractNumId="9" w15:restartNumberingAfterBreak="0">
+  <w:abstractNum w:abstractNumId="11" w15:restartNumberingAfterBreak="0">
     <w:nsid w:val="57F64315"/>
     <w:multiLevelType w:val="hybridMultilevel"/>
     <w:tmpl w:val="8FECF2AC"/>
@@ -14628,7 +15717,7 @@
       </w:rPr>
     </w:lvl>
   </w:abstractNum>
-  <w:abstractNum w:abstractNumId="10" w15:restartNumberingAfterBreak="0">
+  <w:abstractNum w:abstractNumId="12" w15:restartNumberingAfterBreak="0">
     <w:nsid w:val="5FB44C20"/>
     <w:multiLevelType w:val="hybridMultilevel"/>
     <w:tmpl w:val="74A8E5E2"/>
@@ -14741,7 +15830,7 @@
       </w:rPr>
     </w:lvl>
   </w:abstractNum>
-  <w:abstractNum w:abstractNumId="11" w15:restartNumberingAfterBreak="0">
+  <w:abstractNum w:abstractNumId="13" w15:restartNumberingAfterBreak="0">
     <w:nsid w:val="6269128B"/>
     <w:multiLevelType w:val="hybridMultilevel"/>
     <w:tmpl w:val="569C1D60"/>
@@ -14854,7 +15943,7 @@
       </w:rPr>
     </w:lvl>
   </w:abstractNum>
-  <w:abstractNum w:abstractNumId="12" w15:restartNumberingAfterBreak="0">
+  <w:abstractNum w:abstractNumId="14" w15:restartNumberingAfterBreak="0">
     <w:nsid w:val="6AA9167B"/>
     <w:multiLevelType w:val="hybridMultilevel"/>
     <w:tmpl w:val="E3642BB2"/>
@@ -14998,7 +16087,7 @@
       </w:pPr>
     </w:lvl>
   </w:abstractNum>
-  <w:abstractNum w:abstractNumId="13" w15:restartNumberingAfterBreak="0">
+  <w:abstractNum w:abstractNumId="15" w15:restartNumberingAfterBreak="0">
     <w:nsid w:val="6C6A7266"/>
     <w:multiLevelType w:val="hybridMultilevel"/>
     <w:tmpl w:val="F2926EDE"/>
@@ -15087,7 +16176,7 @@
       </w:pPr>
     </w:lvl>
   </w:abstractNum>
-  <w:abstractNum w:abstractNumId="14" w15:restartNumberingAfterBreak="0">
+  <w:abstractNum w:abstractNumId="16" w15:restartNumberingAfterBreak="0">
     <w:nsid w:val="6CF55202"/>
     <w:multiLevelType w:val="hybridMultilevel"/>
     <w:tmpl w:val="DFC290F8"/>
@@ -15173,7 +16262,7 @@
       </w:pPr>
     </w:lvl>
   </w:abstractNum>
-  <w:abstractNum w:abstractNumId="15" w15:restartNumberingAfterBreak="0">
+  <w:abstractNum w:abstractNumId="17" w15:restartNumberingAfterBreak="0">
     <w:nsid w:val="6FA13E27"/>
     <w:multiLevelType w:val="hybridMultilevel"/>
     <w:tmpl w:val="0958E7D4"/>
@@ -15262,7 +16351,7 @@
       </w:pPr>
     </w:lvl>
   </w:abstractNum>
-  <w:abstractNum w:abstractNumId="16" w15:restartNumberingAfterBreak="0">
+  <w:abstractNum w:abstractNumId="18" w15:restartNumberingAfterBreak="0">
     <w:nsid w:val="72CB3549"/>
     <w:multiLevelType w:val="hybridMultilevel"/>
     <w:tmpl w:val="D2D2407A"/>
@@ -15375,7 +16464,7 @@
       </w:rPr>
     </w:lvl>
   </w:abstractNum>
-  <w:abstractNum w:abstractNumId="17" w15:restartNumberingAfterBreak="0">
+  <w:abstractNum w:abstractNumId="19" w15:restartNumberingAfterBreak="0">
     <w:nsid w:val="747C78AA"/>
     <w:multiLevelType w:val="hybridMultilevel"/>
     <w:tmpl w:val="6A2A3912"/>
@@ -15487,7 +16576,7 @@
       </w:rPr>
     </w:lvl>
   </w:abstractNum>
-  <w:abstractNum w:abstractNumId="18" w15:restartNumberingAfterBreak="0">
+  <w:abstractNum w:abstractNumId="20" w15:restartNumberingAfterBreak="0">
     <w:nsid w:val="75580F0A"/>
     <w:multiLevelType w:val="hybridMultilevel"/>
     <w:tmpl w:val="323C935E"/>
@@ -15601,61 +16690,67 @@
     </w:lvl>
   </w:abstractNum>
   <w:num w:numId="1">
+    <w:abstractNumId w:val="7"/>
+  </w:num>
+  <w:num w:numId="2">
+    <w:abstractNumId w:val="2"/>
+  </w:num>
+  <w:num w:numId="3">
+    <w:abstractNumId w:val="1"/>
+  </w:num>
+  <w:num w:numId="4">
+    <w:abstractNumId w:val="10"/>
+  </w:num>
+  <w:num w:numId="5">
+    <w:abstractNumId w:val="6"/>
+  </w:num>
+  <w:num w:numId="6">
+    <w:abstractNumId w:val="18"/>
+  </w:num>
+  <w:num w:numId="7">
+    <w:abstractNumId w:val="20"/>
+  </w:num>
+  <w:num w:numId="8">
+    <w:abstractNumId w:val="9"/>
+  </w:num>
+  <w:num w:numId="9">
     <w:abstractNumId w:val="5"/>
   </w:num>
-  <w:num w:numId="2">
-    <w:abstractNumId w:val="1"/>
+  <w:num w:numId="10">
+    <w:abstractNumId w:val="15"/>
   </w:num>
-  <w:num w:numId="3">
-    <w:abstractNumId w:val="0"/>
+  <w:num w:numId="11">
+    <w:abstractNumId w:val="3"/>
   </w:num>
-  <w:num w:numId="4">
+  <w:num w:numId="12">
+    <w:abstractNumId w:val="17"/>
+  </w:num>
+  <w:num w:numId="13">
+    <w:abstractNumId w:val="16"/>
+  </w:num>
+  <w:num w:numId="14">
+    <w:abstractNumId w:val="12"/>
+  </w:num>
+  <w:num w:numId="15">
     <w:abstractNumId w:val="8"/>
   </w:num>
-  <w:num w:numId="5">
+  <w:num w:numId="16">
+    <w:abstractNumId w:val="19"/>
+  </w:num>
+  <w:num w:numId="17">
+    <w:abstractNumId w:val="14"/>
+  </w:num>
+  <w:num w:numId="18">
+    <w:abstractNumId w:val="11"/>
+  </w:num>
+  <w:num w:numId="19">
+    <w:abstractNumId w:val="13"/>
+  </w:num>
+  <w:num w:numId="20">
     <w:abstractNumId w:val="4"/>
   </w:num>
-  <w:num w:numId="6">
-    <w:abstractNumId w:val="16"/>
-  </w:num>
-  <w:num w:numId="7">
-    <w:abstractNumId w:val="18"/>
-  </w:num>
-  <w:num w:numId="8">
-    <w:abstractNumId w:val="7"/>
-  </w:num>
-  <w:num w:numId="9">
-    <w:abstractNumId w:val="3"/>
-  </w:num>
-  <w:num w:numId="10">
-    <w:abstractNumId w:val="13"/>
-  </w:num>
-  <w:num w:numId="11">
-    <w:abstractNumId w:val="2"/>
-  </w:num>
-  <w:num w:numId="12">
-    <w:abstractNumId w:val="15"/>
-  </w:num>
-  <w:num w:numId="13">
-    <w:abstractNumId w:val="14"/>
-  </w:num>
-  <w:num w:numId="14">
-    <w:abstractNumId w:val="10"/>
-  </w:num>
-  <w:num w:numId="15">
-    <w:abstractNumId w:val="6"/>
-  </w:num>
-  <w:num w:numId="16">
-    <w:abstractNumId w:val="17"/>
-  </w:num>
-  <w:num w:numId="17">
-    <w:abstractNumId w:val="12"/>
-  </w:num>
-  <w:num w:numId="18">
-    <w:abstractNumId w:val="9"/>
-  </w:num>
-  <w:num w:numId="19">
-    <w:abstractNumId w:val="11"/>
+  <w:num w:numId="21">
+    <w:abstractNumId w:val="0"/>
   </w:num>
   <w:numIdMacAtCleanup w:val="9"/>
 </w:numbering>
@@ -17699,19 +18794,19 @@
 
 <file path=word/glossary/fontTable.xml><?xml version="1.0" encoding="utf-8"?>
 <w:fonts xmlns:mc="http://schemas.openxmlformats.org/markup-compatibility/2006" xmlns:r="http://schemas.openxmlformats.org/officeDocument/2006/relationships" xmlns:w="http://schemas.openxmlformats.org/wordprocessingml/2006/main" xmlns:w14="http://schemas.microsoft.com/office/word/2010/wordml" xmlns:w15="http://schemas.microsoft.com/office/word/2012/wordml" xmlns:w16cex="http://schemas.microsoft.com/office/word/2018/wordml/cex" xmlns:w16cid="http://schemas.microsoft.com/office/word/2016/wordml/cid" xmlns:w16="http://schemas.microsoft.com/office/word/2018/wordml" xmlns:w16sdtdh="http://schemas.microsoft.com/office/word/2020/wordml/sdtdatahash" xmlns:w16se="http://schemas.microsoft.com/office/word/2015/wordml/symex" mc:Ignorable="w14 w15 w16se w16cid w16 w16cex w16sdtdh">
+  <w:font w:name="Times New Roman">
+    <w:panose1 w:val="02020603050405020304"/>
+    <w:charset w:val="00"/>
+    <w:family w:val="roman"/>
+    <w:pitch w:val="variable"/>
+    <w:sig w:usb0="E0002EFF" w:usb1="C000785B" w:usb2="00000009" w:usb3="00000000" w:csb0="000001FF" w:csb1="00000000"/>
+  </w:font>
   <w:font w:name="Symbol">
     <w:panose1 w:val="05050102010706020507"/>
     <w:charset w:val="02"/>
     <w:family w:val="roman"/>
     <w:pitch w:val="variable"/>
     <w:sig w:usb0="00000000" w:usb1="10000000" w:usb2="00000000" w:usb3="00000000" w:csb0="80000000" w:csb1="00000000"/>
-  </w:font>
-  <w:font w:name="Times New Roman">
-    <w:panose1 w:val="02020603050405020304"/>
-    <w:charset w:val="00"/>
-    <w:family w:val="roman"/>
-    <w:pitch w:val="variable"/>
-    <w:sig w:usb0="E0002EFF" w:usb1="C000785B" w:usb2="00000009" w:usb3="00000000" w:csb0="000001FF" w:csb1="00000000"/>
   </w:font>
   <w:font w:name="Courier New">
     <w:panose1 w:val="02070309020205020404"/>
@@ -17808,6 +18903,7 @@
     <w:rsid w:val="00212311"/>
     <w:rsid w:val="00212CBC"/>
     <w:rsid w:val="00213EE6"/>
+    <w:rsid w:val="0024707A"/>
     <w:rsid w:val="00253E0E"/>
     <w:rsid w:val="00260BC5"/>
     <w:rsid w:val="002A1AFA"/>
@@ -17857,6 +18953,7 @@
     <w:rsid w:val="00A05186"/>
     <w:rsid w:val="00A20673"/>
     <w:rsid w:val="00A26CBE"/>
+    <w:rsid w:val="00A45D37"/>
     <w:rsid w:val="00A833F9"/>
     <w:rsid w:val="00AA3E1E"/>
     <w:rsid w:val="00AC0161"/>

</xml_diff>

<commit_message>
issue #62.  Drops indirect through blobs.  Drop inference seems to work. No well gate inference (except through dispense sequence). Added special variables to macro language (interactive reagent and interactive volume).
</commit_message>
<xml_diff>
--- a/doc/UI Manual.docx
+++ b/doc/UI Manual.docx
@@ -8787,7 +8787,28 @@
       </w:pPr>
       <w:r>
         <w:lastRenderedPageBreak/>
-        <w:t xml:space="preserve">Mixtures can currently be made of up to eight reagents.  Note that if any of the reagents in the mixture is the </w:t>
+        <w:t xml:space="preserve">The </w:t>
+      </w:r>
+      <w:r>
+        <w:rPr>
+          <w:rStyle w:val="Snippet"/>
+        </w:rPr>
+        <w:t>mixture</w:t>
+      </w:r>
+      <w:r>
+        <w:t xml:space="preserve"> function can take up to eight arguments</w:t>
+      </w:r>
+      <w:r>
+        <w:t>.</w:t>
+      </w:r>
+      <w:r>
+        <w:rPr>
+          <w:rStyle w:val="FootnoteReference"/>
+        </w:rPr>
+        <w:footnoteReference w:id="18"/>
+      </w:r>
+      <w:r>
+        <w:t xml:space="preserve"> Note that if any of the reagents in the mixture is the </w:t>
       </w:r>
       <w:r>
         <w:rPr>
@@ -8911,7 +8932,7 @@
         <w:rPr>
           <w:rStyle w:val="FootnoteReference"/>
         </w:rPr>
-        <w:footnoteReference w:id="18"/>
+        <w:footnoteReference w:id="19"/>
       </w:r>
       <w:r>
         <w:t xml:space="preserve"> (</w:t>
@@ -9315,7 +9336,7 @@
         <w:rPr>
           <w:rStyle w:val="FootnoteReference"/>
         </w:rPr>
-        <w:footnoteReference w:id="19"/>
+        <w:footnoteReference w:id="20"/>
       </w:r>
       <w:r>
         <w:t xml:space="preserve"> </w:t>
@@ -9435,7 +9456,7 @@
         <w:rPr>
           <w:rStyle w:val="FootnoteReference"/>
         </w:rPr>
-        <w:footnoteReference w:id="20"/>
+        <w:footnoteReference w:id="21"/>
       </w:r>
       <w:r>
         <w:t xml:space="preserve">  A drop has a current pad, which can be obtained by</w:t>
@@ -9640,7 +9661,7 @@
         <w:rPr>
           <w:rStyle w:val="FootnoteReference"/>
         </w:rPr>
-        <w:footnoteReference w:id="21"/>
+        <w:footnoteReference w:id="22"/>
       </w:r>
       <w:r>
         <w:t xml:space="preserve"> the form </w:t>
@@ -10497,7 +10518,7 @@
         <w:rPr>
           <w:rStyle w:val="FootnoteReference"/>
         </w:rPr>
-        <w:footnoteReference w:id="22"/>
+        <w:footnoteReference w:id="23"/>
       </w:r>
     </w:p>
     <w:p>
@@ -10783,7 +10804,7 @@
         <w:rPr>
           <w:rStyle w:val="FootnoteReference"/>
         </w:rPr>
-        <w:footnoteReference w:id="23"/>
+        <w:footnoteReference w:id="24"/>
       </w:r>
       <w:r>
         <w:t xml:space="preserve"> by means of the </w:t>
@@ -12046,7 +12067,7 @@
         <w:rPr>
           <w:rStyle w:val="FootnoteReference"/>
         </w:rPr>
-        <w:footnoteReference w:id="24"/>
+        <w:footnoteReference w:id="25"/>
       </w:r>
       <w:r>
         <w:t xml:space="preserve"> they can refer to local variables within the enclosing macro, and these </w:t>
@@ -12351,41 +12372,23 @@
         <w:pStyle w:val="JavaCode"/>
       </w:pPr>
       <w:r>
-        <w:t xml:space="preserve">    </w:t>
-      </w:r>
-      <w:r>
-        <w:t xml:space="preserve">local </w:t>
-      </w:r>
-      <w:r>
-        <w:t>pad 1 = drop 1's pad;</w:t>
-      </w:r>
-    </w:p>
-    <w:p>
-      <w:pPr>
-        <w:pStyle w:val="JavaCode"/>
-      </w:pPr>
-      <w:r>
-        <w:t xml:space="preserve">    </w:t>
-      </w:r>
-      <w:r>
-        <w:t xml:space="preserve">local </w:t>
-      </w:r>
-      <w:r>
-        <w:t>pad 2 = pad 1 + 2 in direction dir;</w:t>
-      </w:r>
-    </w:p>
-    <w:p>
-      <w:pPr>
-        <w:pStyle w:val="JavaCode"/>
-      </w:pPr>
-      <w:r>
-        <w:t xml:space="preserve">    </w:t>
-      </w:r>
-      <w:r>
-        <w:t xml:space="preserve">local </w:t>
-      </w:r>
-      <w:r>
-        <w:t>drop 2 = pad 2's drop;</w:t>
+        <w:t xml:space="preserve">    local pad 1 = drop 1's pad;</w:t>
+      </w:r>
+    </w:p>
+    <w:p>
+      <w:pPr>
+        <w:pStyle w:val="JavaCode"/>
+      </w:pPr>
+      <w:r>
+        <w:t xml:space="preserve">    local pad 2 = pad 1 + 2 in direction dir;</w:t>
+      </w:r>
+    </w:p>
+    <w:p>
+      <w:pPr>
+        <w:pStyle w:val="JavaCode"/>
+      </w:pPr>
+      <w:r>
+        <w:t xml:space="preserve">    local drop 2 = pad 2's drop;</w:t>
       </w:r>
     </w:p>
     <w:p>
@@ -13869,14 +13872,27 @@
     <w:r>
       <w:t xml:space="preserve"> of </w:t>
     </w:r>
-    <w:fldSimple w:instr=" NUMPAGES  ">
-      <w:r>
-        <w:rPr>
-          <w:noProof/>
-        </w:rPr>
-        <w:t>8</w:t>
-      </w:r>
-    </w:fldSimple>
+    <w:r>
+      <w:fldChar w:fldCharType="begin"/>
+    </w:r>
+    <w:r>
+      <w:instrText xml:space="preserve"> NUMPAGES  </w:instrText>
+    </w:r>
+    <w:r>
+      <w:fldChar w:fldCharType="separate"/>
+    </w:r>
+    <w:r>
+      <w:rPr>
+        <w:noProof/>
+      </w:rPr>
+      <w:t>8</w:t>
+    </w:r>
+    <w:r>
+      <w:rPr>
+        <w:noProof/>
+      </w:rPr>
+      <w:fldChar w:fldCharType="end"/>
+    </w:r>
   </w:p>
 </w:ftr>
 </file>
@@ -13945,14 +13961,27 @@
     <w:r>
       <w:t xml:space="preserve"> of </w:t>
     </w:r>
-    <w:fldSimple w:instr=" NUMPAGES  ">
-      <w:r>
-        <w:rPr>
-          <w:noProof/>
-        </w:rPr>
-        <w:t>8</w:t>
-      </w:r>
-    </w:fldSimple>
+    <w:r>
+      <w:fldChar w:fldCharType="begin"/>
+    </w:r>
+    <w:r>
+      <w:instrText xml:space="preserve"> NUMPAGES  </w:instrText>
+    </w:r>
+    <w:r>
+      <w:fldChar w:fldCharType="separate"/>
+    </w:r>
+    <w:r>
+      <w:rPr>
+        <w:noProof/>
+      </w:rPr>
+      <w:t>8</w:t>
+    </w:r>
+    <w:r>
+      <w:rPr>
+        <w:noProof/>
+      </w:rPr>
+      <w:fldChar w:fldCharType="end"/>
+    </w:r>
   </w:p>
 </w:ftr>
 </file>
@@ -14293,7 +14322,7 @@
         <w:footnoteRef/>
       </w:r>
       <w:r>
-        <w:t xml:space="preserve"> There’s probably a better name for this.  Maybe “sample” or “quantity”.  I can’t use “volume” here.</w:t>
+        <w:t xml:space="preserve"> A reagent, of course, can be a mixture of any number of unmixed reagents.</w:t>
       </w:r>
     </w:p>
   </w:footnote>
@@ -14309,13 +14338,7 @@
         <w:footnoteRef/>
       </w:r>
       <w:r>
-        <w:t xml:space="preserve"> </w:t>
-      </w:r>
-      <w:r>
-        <w:t xml:space="preserve">Unfortunately, it appears that you can’t do anything with this at the moment, as there’s no way to either test against a constant value or use it to set the state of another pad.  </w:t>
-      </w:r>
-      <w:r>
-        <w:t>Sigh.</w:t>
+        <w:t xml:space="preserve"> There’s probably a better name for this.  Maybe “sample” or “quantity”.  I can’t use “volume” here.</w:t>
       </w:r>
     </w:p>
   </w:footnote>
@@ -14331,6 +14354,28 @@
         <w:footnoteRef/>
       </w:r>
       <w:r>
+        <w:t xml:space="preserve"> </w:t>
+      </w:r>
+      <w:r>
+        <w:t xml:space="preserve">Unfortunately, it appears that you can’t do anything with this at the moment, as there’s no way to either test against a constant value or use it to set the state of another pad.  </w:t>
+      </w:r>
+      <w:r>
+        <w:t>Sigh.</w:t>
+      </w:r>
+    </w:p>
+  </w:footnote>
+  <w:footnote w:id="21">
+    <w:p>
+      <w:pPr>
+        <w:pStyle w:val="FootnoteText"/>
+      </w:pPr>
+      <w:r>
+        <w:rPr>
+          <w:rStyle w:val="FootnoteReference"/>
+        </w:rPr>
+        <w:footnoteRef/>
+      </w:r>
+      <w:r>
         <w:t xml:space="preserve"> Or, more accurately, </w:t>
       </w:r>
       <w:r>
@@ -14348,7 +14393,7 @@
       </w:r>
     </w:p>
   </w:footnote>
-  <w:footnote w:id="21">
+  <w:footnote w:id="22">
     <w:p>
       <w:pPr>
         <w:pStyle w:val="FootnoteText"/>
@@ -14361,22 +14406,6 @@
       </w:r>
       <w:r>
         <w:t xml:space="preserve"> Unless I get pushback, I’m going to declare this to be deprecated and remove it soon.</w:t>
-      </w:r>
-    </w:p>
-  </w:footnote>
-  <w:footnote w:id="22">
-    <w:p>
-      <w:pPr>
-        <w:pStyle w:val="FootnoteText"/>
-      </w:pPr>
-      <w:r>
-        <w:rPr>
-          <w:rStyle w:val="FootnoteReference"/>
-        </w:rPr>
-        <w:footnoteRef/>
-      </w:r>
-      <w:r>
-        <w:t xml:space="preserve"> If you forget the semicolon, the interpreter will probably be able to figure it out and forgive you, but it will print a warning.</w:t>
       </w:r>
     </w:p>
   </w:footnote>
@@ -14392,11 +14421,27 @@
         <w:footnoteRef/>
       </w:r>
       <w:r>
-        <w:t xml:space="preserve"> At some point, I will probably want to provide a mechanism to print to the display.</w:t>
+        <w:t xml:space="preserve"> If you forget the semicolon, the interpreter will probably be able to figure it out and forgive you, but it will print a warning.</w:t>
       </w:r>
     </w:p>
   </w:footnote>
   <w:footnote w:id="24">
+    <w:p>
+      <w:pPr>
+        <w:pStyle w:val="FootnoteText"/>
+      </w:pPr>
+      <w:r>
+        <w:rPr>
+          <w:rStyle w:val="FootnoteReference"/>
+        </w:rPr>
+        <w:footnoteRef/>
+      </w:r>
+      <w:r>
+        <w:t xml:space="preserve"> At some point, I will probably want to provide a mechanism to print to the display.</w:t>
+      </w:r>
+    </w:p>
+  </w:footnote>
+  <w:footnote w:id="25">
     <w:p>
       <w:pPr>
         <w:pStyle w:val="FootnoteText"/>
@@ -18945,6 +18990,7 @@
     <w:rsid w:val="00881432"/>
     <w:rsid w:val="008B35E9"/>
     <w:rsid w:val="008E5733"/>
+    <w:rsid w:val="008F1742"/>
     <w:rsid w:val="00911204"/>
     <w:rsid w:val="0093159A"/>
     <w:rsid w:val="00946494"/>

</xml_diff>

<commit_message>
issue #62.  Added after_reservation and before_release hooks on dispense to fix race between consecutive dispenses on the same well. Added Well.required so that the protocol doesn't need to keep updating how many drops it needs.
Updated macro language to deal with new gate/well pad types.  Updated
UI manual.
</commit_message>
<xml_diff>
--- a/doc/UI Manual.docx
+++ b/doc/UI Manual.docx
@@ -111,7 +111,7 @@
           <w:sz w:val="24"/>
           <w:szCs w:val="24"/>
         </w:rPr>
-        <w:t>Saturday, November 13, 2021</w:t>
+        <w:t>Saturday, January 22, 2022</w:t>
       </w:r>
       <w:r>
         <w:rPr>
@@ -2603,9 +2603,34 @@
       </w:r>
     </w:p>
     <w:p>
-      <w:r>
-        <w:t>At the top of the display is a visual representation of the Wombat board with the parts of the board that are not controllable blacked out.  Colored circles over pads represent drops, and the color indicates the presumed reagent (or mixture of reagents).  The colors for reagents currently on the board are shown in the “Reagents” legend at the top right.  (For interactive control, the only reagent you are likely to see is “unknown”.)  The area of the circle is proportional to the size of the drop.</w:t>
-      </w:r>
+      <w:pPr>
+        <w:rPr>
+          <w:del w:id="0" w:author="Evan Kirshenbaum" w:date="2022-02-17T11:11:00Z"/>
+        </w:rPr>
+      </w:pPr>
+      <w:r>
+        <w:t xml:space="preserve">At the top of the display is a visual representation of the Wombat board with the parts of the board that are not controllable blacked out.  Colored circles over pads represent drops, and the color indicates the presumed reagent (or mixture of reagents).  The colors for reagents currently on the board are shown in the “Reagents” legend at the top right.  </w:t>
+      </w:r>
+      <w:del w:id="1" w:author="Evan Kirshenbaum" w:date="2022-02-17T11:09:00Z">
+        <w:r>
+          <w:delText xml:space="preserve">(For interactive control, the only reagent you are likely to see is “unknown”.)  </w:delText>
+        </w:r>
+      </w:del>
+      <w:r>
+        <w:t>The area of the circle is proportional to the size of the drop.</w:t>
+      </w:r>
+      <w:ins w:id="2" w:author="Evan Kirshenbaum" w:date="2022-02-17T11:27:00Z">
+        <w:r>
+          <w:t xml:space="preserve">  If the drop contains a mixture of reagents, it will be shown as a pie chart.</w:t>
+        </w:r>
+      </w:ins>
+    </w:p>
+    <w:p>
+      <w:pPr>
+        <w:rPr>
+          <w:ins w:id="3" w:author="Evan Kirshenbaum" w:date="2022-02-17T11:10:00Z"/>
+        </w:rPr>
+      </w:pPr>
     </w:p>
     <w:p>
       <w:r>
@@ -2644,6 +2669,11 @@
       </w:r>
     </w:p>
     <w:p>
+      <w:pPr>
+        <w:rPr>
+          <w:ins w:id="4" w:author="Evan Kirshenbaum" w:date="2022-02-17T11:12:00Z"/>
+        </w:rPr>
+      </w:pPr>
       <w:r>
         <w:t xml:space="preserve">At the bottom of the display are buttons and text boxes that can be used to control the board.  To the left are controls to pause (and resume) the clock, allow a paused clock to </w:t>
       </w:r>
@@ -2651,6 +2681,357 @@
         <w:lastRenderedPageBreak/>
         <w:t>proceed for one clock tick, and to specify the clock speed in milliseconds.  To the right is a text box used to enter macro language expressions.</w:t>
       </w:r>
+    </w:p>
+    <w:p>
+      <w:pPr>
+        <w:pStyle w:val="Section"/>
+        <w:framePr w:wrap="around"/>
+        <w:rPr>
+          <w:ins w:id="5" w:author="Evan Kirshenbaum" w:date="2022-02-17T11:13:00Z"/>
+        </w:rPr>
+      </w:pPr>
+      <w:ins w:id="6" w:author="Evan Kirshenbaum" w:date="2022-02-17T11:12:00Z">
+        <w:r>
+          <w:t xml:space="preserve">Modeling </w:t>
+        </w:r>
+      </w:ins>
+      <w:ins w:id="7" w:author="Evan Kirshenbaum" w:date="2022-02-17T11:13:00Z">
+        <w:r>
+          <w:t>drop movement</w:t>
+        </w:r>
+      </w:ins>
+    </w:p>
+    <w:p>
+      <w:pPr>
+        <w:rPr>
+          <w:ins w:id="8" w:author="Evan Kirshenbaum" w:date="2022-02-17T11:45:00Z"/>
+        </w:rPr>
+      </w:pPr>
+      <w:ins w:id="9" w:author="Evan Kirshenbaum" w:date="2022-02-17T11:13:00Z">
+        <w:r>
+          <w:t>As noted above, the current hardw</w:t>
+        </w:r>
+      </w:ins>
+      <w:ins w:id="10" w:author="Evan Kirshenbaum" w:date="2022-02-17T11:14:00Z">
+        <w:r>
+          <w:t xml:space="preserve">are has no ability to sense the presence of fluid on the board, so the system attempts to infer fluid motion based on the changes of states </w:t>
+        </w:r>
+      </w:ins>
+      <w:ins w:id="11" w:author="Evan Kirshenbaum" w:date="2022-02-17T11:15:00Z">
+        <w:r>
+          <w:t xml:space="preserve">of the pads.  While what is shown on the display are circular </w:t>
+        </w:r>
+      </w:ins>
+      <w:ins w:id="12" w:author="Evan Kirshenbaum" w:date="2022-02-17T11:16:00Z">
+        <w:r>
+          <w:t>drops over individual pads, what is actually modeled are (potentially) multi-pad “blobs”</w:t>
+        </w:r>
+        <w:r>
+          <w:t xml:space="preserve"> that can be move</w:t>
+        </w:r>
+      </w:ins>
+      <w:ins w:id="13" w:author="Evan Kirshenbaum" w:date="2022-02-17T11:17:00Z">
+        <w:r>
+          <w:t xml:space="preserve">d, stretched, merged, and split.  All presented drops that are next to one another (other than </w:t>
+        </w:r>
+      </w:ins>
+      <w:ins w:id="14" w:author="Evan Kirshenbaum" w:date="2022-02-17T11:18:00Z">
+        <w:r>
+          <w:t>only by diagonal neighbors) are part of the same blob, and the drop circles shown represent the portion of the blob over that drop.</w:t>
+        </w:r>
+      </w:ins>
+    </w:p>
+    <w:p>
+      <w:pPr>
+        <w:rPr>
+          <w:ins w:id="15" w:author="Evan Kirshenbaum" w:date="2022-02-17T11:45:00Z"/>
+        </w:rPr>
+      </w:pPr>
+      <w:ins w:id="16" w:author="Evan Kirshenbaum" w:date="2022-02-17T11:45:00Z">
+        <w:r>
+          <w:t>If all of the pads in a blob are off, the blob will sit there until a pad is turned on next to it, at which point, the entire content of the blob will be moved to the blob containing the newly-on pad.</w:t>
+        </w:r>
+        <w:r>
+          <w:t xml:space="preserve">  </w:t>
+        </w:r>
+      </w:ins>
+      <w:ins w:id="17" w:author="Evan Kirshenbaum" w:date="2022-02-17T11:46:00Z">
+        <w:r>
+          <w:t xml:space="preserve">If the pads of a blob are turned off and its neighbors turned on, the pad will move.  If a blob’s pads are left on and a neighbor is turned on, the blob will stretch.  If </w:t>
+        </w:r>
+        <w:r>
+          <w:t xml:space="preserve">pads </w:t>
+        </w:r>
+      </w:ins>
+      <w:ins w:id="18" w:author="Evan Kirshenbaum" w:date="2022-02-17T11:47:00Z">
+        <w:r>
+          <w:t>on the edge are turned off, the blob will contract.  If pads in the middle are turned off, the blob will split.</w:t>
+        </w:r>
+      </w:ins>
+    </w:p>
+    <w:p>
+      <w:pPr>
+        <w:rPr>
+          <w:ins w:id="19" w:author="Evan Kirshenbaum" w:date="2022-02-17T11:45:00Z"/>
+        </w:rPr>
+      </w:pPr>
+      <w:ins w:id="20" w:author="Evan Kirshenbaum" w:date="2022-02-17T11:18:00Z">
+        <w:r>
+          <w:t xml:space="preserve">For example, if there is a single drop containing 1 </w:t>
+        </w:r>
+      </w:ins>
+      <w:ins w:id="21" w:author="Evan Kirshenbaum" w:date="2022-02-17T11:19:00Z">
+        <w:r>
+          <w:t xml:space="preserve">µL of </w:t>
+        </w:r>
+        <w:r>
+          <w:rPr>
+            <w:rStyle w:val="Snippet"/>
+          </w:rPr>
+          <w:t>R1</w:t>
+        </w:r>
+        <w:r>
+          <w:t xml:space="preserve"> on a pad that is on,</w:t>
+        </w:r>
+      </w:ins>
+      <w:ins w:id="22" w:author="Evan Kirshenbaum" w:date="2022-02-17T11:20:00Z">
+        <w:r>
+          <w:t xml:space="preserve"> turning on a neighboring pad will stretch the blob onto it, and the display will show the 1 µL blob as two 0.5 </w:t>
+        </w:r>
+      </w:ins>
+      <w:ins w:id="23" w:author="Evan Kirshenbaum" w:date="2022-02-17T11:21:00Z">
+        <w:r>
+          <w:t xml:space="preserve">µL drops.  Turning off one of them will snap the entire 1 µL back onto the other. </w:t>
+        </w:r>
+      </w:ins>
+    </w:p>
+    <w:p>
+      <w:pPr>
+        <w:rPr>
+          <w:ins w:id="24" w:author="Evan Kirshenbaum" w:date="2022-02-17T11:25:00Z"/>
+        </w:rPr>
+      </w:pPr>
+      <w:ins w:id="25" w:author="Evan Kirshenbaum" w:date="2022-02-17T11:22:00Z">
+        <w:r>
+          <w:t xml:space="preserve">If a blob has 1 µL spread over three “on” pads </w:t>
+        </w:r>
+      </w:ins>
+      <w:ins w:id="26" w:author="Evan Kirshenbaum" w:date="2022-02-17T11:23:00Z">
+        <w:r>
+          <w:t xml:space="preserve">(displaying as 0.333 µL each) and the middle pad is turned off, the blob will be split into two </w:t>
+        </w:r>
+      </w:ins>
+      <w:ins w:id="27" w:author="Evan Kirshenbaum" w:date="2022-02-17T11:24:00Z">
+        <w:r>
+          <w:t>0.5-µL single-pad blobs</w:t>
+        </w:r>
+      </w:ins>
+      <w:ins w:id="28" w:author="Evan Kirshenbaum" w:date="2022-02-17T11:25:00Z">
+        <w:r>
+          <w:t xml:space="preserve"> on the outer pads.</w:t>
+        </w:r>
+      </w:ins>
+      <w:ins w:id="29" w:author="Evan Kirshenbaum" w:date="2022-02-17T11:48:00Z">
+        <w:r>
+          <w:t xml:space="preserve">  Similarly if a blob has 2 µL on a single pad, and that pad is turned off while two neighboring pads are turned on, the blob will be split into two 1-µL single-pad blobs.</w:t>
+        </w:r>
+      </w:ins>
+    </w:p>
+    <w:p>
+      <w:pPr>
+        <w:rPr>
+          <w:ins w:id="30" w:author="Evan Kirshenbaum" w:date="2022-02-17T11:42:00Z"/>
+        </w:rPr>
+      </w:pPr>
+      <w:ins w:id="31" w:author="Evan Kirshenbaum" w:date="2022-02-17T11:25:00Z">
+        <w:r>
+          <w:t>For more complicated</w:t>
+        </w:r>
+      </w:ins>
+      <w:ins w:id="32" w:author="Evan Kirshenbaum" w:date="2022-02-17T11:42:00Z">
+        <w:r>
+          <w:t xml:space="preserve"> splitting</w:t>
+        </w:r>
+      </w:ins>
+      <w:ins w:id="33" w:author="Evan Kirshenbaum" w:date="2022-02-17T11:25:00Z">
+        <w:r>
+          <w:t xml:space="preserve"> situations, the actual modeling</w:t>
+        </w:r>
+      </w:ins>
+      <w:ins w:id="34" w:author="Evan Kirshenbaum" w:date="2022-02-17T11:26:00Z">
+        <w:r>
+          <w:t xml:space="preserve"> is more complicated and has to do with the number of pads in each of the “pulling” blobs as well as their distance from the “pulled” blob, but hopefully </w:t>
+        </w:r>
+        <w:r>
+          <w:t>it will pretty much model what</w:t>
+        </w:r>
+      </w:ins>
+      <w:ins w:id="35" w:author="Evan Kirshenbaum" w:date="2022-02-17T11:27:00Z">
+        <w:r>
+          <w:t xml:space="preserve"> will be going on in real life.</w:t>
+        </w:r>
+      </w:ins>
+    </w:p>
+    <w:p>
+      <w:pPr>
+        <w:rPr>
+          <w:ins w:id="36" w:author="Evan Kirshenbaum" w:date="2022-02-17T11:35:00Z"/>
+        </w:rPr>
+      </w:pPr>
+      <w:ins w:id="37" w:author="Evan Kirshenbaum" w:date="2022-02-17T11:28:00Z">
+        <w:r>
+          <w:t xml:space="preserve">Similarly, the system attempts to model mixtures of reagents.  For example, if pad </w:t>
+        </w:r>
+        <w:r>
+          <w:rPr>
+            <w:rStyle w:val="Snippet"/>
+          </w:rPr>
+          <w:t>(1, 1)</w:t>
+        </w:r>
+        <w:r>
+          <w:t xml:space="preserve"> has </w:t>
+        </w:r>
+      </w:ins>
+      <w:ins w:id="38" w:author="Evan Kirshenbaum" w:date="2022-02-17T11:29:00Z">
+        <w:r>
+          <w:t xml:space="preserve">1 µL of </w:t>
+        </w:r>
+        <w:r>
+          <w:rPr>
+            <w:rStyle w:val="Snippet"/>
+          </w:rPr>
+          <w:t>R1</w:t>
+        </w:r>
+        <w:r>
+          <w:t xml:space="preserve"> and pad </w:t>
+        </w:r>
+        <w:r>
+          <w:rPr>
+            <w:rStyle w:val="Snippet"/>
+          </w:rPr>
+          <w:t>(1, 3)</w:t>
+        </w:r>
+        <w:r>
+          <w:t xml:space="preserve"> has 2 µL of</w:t>
+        </w:r>
+      </w:ins>
+      <w:ins w:id="39" w:author="Evan Kirshenbaum" w:date="2022-02-17T11:30:00Z">
+        <w:r>
+          <w:t xml:space="preserve"> </w:t>
+        </w:r>
+        <w:r>
+          <w:rPr>
+            <w:rStyle w:val="Snippet"/>
+          </w:rPr>
+          <w:t>R2</w:t>
+        </w:r>
+        <w:r>
+          <w:t xml:space="preserve">, turning on pad (1, 2) between them </w:t>
+        </w:r>
+      </w:ins>
+      <w:ins w:id="40" w:author="Evan Kirshenbaum" w:date="2022-02-17T11:31:00Z">
+        <w:r>
+          <w:t xml:space="preserve">will result in a 3-pad blob that contains 3 µL of </w:t>
+        </w:r>
+      </w:ins>
+      <w:ins w:id="41" w:author="Evan Kirshenbaum" w:date="2022-02-17T11:32:00Z">
+        <w:r>
+          <w:rPr>
+            <w:rStyle w:val="Snippet"/>
+          </w:rPr>
+          <w:t>R1 +</w:t>
+        </w:r>
+      </w:ins>
+      <w:ins w:id="42" w:author="Evan Kirshenbaum" w:date="2022-02-17T11:33:00Z">
+        <w:r>
+          <w:rPr>
+            <w:rStyle w:val="Snippet"/>
+          </w:rPr>
+          <w:t xml:space="preserve"> 2 R2</w:t>
+        </w:r>
+        <w:r>
+          <w:t>, which will be shown as circle</w:t>
+        </w:r>
+      </w:ins>
+      <w:ins w:id="43" w:author="Evan Kirshenbaum" w:date="2022-02-17T11:34:00Z">
+        <w:r>
+          <w:t>s</w:t>
+        </w:r>
+      </w:ins>
+      <w:ins w:id="44" w:author="Evan Kirshenbaum" w:date="2022-02-17T11:33:00Z">
+        <w:r>
+          <w:t xml:space="preserve"> that </w:t>
+        </w:r>
+      </w:ins>
+      <w:ins w:id="45" w:author="Evan Kirshenbaum" w:date="2022-02-17T11:34:00Z">
+        <w:r>
+          <w:t>are</w:t>
+        </w:r>
+      </w:ins>
+      <w:ins w:id="46" w:author="Evan Kirshenbaum" w:date="2022-02-17T11:33:00Z">
+        <w:r>
+          <w:t xml:space="preserve"> one third </w:t>
+        </w:r>
+        <w:r>
+          <w:rPr>
+            <w:rStyle w:val="Snippet"/>
+          </w:rPr>
+          <w:t>R1</w:t>
+        </w:r>
+        <w:r>
+          <w:t xml:space="preserve">’s color and two-thirds </w:t>
+        </w:r>
+        <w:r>
+          <w:rPr>
+            <w:rStyle w:val="Snippet"/>
+          </w:rPr>
+          <w:t>R2’s</w:t>
+        </w:r>
+        <w:r>
+          <w:t xml:space="preserve"> color.</w:t>
+        </w:r>
+      </w:ins>
+    </w:p>
+    <w:p>
+      <w:ins w:id="47" w:author="Evan Kirshenbaum" w:date="2022-02-17T11:35:00Z">
+        <w:r>
+          <w:t>When dealing with well pads, the modeling is more rudimentary (and less satisfying).  The system doesn’t attempt to model (or show) the amount of reagent over internal well pads.</w:t>
+        </w:r>
+      </w:ins>
+      <w:ins w:id="48" w:author="Evan Kirshenbaum" w:date="2022-02-17T11:36:00Z">
+        <w:r>
+          <w:t xml:space="preserve">  Rather, it </w:t>
+        </w:r>
+      </w:ins>
+      <w:ins w:id="49" w:author="Evan Kirshenbaum" w:date="2022-02-17T11:37:00Z">
+        <w:r>
+          <w:t>tries to model whether a blob containing a well’s gate is “connected” to the fluid in the well.  If it is, the sys</w:t>
+        </w:r>
+      </w:ins>
+      <w:ins w:id="50" w:author="Evan Kirshenbaum" w:date="2022-02-17T11:38:00Z">
+        <w:r>
+          <w:t xml:space="preserve">tem models the blob as having one drop on the gate and any board pads in the blob.  </w:t>
+        </w:r>
+      </w:ins>
+      <w:ins w:id="51" w:author="Evan Kirshenbaum" w:date="2022-02-17T11:39:00Z">
+        <w:r>
+          <w:t>Such a blob can be disconnect</w:t>
+        </w:r>
+      </w:ins>
+      <w:ins w:id="52" w:author="Evan Kirshenbaum" w:date="2022-02-17T11:40:00Z">
+        <w:r>
+          <w:t xml:space="preserve">ed from the well by turning off the internal well pads next to it, resulting in a single drop that can be moved </w:t>
+        </w:r>
+        <w:r>
+          <w:lastRenderedPageBreak/>
+          <w:t xml:space="preserve">onto the board.  A blob </w:t>
+        </w:r>
+      </w:ins>
+      <w:ins w:id="53" w:author="Evan Kirshenbaum" w:date="2022-02-17T11:41:00Z">
+        <w:r>
+          <w:t>containing a gate can be pulled into a well by turning off its pads and turning on an internal pad next to the gate.</w:t>
+        </w:r>
+      </w:ins>
     </w:p>
     <w:p>
       <w:pPr>
@@ -2849,6 +3230,9 @@
           <w:ilvl w:val="0"/>
           <w:numId w:val="16"/>
         </w:numPr>
+        <w:rPr>
+          <w:ins w:id="54" w:author="Evan Kirshenbaum" w:date="2022-02-17T10:51:00Z"/>
+        </w:rPr>
       </w:pPr>
       <w:r>
         <w:t xml:space="preserve">If you </w:t>
@@ -2869,16 +3253,95 @@
         <w:t>control</w:t>
       </w:r>
       <w:r>
-        <w:t xml:space="preserve"> and you click on an empty pad next to a drop, it not only turns the clicked pad on but also schedules any neighboring pads </w:t>
-      </w:r>
-      <w:r>
-        <w:t>that hold drop</w:t>
-      </w:r>
-      <w:r>
-        <w:t>s</w:t>
-      </w:r>
-      <w:r>
-        <w:t xml:space="preserve"> to turn off.  The notion is that by not holding </w:t>
+        <w:t xml:space="preserve"> and you click on an </w:t>
+      </w:r>
+      <w:del w:id="55" w:author="Evan Kirshenbaum" w:date="2022-02-17T10:50:00Z">
+        <w:r>
+          <w:delText xml:space="preserve">empty </w:delText>
+        </w:r>
+      </w:del>
+      <w:ins w:id="56" w:author="Evan Kirshenbaum" w:date="2022-02-17T10:50:00Z">
+        <w:r>
+          <w:t>“off”</w:t>
+        </w:r>
+        <w:r>
+          <w:t xml:space="preserve"> </w:t>
+        </w:r>
+      </w:ins>
+      <w:r>
+        <w:t xml:space="preserve">pad </w:t>
+      </w:r>
+      <w:ins w:id="57" w:author="Evan Kirshenbaum" w:date="2022-02-17T10:49:00Z">
+        <w:r>
+          <w:t xml:space="preserve">that is </w:t>
+        </w:r>
+      </w:ins>
+      <w:r>
+        <w:t xml:space="preserve">next to </w:t>
+      </w:r>
+      <w:del w:id="58" w:author="Evan Kirshenbaum" w:date="2022-02-17T10:50:00Z">
+        <w:r>
+          <w:delText xml:space="preserve">a </w:delText>
+        </w:r>
+      </w:del>
+      <w:del w:id="59" w:author="Evan Kirshenbaum" w:date="2022-02-17T10:49:00Z">
+        <w:r>
+          <w:delText>drop</w:delText>
+        </w:r>
+      </w:del>
+      <w:ins w:id="60" w:author="Evan Kirshenbaum" w:date="2022-02-17T10:50:00Z">
+        <w:r>
+          <w:t>an “on” pad</w:t>
+        </w:r>
+      </w:ins>
+      <w:r>
+        <w:t xml:space="preserve">, it not only </w:t>
+      </w:r>
+      <w:del w:id="61" w:author="Evan Kirshenbaum" w:date="2022-02-17T10:50:00Z">
+        <w:r>
+          <w:delText xml:space="preserve">turns </w:delText>
+        </w:r>
+      </w:del>
+      <w:ins w:id="62" w:author="Evan Kirshenbaum" w:date="2022-02-17T10:50:00Z">
+        <w:r>
+          <w:t>schedules</w:t>
+        </w:r>
+        <w:r>
+          <w:t xml:space="preserve"> </w:t>
+        </w:r>
+      </w:ins>
+      <w:r>
+        <w:t xml:space="preserve">the clicked pad </w:t>
+      </w:r>
+      <w:ins w:id="63" w:author="Evan Kirshenbaum" w:date="2022-02-17T10:50:00Z">
+        <w:r>
+          <w:t xml:space="preserve">to turn </w:t>
+        </w:r>
+      </w:ins>
+      <w:r>
+        <w:t xml:space="preserve">on but also schedules any neighboring </w:t>
+      </w:r>
+      <w:ins w:id="64" w:author="Evan Kirshenbaum" w:date="2022-02-17T10:50:00Z">
+        <w:r>
+          <w:t xml:space="preserve">“on” </w:t>
+        </w:r>
+      </w:ins>
+      <w:r>
+        <w:t xml:space="preserve">pads </w:t>
+      </w:r>
+      <w:del w:id="65" w:author="Evan Kirshenbaum" w:date="2022-02-17T10:51:00Z">
+        <w:r>
+          <w:delText>that hold drop</w:delText>
+        </w:r>
+        <w:r>
+          <w:delText>s</w:delText>
+        </w:r>
+        <w:r>
+          <w:delText xml:space="preserve"> </w:delText>
+        </w:r>
+      </w:del>
+      <w:r>
+        <w:t xml:space="preserve">to turn off.  The notion is that by not holding </w:t>
       </w:r>
       <w:r>
         <w:rPr>
@@ -2887,23 +3350,30 @@
         <w:t>control</w:t>
       </w:r>
       <w:r>
-        <w:t xml:space="preserve">, you are </w:t>
+        <w:t xml:space="preserve">, </w:t>
       </w:r>
       <w:r>
         <w:lastRenderedPageBreak/>
-        <w:t>specifying that you want to “pull” the neighboring drop(s) toward the pad.  Note that neighboring pads include diagonal neighbors.</w:t>
-      </w:r>
-    </w:p>
-    <w:p>
-      <w:r>
-        <w:t>The logic for what happens to modeled drops is as follow</w:t>
-      </w:r>
-      <w:r>
-        <w:t>s</w:t>
-      </w:r>
-      <w:r>
-        <w:t>:</w:t>
-      </w:r>
+        <w:t xml:space="preserve">you are specifying that you want to “pull” the neighboring drop(s) toward the pad.  Note that neighboring pads </w:t>
+      </w:r>
+      <w:ins w:id="66" w:author="Evan Kirshenbaum" w:date="2022-02-17T10:47:00Z">
+        <w:r>
+          <w:t xml:space="preserve">do not </w:t>
+        </w:r>
+      </w:ins>
+      <w:r>
+        <w:t>include diagonal neighbors.</w:t>
+      </w:r>
+      <w:ins w:id="67" w:author="Evan Kirshenbaum" w:date="2022-02-17T10:53:00Z">
+        <w:r>
+          <w:t xml:space="preserve">  Note also that this logic only holds for pads in the board array proper and well gates.  Internal well pads</w:t>
+        </w:r>
+      </w:ins>
+      <w:ins w:id="68" w:author="Evan Kirshenbaum" w:date="2022-02-17T10:54:00Z">
+        <w:r>
+          <w:t xml:space="preserve"> merely toggle and do not change their neighbors’ state.</w:t>
+        </w:r>
+      </w:ins>
     </w:p>
     <w:p>
       <w:pPr>
@@ -2912,10 +3382,191 @@
           <w:ilvl w:val="0"/>
           <w:numId w:val="16"/>
         </w:numPr>
-      </w:pPr>
-      <w:r>
-        <w:t>If a pad is turned on and none of its neighbors hold a drop, a new drop is created at that pad.  This can be useful to model physical drops added to the board that don’t match the model.</w:t>
-      </w:r>
+        <w:rPr>
+          <w:ins w:id="69" w:author="Evan Kirshenbaum" w:date="2022-02-17T10:56:00Z"/>
+        </w:rPr>
+      </w:pPr>
+      <w:ins w:id="70" w:author="Evan Kirshenbaum" w:date="2022-02-17T10:51:00Z">
+        <w:r>
+          <w:t xml:space="preserve">If you hold down </w:t>
+        </w:r>
+        <w:r>
+          <w:rPr>
+            <w:rStyle w:val="Snippet"/>
+          </w:rPr>
+          <w:t>shift</w:t>
+        </w:r>
+      </w:ins>
+      <w:ins w:id="71" w:author="Evan Kirshenbaum" w:date="2022-02-17T10:52:00Z">
+        <w:r>
+          <w:t xml:space="preserve"> while clicking, it adds fluid to the model</w:t>
+        </w:r>
+      </w:ins>
+      <w:ins w:id="72" w:author="Evan Kirshenbaum" w:date="2022-02-17T10:53:00Z">
+        <w:r>
+          <w:t xml:space="preserve">. </w:t>
+        </w:r>
+      </w:ins>
+      <w:ins w:id="73" w:author="Evan Kirshenbaum" w:date="2022-02-17T10:55:00Z">
+        <w:r>
+          <w:t xml:space="preserve"> The reagent added and volume added can be specified in the macro language by, e.g.,</w:t>
+        </w:r>
+      </w:ins>
+    </w:p>
+    <w:p>
+      <w:pPr>
+        <w:pStyle w:val="JavaCode"/>
+        <w:ind w:left="990"/>
+        <w:rPr>
+          <w:ins w:id="74" w:author="Evan Kirshenbaum" w:date="2022-02-17T10:58:00Z"/>
+        </w:rPr>
+      </w:pPr>
+      <w:ins w:id="75" w:author="Evan Kirshenbaum" w:date="2022-02-17T10:58:00Z">
+        <w:r>
+          <w:t>interactive reagent = reagent “Buffer”</w:t>
+        </w:r>
+      </w:ins>
+      <w:ins w:id="76" w:author="Evan Kirshenbaum" w:date="2022-02-17T10:59:00Z">
+        <w:r>
+          <w:t>;</w:t>
+        </w:r>
+      </w:ins>
+    </w:p>
+    <w:p>
+      <w:pPr>
+        <w:pStyle w:val="JavaCode"/>
+        <w:ind w:left="990"/>
+        <w:rPr>
+          <w:ins w:id="77" w:author="Evan Kirshenbaum" w:date="2022-02-17T10:59:00Z"/>
+        </w:rPr>
+      </w:pPr>
+      <w:ins w:id="78" w:author="Evan Kirshenbaum" w:date="2022-02-17T10:58:00Z">
+        <w:r>
+          <w:t>interactive volume = 1 uL</w:t>
+        </w:r>
+      </w:ins>
+      <w:ins w:id="79" w:author="Evan Kirshenbaum" w:date="2022-02-17T10:59:00Z">
+        <w:r>
+          <w:t>;</w:t>
+        </w:r>
+      </w:ins>
+    </w:p>
+    <w:p>
+      <w:pPr>
+        <w:pStyle w:val="Continuation"/>
+        <w:ind w:left="720"/>
+        <w:rPr>
+          <w:ins w:id="80" w:author="Evan Kirshenbaum" w:date="2022-02-17T11:03:00Z"/>
+        </w:rPr>
+      </w:pPr>
+      <w:ins w:id="81" w:author="Evan Kirshenbaum" w:date="2022-02-17T11:02:00Z">
+        <w:r>
+          <w:t>These default to the</w:t>
+        </w:r>
+      </w:ins>
+      <w:ins w:id="82" w:author="Evan Kirshenbaum" w:date="2022-02-17T11:03:00Z">
+        <w:r>
+          <w:t xml:space="preserve"> unknown reagent and the board’s basic drop size (currently 1 µL) respectively.</w:t>
+        </w:r>
+      </w:ins>
+      <w:ins w:id="83" w:author="Evan Kirshenbaum" w:date="2022-02-17T11:04:00Z">
+        <w:r>
+          <w:t xml:space="preserve">  </w:t>
+        </w:r>
+      </w:ins>
+      <w:ins w:id="84" w:author="Evan Kirshenbaum" w:date="2022-02-17T11:05:00Z">
+        <w:r>
+          <w:t>If you add modeled liquid to an internal well pad, the liquid is added to the well itself.  If y</w:t>
+        </w:r>
+      </w:ins>
+      <w:ins w:id="85" w:author="Evan Kirshenbaum" w:date="2022-02-17T11:06:00Z">
+        <w:r>
+          <w:t>ou add modeled liquid to a pad that already has a drop, the system models mixing the liquids together</w:t>
+        </w:r>
+      </w:ins>
+    </w:p>
+    <w:p>
+      <w:pPr>
+        <w:pStyle w:val="ListParagraph"/>
+        <w:numPr>
+          <w:ilvl w:val="0"/>
+          <w:numId w:val="23"/>
+        </w:numPr>
+        <w:pPrChange w:id="86" w:author="Evan Kirshenbaum" w:date="2022-02-17T11:04:00Z">
+          <w:pPr>
+            <w:pStyle w:val="ListParagraph"/>
+            <w:numPr>
+              <w:numId w:val="16"/>
+            </w:numPr>
+            <w:ind w:hanging="360"/>
+          </w:pPr>
+        </w:pPrChange>
+      </w:pPr>
+      <w:ins w:id="87" w:author="Evan Kirshenbaum" w:date="2022-02-17T11:04:00Z">
+        <w:r>
+          <w:t>If you hold down both</w:t>
+        </w:r>
+      </w:ins>
+      <w:ins w:id="88" w:author="Evan Kirshenbaum" w:date="2022-02-17T11:07:00Z">
+        <w:r>
+          <w:t xml:space="preserve"> </w:t>
+        </w:r>
+        <w:r>
+          <w:rPr>
+            <w:rStyle w:val="Snippet"/>
+          </w:rPr>
+          <w:t>shift</w:t>
+        </w:r>
+        <w:r>
+          <w:t xml:space="preserve"> and </w:t>
+        </w:r>
+        <w:r>
+          <w:rPr>
+            <w:rStyle w:val="Snippet"/>
+          </w:rPr>
+          <w:t>control</w:t>
+        </w:r>
+        <w:r>
+          <w:t xml:space="preserve"> when clicking on a pad, </w:t>
+        </w:r>
+      </w:ins>
+      <w:ins w:id="89" w:author="Evan Kirshenbaum" w:date="2022-02-17T11:08:00Z">
+        <w:r>
+          <w:t xml:space="preserve">up to the </w:t>
+        </w:r>
+        <w:r>
+          <w:rPr>
+            <w:rStyle w:val="Snippet"/>
+          </w:rPr>
+          <w:t>interactive volume</w:t>
+        </w:r>
+        <w:r>
+          <w:t xml:space="preserve"> is removed from the drop at the current pad, if there is one.  If the drop is part of a bigger blob, </w:t>
+        </w:r>
+      </w:ins>
+      <w:ins w:id="90" w:author="Evan Kirshenbaum" w:date="2022-02-17T11:09:00Z">
+        <w:r>
+          <w:t>the volume is taken from the entire blob.</w:t>
+        </w:r>
+      </w:ins>
+    </w:p>
+    <w:p>
+      <w:pPr>
+        <w:rPr>
+          <w:del w:id="91" w:author="Evan Kirshenbaum" w:date="2022-02-17T11:49:00Z"/>
+        </w:rPr>
+      </w:pPr>
+      <w:del w:id="92" w:author="Evan Kirshenbaum" w:date="2022-02-17T11:49:00Z">
+        <w:r>
+          <w:delText>The logic for what happens to modeled drops is as follow</w:delText>
+        </w:r>
+        <w:r>
+          <w:delText>s</w:delText>
+        </w:r>
+        <w:r>
+          <w:delText>:</w:delText>
+        </w:r>
+      </w:del>
     </w:p>
     <w:p>
       <w:pPr>
@@ -2924,10 +3575,15 @@
           <w:ilvl w:val="0"/>
           <w:numId w:val="16"/>
         </w:numPr>
-      </w:pPr>
-      <w:r>
-        <w:t>If a pad is turned off and the drop isn’t pulled by a neighbor pad, the modelled drop is removed from the model.  This can also be useful to correct errors.</w:t>
-      </w:r>
+        <w:rPr>
+          <w:del w:id="93" w:author="Evan Kirshenbaum" w:date="2022-02-17T11:49:00Z"/>
+        </w:rPr>
+      </w:pPr>
+      <w:del w:id="94" w:author="Evan Kirshenbaum" w:date="2022-02-17T11:49:00Z">
+        <w:r>
+          <w:delText>If a pad is turned on and none of its neighbors hold a drop, a new drop is created at that pad.  This can be useful to model physical drops added to the board that don’t match the model.</w:delText>
+        </w:r>
+      </w:del>
     </w:p>
     <w:p>
       <w:pPr>
@@ -2936,16 +3592,38 @@
           <w:ilvl w:val="0"/>
           <w:numId w:val="16"/>
         </w:numPr>
-      </w:pPr>
-      <w:r>
-        <w:t>If a pad</w:t>
-      </w:r>
-      <w:r>
-        <w:t xml:space="preserve"> with a drop</w:t>
-      </w:r>
-      <w:r>
-        <w:t xml:space="preserve"> is turned off and pulled to a single neighbor, the entire drop is moved to that neighbor pad.  </w:t>
-      </w:r>
+        <w:rPr>
+          <w:del w:id="95" w:author="Evan Kirshenbaum" w:date="2022-02-17T11:49:00Z"/>
+        </w:rPr>
+      </w:pPr>
+      <w:del w:id="96" w:author="Evan Kirshenbaum" w:date="2022-02-17T11:49:00Z">
+        <w:r>
+          <w:delText>If a pad is turned off and the drop isn’t pulled by a neighbor pad, the modelled drop is removed from the model.  This can also be useful to correct errors.</w:delText>
+        </w:r>
+      </w:del>
+    </w:p>
+    <w:p>
+      <w:pPr>
+        <w:pStyle w:val="ListParagraph"/>
+        <w:numPr>
+          <w:ilvl w:val="0"/>
+          <w:numId w:val="16"/>
+        </w:numPr>
+        <w:rPr>
+          <w:del w:id="97" w:author="Evan Kirshenbaum" w:date="2022-02-17T11:49:00Z"/>
+        </w:rPr>
+      </w:pPr>
+      <w:del w:id="98" w:author="Evan Kirshenbaum" w:date="2022-02-17T11:49:00Z">
+        <w:r>
+          <w:delText>If a pad</w:delText>
+        </w:r>
+        <w:r>
+          <w:delText xml:space="preserve"> with a drop</w:delText>
+        </w:r>
+        <w:r>
+          <w:delText xml:space="preserve"> is turned off and pulled to a single neighbor, the entire drop is moved to that neighbor pad.  </w:delText>
+        </w:r>
+      </w:del>
     </w:p>
     <w:p>
       <w:pPr>
@@ -2954,10 +3632,15 @@
           <w:ilvl w:val="1"/>
           <w:numId w:val="16"/>
         </w:numPr>
-      </w:pPr>
-      <w:r>
-        <w:t>If the neighbor pad is a well gate pad, the drop is removed from the board and the volume of the well is increased.</w:t>
-      </w:r>
+        <w:rPr>
+          <w:del w:id="99" w:author="Evan Kirshenbaum" w:date="2022-02-17T11:49:00Z"/>
+        </w:rPr>
+      </w:pPr>
+      <w:del w:id="100" w:author="Evan Kirshenbaum" w:date="2022-02-17T11:49:00Z">
+        <w:r>
+          <w:delText>If the neighbor pad is a well gate pad, the drop is removed from the board and the volume of the well is increased.</w:delText>
+        </w:r>
+      </w:del>
     </w:p>
     <w:p>
       <w:pPr>
@@ -2966,10 +3649,15 @@
           <w:ilvl w:val="1"/>
           <w:numId w:val="16"/>
         </w:numPr>
-      </w:pPr>
-      <w:r>
-        <w:t>If the pad is the exit pad from a well and the well’s gate was on, a new drop is created at the exit pad and the volume of the well is decreased.</w:t>
-      </w:r>
+        <w:rPr>
+          <w:del w:id="101" w:author="Evan Kirshenbaum" w:date="2022-02-17T11:49:00Z"/>
+        </w:rPr>
+      </w:pPr>
+      <w:del w:id="102" w:author="Evan Kirshenbaum" w:date="2022-02-17T11:49:00Z">
+        <w:r>
+          <w:delText>If the pad is the exit pad from a well and the well’s gate was on, a new drop is created at the exit pad and the volume of the well is decreased.</w:delText>
+        </w:r>
+      </w:del>
     </w:p>
     <w:p>
       <w:pPr>
@@ -2978,10 +3666,15 @@
           <w:ilvl w:val="0"/>
           <w:numId w:val="16"/>
         </w:numPr>
-      </w:pPr>
-      <w:r>
-        <w:t xml:space="preserve">If a pad is turned off and pulled to multiple neighbors, the drop is split evenly and pulled in all of the directions.  </w:t>
-      </w:r>
+        <w:rPr>
+          <w:del w:id="103" w:author="Evan Kirshenbaum" w:date="2022-02-17T11:49:00Z"/>
+        </w:rPr>
+      </w:pPr>
+      <w:del w:id="104" w:author="Evan Kirshenbaum" w:date="2022-02-17T11:49:00Z">
+        <w:r>
+          <w:delText xml:space="preserve">If a pad is turned off and pulled to multiple neighbors, the drop is split evenly and pulled in all of the directions.  </w:delText>
+        </w:r>
+      </w:del>
     </w:p>
     <w:p>
       <w:pPr>
@@ -2990,10 +3683,15 @@
           <w:ilvl w:val="1"/>
           <w:numId w:val="16"/>
         </w:numPr>
-      </w:pPr>
-      <w:r>
-        <w:t>If the drop is pulled toward a neighbor, but its own electrode is to remain on, it is similarly split.</w:t>
-      </w:r>
+        <w:rPr>
+          <w:del w:id="105" w:author="Evan Kirshenbaum" w:date="2022-02-17T11:49:00Z"/>
+        </w:rPr>
+      </w:pPr>
+      <w:del w:id="106" w:author="Evan Kirshenbaum" w:date="2022-02-17T11:49:00Z">
+        <w:r>
+          <w:delText>If the drop is pulled toward a neighbor, but its own electrode is to remain on, it is similarly split.</w:delText>
+        </w:r>
+      </w:del>
     </w:p>
     <w:p>
       <w:pPr>
@@ -3002,10 +3700,15 @@
           <w:ilvl w:val="0"/>
           <w:numId w:val="16"/>
         </w:numPr>
-      </w:pPr>
-      <w:r>
-        <w:t>If multiple drops (or parts of drops) are moved to the same pad, they are merged into one larger drop at the destination pad.</w:t>
-      </w:r>
+        <w:rPr>
+          <w:del w:id="107" w:author="Evan Kirshenbaum" w:date="2022-02-17T11:49:00Z"/>
+        </w:rPr>
+      </w:pPr>
+      <w:del w:id="108" w:author="Evan Kirshenbaum" w:date="2022-02-17T11:49:00Z">
+        <w:r>
+          <w:delText>If multiple drops (or parts of drops) are moved to the same pad, they are merged into one larger drop at the destination pad.</w:delText>
+        </w:r>
+      </w:del>
     </w:p>
     <w:p>
       <w:pPr>
@@ -3294,7 +3997,6 @@
         </w:numPr>
       </w:pPr>
       <w:r>
-        <w:lastRenderedPageBreak/>
         <w:t xml:space="preserve">Call the macro bound to </w:t>
       </w:r>
       <w:r>
@@ -3391,6 +4093,7 @@
         </w:numPr>
       </w:pPr>
       <w:r>
+        <w:lastRenderedPageBreak/>
         <w:t xml:space="preserve">Bind </w:t>
       </w:r>
       <w:r>
@@ -3967,7 +4670,6 @@
           <w:szCs w:val="20"/>
           <w:lang w:bidi="he-IL"/>
         </w:rPr>
-        <w:lastRenderedPageBreak/>
         <w:t xml:space="preserve">    INT * INT -&gt; INT</w:t>
       </w:r>
     </w:p>
@@ -4130,6 +4832,7 @@
         <w:rPr>
           <w:lang w:bidi="he-IL"/>
         </w:rPr>
+        <w:lastRenderedPageBreak/>
         <w:t>Typing expressions</w:t>
       </w:r>
     </w:p>
@@ -4306,8 +5009,15 @@
           <w:b/>
           <w:bCs/>
         </w:rPr>
+        <w:t xml:space="preserve">Note: This document is being written before I leave on vacation, so I’m documenting the language as it has currently been released.  This necessarily means that there are quite a number of places where I’m looking at it and saying, “That needs to be fixed.”  Since time is short, I’m documenting things as they are, </w:t>
+      </w:r>
+      <w:r>
+        <w:rPr>
+          <w:b/>
+          <w:bCs/>
+        </w:rPr>
         <w:lastRenderedPageBreak/>
-        <w:t>Note: This document is being written before I leave on vacation, so I’m documenting the language as it has currently been released.  This necessarily means that there are quite a number of places where I’m looking at it and saying, “That needs to be fixed.”  Since time is short, I’m documenting things as they are, even if the fix looks to be trivial.  I’ll update the document when I get back and fix things.</w:t>
+        <w:t>even if the fix looks to be trivial.  I’ll update the document when I get back and fix things.</w:t>
       </w:r>
     </w:p>
     <w:p>
@@ -4803,7 +5513,6 @@
         <w:pStyle w:val="JavaCode"/>
       </w:pPr>
       <w:r>
-        <w:lastRenderedPageBreak/>
         <w:t>n = n + 1</w:t>
       </w:r>
       <w:r>
@@ -4833,6 +5542,7 @@
         <w:framePr w:wrap="around"/>
       </w:pPr>
       <w:r>
+        <w:lastRenderedPageBreak/>
         <w:t>Variables</w:t>
       </w:r>
     </w:p>
@@ -4899,16 +5609,16 @@
       <w:r>
         <w:t xml:space="preserve">The only exception is that generally things that could have been variable names but are used as keywords are not recognized as names.  Most of the time there’s no reason they couldn’t be (i.e., it wouldn’t make things ambiguous), and </w:t>
       </w:r>
-      <w:commentRangeStart w:id="0"/>
+      <w:commentRangeStart w:id="109"/>
       <w:r>
         <w:t>I plan on making most of them usable as names</w:t>
       </w:r>
-      <w:commentRangeEnd w:id="0"/>
+      <w:commentRangeEnd w:id="109"/>
       <w:r>
         <w:rPr>
           <w:rStyle w:val="CommentReference"/>
         </w:rPr>
-        <w:commentReference w:id="0"/>
+        <w:commentReference w:id="109"/>
       </w:r>
       <w:r>
         <w:t xml:space="preserve">, but for now only some of the short keywords (e.g., </w:t>
@@ -5081,11 +5791,7 @@
         <w:t>shadow</w:t>
       </w:r>
       <w:r>
-        <w:t xml:space="preserve"> those with the same name in outer scopes.  Such shadowing variables have no relation to the shadowed variable and may </w:t>
-      </w:r>
-      <w:r>
-        <w:lastRenderedPageBreak/>
-        <w:t xml:space="preserve">have different types.  Note that </w:t>
+        <w:t xml:space="preserve"> those with the same name in outer scopes.  Such shadowing variables have no relation to the shadowed variable and may have different types.  Note that </w:t>
       </w:r>
       <w:r>
         <w:t>a variable is considered declared once its initializer has finished being evaluated, so that in</w:t>
@@ -5125,6 +5831,7 @@
         <w:pStyle w:val="JavaCode"/>
       </w:pPr>
       <w:r>
+        <w:lastRenderedPageBreak/>
         <w:tab/>
       </w:r>
       <w:r>
@@ -5469,27 +6176,27 @@
         <w:pStyle w:val="Continuation"/>
       </w:pPr>
       <w:r>
+        <w:t>This makes it clear that the line is a declaration of a new variable rather than an assignment to an existing one.  The new variable will be in scope until the end of the block</w:t>
+      </w:r>
+      <w:r>
+        <w:t xml:space="preserve">, at which point </w:t>
+      </w:r>
+      <w:r>
+        <w:rPr>
+          <w:rStyle w:val="Snippet"/>
+        </w:rPr>
+        <w:t>pad 2</w:t>
+      </w:r>
+      <w:r>
+        <w:t xml:space="preserve"> will revert to referring to the outer variable.</w:t>
+      </w:r>
+      <w:r>
+        <w:t xml:space="preserve">  </w:t>
+      </w:r>
+    </w:p>
+    <w:p>
+      <w:r>
         <w:lastRenderedPageBreak/>
-        <w:t>This makes it clear that the line is a declaration of a new variable rather than an assignment to an existing one.  The new variable will be in scope until the end of the block</w:t>
-      </w:r>
-      <w:r>
-        <w:t xml:space="preserve">, at which point </w:t>
-      </w:r>
-      <w:r>
-        <w:rPr>
-          <w:rStyle w:val="Snippet"/>
-        </w:rPr>
-        <w:t>pad 2</w:t>
-      </w:r>
-      <w:r>
-        <w:t xml:space="preserve"> will revert to referring to the outer variable.</w:t>
-      </w:r>
-      <w:r>
-        <w:t xml:space="preserve">  </w:t>
-      </w:r>
-    </w:p>
-    <w:p>
-      <w:r>
         <w:t>If a variable is used before it is declared, the compilation will fail.  If it is assigned before it is declared, this is taken as an untyped declaration if the expression being compiled is at the top level of a file or typed in to the UI.  In other scopes, it will also be taken as a declaration for backwards compatibility purposes, but this is deprecated</w:t>
       </w:r>
       <w:r>
@@ -5506,16 +6213,16 @@
       <w:r>
         <w:t xml:space="preserve">One (hopefully temporary) consequence of variables needing to be declared before being used (combined with macros being functional objects bound to names) is that it’s currently </w:t>
       </w:r>
-      <w:commentRangeStart w:id="1"/>
+      <w:commentRangeStart w:id="110"/>
       <w:r>
         <w:t>tricky to declare recursive (or mutually recursive) macros</w:t>
       </w:r>
-      <w:commentRangeEnd w:id="1"/>
+      <w:commentRangeEnd w:id="110"/>
       <w:r>
         <w:rPr>
           <w:rStyle w:val="CommentReference"/>
         </w:rPr>
-        <w:commentReference w:id="1"/>
+        <w:commentReference w:id="110"/>
       </w:r>
       <w:r>
         <w:t>.  Consider</w:t>
@@ -5719,36 +6426,36 @@
         <w:pStyle w:val="Continuation"/>
       </w:pPr>
       <w:r>
+        <w:t xml:space="preserve">the answer is guaranteed to be six, and </w:t>
+      </w:r>
+      <w:r>
+        <w:rPr>
+          <w:rStyle w:val="Snippet"/>
+        </w:rPr>
+        <w:t>x</w:t>
+      </w:r>
+      <w:r>
+        <w:t xml:space="preserve"> is guaranteed to contain </w:t>
+      </w:r>
+      <w:r>
+        <w:rPr>
+          <w:rStyle w:val="Snippet"/>
+        </w:rPr>
+        <w:t>3</w:t>
+      </w:r>
+      <w:r>
+        <w:t xml:space="preserve"> after it is done.</w:t>
+      </w:r>
+      <w:r>
+        <w:t xml:space="preserve">  </w:t>
+      </w:r>
+    </w:p>
+    <w:p>
+      <w:pPr>
+        <w:pStyle w:val="Continuation"/>
+      </w:pPr>
+      <w:r>
         <w:lastRenderedPageBreak/>
-        <w:t xml:space="preserve">the answer is guaranteed to be six, and </w:t>
-      </w:r>
-      <w:r>
-        <w:rPr>
-          <w:rStyle w:val="Snippet"/>
-        </w:rPr>
-        <w:t>x</w:t>
-      </w:r>
-      <w:r>
-        <w:t xml:space="preserve"> is guaranteed to contain </w:t>
-      </w:r>
-      <w:r>
-        <w:rPr>
-          <w:rStyle w:val="Snippet"/>
-        </w:rPr>
-        <w:t>3</w:t>
-      </w:r>
-      <w:r>
-        <w:t xml:space="preserve"> after it is done.</w:t>
-      </w:r>
-      <w:r>
-        <w:t xml:space="preserve">  </w:t>
-      </w:r>
-    </w:p>
-    <w:p>
-      <w:pPr>
-        <w:pStyle w:val="Continuation"/>
-      </w:pPr>
-      <w:r>
         <w:t xml:space="preserve">The only exception to this rule is for the </w:t>
       </w:r>
       <w:r>
@@ -5860,11 +6567,11 @@
       <w:r>
         <w:t xml:space="preserve">  </w:t>
       </w:r>
-      <w:commentRangeStart w:id="2"/>
+      <w:commentRangeStart w:id="111"/>
       <w:r>
         <w:t>Expressions</w:t>
       </w:r>
-      <w:commentRangeEnd w:id="2"/>
+      <w:commentRangeEnd w:id="111"/>
       <w:r>
         <w:rPr>
           <w:rStyle w:val="CommentReference"/>
@@ -5872,7 +6579,7 @@
           <w:smallCaps w:val="0"/>
           <w:color w:val="auto"/>
         </w:rPr>
-        <w:commentReference w:id="2"/>
+        <w:commentReference w:id="111"/>
       </w:r>
     </w:p>
     <w:p>
@@ -6096,15 +6803,15 @@
         <w:pStyle w:val="JavaCode"/>
       </w:pPr>
       <w:r>
+        <w:t>var = expressions</w:t>
+      </w:r>
+    </w:p>
+    <w:p>
+      <w:pPr>
+        <w:pStyle w:val="Continuation"/>
+      </w:pPr>
+      <w:r>
         <w:lastRenderedPageBreak/>
-        <w:t>var = expressions</w:t>
-      </w:r>
-    </w:p>
-    <w:p>
-      <w:pPr>
-        <w:pStyle w:val="Continuation"/>
-      </w:pPr>
-      <w:r>
         <w:t xml:space="preserve">Note the difference between the assignment operator </w:t>
       </w:r>
       <w:r>
@@ -6538,16 +7245,16 @@
       <w:pPr>
         <w:pStyle w:val="Continuation"/>
       </w:pPr>
-      <w:commentRangeStart w:id="3"/>
+      <w:commentRangeStart w:id="112"/>
       <w:r>
         <w:t>There is no provision (yet) for optional or named parameters</w:t>
       </w:r>
-      <w:commentRangeEnd w:id="3"/>
+      <w:commentRangeEnd w:id="112"/>
       <w:r>
         <w:rPr>
           <w:rStyle w:val="CommentReference"/>
         </w:rPr>
-        <w:commentReference w:id="3"/>
+        <w:commentReference w:id="112"/>
       </w:r>
       <w:r>
         <w:t>, so the number and types of the parameters must match that of the function.  (Except that, e.g., you can pass in an integer to a function that expects a float or a drop to a function that expects a pad).</w:t>
@@ -6764,11 +7471,11 @@
         <w:pStyle w:val="Subsection"/>
         <w:framePr w:wrap="around"/>
       </w:pPr>
-      <w:commentRangeStart w:id="4"/>
+      <w:commentRangeStart w:id="113"/>
       <w:r>
         <w:t>Types</w:t>
       </w:r>
-      <w:commentRangeEnd w:id="4"/>
+      <w:commentRangeEnd w:id="113"/>
       <w:r>
         <w:rPr>
           <w:rStyle w:val="CommentReference"/>
@@ -6776,7 +7483,7 @@
           <w:smallCaps w:val="0"/>
           <w:color w:val="auto"/>
         </w:rPr>
-        <w:commentReference w:id="4"/>
+        <w:commentReference w:id="113"/>
       </w:r>
     </w:p>
     <w:p>
@@ -7449,18 +8156,18 @@
         <w:pStyle w:val="MarginNote"/>
         <w:framePr w:wrap="around"/>
       </w:pPr>
-      <w:commentRangeStart w:id="5"/>
+      <w:commentRangeStart w:id="114"/>
       <w:r>
         <w:t>Strings</w:t>
       </w:r>
-      <w:commentRangeEnd w:id="5"/>
+      <w:commentRangeEnd w:id="114"/>
       <w:r>
         <w:rPr>
           <w:rStyle w:val="CommentReference"/>
           <w:i w:val="0"/>
           <w:color w:val="auto"/>
         </w:rPr>
-        <w:commentReference w:id="5"/>
+        <w:commentReference w:id="114"/>
       </w:r>
     </w:p>
     <w:p>
@@ -8159,11 +8866,11 @@
       <w:r>
         <w:t xml:space="preserve">) represent a number of steps (an integer) in </w:t>
       </w:r>
-      <w:commentRangeStart w:id="6"/>
+      <w:commentRangeStart w:id="115"/>
       <w:r>
         <w:t>a particular direction</w:t>
       </w:r>
-      <w:commentRangeEnd w:id="6"/>
+      <w:commentRangeEnd w:id="115"/>
       <w:r>
         <w:rPr>
           <w:rStyle w:val="CommentReference"/>
@@ -8171,7 +8878,7 @@
           <w:bCs w:val="0"/>
           <w:noProof w:val="0"/>
         </w:rPr>
-        <w:commentReference w:id="6"/>
+        <w:commentReference w:id="115"/>
       </w:r>
       <w:r>
         <w:t xml:space="preserve">.  The number of steps for a delta </w:t>
@@ -9290,16 +9997,16 @@
       <w:r>
         <w:t xml:space="preserve">Note that there is no guarantee that the resulting pad is actually on the board or a pad that can be controlled if it is, and </w:t>
       </w:r>
-      <w:commentRangeStart w:id="7"/>
+      <w:commentRangeStart w:id="116"/>
       <w:r>
         <w:t>there is (as yet) no way to test.</w:t>
       </w:r>
-      <w:commentRangeEnd w:id="7"/>
+      <w:commentRangeEnd w:id="116"/>
       <w:r>
         <w:rPr>
           <w:rStyle w:val="CommentReference"/>
         </w:rPr>
-        <w:commentReference w:id="7"/>
+        <w:commentReference w:id="116"/>
       </w:r>
     </w:p>
     <w:p>
@@ -9570,6 +10277,16 @@
       <w:r>
         <w:t>All of these are settable.</w:t>
       </w:r>
+      <w:ins w:id="117" w:author="Evan Kirshenbaum" w:date="2022-02-17T11:53:00Z">
+        <w:r>
+          <w:t xml:space="preserve">  Note that the content of a drop refers to the entirety of the drop’s blob</w:t>
+        </w:r>
+      </w:ins>
+      <w:ins w:id="118" w:author="Evan Kirshenbaum" w:date="2022-02-17T11:54:00Z">
+        <w:r>
+          <w:t>, not merely the part over the single referenced pad.</w:t>
+        </w:r>
+      </w:ins>
     </w:p>
     <w:p>
       <w:r>
@@ -10164,6 +10881,11 @@
       <w:r>
         <w:t>Well pads</w:t>
       </w:r>
+      <w:ins w:id="119" w:author="Evan Kirshenbaum" w:date="2022-02-17T11:50:00Z">
+        <w:r>
+          <w:t xml:space="preserve"> and well gates</w:t>
+        </w:r>
+      </w:ins>
     </w:p>
     <w:p>
       <w:r>
@@ -10206,6 +10928,46 @@
     <w:p>
       <w:pPr>
         <w:pStyle w:val="Continuation"/>
+        <w:rPr>
+          <w:ins w:id="120" w:author="Evan Kirshenbaum" w:date="2022-02-17T11:51:00Z"/>
+        </w:rPr>
+      </w:pPr>
+      <w:ins w:id="121" w:author="Evan Kirshenbaum" w:date="2022-02-17T11:51:00Z">
+        <w:r>
+          <w:t>Well gates (</w:t>
+        </w:r>
+        <w:r>
+          <w:rPr>
+            <w:rStyle w:val="Snippet"/>
+            <w:b/>
+            <w:bCs w:val="0"/>
+          </w:rPr>
+          <w:t>well gate</w:t>
+        </w:r>
+        <w:r>
+          <w:t xml:space="preserve"> or </w:t>
+        </w:r>
+        <w:r>
+          <w:rPr>
+            <w:rStyle w:val="Snippet"/>
+            <w:b/>
+            <w:bCs w:val="0"/>
+          </w:rPr>
+          <w:t>gate</w:t>
+        </w:r>
+        <w:r>
+          <w:t>) rep</w:t>
+        </w:r>
+      </w:ins>
+      <w:ins w:id="122" w:author="Evan Kirshenbaum" w:date="2022-02-17T11:52:00Z">
+        <w:r>
+          <w:t>resent well pads that are the interface between the well and the board.</w:t>
+        </w:r>
+      </w:ins>
+    </w:p>
+    <w:p>
+      <w:pPr>
+        <w:pStyle w:val="Continuation"/>
       </w:pPr>
       <w:r>
         <w:t xml:space="preserve">A well’s gate is obtained by </w:t>
@@ -10232,6 +10994,7 @@
         <w:pStyle w:val="JavaCode"/>
       </w:pPr>
       <w:r>
+        <w:lastRenderedPageBreak/>
         <w:t>w[n]</w:t>
       </w:r>
     </w:p>
@@ -10240,7 +11003,6 @@
         <w:pStyle w:val="Continuation"/>
       </w:pPr>
       <w:r>
-        <w:lastRenderedPageBreak/>
         <w:t xml:space="preserve">where </w:t>
       </w:r>
       <w:r>
@@ -10492,16 +11254,16 @@
       <w:r>
         <w:t xml:space="preserve">The set of statements in the macro language is rather impoverished (it doesn’t for example, have </w:t>
       </w:r>
-      <w:commentRangeStart w:id="8"/>
+      <w:commentRangeStart w:id="123"/>
       <w:r>
         <w:t>any looping constructs</w:t>
       </w:r>
-      <w:commentRangeEnd w:id="8"/>
+      <w:commentRangeEnd w:id="123"/>
       <w:r>
         <w:rPr>
           <w:rStyle w:val="CommentReference"/>
         </w:rPr>
-        <w:commentReference w:id="8"/>
+        <w:commentReference w:id="123"/>
       </w:r>
       <w:r>
         <w:t>), although it does have the notion of doing several things in parallel.</w:t>
@@ -11688,16 +12450,16 @@
           <w:numId w:val="16"/>
         </w:numPr>
       </w:pPr>
-      <w:commentRangeStart w:id="9"/>
+      <w:commentRangeStart w:id="124"/>
       <w:r>
         <w:t>a header, which describes the types and, optionally, names of the parameters to the macro</w:t>
       </w:r>
-      <w:commentRangeEnd w:id="9"/>
+      <w:commentRangeEnd w:id="124"/>
       <w:r>
         <w:rPr>
           <w:rStyle w:val="CommentReference"/>
         </w:rPr>
-        <w:commentReference w:id="9"/>
+        <w:commentReference w:id="124"/>
       </w:r>
       <w:r>
         <w:t>, and</w:t>
@@ -11716,36 +12478,36 @@
       </w:r>
     </w:p>
     <w:p>
-      <w:commentRangeStart w:id="10"/>
+      <w:commentRangeStart w:id="125"/>
       <w:r>
         <w:lastRenderedPageBreak/>
         <w:t>The value of a call to a macro is the value of its body.</w:t>
       </w:r>
-      <w:commentRangeEnd w:id="10"/>
+      <w:commentRangeEnd w:id="125"/>
       <w:r>
         <w:rPr>
           <w:rStyle w:val="CommentReference"/>
         </w:rPr>
-        <w:commentReference w:id="10"/>
+        <w:commentReference w:id="125"/>
       </w:r>
     </w:p>
     <w:p>
       <w:r>
         <w:t xml:space="preserve">Note that macros are values.  </w:t>
       </w:r>
-      <w:commentRangeStart w:id="11"/>
+      <w:commentRangeStart w:id="126"/>
       <w:r>
         <w:t>Typically, they will need to be assigned to a variable in order to be useful.</w:t>
       </w:r>
       <w:r>
         <w:t xml:space="preserve">  </w:t>
       </w:r>
-      <w:commentRangeEnd w:id="11"/>
+      <w:commentRangeEnd w:id="126"/>
       <w:r>
         <w:rPr>
           <w:rStyle w:val="CommentReference"/>
         </w:rPr>
-        <w:commentReference w:id="11"/>
+        <w:commentReference w:id="126"/>
       </w:r>
       <w:r>
         <w:t>Note in particular that this assignment will require a final semicolon.</w:t>
@@ -13458,7 +14220,7 @@
 
 <file path=word/comments.xml><?xml version="1.0" encoding="utf-8"?>
 <w:comments xmlns:wpc="http://schemas.microsoft.com/office/word/2010/wordprocessingCanvas" xmlns:cx="http://schemas.microsoft.com/office/drawing/2014/chartex" xmlns:cx1="http://schemas.microsoft.com/office/drawing/2015/9/8/chartex" xmlns:cx2="http://schemas.microsoft.com/office/drawing/2015/10/21/chartex" xmlns:cx3="http://schemas.microsoft.com/office/drawing/2016/5/9/chartex" xmlns:cx4="http://schemas.microsoft.com/office/drawing/2016/5/10/chartex" xmlns:cx5="http://schemas.microsoft.com/office/drawing/2016/5/11/chartex" xmlns:cx6="http://schemas.microsoft.com/office/drawing/2016/5/12/chartex" xmlns:cx7="http://schemas.microsoft.com/office/drawing/2016/5/13/chartex" xmlns:cx8="http://schemas.microsoft.com/office/drawing/2016/5/14/chartex" xmlns:mc="http://schemas.openxmlformats.org/markup-compatibility/2006" xmlns:aink="http://schemas.microsoft.com/office/drawing/2016/ink" xmlns:am3d="http://schemas.microsoft.com/office/drawing/2017/model3d" xmlns:o="urn:schemas-microsoft-com:office:office" xmlns:r="http://schemas.openxmlformats.org/officeDocument/2006/relationships" xmlns:m="http://schemas.openxmlformats.org/officeDocument/2006/math" xmlns:v="urn:schemas-microsoft-com:vml" xmlns:wp14="http://schemas.microsoft.com/office/word/2010/wordprocessingDrawing" xmlns:wp="http://schemas.openxmlformats.org/drawingml/2006/wordprocessingDrawing" xmlns:w10="urn:schemas-microsoft-com:office:word" xmlns:w="http://schemas.openxmlformats.org/wordprocessingml/2006/main" xmlns:w14="http://schemas.microsoft.com/office/word/2010/wordml" xmlns:w15="http://schemas.microsoft.com/office/word/2012/wordml" xmlns:w16cex="http://schemas.microsoft.com/office/word/2018/wordml/cex" xmlns:w16cid="http://schemas.microsoft.com/office/word/2016/wordml/cid" xmlns:w16="http://schemas.microsoft.com/office/word/2018/wordml" xmlns:w16sdtdh="http://schemas.microsoft.com/office/word/2020/wordml/sdtdatahash" xmlns:w16se="http://schemas.microsoft.com/office/word/2015/wordml/symex" xmlns:wpg="http://schemas.microsoft.com/office/word/2010/wordprocessingGroup" xmlns:wpi="http://schemas.microsoft.com/office/word/2010/wordprocessingInk" xmlns:wne="http://schemas.microsoft.com/office/word/2006/wordml" xmlns:wps="http://schemas.microsoft.com/office/word/2010/wordprocessingShape" mc:Ignorable="w14 w15 w16se w16cid w16 w16cex w16sdtdh wp14">
-  <w:comment w:id="0" w:author="Evan Kirshenbaum" w:date="2021-10-29T14:12:00Z" w:initials="EK">
+  <w:comment w:id="109" w:author="Evan Kirshenbaum" w:date="2021-10-29T14:12:00Z" w:initials="EK">
     <w:p>
       <w:pPr>
         <w:pStyle w:val="CommentText"/>
@@ -13474,7 +14236,7 @@
       </w:r>
     </w:p>
   </w:comment>
-  <w:comment w:id="1" w:author="Evan Kirshenbaum" w:date="2021-11-11T14:20:00Z" w:initials="EK">
+  <w:comment w:id="110" w:author="Evan Kirshenbaum" w:date="2021-11-11T14:20:00Z" w:initials="EK">
     <w:p>
       <w:pPr>
         <w:pStyle w:val="CommentText"/>
@@ -13490,7 +14252,7 @@
       </w:r>
     </w:p>
   </w:comment>
-  <w:comment w:id="2" w:author="Evan Kirshenbaum" w:date="2021-10-29T14:28:00Z" w:initials="EK">
+  <w:comment w:id="111" w:author="Evan Kirshenbaum" w:date="2021-10-29T14:28:00Z" w:initials="EK">
     <w:p>
       <w:pPr>
         <w:pStyle w:val="CommentText"/>
@@ -13518,7 +14280,7 @@
       </w:r>
     </w:p>
   </w:comment>
-  <w:comment w:id="3" w:author="Evan Kirshenbaum" w:date="2021-10-29T14:13:00Z" w:initials="EK">
+  <w:comment w:id="112" w:author="Evan Kirshenbaum" w:date="2021-10-29T14:13:00Z" w:initials="EK">
     <w:p>
       <w:pPr>
         <w:pStyle w:val="CommentText"/>
@@ -13534,7 +14296,7 @@
       </w:r>
     </w:p>
   </w:comment>
-  <w:comment w:id="4" w:author="Evan Kirshenbaum" w:date="2021-10-29T14:26:00Z" w:initials="EK">
+  <w:comment w:id="113" w:author="Evan Kirshenbaum" w:date="2021-10-29T14:26:00Z" w:initials="EK">
     <w:p>
       <w:pPr>
         <w:pStyle w:val="CommentText"/>
@@ -13562,7 +14324,7 @@
       </w:r>
     </w:p>
   </w:comment>
-  <w:comment w:id="5" w:author="Evan Kirshenbaum" w:date="2021-10-29T14:35:00Z" w:initials="EK">
+  <w:comment w:id="114" w:author="Evan Kirshenbaum" w:date="2021-10-29T14:35:00Z" w:initials="EK">
     <w:p>
       <w:pPr>
         <w:pStyle w:val="CommentText"/>
@@ -13578,7 +14340,7 @@
       </w:r>
     </w:p>
   </w:comment>
-  <w:comment w:id="6" w:author="Evan Kirshenbaum" w:date="2021-10-29T14:14:00Z" w:initials="EK">
+  <w:comment w:id="115" w:author="Evan Kirshenbaum" w:date="2021-10-29T14:14:00Z" w:initials="EK">
     <w:p>
       <w:pPr>
         <w:pStyle w:val="CommentText"/>
@@ -13594,7 +14356,7 @@
       </w:r>
     </w:p>
   </w:comment>
-  <w:comment w:id="7" w:author="Evan Kirshenbaum" w:date="2021-10-29T14:15:00Z" w:initials="EK">
+  <w:comment w:id="116" w:author="Evan Kirshenbaum" w:date="2021-10-29T14:15:00Z" w:initials="EK">
     <w:p>
       <w:pPr>
         <w:pStyle w:val="CommentText"/>
@@ -13623,7 +14385,7 @@
       </w:r>
     </w:p>
   </w:comment>
-  <w:comment w:id="8" w:author="Evan Kirshenbaum" w:date="2021-10-29T14:18:00Z" w:initials="EK">
+  <w:comment w:id="123" w:author="Evan Kirshenbaum" w:date="2021-10-29T14:18:00Z" w:initials="EK">
     <w:p>
       <w:pPr>
         <w:pStyle w:val="CommentText"/>
@@ -13639,7 +14401,7 @@
       </w:r>
     </w:p>
   </w:comment>
-  <w:comment w:id="9" w:author="Evan Kirshenbaum" w:date="2021-10-29T14:24:00Z" w:initials="EK">
+  <w:comment w:id="124" w:author="Evan Kirshenbaum" w:date="2021-10-29T14:24:00Z" w:initials="EK">
     <w:p>
       <w:pPr>
         <w:pStyle w:val="CommentText"/>
@@ -13655,7 +14417,7 @@
       </w:r>
     </w:p>
   </w:comment>
-  <w:comment w:id="10" w:author="Evan Kirshenbaum" w:date="2021-10-29T14:21:00Z" w:initials="EK">
+  <w:comment w:id="125" w:author="Evan Kirshenbaum" w:date="2021-10-29T14:21:00Z" w:initials="EK">
     <w:p>
       <w:pPr>
         <w:pStyle w:val="CommentText"/>
@@ -13671,7 +14433,7 @@
       </w:r>
     </w:p>
   </w:comment>
-  <w:comment w:id="11" w:author="Evan Kirshenbaum" w:date="2021-10-29T14:23:00Z" w:initials="EK">
+  <w:comment w:id="126" w:author="Evan Kirshenbaum" w:date="2021-10-29T14:23:00Z" w:initials="EK">
     <w:p>
       <w:pPr>
         <w:pStyle w:val="CommentText"/>
@@ -13832,7 +14594,7 @@
       <w:rPr>
         <w:noProof/>
       </w:rPr>
-      <w:t>11/13/2021</w:t>
+      <w:t>1/22/2022</w:t>
     </w:r>
     <w:r>
       <w:fldChar w:fldCharType="end"/>
@@ -13921,7 +14683,7 @@
       <w:rPr>
         <w:noProof/>
       </w:rPr>
-      <w:t>11/13/2021</w:t>
+      <w:t>1/22/2022</w:t>
     </w:r>
     <w:r>
       <w:fldChar w:fldCharType="end"/>
@@ -14491,6 +15253,27 @@
 <file path=word/numbering.xml><?xml version="1.0" encoding="utf-8"?>
 <w:numbering xmlns:wpc="http://schemas.microsoft.com/office/word/2010/wordprocessingCanvas" xmlns:cx="http://schemas.microsoft.com/office/drawing/2014/chartex" xmlns:cx1="http://schemas.microsoft.com/office/drawing/2015/9/8/chartex" xmlns:cx2="http://schemas.microsoft.com/office/drawing/2015/10/21/chartex" xmlns:cx3="http://schemas.microsoft.com/office/drawing/2016/5/9/chartex" xmlns:cx4="http://schemas.microsoft.com/office/drawing/2016/5/10/chartex" xmlns:cx5="http://schemas.microsoft.com/office/drawing/2016/5/11/chartex" xmlns:cx6="http://schemas.microsoft.com/office/drawing/2016/5/12/chartex" xmlns:cx7="http://schemas.microsoft.com/office/drawing/2016/5/13/chartex" xmlns:cx8="http://schemas.microsoft.com/office/drawing/2016/5/14/chartex" xmlns:mc="http://schemas.openxmlformats.org/markup-compatibility/2006" xmlns:aink="http://schemas.microsoft.com/office/drawing/2016/ink" xmlns:am3d="http://schemas.microsoft.com/office/drawing/2017/model3d" xmlns:o="urn:schemas-microsoft-com:office:office" xmlns:r="http://schemas.openxmlformats.org/officeDocument/2006/relationships" xmlns:m="http://schemas.openxmlformats.org/officeDocument/2006/math" xmlns:v="urn:schemas-microsoft-com:vml" xmlns:wp14="http://schemas.microsoft.com/office/word/2010/wordprocessingDrawing" xmlns:wp="http://schemas.openxmlformats.org/drawingml/2006/wordprocessingDrawing" xmlns:w10="urn:schemas-microsoft-com:office:word" xmlns:w="http://schemas.openxmlformats.org/wordprocessingml/2006/main" xmlns:w14="http://schemas.microsoft.com/office/word/2010/wordml" xmlns:w15="http://schemas.microsoft.com/office/word/2012/wordml" xmlns:w16cex="http://schemas.microsoft.com/office/word/2018/wordml/cex" xmlns:w16cid="http://schemas.microsoft.com/office/word/2016/wordml/cid" xmlns:w16="http://schemas.microsoft.com/office/word/2018/wordml" xmlns:w16sdtdh="http://schemas.microsoft.com/office/word/2020/wordml/sdtdatahash" xmlns:w16se="http://schemas.microsoft.com/office/word/2015/wordml/symex" xmlns:wpg="http://schemas.microsoft.com/office/word/2010/wordprocessingGroup" xmlns:wpi="http://schemas.microsoft.com/office/word/2010/wordprocessingInk" xmlns:wne="http://schemas.microsoft.com/office/word/2006/wordml" xmlns:wps="http://schemas.microsoft.com/office/word/2010/wordprocessingShape" mc:Ignorable="w14 w15 w16se w16cid w16 w16cex w16sdtdh wp14">
   <w:abstractNum w:abstractNumId="0" w15:restartNumberingAfterBreak="0">
+    <w:nsid w:val="FFFFFF89"/>
+    <w:multiLevelType w:val="singleLevel"/>
+    <w:tmpl w:val="63529C64"/>
+    <w:lvl w:ilvl="0">
+      <w:start w:val="1"/>
+      <w:numFmt w:val="bullet"/>
+      <w:pStyle w:val="ListBullet"/>
+      <w:lvlText w:val=""/>
+      <w:lvlJc w:val="left"/>
+      <w:pPr>
+        <w:tabs>
+          <w:tab w:val="num" w:pos="360"/>
+        </w:tabs>
+        <w:ind w:left="360" w:hanging="360"/>
+      </w:pPr>
+      <w:rPr>
+        <w:rFonts w:ascii="Symbol" w:hAnsi="Symbol" w:hint="default"/>
+      </w:rPr>
+    </w:lvl>
+  </w:abstractNum>
+  <w:abstractNum w:abstractNumId="1" w15:restartNumberingAfterBreak="0">
     <w:nsid w:val="1233554A"/>
     <w:multiLevelType w:val="hybridMultilevel"/>
     <w:tmpl w:val="03203A2A"/>
@@ -14579,7 +15362,7 @@
       </w:pPr>
     </w:lvl>
   </w:abstractNum>
-  <w:abstractNum w:abstractNumId="1" w15:restartNumberingAfterBreak="0">
+  <w:abstractNum w:abstractNumId="2" w15:restartNumberingAfterBreak="0">
     <w:nsid w:val="18442BAE"/>
     <w:multiLevelType w:val="hybridMultilevel"/>
     <w:tmpl w:val="CF98750A"/>
@@ -14692,7 +15475,7 @@
       </w:rPr>
     </w:lvl>
   </w:abstractNum>
-  <w:abstractNum w:abstractNumId="2" w15:restartNumberingAfterBreak="0">
+  <w:abstractNum w:abstractNumId="3" w15:restartNumberingAfterBreak="0">
     <w:nsid w:val="1D2F4237"/>
     <w:multiLevelType w:val="hybridMultilevel"/>
     <w:tmpl w:val="DC70507A"/>
@@ -14807,7 +15590,7 @@
       </w:pPr>
     </w:lvl>
   </w:abstractNum>
-  <w:abstractNum w:abstractNumId="3" w15:restartNumberingAfterBreak="0">
+  <w:abstractNum w:abstractNumId="4" w15:restartNumberingAfterBreak="0">
     <w:nsid w:val="1D8773CC"/>
     <w:multiLevelType w:val="hybridMultilevel"/>
     <w:tmpl w:val="7534EB56"/>
@@ -14896,7 +15679,7 @@
       </w:pPr>
     </w:lvl>
   </w:abstractNum>
-  <w:abstractNum w:abstractNumId="4" w15:restartNumberingAfterBreak="0">
+  <w:abstractNum w:abstractNumId="5" w15:restartNumberingAfterBreak="0">
     <w:nsid w:val="23785D96"/>
     <w:multiLevelType w:val="hybridMultilevel"/>
     <w:tmpl w:val="2DBAA158"/>
@@ -14985,7 +15768,7 @@
       </w:pPr>
     </w:lvl>
   </w:abstractNum>
-  <w:abstractNum w:abstractNumId="5" w15:restartNumberingAfterBreak="0">
+  <w:abstractNum w:abstractNumId="6" w15:restartNumberingAfterBreak="0">
     <w:nsid w:val="354144A3"/>
     <w:multiLevelType w:val="hybridMultilevel"/>
     <w:tmpl w:val="00B431E6"/>
@@ -15098,7 +15881,7 @@
       </w:rPr>
     </w:lvl>
   </w:abstractNum>
-  <w:abstractNum w:abstractNumId="6" w15:restartNumberingAfterBreak="0">
+  <w:abstractNum w:abstractNumId="7" w15:restartNumberingAfterBreak="0">
     <w:nsid w:val="36436423"/>
     <w:multiLevelType w:val="hybridMultilevel"/>
     <w:tmpl w:val="DD12BC1C"/>
@@ -15211,7 +15994,7 @@
       </w:rPr>
     </w:lvl>
   </w:abstractNum>
-  <w:abstractNum w:abstractNumId="7" w15:restartNumberingAfterBreak="0">
+  <w:abstractNum w:abstractNumId="8" w15:restartNumberingAfterBreak="0">
     <w:nsid w:val="406D5CC6"/>
     <w:multiLevelType w:val="hybridMultilevel"/>
     <w:tmpl w:val="8AA42C08"/>
@@ -15334,7 +16117,120 @@
       </w:pPr>
     </w:lvl>
   </w:abstractNum>
-  <w:abstractNum w:abstractNumId="8" w15:restartNumberingAfterBreak="0">
+  <w:abstractNum w:abstractNumId="9" w15:restartNumberingAfterBreak="0">
+    <w:nsid w:val="4A445D48"/>
+    <w:multiLevelType w:val="hybridMultilevel"/>
+    <w:tmpl w:val="AD52CAA2"/>
+    <w:lvl w:ilvl="0" w:tplc="04090001">
+      <w:start w:val="1"/>
+      <w:numFmt w:val="bullet"/>
+      <w:lvlText w:val=""/>
+      <w:lvlJc w:val="left"/>
+      <w:pPr>
+        <w:ind w:left="720" w:hanging="360"/>
+      </w:pPr>
+      <w:rPr>
+        <w:rFonts w:ascii="Symbol" w:hAnsi="Symbol" w:hint="default"/>
+      </w:rPr>
+    </w:lvl>
+    <w:lvl w:ilvl="1" w:tplc="04090003" w:tentative="1">
+      <w:start w:val="1"/>
+      <w:numFmt w:val="bullet"/>
+      <w:lvlText w:val="o"/>
+      <w:lvlJc w:val="left"/>
+      <w:pPr>
+        <w:ind w:left="1440" w:hanging="360"/>
+      </w:pPr>
+      <w:rPr>
+        <w:rFonts w:ascii="Courier New" w:hAnsi="Courier New" w:cs="Courier New" w:hint="default"/>
+      </w:rPr>
+    </w:lvl>
+    <w:lvl w:ilvl="2" w:tplc="04090005" w:tentative="1">
+      <w:start w:val="1"/>
+      <w:numFmt w:val="bullet"/>
+      <w:lvlText w:val=""/>
+      <w:lvlJc w:val="left"/>
+      <w:pPr>
+        <w:ind w:left="2160" w:hanging="360"/>
+      </w:pPr>
+      <w:rPr>
+        <w:rFonts w:ascii="Wingdings" w:hAnsi="Wingdings" w:hint="default"/>
+      </w:rPr>
+    </w:lvl>
+    <w:lvl w:ilvl="3" w:tplc="04090001" w:tentative="1">
+      <w:start w:val="1"/>
+      <w:numFmt w:val="bullet"/>
+      <w:lvlText w:val=""/>
+      <w:lvlJc w:val="left"/>
+      <w:pPr>
+        <w:ind w:left="2880" w:hanging="360"/>
+      </w:pPr>
+      <w:rPr>
+        <w:rFonts w:ascii="Symbol" w:hAnsi="Symbol" w:hint="default"/>
+      </w:rPr>
+    </w:lvl>
+    <w:lvl w:ilvl="4" w:tplc="04090003" w:tentative="1">
+      <w:start w:val="1"/>
+      <w:numFmt w:val="bullet"/>
+      <w:lvlText w:val="o"/>
+      <w:lvlJc w:val="left"/>
+      <w:pPr>
+        <w:ind w:left="3600" w:hanging="360"/>
+      </w:pPr>
+      <w:rPr>
+        <w:rFonts w:ascii="Courier New" w:hAnsi="Courier New" w:cs="Courier New" w:hint="default"/>
+      </w:rPr>
+    </w:lvl>
+    <w:lvl w:ilvl="5" w:tplc="04090005" w:tentative="1">
+      <w:start w:val="1"/>
+      <w:numFmt w:val="bullet"/>
+      <w:lvlText w:val=""/>
+      <w:lvlJc w:val="left"/>
+      <w:pPr>
+        <w:ind w:left="4320" w:hanging="360"/>
+      </w:pPr>
+      <w:rPr>
+        <w:rFonts w:ascii="Wingdings" w:hAnsi="Wingdings" w:hint="default"/>
+      </w:rPr>
+    </w:lvl>
+    <w:lvl w:ilvl="6" w:tplc="04090001" w:tentative="1">
+      <w:start w:val="1"/>
+      <w:numFmt w:val="bullet"/>
+      <w:lvlText w:val=""/>
+      <w:lvlJc w:val="left"/>
+      <w:pPr>
+        <w:ind w:left="5040" w:hanging="360"/>
+      </w:pPr>
+      <w:rPr>
+        <w:rFonts w:ascii="Symbol" w:hAnsi="Symbol" w:hint="default"/>
+      </w:rPr>
+    </w:lvl>
+    <w:lvl w:ilvl="7" w:tplc="04090003" w:tentative="1">
+      <w:start w:val="1"/>
+      <w:numFmt w:val="bullet"/>
+      <w:lvlText w:val="o"/>
+      <w:lvlJc w:val="left"/>
+      <w:pPr>
+        <w:ind w:left="5760" w:hanging="360"/>
+      </w:pPr>
+      <w:rPr>
+        <w:rFonts w:ascii="Courier New" w:hAnsi="Courier New" w:cs="Courier New" w:hint="default"/>
+      </w:rPr>
+    </w:lvl>
+    <w:lvl w:ilvl="8" w:tplc="04090005" w:tentative="1">
+      <w:start w:val="1"/>
+      <w:numFmt w:val="bullet"/>
+      <w:lvlText w:val=""/>
+      <w:lvlJc w:val="left"/>
+      <w:pPr>
+        <w:ind w:left="6480" w:hanging="360"/>
+      </w:pPr>
+      <w:rPr>
+        <w:rFonts w:ascii="Wingdings" w:hAnsi="Wingdings" w:hint="default"/>
+      </w:rPr>
+    </w:lvl>
+  </w:abstractNum>
+  <w:abstractNum w:abstractNumId="10" w15:restartNumberingAfterBreak="0">
     <w:nsid w:val="4F361CBD"/>
     <w:multiLevelType w:val="hybridMultilevel"/>
     <w:tmpl w:val="2FBA4D22"/>
@@ -15423,7 +16319,7 @@
       </w:pPr>
     </w:lvl>
   </w:abstractNum>
-  <w:abstractNum w:abstractNumId="9" w15:restartNumberingAfterBreak="0">
+  <w:abstractNum w:abstractNumId="11" w15:restartNumberingAfterBreak="0">
     <w:nsid w:val="50EC33FD"/>
     <w:multiLevelType w:val="hybridMultilevel"/>
     <w:tmpl w:val="67021064"/>
@@ -15536,7 +16432,7 @@
       </w:rPr>
     </w:lvl>
   </w:abstractNum>
-  <w:abstractNum w:abstractNumId="10" w15:restartNumberingAfterBreak="0">
+  <w:abstractNum w:abstractNumId="12" w15:restartNumberingAfterBreak="0">
     <w:nsid w:val="57C313F9"/>
     <w:multiLevelType w:val="hybridMultilevel"/>
     <w:tmpl w:val="FCF01A10"/>
@@ -15649,7 +16545,7 @@
       </w:rPr>
     </w:lvl>
   </w:abstractNum>
-  <w:abstractNum w:abstractNumId="11" w15:restartNumberingAfterBreak="0">
+  <w:abstractNum w:abstractNumId="13" w15:restartNumberingAfterBreak="0">
     <w:nsid w:val="57F64315"/>
     <w:multiLevelType w:val="hybridMultilevel"/>
     <w:tmpl w:val="8FECF2AC"/>
@@ -15762,7 +16658,7 @@
       </w:rPr>
     </w:lvl>
   </w:abstractNum>
-  <w:abstractNum w:abstractNumId="12" w15:restartNumberingAfterBreak="0">
+  <w:abstractNum w:abstractNumId="14" w15:restartNumberingAfterBreak="0">
     <w:nsid w:val="5FB44C20"/>
     <w:multiLevelType w:val="hybridMultilevel"/>
     <w:tmpl w:val="74A8E5E2"/>
@@ -15875,7 +16771,7 @@
       </w:rPr>
     </w:lvl>
   </w:abstractNum>
-  <w:abstractNum w:abstractNumId="13" w15:restartNumberingAfterBreak="0">
+  <w:abstractNum w:abstractNumId="15" w15:restartNumberingAfterBreak="0">
     <w:nsid w:val="6269128B"/>
     <w:multiLevelType w:val="hybridMultilevel"/>
     <w:tmpl w:val="569C1D60"/>
@@ -15988,7 +16884,7 @@
       </w:rPr>
     </w:lvl>
   </w:abstractNum>
-  <w:abstractNum w:abstractNumId="14" w15:restartNumberingAfterBreak="0">
+  <w:abstractNum w:abstractNumId="16" w15:restartNumberingAfterBreak="0">
     <w:nsid w:val="6AA9167B"/>
     <w:multiLevelType w:val="hybridMultilevel"/>
     <w:tmpl w:val="E3642BB2"/>
@@ -16132,7 +17028,7 @@
       </w:pPr>
     </w:lvl>
   </w:abstractNum>
-  <w:abstractNum w:abstractNumId="15" w15:restartNumberingAfterBreak="0">
+  <w:abstractNum w:abstractNumId="17" w15:restartNumberingAfterBreak="0">
     <w:nsid w:val="6C6A7266"/>
     <w:multiLevelType w:val="hybridMultilevel"/>
     <w:tmpl w:val="F2926EDE"/>
@@ -16221,7 +17117,7 @@
       </w:pPr>
     </w:lvl>
   </w:abstractNum>
-  <w:abstractNum w:abstractNumId="16" w15:restartNumberingAfterBreak="0">
+  <w:abstractNum w:abstractNumId="18" w15:restartNumberingAfterBreak="0">
     <w:nsid w:val="6CF55202"/>
     <w:multiLevelType w:val="hybridMultilevel"/>
     <w:tmpl w:val="DFC290F8"/>
@@ -16307,7 +17203,7 @@
       </w:pPr>
     </w:lvl>
   </w:abstractNum>
-  <w:abstractNum w:abstractNumId="17" w15:restartNumberingAfterBreak="0">
+  <w:abstractNum w:abstractNumId="19" w15:restartNumberingAfterBreak="0">
     <w:nsid w:val="6FA13E27"/>
     <w:multiLevelType w:val="hybridMultilevel"/>
     <w:tmpl w:val="0958E7D4"/>
@@ -16396,7 +17292,7 @@
       </w:pPr>
     </w:lvl>
   </w:abstractNum>
-  <w:abstractNum w:abstractNumId="18" w15:restartNumberingAfterBreak="0">
+  <w:abstractNum w:abstractNumId="20" w15:restartNumberingAfterBreak="0">
     <w:nsid w:val="72CB3549"/>
     <w:multiLevelType w:val="hybridMultilevel"/>
     <w:tmpl w:val="D2D2407A"/>
@@ -16509,7 +17405,7 @@
       </w:rPr>
     </w:lvl>
   </w:abstractNum>
-  <w:abstractNum w:abstractNumId="19" w15:restartNumberingAfterBreak="0">
+  <w:abstractNum w:abstractNumId="21" w15:restartNumberingAfterBreak="0">
     <w:nsid w:val="747C78AA"/>
     <w:multiLevelType w:val="hybridMultilevel"/>
     <w:tmpl w:val="6A2A3912"/>
@@ -16621,7 +17517,7 @@
       </w:rPr>
     </w:lvl>
   </w:abstractNum>
-  <w:abstractNum w:abstractNumId="20" w15:restartNumberingAfterBreak="0">
+  <w:abstractNum w:abstractNumId="22" w15:restartNumberingAfterBreak="0">
     <w:nsid w:val="75580F0A"/>
     <w:multiLevelType w:val="hybridMultilevel"/>
     <w:tmpl w:val="323C935E"/>
@@ -16734,67 +17630,189 @@
       </w:rPr>
     </w:lvl>
   </w:abstractNum>
+  <w:abstractNum w:abstractNumId="23" w15:restartNumberingAfterBreak="0">
+    <w:nsid w:val="770E25D7"/>
+    <w:multiLevelType w:val="hybridMultilevel"/>
+    <w:tmpl w:val="CAB87A06"/>
+    <w:lvl w:ilvl="0" w:tplc="04090001">
+      <w:start w:val="1"/>
+      <w:numFmt w:val="bullet"/>
+      <w:lvlText w:val=""/>
+      <w:lvlJc w:val="left"/>
+      <w:pPr>
+        <w:ind w:left="720" w:hanging="360"/>
+      </w:pPr>
+      <w:rPr>
+        <w:rFonts w:ascii="Symbol" w:hAnsi="Symbol" w:hint="default"/>
+      </w:rPr>
+    </w:lvl>
+    <w:lvl w:ilvl="1" w:tplc="04090003" w:tentative="1">
+      <w:start w:val="1"/>
+      <w:numFmt w:val="bullet"/>
+      <w:lvlText w:val="o"/>
+      <w:lvlJc w:val="left"/>
+      <w:pPr>
+        <w:ind w:left="1440" w:hanging="360"/>
+      </w:pPr>
+      <w:rPr>
+        <w:rFonts w:ascii="Courier New" w:hAnsi="Courier New" w:cs="Courier New" w:hint="default"/>
+      </w:rPr>
+    </w:lvl>
+    <w:lvl w:ilvl="2" w:tplc="04090005" w:tentative="1">
+      <w:start w:val="1"/>
+      <w:numFmt w:val="bullet"/>
+      <w:lvlText w:val=""/>
+      <w:lvlJc w:val="left"/>
+      <w:pPr>
+        <w:ind w:left="2160" w:hanging="360"/>
+      </w:pPr>
+      <w:rPr>
+        <w:rFonts w:ascii="Wingdings" w:hAnsi="Wingdings" w:hint="default"/>
+      </w:rPr>
+    </w:lvl>
+    <w:lvl w:ilvl="3" w:tplc="04090001" w:tentative="1">
+      <w:start w:val="1"/>
+      <w:numFmt w:val="bullet"/>
+      <w:lvlText w:val=""/>
+      <w:lvlJc w:val="left"/>
+      <w:pPr>
+        <w:ind w:left="2880" w:hanging="360"/>
+      </w:pPr>
+      <w:rPr>
+        <w:rFonts w:ascii="Symbol" w:hAnsi="Symbol" w:hint="default"/>
+      </w:rPr>
+    </w:lvl>
+    <w:lvl w:ilvl="4" w:tplc="04090003" w:tentative="1">
+      <w:start w:val="1"/>
+      <w:numFmt w:val="bullet"/>
+      <w:lvlText w:val="o"/>
+      <w:lvlJc w:val="left"/>
+      <w:pPr>
+        <w:ind w:left="3600" w:hanging="360"/>
+      </w:pPr>
+      <w:rPr>
+        <w:rFonts w:ascii="Courier New" w:hAnsi="Courier New" w:cs="Courier New" w:hint="default"/>
+      </w:rPr>
+    </w:lvl>
+    <w:lvl w:ilvl="5" w:tplc="04090005" w:tentative="1">
+      <w:start w:val="1"/>
+      <w:numFmt w:val="bullet"/>
+      <w:lvlText w:val=""/>
+      <w:lvlJc w:val="left"/>
+      <w:pPr>
+        <w:ind w:left="4320" w:hanging="360"/>
+      </w:pPr>
+      <w:rPr>
+        <w:rFonts w:ascii="Wingdings" w:hAnsi="Wingdings" w:hint="default"/>
+      </w:rPr>
+    </w:lvl>
+    <w:lvl w:ilvl="6" w:tplc="04090001" w:tentative="1">
+      <w:start w:val="1"/>
+      <w:numFmt w:val="bullet"/>
+      <w:lvlText w:val=""/>
+      <w:lvlJc w:val="left"/>
+      <w:pPr>
+        <w:ind w:left="5040" w:hanging="360"/>
+      </w:pPr>
+      <w:rPr>
+        <w:rFonts w:ascii="Symbol" w:hAnsi="Symbol" w:hint="default"/>
+      </w:rPr>
+    </w:lvl>
+    <w:lvl w:ilvl="7" w:tplc="04090003" w:tentative="1">
+      <w:start w:val="1"/>
+      <w:numFmt w:val="bullet"/>
+      <w:lvlText w:val="o"/>
+      <w:lvlJc w:val="left"/>
+      <w:pPr>
+        <w:ind w:left="5760" w:hanging="360"/>
+      </w:pPr>
+      <w:rPr>
+        <w:rFonts w:ascii="Courier New" w:hAnsi="Courier New" w:cs="Courier New" w:hint="default"/>
+      </w:rPr>
+    </w:lvl>
+    <w:lvl w:ilvl="8" w:tplc="04090005" w:tentative="1">
+      <w:start w:val="1"/>
+      <w:numFmt w:val="bullet"/>
+      <w:lvlText w:val=""/>
+      <w:lvlJc w:val="left"/>
+      <w:pPr>
+        <w:ind w:left="6480" w:hanging="360"/>
+      </w:pPr>
+      <w:rPr>
+        <w:rFonts w:ascii="Wingdings" w:hAnsi="Wingdings" w:hint="default"/>
+      </w:rPr>
+    </w:lvl>
+  </w:abstractNum>
   <w:num w:numId="1">
+    <w:abstractNumId w:val="8"/>
+  </w:num>
+  <w:num w:numId="2">
+    <w:abstractNumId w:val="3"/>
+  </w:num>
+  <w:num w:numId="3">
+    <w:abstractNumId w:val="2"/>
+  </w:num>
+  <w:num w:numId="4">
+    <w:abstractNumId w:val="12"/>
+  </w:num>
+  <w:num w:numId="5">
     <w:abstractNumId w:val="7"/>
   </w:num>
-  <w:num w:numId="2">
-    <w:abstractNumId w:val="2"/>
+  <w:num w:numId="6">
+    <w:abstractNumId w:val="20"/>
   </w:num>
-  <w:num w:numId="3">
+  <w:num w:numId="7">
+    <w:abstractNumId w:val="22"/>
+  </w:num>
+  <w:num w:numId="8">
+    <w:abstractNumId w:val="11"/>
+  </w:num>
+  <w:num w:numId="9">
+    <w:abstractNumId w:val="6"/>
+  </w:num>
+  <w:num w:numId="10">
+    <w:abstractNumId w:val="17"/>
+  </w:num>
+  <w:num w:numId="11">
+    <w:abstractNumId w:val="4"/>
+  </w:num>
+  <w:num w:numId="12">
+    <w:abstractNumId w:val="19"/>
+  </w:num>
+  <w:num w:numId="13">
+    <w:abstractNumId w:val="18"/>
+  </w:num>
+  <w:num w:numId="14">
+    <w:abstractNumId w:val="14"/>
+  </w:num>
+  <w:num w:numId="15">
+    <w:abstractNumId w:val="10"/>
+  </w:num>
+  <w:num w:numId="16">
+    <w:abstractNumId w:val="21"/>
+  </w:num>
+  <w:num w:numId="17">
+    <w:abstractNumId w:val="16"/>
+  </w:num>
+  <w:num w:numId="18">
+    <w:abstractNumId w:val="13"/>
+  </w:num>
+  <w:num w:numId="19">
+    <w:abstractNumId w:val="15"/>
+  </w:num>
+  <w:num w:numId="20">
+    <w:abstractNumId w:val="5"/>
+  </w:num>
+  <w:num w:numId="21">
     <w:abstractNumId w:val="1"/>
   </w:num>
-  <w:num w:numId="4">
-    <w:abstractNumId w:val="10"/>
+  <w:num w:numId="22">
+    <w:abstractNumId w:val="23"/>
   </w:num>
-  <w:num w:numId="5">
-    <w:abstractNumId w:val="6"/>
-  </w:num>
-  <w:num w:numId="6">
-    <w:abstractNumId w:val="18"/>
-  </w:num>
-  <w:num w:numId="7">
-    <w:abstractNumId w:val="20"/>
-  </w:num>
-  <w:num w:numId="8">
+  <w:num w:numId="23">
     <w:abstractNumId w:val="9"/>
   </w:num>
-  <w:num w:numId="9">
-    <w:abstractNumId w:val="5"/>
-  </w:num>
-  <w:num w:numId="10">
-    <w:abstractNumId w:val="15"/>
-  </w:num>
-  <w:num w:numId="11">
-    <w:abstractNumId w:val="3"/>
-  </w:num>
-  <w:num w:numId="12">
-    <w:abstractNumId w:val="17"/>
-  </w:num>
-  <w:num w:numId="13">
-    <w:abstractNumId w:val="16"/>
-  </w:num>
-  <w:num w:numId="14">
-    <w:abstractNumId w:val="12"/>
-  </w:num>
-  <w:num w:numId="15">
-    <w:abstractNumId w:val="8"/>
-  </w:num>
-  <w:num w:numId="16">
-    <w:abstractNumId w:val="19"/>
-  </w:num>
-  <w:num w:numId="17">
-    <w:abstractNumId w:val="14"/>
-  </w:num>
-  <w:num w:numId="18">
-    <w:abstractNumId w:val="11"/>
-  </w:num>
-  <w:num w:numId="19">
-    <w:abstractNumId w:val="13"/>
-  </w:num>
-  <w:num w:numId="20">
-    <w:abstractNumId w:val="4"/>
-  </w:num>
-  <w:num w:numId="21">
+  <w:num w:numId="24">
     <w:abstractNumId w:val="0"/>
   </w:num>
   <w:numIdMacAtCleanup w:val="9"/>
@@ -18769,6 +19787,19 @@
       </w:tblBorders>
     </w:tblPr>
   </w:style>
+  <w:style w:type="paragraph" w:styleId="ListBullet">
+    <w:name w:val="List Bullet"/>
+    <w:basedOn w:val="Normal"/>
+    <w:uiPriority w:val="99"/>
+    <w:unhideWhenUsed/>
+    <w:rsid w:val="00BE5D49"/>
+    <w:pPr>
+      <w:numPr>
+        <w:numId w:val="24"/>
+      </w:numPr>
+      <w:contextualSpacing/>
+    </w:pPr>
+  </w:style>
 </w:styles>
 </file>
 
@@ -18839,19 +19870,19 @@
 
 <file path=word/glossary/fontTable.xml><?xml version="1.0" encoding="utf-8"?>
 <w:fonts xmlns:mc="http://schemas.openxmlformats.org/markup-compatibility/2006" xmlns:r="http://schemas.openxmlformats.org/officeDocument/2006/relationships" xmlns:w="http://schemas.openxmlformats.org/wordprocessingml/2006/main" xmlns:w14="http://schemas.microsoft.com/office/word/2010/wordml" xmlns:w15="http://schemas.microsoft.com/office/word/2012/wordml" xmlns:w16cex="http://schemas.microsoft.com/office/word/2018/wordml/cex" xmlns:w16cid="http://schemas.microsoft.com/office/word/2016/wordml/cid" xmlns:w16="http://schemas.microsoft.com/office/word/2018/wordml" xmlns:w16sdtdh="http://schemas.microsoft.com/office/word/2020/wordml/sdtdatahash" xmlns:w16se="http://schemas.microsoft.com/office/word/2015/wordml/symex" mc:Ignorable="w14 w15 w16se w16cid w16 w16cex w16sdtdh">
+  <w:font w:name="Symbol">
+    <w:panose1 w:val="05050102010706020507"/>
+    <w:charset w:val="02"/>
+    <w:family w:val="roman"/>
+    <w:pitch w:val="variable"/>
+    <w:sig w:usb0="00000000" w:usb1="10000000" w:usb2="00000000" w:usb3="00000000" w:csb0="80000000" w:csb1="00000000"/>
+  </w:font>
   <w:font w:name="Times New Roman">
     <w:panose1 w:val="02020603050405020304"/>
     <w:charset w:val="00"/>
     <w:family w:val="roman"/>
     <w:pitch w:val="variable"/>
     <w:sig w:usb0="E0002EFF" w:usb1="C000785B" w:usb2="00000009" w:usb3="00000000" w:csb0="000001FF" w:csb1="00000000"/>
-  </w:font>
-  <w:font w:name="Symbol">
-    <w:panose1 w:val="05050102010706020507"/>
-    <w:charset w:val="02"/>
-    <w:family w:val="roman"/>
-    <w:pitch w:val="variable"/>
-    <w:sig w:usb0="00000000" w:usb1="10000000" w:usb2="00000000" w:usb3="00000000" w:csb0="80000000" w:csb1="00000000"/>
   </w:font>
   <w:font w:name="Courier New">
     <w:panose1 w:val="02070309020205020404"/>
@@ -18943,6 +19974,7 @@
     <w:rsid w:val="0010624E"/>
     <w:rsid w:val="0016580B"/>
     <w:rsid w:val="001A79A4"/>
+    <w:rsid w:val="001D0821"/>
     <w:rsid w:val="001F46F4"/>
     <w:rsid w:val="0020122C"/>
     <w:rsid w:val="00212311"/>
@@ -18967,6 +19999,7 @@
     <w:rsid w:val="004E53DA"/>
     <w:rsid w:val="00522FF4"/>
     <w:rsid w:val="0053175D"/>
+    <w:rsid w:val="005A0FD0"/>
     <w:rsid w:val="005E015B"/>
     <w:rsid w:val="005E4907"/>
     <w:rsid w:val="00630625"/>

</xml_diff>

<commit_message>
issue #62.  Updated UI manual examples.
</commit_message>
<xml_diff>
--- a/doc/UI Manual.docx
+++ b/doc/UI Manual.docx
@@ -111,7 +111,7 @@
           <w:sz w:val="24"/>
           <w:szCs w:val="24"/>
         </w:rPr>
-        <w:t>Saturday, January 22, 2022</w:t>
+        <w:t>Thursday, February 17, 2022</w:t>
       </w:r>
       <w:r>
         <w:rPr>
@@ -404,7 +404,15 @@
         <w:t>${ROOT}</w:t>
       </w:r>
       <w:r>
-        <w:t xml:space="preserve"> will either be the root directory of the zip file or a subdirectory called </w:t>
+        <w:t xml:space="preserve"> will either be the root directory of the zip </w:t>
+      </w:r>
+      <w:proofErr w:type="gramStart"/>
+      <w:r>
+        <w:t>file</w:t>
+      </w:r>
+      <w:proofErr w:type="gramEnd"/>
+      <w:r>
+        <w:t xml:space="preserve"> or a subdirectory called </w:t>
       </w:r>
       <w:r>
         <w:rPr>
@@ -1073,7 +1081,15 @@
         <w:pStyle w:val="Continuation"/>
       </w:pPr>
       <w:r>
-        <w:t>Note that a time value is a single argument, so if a space is included between the number and the unit, the argument must be enclosed in quotes or the space must be escaped using a backslash.</w:t>
+        <w:t xml:space="preserve">Note that a time value is a single argument, so if a space is included between the number and the unit, the argument must be enclosed in </w:t>
+      </w:r>
+      <w:proofErr w:type="gramStart"/>
+      <w:r>
+        <w:t>quotes</w:t>
+      </w:r>
+      <w:proofErr w:type="gramEnd"/>
+      <w:r>
+        <w:t xml:space="preserve"> or the space must be escaped using a backslash.</w:t>
       </w:r>
     </w:p>
     <w:p>
@@ -2464,7 +2480,15 @@
     </w:p>
     <w:p>
       <w:r>
-        <w:t xml:space="preserve">The device name you want to look for for the OpenDrop controller is “Feather M0”, and the option value is found in the “Drive Letter” column, in this case </w:t>
+        <w:t xml:space="preserve">The device name you want to look for </w:t>
+      </w:r>
+      <w:proofErr w:type="spellStart"/>
+      <w:r>
+        <w:t>for</w:t>
+      </w:r>
+      <w:proofErr w:type="spellEnd"/>
+      <w:r>
+        <w:t xml:space="preserve"> the OpenDrop controller is “Feather M0”, and the option value is found in the “Drive Letter” column, in this case </w:t>
       </w:r>
       <w:r>
         <w:rPr>
@@ -2603,34 +2627,12 @@
       </w:r>
     </w:p>
     <w:p>
-      <w:pPr>
-        <w:rPr>
-          <w:del w:id="0" w:author="Evan Kirshenbaum" w:date="2022-02-17T11:11:00Z"/>
-        </w:rPr>
-      </w:pPr>
-      <w:r>
-        <w:t xml:space="preserve">At the top of the display is a visual representation of the Wombat board with the parts of the board that are not controllable blacked out.  Colored circles over pads represent drops, and the color indicates the presumed reagent (or mixture of reagents).  The colors for reagents currently on the board are shown in the “Reagents” legend at the top right.  </w:t>
-      </w:r>
-      <w:del w:id="1" w:author="Evan Kirshenbaum" w:date="2022-02-17T11:09:00Z">
-        <w:r>
-          <w:delText xml:space="preserve">(For interactive control, the only reagent you are likely to see is “unknown”.)  </w:delText>
-        </w:r>
-      </w:del>
-      <w:r>
-        <w:t>The area of the circle is proportional to the size of the drop.</w:t>
-      </w:r>
-      <w:ins w:id="2" w:author="Evan Kirshenbaum" w:date="2022-02-17T11:27:00Z">
-        <w:r>
-          <w:t xml:space="preserve">  If the drop contains a mixture of reagents, it will be shown as a pie chart.</w:t>
-        </w:r>
-      </w:ins>
-    </w:p>
-    <w:p>
-      <w:pPr>
-        <w:rPr>
-          <w:ins w:id="3" w:author="Evan Kirshenbaum" w:date="2022-02-17T11:10:00Z"/>
-        </w:rPr>
-      </w:pPr>
+      <w:r>
+        <w:t>At the top of the display is a visual representation of the Wombat board with the parts of the board that are not controllable blacked out.  Colored circles over pads represent drops, and the color indicates the presumed reagent (or mixture of reagents).  The colors for reagents currently on the board are shown in the “Reagents” legend at the top right.  The area of the circle is proportional to the size of the drop.</w:t>
+      </w:r>
+      <w:r>
+        <w:t xml:space="preserve">  If the drop contains a mixture of reagents, it will be shown as a pie chart.</w:t>
+      </w:r>
     </w:p>
     <w:p>
       <w:r>
@@ -2669,11 +2671,6 @@
       </w:r>
     </w:p>
     <w:p>
-      <w:pPr>
-        <w:rPr>
-          <w:ins w:id="4" w:author="Evan Kirshenbaum" w:date="2022-02-17T11:12:00Z"/>
-        </w:rPr>
-      </w:pPr>
       <w:r>
         <w:t xml:space="preserve">At the bottom of the display are buttons and text boxes that can be used to control the board.  To the left are controls to pause (and resume) the clock, allow a paused clock to </w:t>
       </w:r>
@@ -2686,352 +2683,150 @@
       <w:pPr>
         <w:pStyle w:val="Section"/>
         <w:framePr w:wrap="around"/>
-        <w:rPr>
-          <w:ins w:id="5" w:author="Evan Kirshenbaum" w:date="2022-02-17T11:13:00Z"/>
-        </w:rPr>
-      </w:pPr>
-      <w:ins w:id="6" w:author="Evan Kirshenbaum" w:date="2022-02-17T11:12:00Z">
-        <w:r>
-          <w:t xml:space="preserve">Modeling </w:t>
-        </w:r>
-      </w:ins>
-      <w:ins w:id="7" w:author="Evan Kirshenbaum" w:date="2022-02-17T11:13:00Z">
-        <w:r>
-          <w:t>drop movement</w:t>
-        </w:r>
-      </w:ins>
-    </w:p>
-    <w:p>
-      <w:pPr>
-        <w:rPr>
-          <w:ins w:id="8" w:author="Evan Kirshenbaum" w:date="2022-02-17T11:45:00Z"/>
-        </w:rPr>
-      </w:pPr>
-      <w:ins w:id="9" w:author="Evan Kirshenbaum" w:date="2022-02-17T11:13:00Z">
-        <w:r>
-          <w:t>As noted above, the current hardw</w:t>
-        </w:r>
-      </w:ins>
-      <w:ins w:id="10" w:author="Evan Kirshenbaum" w:date="2022-02-17T11:14:00Z">
-        <w:r>
-          <w:t xml:space="preserve">are has no ability to sense the presence of fluid on the board, so the system attempts to infer fluid motion based on the changes of states </w:t>
-        </w:r>
-      </w:ins>
-      <w:ins w:id="11" w:author="Evan Kirshenbaum" w:date="2022-02-17T11:15:00Z">
-        <w:r>
-          <w:t xml:space="preserve">of the pads.  While what is shown on the display are circular </w:t>
-        </w:r>
-      </w:ins>
-      <w:ins w:id="12" w:author="Evan Kirshenbaum" w:date="2022-02-17T11:16:00Z">
-        <w:r>
-          <w:t>drops over individual pads, what is actually modeled are (potentially) multi-pad “blobs”</w:t>
-        </w:r>
-        <w:r>
-          <w:t xml:space="preserve"> that can be move</w:t>
-        </w:r>
-      </w:ins>
-      <w:ins w:id="13" w:author="Evan Kirshenbaum" w:date="2022-02-17T11:17:00Z">
-        <w:r>
-          <w:t xml:space="preserve">d, stretched, merged, and split.  All presented drops that are next to one another (other than </w:t>
-        </w:r>
-      </w:ins>
-      <w:ins w:id="14" w:author="Evan Kirshenbaum" w:date="2022-02-17T11:18:00Z">
-        <w:r>
-          <w:t>only by diagonal neighbors) are part of the same blob, and the drop circles shown represent the portion of the blob over that drop.</w:t>
-        </w:r>
-      </w:ins>
-    </w:p>
-    <w:p>
-      <w:pPr>
-        <w:rPr>
-          <w:ins w:id="15" w:author="Evan Kirshenbaum" w:date="2022-02-17T11:45:00Z"/>
-        </w:rPr>
-      </w:pPr>
-      <w:ins w:id="16" w:author="Evan Kirshenbaum" w:date="2022-02-17T11:45:00Z">
-        <w:r>
-          <w:t>If all of the pads in a blob are off, the blob will sit there until a pad is turned on next to it, at which point, the entire content of the blob will be moved to the blob containing the newly-on pad.</w:t>
-        </w:r>
-        <w:r>
-          <w:t xml:space="preserve">  </w:t>
-        </w:r>
-      </w:ins>
-      <w:ins w:id="17" w:author="Evan Kirshenbaum" w:date="2022-02-17T11:46:00Z">
-        <w:r>
-          <w:t xml:space="preserve">If the pads of a blob are turned off and its neighbors turned on, the pad will move.  If a blob’s pads are left on and a neighbor is turned on, the blob will stretch.  If </w:t>
-        </w:r>
-        <w:r>
-          <w:t xml:space="preserve">pads </w:t>
-        </w:r>
-      </w:ins>
-      <w:ins w:id="18" w:author="Evan Kirshenbaum" w:date="2022-02-17T11:47:00Z">
-        <w:r>
-          <w:t>on the edge are turned off, the blob will contract.  If pads in the middle are turned off, the blob will split.</w:t>
-        </w:r>
-      </w:ins>
-    </w:p>
-    <w:p>
-      <w:pPr>
-        <w:rPr>
-          <w:ins w:id="19" w:author="Evan Kirshenbaum" w:date="2022-02-17T11:45:00Z"/>
-        </w:rPr>
-      </w:pPr>
-      <w:ins w:id="20" w:author="Evan Kirshenbaum" w:date="2022-02-17T11:18:00Z">
-        <w:r>
-          <w:t xml:space="preserve">For example, if there is a single drop containing 1 </w:t>
-        </w:r>
-      </w:ins>
-      <w:ins w:id="21" w:author="Evan Kirshenbaum" w:date="2022-02-17T11:19:00Z">
-        <w:r>
-          <w:t xml:space="preserve">µL of </w:t>
-        </w:r>
-        <w:r>
-          <w:rPr>
-            <w:rStyle w:val="Snippet"/>
-          </w:rPr>
-          <w:t>R1</w:t>
-        </w:r>
-        <w:r>
-          <w:t xml:space="preserve"> on a pad that is on,</w:t>
-        </w:r>
-      </w:ins>
-      <w:ins w:id="22" w:author="Evan Kirshenbaum" w:date="2022-02-17T11:20:00Z">
-        <w:r>
-          <w:t xml:space="preserve"> turning on a neighboring pad will stretch the blob onto it, and the display will show the 1 µL blob as two 0.5 </w:t>
-        </w:r>
-      </w:ins>
-      <w:ins w:id="23" w:author="Evan Kirshenbaum" w:date="2022-02-17T11:21:00Z">
-        <w:r>
-          <w:t xml:space="preserve">µL drops.  Turning off one of them will snap the entire 1 µL back onto the other. </w:t>
-        </w:r>
-      </w:ins>
-    </w:p>
-    <w:p>
-      <w:pPr>
-        <w:rPr>
-          <w:ins w:id="24" w:author="Evan Kirshenbaum" w:date="2022-02-17T11:25:00Z"/>
-        </w:rPr>
-      </w:pPr>
-      <w:ins w:id="25" w:author="Evan Kirshenbaum" w:date="2022-02-17T11:22:00Z">
-        <w:r>
-          <w:t xml:space="preserve">If a blob has 1 µL spread over three “on” pads </w:t>
-        </w:r>
-      </w:ins>
-      <w:ins w:id="26" w:author="Evan Kirshenbaum" w:date="2022-02-17T11:23:00Z">
-        <w:r>
-          <w:t xml:space="preserve">(displaying as 0.333 µL each) and the middle pad is turned off, the blob will be split into two </w:t>
-        </w:r>
-      </w:ins>
-      <w:ins w:id="27" w:author="Evan Kirshenbaum" w:date="2022-02-17T11:24:00Z">
-        <w:r>
-          <w:t>0.5-µL single-pad blobs</w:t>
-        </w:r>
-      </w:ins>
-      <w:ins w:id="28" w:author="Evan Kirshenbaum" w:date="2022-02-17T11:25:00Z">
-        <w:r>
-          <w:t xml:space="preserve"> on the outer pads.</w:t>
-        </w:r>
-      </w:ins>
-      <w:ins w:id="29" w:author="Evan Kirshenbaum" w:date="2022-02-17T11:48:00Z">
-        <w:r>
-          <w:t xml:space="preserve">  Similarly if a blob has 2 µL on a single pad, and that pad is turned off while two neighboring pads are turned on, the blob will be split into two 1-µL single-pad blobs.</w:t>
-        </w:r>
-      </w:ins>
-    </w:p>
-    <w:p>
-      <w:pPr>
-        <w:rPr>
-          <w:ins w:id="30" w:author="Evan Kirshenbaum" w:date="2022-02-17T11:42:00Z"/>
-        </w:rPr>
-      </w:pPr>
-      <w:ins w:id="31" w:author="Evan Kirshenbaum" w:date="2022-02-17T11:25:00Z">
-        <w:r>
-          <w:t>For more complicated</w:t>
-        </w:r>
-      </w:ins>
-      <w:ins w:id="32" w:author="Evan Kirshenbaum" w:date="2022-02-17T11:42:00Z">
-        <w:r>
-          <w:t xml:space="preserve"> splitting</w:t>
-        </w:r>
-      </w:ins>
-      <w:ins w:id="33" w:author="Evan Kirshenbaum" w:date="2022-02-17T11:25:00Z">
-        <w:r>
-          <w:t xml:space="preserve"> situations, the actual modeling</w:t>
-        </w:r>
-      </w:ins>
-      <w:ins w:id="34" w:author="Evan Kirshenbaum" w:date="2022-02-17T11:26:00Z">
-        <w:r>
-          <w:t xml:space="preserve"> is more complicated and has to do with the number of pads in each of the “pulling” blobs as well as their distance from the “pulled” blob, but hopefully </w:t>
-        </w:r>
-        <w:r>
-          <w:t>it will pretty much model what</w:t>
-        </w:r>
-      </w:ins>
-      <w:ins w:id="35" w:author="Evan Kirshenbaum" w:date="2022-02-17T11:27:00Z">
-        <w:r>
-          <w:t xml:space="preserve"> will be going on in real life.</w:t>
-        </w:r>
-      </w:ins>
-    </w:p>
-    <w:p>
-      <w:pPr>
-        <w:rPr>
-          <w:ins w:id="36" w:author="Evan Kirshenbaum" w:date="2022-02-17T11:35:00Z"/>
-        </w:rPr>
-      </w:pPr>
-      <w:ins w:id="37" w:author="Evan Kirshenbaum" w:date="2022-02-17T11:28:00Z">
-        <w:r>
-          <w:t xml:space="preserve">Similarly, the system attempts to model mixtures of reagents.  For example, if pad </w:t>
-        </w:r>
-        <w:r>
-          <w:rPr>
-            <w:rStyle w:val="Snippet"/>
-          </w:rPr>
-          <w:t>(1, 1)</w:t>
-        </w:r>
-        <w:r>
-          <w:t xml:space="preserve"> has </w:t>
-        </w:r>
-      </w:ins>
-      <w:ins w:id="38" w:author="Evan Kirshenbaum" w:date="2022-02-17T11:29:00Z">
-        <w:r>
-          <w:t xml:space="preserve">1 µL of </w:t>
-        </w:r>
-        <w:r>
-          <w:rPr>
-            <w:rStyle w:val="Snippet"/>
-          </w:rPr>
-          <w:t>R1</w:t>
-        </w:r>
-        <w:r>
-          <w:t xml:space="preserve"> and pad </w:t>
-        </w:r>
-        <w:r>
-          <w:rPr>
-            <w:rStyle w:val="Snippet"/>
-          </w:rPr>
-          <w:t>(1, 3)</w:t>
-        </w:r>
-        <w:r>
-          <w:t xml:space="preserve"> has 2 µL of</w:t>
-        </w:r>
-      </w:ins>
-      <w:ins w:id="39" w:author="Evan Kirshenbaum" w:date="2022-02-17T11:30:00Z">
-        <w:r>
-          <w:t xml:space="preserve"> </w:t>
-        </w:r>
-        <w:r>
-          <w:rPr>
-            <w:rStyle w:val="Snippet"/>
-          </w:rPr>
-          <w:t>R2</w:t>
-        </w:r>
-        <w:r>
-          <w:t xml:space="preserve">, turning on pad (1, 2) between them </w:t>
-        </w:r>
-      </w:ins>
-      <w:ins w:id="40" w:author="Evan Kirshenbaum" w:date="2022-02-17T11:31:00Z">
-        <w:r>
-          <w:t xml:space="preserve">will result in a 3-pad blob that contains 3 µL of </w:t>
-        </w:r>
-      </w:ins>
-      <w:ins w:id="41" w:author="Evan Kirshenbaum" w:date="2022-02-17T11:32:00Z">
-        <w:r>
-          <w:rPr>
-            <w:rStyle w:val="Snippet"/>
-          </w:rPr>
-          <w:t>R1 +</w:t>
-        </w:r>
-      </w:ins>
-      <w:ins w:id="42" w:author="Evan Kirshenbaum" w:date="2022-02-17T11:33:00Z">
-        <w:r>
-          <w:rPr>
-            <w:rStyle w:val="Snippet"/>
-          </w:rPr>
-          <w:t xml:space="preserve"> 2 R2</w:t>
-        </w:r>
-        <w:r>
-          <w:t>, which will be shown as circle</w:t>
-        </w:r>
-      </w:ins>
-      <w:ins w:id="43" w:author="Evan Kirshenbaum" w:date="2022-02-17T11:34:00Z">
-        <w:r>
-          <w:t>s</w:t>
-        </w:r>
-      </w:ins>
-      <w:ins w:id="44" w:author="Evan Kirshenbaum" w:date="2022-02-17T11:33:00Z">
-        <w:r>
-          <w:t xml:space="preserve"> that </w:t>
-        </w:r>
-      </w:ins>
-      <w:ins w:id="45" w:author="Evan Kirshenbaum" w:date="2022-02-17T11:34:00Z">
-        <w:r>
-          <w:t>are</w:t>
-        </w:r>
-      </w:ins>
-      <w:ins w:id="46" w:author="Evan Kirshenbaum" w:date="2022-02-17T11:33:00Z">
-        <w:r>
-          <w:t xml:space="preserve"> one third </w:t>
-        </w:r>
-        <w:r>
-          <w:rPr>
-            <w:rStyle w:val="Snippet"/>
-          </w:rPr>
-          <w:t>R1</w:t>
-        </w:r>
-        <w:r>
-          <w:t xml:space="preserve">’s color and two-thirds </w:t>
-        </w:r>
-        <w:r>
-          <w:rPr>
-            <w:rStyle w:val="Snippet"/>
-          </w:rPr>
-          <w:t>R2’s</w:t>
-        </w:r>
-        <w:r>
-          <w:t xml:space="preserve"> color.</w:t>
-        </w:r>
-      </w:ins>
-    </w:p>
-    <w:p>
-      <w:ins w:id="47" w:author="Evan Kirshenbaum" w:date="2022-02-17T11:35:00Z">
-        <w:r>
-          <w:t>When dealing with well pads, the modeling is more rudimentary (and less satisfying).  The system doesn’t attempt to model (or show) the amount of reagent over internal well pads.</w:t>
-        </w:r>
-      </w:ins>
-      <w:ins w:id="48" w:author="Evan Kirshenbaum" w:date="2022-02-17T11:36:00Z">
-        <w:r>
-          <w:t xml:space="preserve">  Rather, it </w:t>
-        </w:r>
-      </w:ins>
-      <w:ins w:id="49" w:author="Evan Kirshenbaum" w:date="2022-02-17T11:37:00Z">
-        <w:r>
-          <w:t>tries to model whether a blob containing a well’s gate is “connected” to the fluid in the well.  If it is, the sys</w:t>
-        </w:r>
-      </w:ins>
-      <w:ins w:id="50" w:author="Evan Kirshenbaum" w:date="2022-02-17T11:38:00Z">
-        <w:r>
-          <w:t xml:space="preserve">tem models the blob as having one drop on the gate and any board pads in the blob.  </w:t>
-        </w:r>
-      </w:ins>
-      <w:ins w:id="51" w:author="Evan Kirshenbaum" w:date="2022-02-17T11:39:00Z">
-        <w:r>
-          <w:t>Such a blob can be disconnect</w:t>
-        </w:r>
-      </w:ins>
-      <w:ins w:id="52" w:author="Evan Kirshenbaum" w:date="2022-02-17T11:40:00Z">
-        <w:r>
-          <w:t xml:space="preserve">ed from the well by turning off the internal well pads next to it, resulting in a single drop that can be moved </w:t>
-        </w:r>
-        <w:r>
-          <w:lastRenderedPageBreak/>
-          <w:t xml:space="preserve">onto the board.  A blob </w:t>
-        </w:r>
-      </w:ins>
-      <w:ins w:id="53" w:author="Evan Kirshenbaum" w:date="2022-02-17T11:41:00Z">
-        <w:r>
-          <w:t>containing a gate can be pulled into a well by turning off its pads and turning on an internal pad next to the gate.</w:t>
-        </w:r>
-      </w:ins>
+      </w:pPr>
+      <w:r>
+        <w:t>Modeling drop movement</w:t>
+      </w:r>
+    </w:p>
+    <w:p>
+      <w:r>
+        <w:t>As noted above, the current hardware has no ability to sense the presence of fluid on the board, so the system attempts to infer fluid motion based on the changes of states of the pads.  While what is shown on the display are circular drops over individual pads, what is actually modeled are (potentially) multi-pad “blobs”</w:t>
+      </w:r>
+      <w:r>
+        <w:t xml:space="preserve"> that can be moved, stretched, merged, and split.  All presented drops that are next to one another (other than only by diagonal neighbors) are part of the same blob, and the drop circles shown represent the portion of the blob over that drop.</w:t>
+      </w:r>
+    </w:p>
+    <w:p>
+      <w:r>
+        <w:t xml:space="preserve">If all of the pads in a blob are off, the blob will sit there until a pad is turned on next to it, at which point, the entire content of the blob will be moved to the blob containing the newly-on pad.  If the pads of a blob are turned off and its neighbors turned on, the pad will move.  If a blob’s pads are left on and a neighbor is turned on, the blob will stretch.  If </w:t>
+      </w:r>
+      <w:r>
+        <w:t>pads on the edge are turned off, the blob will contract.  If pads in the middle are turned off, the blob will split.</w:t>
+      </w:r>
+    </w:p>
+    <w:p>
+      <w:r>
+        <w:t xml:space="preserve">For example, if there is a single drop containing 1 µL of </w:t>
+      </w:r>
+      <w:r>
+        <w:rPr>
+          <w:rStyle w:val="Snippet"/>
+        </w:rPr>
+        <w:t>R1</w:t>
+      </w:r>
+      <w:r>
+        <w:t xml:space="preserve"> on a pad that is on, turning on a neighboring pad will stretch the blob onto it, and the display will show the 1 µL blob as two 0.5 µL drops.  Turning off one of them will snap the entire 1 µL back onto the other. </w:t>
+      </w:r>
+    </w:p>
+    <w:p>
+      <w:r>
+        <w:t>If a blob has 1 µL spread over three “on” pads (displaying as 0.333 µL each) and the middle pad is turned off, the blob will be split into two 0.5-µL single-pad blobs on the outer pads.</w:t>
+      </w:r>
+      <w:r>
+        <w:t xml:space="preserve">  </w:t>
+      </w:r>
+      <w:proofErr w:type="gramStart"/>
+      <w:r>
+        <w:t>Similarly</w:t>
+      </w:r>
+      <w:proofErr w:type="gramEnd"/>
+      <w:r>
+        <w:t xml:space="preserve"> if a blob has 2 µL on a single pad, and that pad is turned off while two neighboring pads are turned on, the blob will be split into two 1-µL single-pad blobs.</w:t>
+      </w:r>
+    </w:p>
+    <w:p>
+      <w:r>
+        <w:t>For more complicated</w:t>
+      </w:r>
+      <w:r>
+        <w:t xml:space="preserve"> splitting</w:t>
+      </w:r>
+      <w:r>
+        <w:t xml:space="preserve"> situations, the actual modeling is more complicated and has to do with the number of pads in each of the “pulling” blobs as well as their distance from the “pulled” blob, but hopefully </w:t>
+      </w:r>
+      <w:r>
+        <w:t>it will pretty much model what will be going on in real life.</w:t>
+      </w:r>
+    </w:p>
+    <w:p>
+      <w:r>
+        <w:t xml:space="preserve">Similarly, the system attempts to model mixtures of reagents.  For example, if pad </w:t>
+      </w:r>
+      <w:r>
+        <w:rPr>
+          <w:rStyle w:val="Snippet"/>
+        </w:rPr>
+        <w:t>(1, 1)</w:t>
+      </w:r>
+      <w:r>
+        <w:t xml:space="preserve"> has 1 µL of </w:t>
+      </w:r>
+      <w:r>
+        <w:rPr>
+          <w:rStyle w:val="Snippet"/>
+        </w:rPr>
+        <w:t>R1</w:t>
+      </w:r>
+      <w:r>
+        <w:t xml:space="preserve"> and pad </w:t>
+      </w:r>
+      <w:r>
+        <w:rPr>
+          <w:rStyle w:val="Snippet"/>
+        </w:rPr>
+        <w:t>(1, 3)</w:t>
+      </w:r>
+      <w:r>
+        <w:t xml:space="preserve"> has 2 µL of </w:t>
+      </w:r>
+      <w:r>
+        <w:rPr>
+          <w:rStyle w:val="Snippet"/>
+        </w:rPr>
+        <w:t>R2</w:t>
+      </w:r>
+      <w:r>
+        <w:t xml:space="preserve">, turning on pad (1, 2) between them will result in a 3-pad blob that contains 3 µL of </w:t>
+      </w:r>
+      <w:r>
+        <w:rPr>
+          <w:rStyle w:val="Snippet"/>
+        </w:rPr>
+        <w:t>R1 + 2 R2</w:t>
+      </w:r>
+      <w:r>
+        <w:t xml:space="preserve">, which will be shown as circles that are one third </w:t>
+      </w:r>
+      <w:r>
+        <w:rPr>
+          <w:rStyle w:val="Snippet"/>
+        </w:rPr>
+        <w:t>R1</w:t>
+      </w:r>
+      <w:r>
+        <w:t xml:space="preserve">’s color and two-thirds </w:t>
+      </w:r>
+      <w:r>
+        <w:rPr>
+          <w:rStyle w:val="Snippet"/>
+        </w:rPr>
+        <w:t>R2’s</w:t>
+      </w:r>
+      <w:r>
+        <w:t xml:space="preserve"> color.</w:t>
+      </w:r>
+    </w:p>
+    <w:p>
+      <w:r>
+        <w:t>When dealing with well pads, the modeling is more rudimentary (and less satisfying).  The system doesn’t attempt to model (or show) the amount of reagent over internal well pads.</w:t>
+      </w:r>
+      <w:r>
+        <w:t xml:space="preserve">  Rather, it tries to model whether a blob containing a well’s gate is “connected” to the fluid in the well.  If it is, the system models the blob as having one drop on the gate and any board pads in the blob.  Such a blob can be disconnected from the well by turning off the internal well pads next to it, resulting in a single drop that can be moved </w:t>
+      </w:r>
+      <w:r>
+        <w:lastRenderedPageBreak/>
+        <w:t>onto the board.  A blob containing a gate can be pulled into a well by turning off its pads and turning on an internal pad next to the gate.</w:t>
+      </w:r>
     </w:p>
     <w:p>
       <w:pPr>
@@ -3070,7 +2865,15 @@
         <w:footnoteReference w:id="3"/>
       </w:r>
       <w:r>
-        <w:t xml:space="preserve">  When multiple electrode state changes are specified at the same time, they all take place on the next clock tick.  By default, the clock ticks once ever 100 ms, but it can be sped up or slowed down either by use of the </w:t>
+        <w:t xml:space="preserve">  When multiple electrode state changes are specified at the same time, they all take place on the next clock tick.  By default, the clock ticks once </w:t>
+      </w:r>
+      <w:proofErr w:type="spellStart"/>
+      <w:r>
+        <w:t>ever</w:t>
+      </w:r>
+      <w:proofErr w:type="spellEnd"/>
+      <w:r>
+        <w:t xml:space="preserve"> 100 ms, but it can be sped up or slowed down either by use of the </w:t>
       </w:r>
       <w:r>
         <w:rPr>
@@ -3230,9 +3033,6 @@
           <w:ilvl w:val="0"/>
           <w:numId w:val="16"/>
         </w:numPr>
-        <w:rPr>
-          <w:ins w:id="54" w:author="Evan Kirshenbaum" w:date="2022-02-17T10:51:00Z"/>
-        </w:rPr>
       </w:pPr>
       <w:r>
         <w:t xml:space="preserve">If you </w:t>
@@ -3255,91 +3055,42 @@
       <w:r>
         <w:t xml:space="preserve"> and you click on an </w:t>
       </w:r>
-      <w:del w:id="55" w:author="Evan Kirshenbaum" w:date="2022-02-17T10:50:00Z">
-        <w:r>
-          <w:delText xml:space="preserve">empty </w:delText>
-        </w:r>
-      </w:del>
-      <w:ins w:id="56" w:author="Evan Kirshenbaum" w:date="2022-02-17T10:50:00Z">
-        <w:r>
-          <w:t>“off”</w:t>
-        </w:r>
-        <w:r>
-          <w:t xml:space="preserve"> </w:t>
-        </w:r>
-      </w:ins>
+      <w:r>
+        <w:t xml:space="preserve">“off” </w:t>
+      </w:r>
       <w:r>
         <w:t xml:space="preserve">pad </w:t>
       </w:r>
-      <w:ins w:id="57" w:author="Evan Kirshenbaum" w:date="2022-02-17T10:49:00Z">
-        <w:r>
-          <w:t xml:space="preserve">that is </w:t>
-        </w:r>
-      </w:ins>
+      <w:r>
+        <w:t xml:space="preserve">that is </w:t>
+      </w:r>
       <w:r>
         <w:t xml:space="preserve">next to </w:t>
       </w:r>
-      <w:del w:id="58" w:author="Evan Kirshenbaum" w:date="2022-02-17T10:50:00Z">
-        <w:r>
-          <w:delText xml:space="preserve">a </w:delText>
-        </w:r>
-      </w:del>
-      <w:del w:id="59" w:author="Evan Kirshenbaum" w:date="2022-02-17T10:49:00Z">
-        <w:r>
-          <w:delText>drop</w:delText>
-        </w:r>
-      </w:del>
-      <w:ins w:id="60" w:author="Evan Kirshenbaum" w:date="2022-02-17T10:50:00Z">
-        <w:r>
-          <w:t>an “on” pad</w:t>
-        </w:r>
-      </w:ins>
+      <w:r>
+        <w:t>an “on” pad</w:t>
+      </w:r>
       <w:r>
         <w:t xml:space="preserve">, it not only </w:t>
       </w:r>
-      <w:del w:id="61" w:author="Evan Kirshenbaum" w:date="2022-02-17T10:50:00Z">
-        <w:r>
-          <w:delText xml:space="preserve">turns </w:delText>
-        </w:r>
-      </w:del>
-      <w:ins w:id="62" w:author="Evan Kirshenbaum" w:date="2022-02-17T10:50:00Z">
-        <w:r>
-          <w:t>schedules</w:t>
-        </w:r>
-        <w:r>
-          <w:t xml:space="preserve"> </w:t>
-        </w:r>
-      </w:ins>
+      <w:r>
+        <w:t xml:space="preserve">schedules </w:t>
+      </w:r>
       <w:r>
         <w:t xml:space="preserve">the clicked pad </w:t>
       </w:r>
-      <w:ins w:id="63" w:author="Evan Kirshenbaum" w:date="2022-02-17T10:50:00Z">
-        <w:r>
-          <w:t xml:space="preserve">to turn </w:t>
-        </w:r>
-      </w:ins>
+      <w:r>
+        <w:t xml:space="preserve">to turn </w:t>
+      </w:r>
       <w:r>
         <w:t xml:space="preserve">on but also schedules any neighboring </w:t>
       </w:r>
-      <w:ins w:id="64" w:author="Evan Kirshenbaum" w:date="2022-02-17T10:50:00Z">
-        <w:r>
-          <w:t xml:space="preserve">“on” </w:t>
-        </w:r>
-      </w:ins>
+      <w:r>
+        <w:t xml:space="preserve">“on” </w:t>
+      </w:r>
       <w:r>
         <w:t xml:space="preserve">pads </w:t>
       </w:r>
-      <w:del w:id="65" w:author="Evan Kirshenbaum" w:date="2022-02-17T10:51:00Z">
-        <w:r>
-          <w:delText>that hold drop</w:delText>
-        </w:r>
-        <w:r>
-          <w:delText>s</w:delText>
-        </w:r>
-        <w:r>
-          <w:delText xml:space="preserve"> </w:delText>
-        </w:r>
-      </w:del>
       <w:r>
         <w:t xml:space="preserve">to turn off.  The notion is that by not holding </w:t>
       </w:r>
@@ -3356,24 +3107,15 @@
         <w:lastRenderedPageBreak/>
         <w:t xml:space="preserve">you are specifying that you want to “pull” the neighboring drop(s) toward the pad.  Note that neighboring pads </w:t>
       </w:r>
-      <w:ins w:id="66" w:author="Evan Kirshenbaum" w:date="2022-02-17T10:47:00Z">
-        <w:r>
-          <w:t xml:space="preserve">do not </w:t>
-        </w:r>
-      </w:ins>
+      <w:r>
+        <w:t xml:space="preserve">do not </w:t>
+      </w:r>
       <w:r>
         <w:t>include diagonal neighbors.</w:t>
       </w:r>
-      <w:ins w:id="67" w:author="Evan Kirshenbaum" w:date="2022-02-17T10:53:00Z">
-        <w:r>
-          <w:t xml:space="preserve">  Note also that this logic only holds for pads in the board array proper and well gates.  Internal well pads</w:t>
-        </w:r>
-      </w:ins>
-      <w:ins w:id="68" w:author="Evan Kirshenbaum" w:date="2022-02-17T10:54:00Z">
-        <w:r>
-          <w:t xml:space="preserve"> merely toggle and do not change their neighbors’ state.</w:t>
-        </w:r>
-      </w:ins>
+      <w:r>
+        <w:t xml:space="preserve">  Note also that this logic only holds for pads in the board array proper and well gates.  Internal well pads merely toggle and do not change their neighbors’ state.</w:t>
+      </w:r>
     </w:p>
     <w:p>
       <w:pPr>
@@ -3382,108 +3124,46 @@
           <w:ilvl w:val="0"/>
           <w:numId w:val="16"/>
         </w:numPr>
-        <w:rPr>
-          <w:ins w:id="69" w:author="Evan Kirshenbaum" w:date="2022-02-17T10:56:00Z"/>
-        </w:rPr>
-      </w:pPr>
-      <w:ins w:id="70" w:author="Evan Kirshenbaum" w:date="2022-02-17T10:51:00Z">
-        <w:r>
-          <w:t xml:space="preserve">If you hold down </w:t>
-        </w:r>
-        <w:r>
-          <w:rPr>
-            <w:rStyle w:val="Snippet"/>
-          </w:rPr>
-          <w:t>shift</w:t>
-        </w:r>
-      </w:ins>
-      <w:ins w:id="71" w:author="Evan Kirshenbaum" w:date="2022-02-17T10:52:00Z">
-        <w:r>
-          <w:t xml:space="preserve"> while clicking, it adds fluid to the model</w:t>
-        </w:r>
-      </w:ins>
-      <w:ins w:id="72" w:author="Evan Kirshenbaum" w:date="2022-02-17T10:53:00Z">
-        <w:r>
-          <w:t xml:space="preserve">. </w:t>
-        </w:r>
-      </w:ins>
-      <w:ins w:id="73" w:author="Evan Kirshenbaum" w:date="2022-02-17T10:55:00Z">
-        <w:r>
-          <w:t xml:space="preserve"> The reagent added and volume added can be specified in the macro language by, e.g.,</w:t>
-        </w:r>
-      </w:ins>
+      </w:pPr>
+      <w:r>
+        <w:t xml:space="preserve">If you hold down </w:t>
+      </w:r>
+      <w:r>
+        <w:rPr>
+          <w:rStyle w:val="Snippet"/>
+        </w:rPr>
+        <w:t>shift</w:t>
+      </w:r>
+      <w:r>
+        <w:t xml:space="preserve"> while clicking, it adds fluid to the model.  The reagent added and volume added can be specified in the macro language by, e.g.,</w:t>
+      </w:r>
     </w:p>
     <w:p>
       <w:pPr>
         <w:pStyle w:val="JavaCode"/>
         <w:ind w:left="990"/>
-        <w:rPr>
-          <w:ins w:id="74" w:author="Evan Kirshenbaum" w:date="2022-02-17T10:58:00Z"/>
-        </w:rPr>
-      </w:pPr>
-      <w:ins w:id="75" w:author="Evan Kirshenbaum" w:date="2022-02-17T10:58:00Z">
-        <w:r>
-          <w:t>interactive reagent = reagent “Buffer”</w:t>
-        </w:r>
-      </w:ins>
-      <w:ins w:id="76" w:author="Evan Kirshenbaum" w:date="2022-02-17T10:59:00Z">
-        <w:r>
-          <w:t>;</w:t>
-        </w:r>
-      </w:ins>
+      </w:pPr>
+      <w:r>
+        <w:t>interactive reagent = reagent “Buffer”;</w:t>
+      </w:r>
     </w:p>
     <w:p>
       <w:pPr>
         <w:pStyle w:val="JavaCode"/>
         <w:ind w:left="990"/>
-        <w:rPr>
-          <w:ins w:id="77" w:author="Evan Kirshenbaum" w:date="2022-02-17T10:59:00Z"/>
-        </w:rPr>
-      </w:pPr>
-      <w:ins w:id="78" w:author="Evan Kirshenbaum" w:date="2022-02-17T10:58:00Z">
-        <w:r>
-          <w:t>interactive volume = 1 uL</w:t>
-        </w:r>
-      </w:ins>
-      <w:ins w:id="79" w:author="Evan Kirshenbaum" w:date="2022-02-17T10:59:00Z">
-        <w:r>
-          <w:t>;</w:t>
-        </w:r>
-      </w:ins>
+      </w:pPr>
+      <w:r>
+        <w:t>interactive volume = 1 uL;</w:t>
+      </w:r>
     </w:p>
     <w:p>
       <w:pPr>
         <w:pStyle w:val="Continuation"/>
         <w:ind w:left="720"/>
-        <w:rPr>
-          <w:ins w:id="80" w:author="Evan Kirshenbaum" w:date="2022-02-17T11:03:00Z"/>
-        </w:rPr>
-      </w:pPr>
-      <w:ins w:id="81" w:author="Evan Kirshenbaum" w:date="2022-02-17T11:02:00Z">
-        <w:r>
-          <w:t>These default to the</w:t>
-        </w:r>
-      </w:ins>
-      <w:ins w:id="82" w:author="Evan Kirshenbaum" w:date="2022-02-17T11:03:00Z">
-        <w:r>
-          <w:t xml:space="preserve"> unknown reagent and the board’s basic drop size (currently 1 µL) respectively.</w:t>
-        </w:r>
-      </w:ins>
-      <w:ins w:id="83" w:author="Evan Kirshenbaum" w:date="2022-02-17T11:04:00Z">
-        <w:r>
-          <w:t xml:space="preserve">  </w:t>
-        </w:r>
-      </w:ins>
-      <w:ins w:id="84" w:author="Evan Kirshenbaum" w:date="2022-02-17T11:05:00Z">
-        <w:r>
-          <w:t>If you add modeled liquid to an internal well pad, the liquid is added to the well itself.  If y</w:t>
-        </w:r>
-      </w:ins>
-      <w:ins w:id="85" w:author="Evan Kirshenbaum" w:date="2022-02-17T11:06:00Z">
-        <w:r>
-          <w:t>ou add modeled liquid to a pad that already has a drop, the system models mixing the liquids together</w:t>
-        </w:r>
-      </w:ins>
+      </w:pPr>
+      <w:r>
+        <w:t>These default to the unknown reagent and the board’s basic drop size (currently 1 µL) respectively.  If you add modeled liquid to an internal well pad, the liquid is added to the well itself.  If you add modeled liquid to a pad that already has a drop, the system models mixing the liquids together</w:t>
+      </w:r>
     </w:p>
     <w:p>
       <w:pPr>
@@ -3492,81 +3172,62 @@
           <w:ilvl w:val="0"/>
           <w:numId w:val="23"/>
         </w:numPr>
-        <w:pPrChange w:id="86" w:author="Evan Kirshenbaum" w:date="2022-02-17T11:04:00Z">
-          <w:pPr>
-            <w:pStyle w:val="ListParagraph"/>
-            <w:numPr>
-              <w:numId w:val="16"/>
-            </w:numPr>
-            <w:ind w:hanging="360"/>
-          </w:pPr>
-        </w:pPrChange>
-      </w:pPr>
-      <w:ins w:id="87" w:author="Evan Kirshenbaum" w:date="2022-02-17T11:04:00Z">
-        <w:r>
-          <w:t>If you hold down both</w:t>
-        </w:r>
-      </w:ins>
-      <w:ins w:id="88" w:author="Evan Kirshenbaum" w:date="2022-02-17T11:07:00Z">
-        <w:r>
-          <w:t xml:space="preserve"> </w:t>
-        </w:r>
-        <w:r>
-          <w:rPr>
-            <w:rStyle w:val="Snippet"/>
-          </w:rPr>
-          <w:t>shift</w:t>
-        </w:r>
-        <w:r>
-          <w:t xml:space="preserve"> and </w:t>
-        </w:r>
-        <w:r>
-          <w:rPr>
-            <w:rStyle w:val="Snippet"/>
-          </w:rPr>
-          <w:t>control</w:t>
-        </w:r>
-        <w:r>
-          <w:t xml:space="preserve"> when clicking on a pad, </w:t>
-        </w:r>
-      </w:ins>
-      <w:ins w:id="89" w:author="Evan Kirshenbaum" w:date="2022-02-17T11:08:00Z">
-        <w:r>
-          <w:t xml:space="preserve">up to the </w:t>
-        </w:r>
-        <w:r>
-          <w:rPr>
-            <w:rStyle w:val="Snippet"/>
-          </w:rPr>
-          <w:t>interactive volume</w:t>
-        </w:r>
-        <w:r>
-          <w:t xml:space="preserve"> is removed from the drop at the current pad, if there is one.  If the drop is part of a bigger blob, </w:t>
-        </w:r>
-      </w:ins>
-      <w:ins w:id="90" w:author="Evan Kirshenbaum" w:date="2022-02-17T11:09:00Z">
-        <w:r>
-          <w:t>the volume is taken from the entire blob.</w:t>
-        </w:r>
-      </w:ins>
-    </w:p>
-    <w:p>
-      <w:pPr>
-        <w:rPr>
-          <w:del w:id="91" w:author="Evan Kirshenbaum" w:date="2022-02-17T11:49:00Z"/>
-        </w:rPr>
-      </w:pPr>
-      <w:del w:id="92" w:author="Evan Kirshenbaum" w:date="2022-02-17T11:49:00Z">
-        <w:r>
-          <w:delText>The logic for what happens to modeled drops is as follow</w:delText>
-        </w:r>
-        <w:r>
-          <w:delText>s</w:delText>
-        </w:r>
-        <w:r>
-          <w:delText>:</w:delText>
-        </w:r>
-      </w:del>
+      </w:pPr>
+      <w:r>
+        <w:t>If you hold down both</w:t>
+      </w:r>
+      <w:r>
+        <w:t xml:space="preserve"> </w:t>
+      </w:r>
+      <w:r>
+        <w:rPr>
+          <w:rStyle w:val="Snippet"/>
+        </w:rPr>
+        <w:t>shift</w:t>
+      </w:r>
+      <w:r>
+        <w:t xml:space="preserve"> and </w:t>
+      </w:r>
+      <w:r>
+        <w:rPr>
+          <w:rStyle w:val="Snippet"/>
+        </w:rPr>
+        <w:t>control</w:t>
+      </w:r>
+      <w:r>
+        <w:t xml:space="preserve"> when clicking on a pad, up to the </w:t>
+      </w:r>
+      <w:r>
+        <w:rPr>
+          <w:rStyle w:val="Snippet"/>
+        </w:rPr>
+        <w:t>interactive volume</w:t>
+      </w:r>
+      <w:r>
+        <w:t xml:space="preserve"> is removed from the drop at the current pad, if there is one.  If the drop is part of a bigger blob, the volume is taken from the entire blob.</w:t>
+      </w:r>
+    </w:p>
+    <w:p>
+      <w:pPr>
+        <w:pStyle w:val="MarginNote"/>
+        <w:framePr w:wrap="around"/>
+      </w:pPr>
+      <w:r>
+        <w:t>Using macro language commands</w:t>
+      </w:r>
+    </w:p>
+    <w:p>
+      <w:r>
+        <w:t>Finally, in the text box at the bottom right, you can type macro language expressions</w:t>
+      </w:r>
+      <w:proofErr w:type="gramStart"/>
+      <w:r>
+        <w:t xml:space="preserve">. </w:t>
+      </w:r>
+      <w:proofErr w:type="gramEnd"/>
+      <w:r>
+        <w:t>The next section will go into the language in detail, but some examples:</w:t>
+      </w:r>
     </w:p>
     <w:p>
       <w:pPr>
@@ -3576,14 +3237,39 @@
           <w:numId w:val="16"/>
         </w:numPr>
         <w:rPr>
-          <w:del w:id="93" w:author="Evan Kirshenbaum" w:date="2022-02-17T11:49:00Z"/>
-        </w:rPr>
-      </w:pPr>
-      <w:del w:id="94" w:author="Evan Kirshenbaum" w:date="2022-02-17T11:49:00Z">
-        <w:r>
-          <w:delText>If a pad is turned on and none of its neighbors hold a drop, a new drop is created at that pad.  This can be useful to model physical drops added to the board that don’t match the model.</w:delText>
-        </w:r>
-      </w:del>
+          <w:rStyle w:val="Snippet"/>
+          <w:rFonts w:ascii="Times New Roman" w:hAnsi="Times New Roman"/>
+          <w:bCs w:val="0"/>
+          <w:noProof w:val="0"/>
+        </w:rPr>
+      </w:pPr>
+      <w:r>
+        <w:rPr>
+          <w:rStyle w:val="Snippet"/>
+        </w:rPr>
+        <w:t>d = drop @ (2,3)</w:t>
+      </w:r>
+    </w:p>
+    <w:p>
+      <w:pPr>
+        <w:pStyle w:val="ListParagraph"/>
+        <w:numPr>
+          <w:ilvl w:val="1"/>
+          <w:numId w:val="16"/>
+        </w:numPr>
+      </w:pPr>
+      <w:r>
+        <w:t xml:space="preserve">Bind variable </w:t>
+      </w:r>
+      <w:r>
+        <w:rPr>
+          <w:rStyle w:val="Snippet"/>
+        </w:rPr>
+        <w:t>d</w:t>
+      </w:r>
+      <w:r>
+        <w:t xml:space="preserve"> to a drop at the pad at column 2, row 3 (with the bottom left corner being (0,0).  If there is no drop there, one is created in the model.</w:t>
+      </w:r>
     </w:p>
     <w:p>
       <w:pPr>
@@ -3593,14 +3279,39 @@
           <w:numId w:val="16"/>
         </w:numPr>
         <w:rPr>
-          <w:del w:id="95" w:author="Evan Kirshenbaum" w:date="2022-02-17T11:49:00Z"/>
-        </w:rPr>
-      </w:pPr>
-      <w:del w:id="96" w:author="Evan Kirshenbaum" w:date="2022-02-17T11:49:00Z">
-        <w:r>
-          <w:delText>If a pad is turned off and the drop isn’t pulled by a neighbor pad, the modelled drop is removed from the model.  This can also be useful to correct errors.</w:delText>
-        </w:r>
-      </w:del>
+          <w:rStyle w:val="Snippet"/>
+          <w:rFonts w:ascii="Times New Roman" w:hAnsi="Times New Roman"/>
+          <w:bCs w:val="0"/>
+          <w:noProof w:val="0"/>
+        </w:rPr>
+      </w:pPr>
+      <w:r>
+        <w:rPr>
+          <w:rStyle w:val="Snippet"/>
+        </w:rPr>
+        <w:t>d : right 3</w:t>
+      </w:r>
+    </w:p>
+    <w:p>
+      <w:pPr>
+        <w:pStyle w:val="ListParagraph"/>
+        <w:numPr>
+          <w:ilvl w:val="1"/>
+          <w:numId w:val="16"/>
+        </w:numPr>
+      </w:pPr>
+      <w:r>
+        <w:t xml:space="preserve">Move the drop </w:t>
+      </w:r>
+      <w:r>
+        <w:rPr>
+          <w:rStyle w:val="Snippet"/>
+        </w:rPr>
+        <w:t>d</w:t>
+      </w:r>
+      <w:r>
+        <w:t xml:space="preserve"> right three pads.</w:t>
+      </w:r>
     </w:p>
     <w:p>
       <w:pPr>
@@ -3610,20 +3321,18 @@
           <w:numId w:val="16"/>
         </w:numPr>
         <w:rPr>
-          <w:del w:id="97" w:author="Evan Kirshenbaum" w:date="2022-02-17T11:49:00Z"/>
-        </w:rPr>
-      </w:pPr>
-      <w:del w:id="98" w:author="Evan Kirshenbaum" w:date="2022-02-17T11:49:00Z">
-        <w:r>
-          <w:delText>If a pad</w:delText>
-        </w:r>
-        <w:r>
-          <w:delText xml:space="preserve"> with a drop</w:delText>
-        </w:r>
-        <w:r>
-          <w:delText xml:space="preserve"> is turned off and pulled to a single neighbor, the entire drop is moved to that neighbor pad.  </w:delText>
-        </w:r>
-      </w:del>
+          <w:rStyle w:val="Snippet"/>
+          <w:rFonts w:ascii="Times New Roman" w:hAnsi="Times New Roman"/>
+          <w:bCs w:val="0"/>
+          <w:noProof w:val="0"/>
+        </w:rPr>
+      </w:pPr>
+      <w:r>
+        <w:rPr>
+          <w:rStyle w:val="Snippet"/>
+        </w:rPr>
+        <w:t>d + 2 up : on</w:t>
+      </w:r>
     </w:p>
     <w:p>
       <w:pPr>
@@ -3632,15 +3341,40 @@
           <w:ilvl w:val="1"/>
           <w:numId w:val="16"/>
         </w:numPr>
-        <w:rPr>
-          <w:del w:id="99" w:author="Evan Kirshenbaum" w:date="2022-02-17T11:49:00Z"/>
-        </w:rPr>
-      </w:pPr>
-      <w:del w:id="100" w:author="Evan Kirshenbaum" w:date="2022-02-17T11:49:00Z">
-        <w:r>
-          <w:delText>If the neighbor pad is a well gate pad, the drop is removed from the board and the volume of the well is increased.</w:delText>
-        </w:r>
-      </w:del>
+      </w:pPr>
+      <w:r>
+        <w:t xml:space="preserve">Turn on the pad two rows above drop </w:t>
+      </w:r>
+      <w:r>
+        <w:rPr>
+          <w:rStyle w:val="Snippet"/>
+        </w:rPr>
+        <w:t>d</w:t>
+      </w:r>
+      <w:r>
+        <w:t>.</w:t>
+      </w:r>
+    </w:p>
+    <w:p>
+      <w:pPr>
+        <w:pStyle w:val="ListParagraph"/>
+        <w:numPr>
+          <w:ilvl w:val="0"/>
+          <w:numId w:val="16"/>
+        </w:numPr>
+        <w:rPr>
+          <w:rStyle w:val="Snippet"/>
+          <w:rFonts w:ascii="Times New Roman" w:hAnsi="Times New Roman"/>
+          <w:bCs w:val="0"/>
+          <w:noProof w:val="0"/>
+        </w:rPr>
+      </w:pPr>
+      <w:r>
+        <w:rPr>
+          <w:rStyle w:val="Snippet"/>
+        </w:rPr>
+        <w:t>d : right 2 : up 3</w:t>
+      </w:r>
     </w:p>
     <w:p>
       <w:pPr>
@@ -3649,15 +3383,10 @@
           <w:ilvl w:val="1"/>
           <w:numId w:val="16"/>
         </w:numPr>
-        <w:rPr>
-          <w:del w:id="101" w:author="Evan Kirshenbaum" w:date="2022-02-17T11:49:00Z"/>
-        </w:rPr>
-      </w:pPr>
-      <w:del w:id="102" w:author="Evan Kirshenbaum" w:date="2022-02-17T11:49:00Z">
-        <w:r>
-          <w:delText>If the pad is the exit pad from a well and the well’s gate was on, a new drop is created at the exit pad and the volume of the well is decreased.</w:delText>
-        </w:r>
-      </w:del>
+      </w:pPr>
+      <w:r>
+        <w:t>Move the drop two columns to the right and then 3 rows up.</w:t>
+      </w:r>
     </w:p>
     <w:p>
       <w:pPr>
@@ -3667,14 +3396,18 @@
           <w:numId w:val="16"/>
         </w:numPr>
         <w:rPr>
-          <w:del w:id="103" w:author="Evan Kirshenbaum" w:date="2022-02-17T11:49:00Z"/>
-        </w:rPr>
-      </w:pPr>
-      <w:del w:id="104" w:author="Evan Kirshenbaum" w:date="2022-02-17T11:49:00Z">
-        <w:r>
-          <w:delText xml:space="preserve">If a pad is turned off and pulled to multiple neighbors, the drop is split evenly and pulled in all of the directions.  </w:delText>
-        </w:r>
-      </w:del>
+          <w:rStyle w:val="Snippet"/>
+          <w:rFonts w:ascii="Times New Roman" w:hAnsi="Times New Roman"/>
+          <w:bCs w:val="0"/>
+          <w:noProof w:val="0"/>
+        </w:rPr>
+      </w:pPr>
+      <w:r>
+        <w:rPr>
+          <w:rStyle w:val="Snippet"/>
+        </w:rPr>
+        <w:t>rectangle(d, 2 right, 3 up)</w:t>
+      </w:r>
     </w:p>
     <w:p>
       <w:pPr>
@@ -3683,15 +3416,19 @@
           <w:ilvl w:val="1"/>
           <w:numId w:val="16"/>
         </w:numPr>
-        <w:rPr>
-          <w:del w:id="105" w:author="Evan Kirshenbaum" w:date="2022-02-17T11:49:00Z"/>
-        </w:rPr>
-      </w:pPr>
-      <w:del w:id="106" w:author="Evan Kirshenbaum" w:date="2022-02-17T11:49:00Z">
-        <w:r>
-          <w:delText>If the drop is pulled toward a neighbor, but its own electrode is to remain on, it is similarly split.</w:delText>
-        </w:r>
-      </w:del>
+      </w:pPr>
+      <w:r>
+        <w:t xml:space="preserve">Call the macro bound to </w:t>
+      </w:r>
+      <w:r>
+        <w:rPr>
+          <w:rStyle w:val="Snippet"/>
+        </w:rPr>
+        <w:t>rectangle</w:t>
+      </w:r>
+      <w:r>
+        <w:t>, which takes three arguments, a drop, and two “deltas” describing the directions and lengths of the first two sides.</w:t>
+      </w:r>
     </w:p>
     <w:p>
       <w:pPr>
@@ -3700,28 +3437,39 @@
           <w:ilvl w:val="0"/>
           <w:numId w:val="16"/>
         </w:numPr>
-        <w:rPr>
-          <w:del w:id="107" w:author="Evan Kirshenbaum" w:date="2022-02-17T11:49:00Z"/>
-        </w:rPr>
-      </w:pPr>
-      <w:del w:id="108" w:author="Evan Kirshenbaum" w:date="2022-02-17T11:49:00Z">
-        <w:r>
-          <w:delText>If multiple drops (or parts of drops) are moved to the same pad, they are merged into one larger drop at the destination pad.</w:delText>
-        </w:r>
-      </w:del>
-    </w:p>
-    <w:p>
-      <w:pPr>
-        <w:pStyle w:val="MarginNote"/>
-        <w:framePr w:wrap="around"/>
-      </w:pPr>
-      <w:r>
-        <w:t>Using macro language commands</w:t>
-      </w:r>
-    </w:p>
-    <w:p>
-      <w:r>
-        <w:t>Finally, in the text box at the bottom right, you can type macro language expressions. The next section will go into the language in detail, but some examples:</w:t>
+      </w:pPr>
+      <w:r>
+        <w:rPr>
+          <w:rStyle w:val="Snippet"/>
+        </w:rPr>
+        <w:t>w = well #3</w:t>
+      </w:r>
+    </w:p>
+    <w:p>
+      <w:pPr>
+        <w:pStyle w:val="ListParagraph"/>
+        <w:numPr>
+          <w:ilvl w:val="1"/>
+          <w:numId w:val="16"/>
+        </w:numPr>
+      </w:pPr>
+      <w:r>
+        <w:t xml:space="preserve">Bind variable </w:t>
+      </w:r>
+      <w:r>
+        <w:rPr>
+          <w:rStyle w:val="Snippet"/>
+        </w:rPr>
+        <w:t>w</w:t>
+      </w:r>
+      <w:r>
+        <w:t xml:space="preserve"> to well number </w:t>
+      </w:r>
+      <w:r>
+        <w:t>three</w:t>
+      </w:r>
+      <w:r>
+        <w:t xml:space="preserve"> (the bottom well on the left-hand side).</w:t>
       </w:r>
     </w:p>
     <w:p>
@@ -3742,7 +3490,7 @@
         <w:rPr>
           <w:rStyle w:val="Snippet"/>
         </w:rPr>
-        <w:t>d = drop @ (2,3)</w:t>
+        <w:t>d = dispense(w)</w:t>
       </w:r>
     </w:p>
     <w:p>
@@ -3754,7 +3502,30 @@
         </w:numPr>
       </w:pPr>
       <w:r>
-        <w:t xml:space="preserve">Bind variable </w:t>
+        <w:t xml:space="preserve">Call the macro bound to </w:t>
+      </w:r>
+      <w:r>
+        <w:rPr>
+          <w:rStyle w:val="Snippet"/>
+        </w:rPr>
+        <w:t>dispense</w:t>
+      </w:r>
+      <w:r>
+        <w:t xml:space="preserve">, passing in well </w:t>
+      </w:r>
+      <w:proofErr w:type="spellStart"/>
+      <w:r>
+        <w:rPr>
+          <w:rStyle w:val="Snippet"/>
+        </w:rPr>
+        <w:t>w</w:t>
+      </w:r>
+      <w:r>
+        <w:t xml:space="preserve"> as</w:t>
+      </w:r>
+      <w:proofErr w:type="spellEnd"/>
+      <w:r>
+        <w:t xml:space="preserve"> an argument.  Bind the resulting drop to </w:t>
       </w:r>
       <w:r>
         <w:rPr>
@@ -3763,7 +3534,7 @@
         <w:t>d</w:t>
       </w:r>
       <w:r>
-        <w:t xml:space="preserve"> to a drop at the pad at column 2, row 3 (with the bottom left corner being (0,0).  If there is no drop there, one is created in the model.</w:t>
+        <w:t>.</w:t>
       </w:r>
     </w:p>
     <w:p>
@@ -3784,7 +3555,7 @@
         <w:rPr>
           <w:rStyle w:val="Snippet"/>
         </w:rPr>
-        <w:t>d : right 3</w:t>
+        <w:t>d = w : dispense</w:t>
       </w:r>
     </w:p>
     <w:p>
@@ -3796,16 +3567,16 @@
         </w:numPr>
       </w:pPr>
       <w:r>
-        <w:t xml:space="preserve">Move the drop </w:t>
-      </w:r>
-      <w:r>
-        <w:rPr>
-          <w:rStyle w:val="Snippet"/>
-        </w:rPr>
-        <w:t>d</w:t>
-      </w:r>
-      <w:r>
-        <w:t xml:space="preserve"> right three pads.</w:t>
+        <w:t xml:space="preserve">The same things.  The </w:t>
+      </w:r>
+      <w:r>
+        <w:rPr>
+          <w:rStyle w:val="Snippet"/>
+        </w:rPr>
+        <w:t>who : what</w:t>
+      </w:r>
+      <w:r>
+        <w:t xml:space="preserve"> “injection” syntax can be used for macros that take one argument.</w:t>
       </w:r>
     </w:p>
     <w:p>
@@ -3815,18 +3586,12 @@
           <w:ilvl w:val="0"/>
           <w:numId w:val="16"/>
         </w:numPr>
-        <w:rPr>
-          <w:rStyle w:val="Snippet"/>
-          <w:rFonts w:ascii="Times New Roman" w:hAnsi="Times New Roman"/>
-          <w:bCs w:val="0"/>
-          <w:noProof w:val="0"/>
-        </w:rPr>
-      </w:pPr>
-      <w:r>
-        <w:rPr>
-          <w:rStyle w:val="Snippet"/>
-        </w:rPr>
-        <w:t>d + 2 up : on</w:t>
+      </w:pPr>
+      <w:r>
+        <w:rPr>
+          <w:rStyle w:val="Snippet"/>
+        </w:rPr>
+        <w:t>p = d + 1 up</w:t>
       </w:r>
     </w:p>
     <w:p>
@@ -3838,7 +3603,17 @@
         </w:numPr>
       </w:pPr>
       <w:r>
-        <w:t xml:space="preserve">Turn on the pad two rows above drop </w:t>
+        <w:lastRenderedPageBreak/>
+        <w:t xml:space="preserve">Bind </w:t>
+      </w:r>
+      <w:r>
+        <w:rPr>
+          <w:rStyle w:val="Snippet"/>
+        </w:rPr>
+        <w:t>p</w:t>
+      </w:r>
+      <w:r>
+        <w:t xml:space="preserve"> to the pad immediately above </w:t>
       </w:r>
       <w:r>
         <w:rPr>
@@ -3868,7 +3643,7 @@
         <w:rPr>
           <w:rStyle w:val="Snippet"/>
         </w:rPr>
-        <w:t>d : right 2 : up 3</w:t>
+        <w:t>[[ d : turn off; p : turn on; ]]</w:t>
       </w:r>
     </w:p>
     <w:p>
@@ -3880,142 +3655,7 @@
         </w:numPr>
       </w:pPr>
       <w:r>
-        <w:t>Move the drop two columns to the right and then 3 rows up.</w:t>
-      </w:r>
-    </w:p>
-    <w:p>
-      <w:pPr>
-        <w:pStyle w:val="ListParagraph"/>
-        <w:numPr>
-          <w:ilvl w:val="0"/>
-          <w:numId w:val="16"/>
-        </w:numPr>
-        <w:rPr>
-          <w:rStyle w:val="Snippet"/>
-          <w:rFonts w:ascii="Times New Roman" w:hAnsi="Times New Roman"/>
-          <w:bCs w:val="0"/>
-          <w:noProof w:val="0"/>
-        </w:rPr>
-      </w:pPr>
-      <w:r>
-        <w:rPr>
-          <w:rStyle w:val="Snippet"/>
-        </w:rPr>
-        <w:t>rectangle(d, 2 right, 3 up)</w:t>
-      </w:r>
-    </w:p>
-    <w:p>
-      <w:pPr>
-        <w:pStyle w:val="ListParagraph"/>
-        <w:numPr>
-          <w:ilvl w:val="1"/>
-          <w:numId w:val="16"/>
-        </w:numPr>
-      </w:pPr>
-      <w:r>
-        <w:t xml:space="preserve">Call the macro bound to </w:t>
-      </w:r>
-      <w:r>
-        <w:rPr>
-          <w:rStyle w:val="Snippet"/>
-        </w:rPr>
-        <w:t>rectangle</w:t>
-      </w:r>
-      <w:r>
-        <w:t>, which takes three arguments, a drop, and two “deltas” describing the directions and lengths of the first two sides.</w:t>
-      </w:r>
-    </w:p>
-    <w:p>
-      <w:pPr>
-        <w:pStyle w:val="ListParagraph"/>
-        <w:numPr>
-          <w:ilvl w:val="0"/>
-          <w:numId w:val="16"/>
-        </w:numPr>
-      </w:pPr>
-      <w:r>
-        <w:rPr>
-          <w:rStyle w:val="Snippet"/>
-        </w:rPr>
-        <w:t>w = well #3</w:t>
-      </w:r>
-    </w:p>
-    <w:p>
-      <w:pPr>
-        <w:pStyle w:val="ListParagraph"/>
-        <w:numPr>
-          <w:ilvl w:val="1"/>
-          <w:numId w:val="16"/>
-        </w:numPr>
-      </w:pPr>
-      <w:r>
-        <w:t xml:space="preserve">Bind variable </w:t>
-      </w:r>
-      <w:r>
-        <w:rPr>
-          <w:rStyle w:val="Snippet"/>
-        </w:rPr>
-        <w:t>w</w:t>
-      </w:r>
-      <w:r>
-        <w:t xml:space="preserve"> to well number </w:t>
-      </w:r>
-      <w:r>
-        <w:t>three</w:t>
-      </w:r>
-      <w:r>
-        <w:t xml:space="preserve"> (the bottom well on the left-hand side).</w:t>
-      </w:r>
-    </w:p>
-    <w:p>
-      <w:pPr>
-        <w:pStyle w:val="ListParagraph"/>
-        <w:numPr>
-          <w:ilvl w:val="0"/>
-          <w:numId w:val="16"/>
-        </w:numPr>
-        <w:rPr>
-          <w:rStyle w:val="Snippet"/>
-          <w:rFonts w:ascii="Times New Roman" w:hAnsi="Times New Roman"/>
-          <w:bCs w:val="0"/>
-          <w:noProof w:val="0"/>
-        </w:rPr>
-      </w:pPr>
-      <w:r>
-        <w:rPr>
-          <w:rStyle w:val="Snippet"/>
-        </w:rPr>
-        <w:t>d = dispense(w)</w:t>
-      </w:r>
-    </w:p>
-    <w:p>
-      <w:pPr>
-        <w:pStyle w:val="ListParagraph"/>
-        <w:numPr>
-          <w:ilvl w:val="1"/>
-          <w:numId w:val="16"/>
-        </w:numPr>
-      </w:pPr>
-      <w:r>
-        <w:t xml:space="preserve">Call the macro bound to </w:t>
-      </w:r>
-      <w:r>
-        <w:rPr>
-          <w:rStyle w:val="Snippet"/>
-        </w:rPr>
-        <w:t>dispense</w:t>
-      </w:r>
-      <w:r>
-        <w:t xml:space="preserve">, passing in well </w:t>
-      </w:r>
-      <w:r>
-        <w:rPr>
-          <w:rStyle w:val="Snippet"/>
-        </w:rPr>
-        <w:t>w</w:t>
-      </w:r>
-      <w:r>
-        <w:t xml:space="preserve"> as an argument.  Bind the resulting drop to </w:t>
+        <w:t xml:space="preserve">In parallel, turn off the pad under drop </w:t>
       </w:r>
       <w:r>
         <w:rPr>
@@ -4024,149 +3664,19 @@
         <w:t>d</w:t>
       </w:r>
       <w:r>
+        <w:t xml:space="preserve"> and turn on the pad at </w:t>
+      </w:r>
+      <w:r>
+        <w:rPr>
+          <w:rStyle w:val="Snippet"/>
+        </w:rPr>
+        <w:t>p</w:t>
+      </w:r>
+      <w:r>
         <w:t>.</w:t>
       </w:r>
     </w:p>
     <w:p>
-      <w:pPr>
-        <w:pStyle w:val="ListParagraph"/>
-        <w:numPr>
-          <w:ilvl w:val="0"/>
-          <w:numId w:val="16"/>
-        </w:numPr>
-        <w:rPr>
-          <w:rStyle w:val="Snippet"/>
-          <w:rFonts w:ascii="Times New Roman" w:hAnsi="Times New Roman"/>
-          <w:bCs w:val="0"/>
-          <w:noProof w:val="0"/>
-        </w:rPr>
-      </w:pPr>
-      <w:r>
-        <w:rPr>
-          <w:rStyle w:val="Snippet"/>
-        </w:rPr>
-        <w:t>d = w : dispense</w:t>
-      </w:r>
-    </w:p>
-    <w:p>
-      <w:pPr>
-        <w:pStyle w:val="ListParagraph"/>
-        <w:numPr>
-          <w:ilvl w:val="1"/>
-          <w:numId w:val="16"/>
-        </w:numPr>
-      </w:pPr>
-      <w:r>
-        <w:t xml:space="preserve">The same things.  The </w:t>
-      </w:r>
-      <w:r>
-        <w:rPr>
-          <w:rStyle w:val="Snippet"/>
-        </w:rPr>
-        <w:t>who : what</w:t>
-      </w:r>
-      <w:r>
-        <w:t xml:space="preserve"> “injection” syntax can be used for macros that take one argument.</w:t>
-      </w:r>
-    </w:p>
-    <w:p>
-      <w:pPr>
-        <w:pStyle w:val="ListParagraph"/>
-        <w:numPr>
-          <w:ilvl w:val="0"/>
-          <w:numId w:val="16"/>
-        </w:numPr>
-      </w:pPr>
-      <w:r>
-        <w:rPr>
-          <w:rStyle w:val="Snippet"/>
-        </w:rPr>
-        <w:t>p = d + 1 up</w:t>
-      </w:r>
-    </w:p>
-    <w:p>
-      <w:pPr>
-        <w:pStyle w:val="ListParagraph"/>
-        <w:numPr>
-          <w:ilvl w:val="1"/>
-          <w:numId w:val="16"/>
-        </w:numPr>
-      </w:pPr>
-      <w:r>
-        <w:lastRenderedPageBreak/>
-        <w:t xml:space="preserve">Bind </w:t>
-      </w:r>
-      <w:r>
-        <w:rPr>
-          <w:rStyle w:val="Snippet"/>
-        </w:rPr>
-        <w:t>p</w:t>
-      </w:r>
-      <w:r>
-        <w:t xml:space="preserve"> to the pad immediately above </w:t>
-      </w:r>
-      <w:r>
-        <w:rPr>
-          <w:rStyle w:val="Snippet"/>
-        </w:rPr>
-        <w:t>d</w:t>
-      </w:r>
-      <w:r>
-        <w:t>.</w:t>
-      </w:r>
-    </w:p>
-    <w:p>
-      <w:pPr>
-        <w:pStyle w:val="ListParagraph"/>
-        <w:numPr>
-          <w:ilvl w:val="0"/>
-          <w:numId w:val="16"/>
-        </w:numPr>
-        <w:rPr>
-          <w:rStyle w:val="Snippet"/>
-          <w:rFonts w:ascii="Times New Roman" w:hAnsi="Times New Roman"/>
-          <w:bCs w:val="0"/>
-          <w:noProof w:val="0"/>
-        </w:rPr>
-      </w:pPr>
-      <w:r>
-        <w:rPr>
-          <w:rStyle w:val="Snippet"/>
-        </w:rPr>
-        <w:t>[[ d : turn off; p : turn on; ]]</w:t>
-      </w:r>
-    </w:p>
-    <w:p>
-      <w:pPr>
-        <w:pStyle w:val="ListParagraph"/>
-        <w:numPr>
-          <w:ilvl w:val="1"/>
-          <w:numId w:val="16"/>
-        </w:numPr>
-      </w:pPr>
-      <w:r>
-        <w:t xml:space="preserve">In parallel, turn off the pad under drop </w:t>
-      </w:r>
-      <w:r>
-        <w:rPr>
-          <w:rStyle w:val="Snippet"/>
-        </w:rPr>
-        <w:t>d</w:t>
-      </w:r>
-      <w:r>
-        <w:t xml:space="preserve"> and turn on the pad at </w:t>
-      </w:r>
-      <w:r>
-        <w:rPr>
-          <w:rStyle w:val="Snippet"/>
-        </w:rPr>
-        <w:t>p</w:t>
-      </w:r>
-      <w:r>
-        <w:t>.</w:t>
-      </w:r>
-    </w:p>
-    <w:p>
       <w:r>
         <w:t xml:space="preserve">When you enter an expression (either by hitting </w:t>
       </w:r>
@@ -4189,7 +3699,15 @@
         <w:t xml:space="preserve"> button), the </w:t>
       </w:r>
       <w:r>
-        <w:t>expression will be printed to the console output.  When the expression completes, the result will also be printed.  So for the first expression</w:t>
+        <w:t xml:space="preserve">expression will be printed to the console output.  When the expression completes, the result will also be printed.  </w:t>
+      </w:r>
+      <w:proofErr w:type="gramStart"/>
+      <w:r>
+        <w:t>So</w:t>
+      </w:r>
+      <w:proofErr w:type="gramEnd"/>
+      <w:r>
+        <w:t xml:space="preserve"> for the first expression</w:t>
       </w:r>
     </w:p>
     <w:p>
@@ -5609,16 +5127,16 @@
       <w:r>
         <w:t xml:space="preserve">The only exception is that generally things that could have been variable names but are used as keywords are not recognized as names.  Most of the time there’s no reason they couldn’t be (i.e., it wouldn’t make things ambiguous), and </w:t>
       </w:r>
-      <w:commentRangeStart w:id="109"/>
+      <w:commentRangeStart w:id="0"/>
       <w:r>
         <w:t>I plan on making most of them usable as names</w:t>
       </w:r>
-      <w:commentRangeEnd w:id="109"/>
+      <w:commentRangeEnd w:id="0"/>
       <w:r>
         <w:rPr>
           <w:rStyle w:val="CommentReference"/>
         </w:rPr>
-        <w:commentReference w:id="109"/>
+        <w:commentReference w:id="0"/>
       </w:r>
       <w:r>
         <w:t xml:space="preserve">, but for now only some of the short keywords (e.g., </w:t>
@@ -5776,7 +5294,15 @@
     </w:p>
     <w:p>
       <w:r>
-        <w:t xml:space="preserve">Variables are statically scoped (as they are in languages like C++ and Java). The top-level (global) scope contains names defined at the top level of imported files and in the UI’s text box.  Within a macro definition, the parameters form a nested scope, and each nested block starts its own scope.  </w:t>
+        <w:t>Variables are statically scoped (as they are in languages like C++ and Java)</w:t>
+      </w:r>
+      <w:proofErr w:type="gramStart"/>
+      <w:r>
+        <w:t xml:space="preserve">. </w:t>
+      </w:r>
+      <w:proofErr w:type="gramEnd"/>
+      <w:r>
+        <w:t xml:space="preserve">The top-level (global) scope contains names defined at the top level of imported files and in the UI’s text box.  Within a macro definition, the parameters form a nested scope, and each nested block starts its own scope.  </w:t>
       </w:r>
     </w:p>
     <w:p>
@@ -6197,7 +5723,15 @@
     <w:p>
       <w:r>
         <w:lastRenderedPageBreak/>
-        <w:t>If a variable is used before it is declared, the compilation will fail.  If it is assigned before it is declared, this is taken as an untyped declaration if the expression being compiled is at the top level of a file or typed in to the UI.  In other scopes, it will also be taken as a declaration for backwards compatibility purposes, but this is deprecated</w:t>
+        <w:t xml:space="preserve">If a variable is used before it is declared, the compilation will fail.  If it is assigned before it is declared, this is taken as an untyped declaration if the expression being compiled is at the top level of a file or typed </w:t>
+      </w:r>
+      <w:proofErr w:type="gramStart"/>
+      <w:r>
+        <w:t>in to</w:t>
+      </w:r>
+      <w:proofErr w:type="gramEnd"/>
+      <w:r>
+        <w:t xml:space="preserve"> the UI.  In other scopes, it will also be taken as a declaration for backwards compatibility purposes, but this is deprecated</w:t>
       </w:r>
       <w:r>
         <w:rPr>
@@ -6213,16 +5747,16 @@
       <w:r>
         <w:t xml:space="preserve">One (hopefully temporary) consequence of variables needing to be declared before being used (combined with macros being functional objects bound to names) is that it’s currently </w:t>
       </w:r>
-      <w:commentRangeStart w:id="110"/>
+      <w:commentRangeStart w:id="1"/>
       <w:r>
         <w:t>tricky to declare recursive (or mutually recursive) macros</w:t>
       </w:r>
-      <w:commentRangeEnd w:id="110"/>
+      <w:commentRangeEnd w:id="1"/>
       <w:r>
         <w:rPr>
           <w:rStyle w:val="CommentReference"/>
         </w:rPr>
-        <w:commentReference w:id="110"/>
+        <w:commentReference w:id="1"/>
       </w:r>
       <w:r>
         <w:t>.  Consider</w:t>
@@ -6567,11 +6101,11 @@
       <w:r>
         <w:t xml:space="preserve">  </w:t>
       </w:r>
-      <w:commentRangeStart w:id="111"/>
+      <w:commentRangeStart w:id="2"/>
       <w:r>
         <w:t>Expressions</w:t>
       </w:r>
-      <w:commentRangeEnd w:id="111"/>
+      <w:commentRangeEnd w:id="2"/>
       <w:r>
         <w:rPr>
           <w:rStyle w:val="CommentReference"/>
@@ -6579,7 +6113,7 @@
           <w:smallCaps w:val="0"/>
           <w:color w:val="auto"/>
         </w:rPr>
-        <w:commentReference w:id="111"/>
+        <w:commentReference w:id="2"/>
       </w:r>
     </w:p>
     <w:p>
@@ -7245,16 +6779,16 @@
       <w:pPr>
         <w:pStyle w:val="Continuation"/>
       </w:pPr>
-      <w:commentRangeStart w:id="112"/>
+      <w:commentRangeStart w:id="3"/>
       <w:r>
         <w:t>There is no provision (yet) for optional or named parameters</w:t>
       </w:r>
-      <w:commentRangeEnd w:id="112"/>
+      <w:commentRangeEnd w:id="3"/>
       <w:r>
         <w:rPr>
           <w:rStyle w:val="CommentReference"/>
         </w:rPr>
-        <w:commentReference w:id="112"/>
+        <w:commentReference w:id="3"/>
       </w:r>
       <w:r>
         <w:t>, so the number and types of the parameters must match that of the function.  (Except that, e.g., you can pass in an integer to a function that expects a float or a drop to a function that expects a pad).</w:t>
@@ -7471,11 +7005,11 @@
         <w:pStyle w:val="Subsection"/>
         <w:framePr w:wrap="around"/>
       </w:pPr>
-      <w:commentRangeStart w:id="113"/>
+      <w:commentRangeStart w:id="4"/>
       <w:r>
         <w:t>Types</w:t>
       </w:r>
-      <w:commentRangeEnd w:id="113"/>
+      <w:commentRangeEnd w:id="4"/>
       <w:r>
         <w:rPr>
           <w:rStyle w:val="CommentReference"/>
@@ -7483,7 +7017,7 @@
           <w:smallCaps w:val="0"/>
           <w:color w:val="auto"/>
         </w:rPr>
-        <w:commentReference w:id="113"/>
+        <w:commentReference w:id="4"/>
       </w:r>
     </w:p>
     <w:p>
@@ -8121,7 +7655,15 @@
         <w:t>and</w:t>
       </w:r>
       <w:r>
-        <w:t xml:space="preserve"> and </w:t>
+        <w:t xml:space="preserve"> </w:t>
+      </w:r>
+      <w:proofErr w:type="spellStart"/>
+      <w:r>
+        <w:t>and</w:t>
+      </w:r>
+      <w:proofErr w:type="spellEnd"/>
+      <w:r>
+        <w:t xml:space="preserve"> </w:t>
       </w:r>
       <w:r>
         <w:rPr>
@@ -8156,18 +7698,18 @@
         <w:pStyle w:val="MarginNote"/>
         <w:framePr w:wrap="around"/>
       </w:pPr>
-      <w:commentRangeStart w:id="114"/>
+      <w:commentRangeStart w:id="5"/>
       <w:r>
         <w:t>Strings</w:t>
       </w:r>
-      <w:commentRangeEnd w:id="114"/>
+      <w:commentRangeEnd w:id="5"/>
       <w:r>
         <w:rPr>
           <w:rStyle w:val="CommentReference"/>
           <w:i w:val="0"/>
           <w:color w:val="auto"/>
         </w:rPr>
-        <w:commentReference w:id="114"/>
+        <w:commentReference w:id="5"/>
       </w:r>
     </w:p>
     <w:p>
@@ -8866,11 +8408,11 @@
       <w:r>
         <w:t xml:space="preserve">) represent a number of steps (an integer) in </w:t>
       </w:r>
-      <w:commentRangeStart w:id="115"/>
+      <w:commentRangeStart w:id="6"/>
       <w:r>
         <w:t>a particular direction</w:t>
       </w:r>
-      <w:commentRangeEnd w:id="115"/>
+      <w:commentRangeEnd w:id="6"/>
       <w:r>
         <w:rPr>
           <w:rStyle w:val="CommentReference"/>
@@ -8878,7 +8420,7 @@
           <w:bCs w:val="0"/>
           <w:noProof w:val="0"/>
         </w:rPr>
-        <w:commentReference w:id="115"/>
+        <w:commentReference w:id="6"/>
       </w:r>
       <w:r>
         <w:t xml:space="preserve">.  The number of steps for a delta </w:t>
@@ -9459,7 +9001,15 @@
         <w:t>r1</w:t>
       </w:r>
       <w:r>
-        <w:t xml:space="preserve">, one part </w:t>
+        <w:t xml:space="preserve">, </w:t>
+      </w:r>
+      <w:proofErr w:type="gramStart"/>
+      <w:r>
+        <w:t>one part</w:t>
+      </w:r>
+      <w:proofErr w:type="gramEnd"/>
+      <w:r>
+        <w:t xml:space="preserve"> </w:t>
       </w:r>
       <w:r>
         <w:rPr>
@@ -9997,16 +9547,16 @@
       <w:r>
         <w:t xml:space="preserve">Note that there is no guarantee that the resulting pad is actually on the board or a pad that can be controlled if it is, and </w:t>
       </w:r>
-      <w:commentRangeStart w:id="116"/>
+      <w:commentRangeStart w:id="7"/>
       <w:r>
         <w:t>there is (as yet) no way to test.</w:t>
       </w:r>
-      <w:commentRangeEnd w:id="116"/>
+      <w:commentRangeEnd w:id="7"/>
       <w:r>
         <w:rPr>
           <w:rStyle w:val="CommentReference"/>
         </w:rPr>
-        <w:commentReference w:id="116"/>
+        <w:commentReference w:id="7"/>
       </w:r>
     </w:p>
     <w:p>
@@ -10022,9 +9572,11 @@
       <w:r>
         <w:t>Pads (along with well pads, described below) are a subtype of “</w:t>
       </w:r>
+      <w:proofErr w:type="spellStart"/>
       <w:r>
         <w:t>electroeds</w:t>
       </w:r>
+      <w:proofErr w:type="spellEnd"/>
       <w:r>
         <w:t>” (</w:t>
       </w:r>
@@ -10277,16 +9829,9 @@
       <w:r>
         <w:t>All of these are settable.</w:t>
       </w:r>
-      <w:ins w:id="117" w:author="Evan Kirshenbaum" w:date="2022-02-17T11:53:00Z">
-        <w:r>
-          <w:t xml:space="preserve">  Note that the content of a drop refers to the entirety of the drop’s blob</w:t>
-        </w:r>
-      </w:ins>
-      <w:ins w:id="118" w:author="Evan Kirshenbaum" w:date="2022-02-17T11:54:00Z">
-        <w:r>
-          <w:t>, not merely the part over the single referenced pad.</w:t>
-        </w:r>
-      </w:ins>
+      <w:r>
+        <w:t xml:space="preserve">  Note that the content of a drop refers to the entirety of the drop’s blob, not merely the part over the single referenced pad.</w:t>
+      </w:r>
     </w:p>
     <w:p>
       <w:r>
@@ -10881,11 +10426,9 @@
       <w:r>
         <w:t>Well pads</w:t>
       </w:r>
-      <w:ins w:id="119" w:author="Evan Kirshenbaum" w:date="2022-02-17T11:50:00Z">
-        <w:r>
-          <w:t xml:space="preserve"> and well gates</w:t>
-        </w:r>
-      </w:ins>
+      <w:r>
+        <w:t xml:space="preserve"> and well gates</w:t>
+      </w:r>
     </w:p>
     <w:p>
       <w:r>
@@ -10928,42 +10471,32 @@
     <w:p>
       <w:pPr>
         <w:pStyle w:val="Continuation"/>
-        <w:rPr>
-          <w:ins w:id="120" w:author="Evan Kirshenbaum" w:date="2022-02-17T11:51:00Z"/>
-        </w:rPr>
-      </w:pPr>
-      <w:ins w:id="121" w:author="Evan Kirshenbaum" w:date="2022-02-17T11:51:00Z">
-        <w:r>
-          <w:t>Well gates (</w:t>
-        </w:r>
-        <w:r>
-          <w:rPr>
-            <w:rStyle w:val="Snippet"/>
-            <w:b/>
-            <w:bCs w:val="0"/>
-          </w:rPr>
-          <w:t>well gate</w:t>
-        </w:r>
-        <w:r>
-          <w:t xml:space="preserve"> or </w:t>
-        </w:r>
-        <w:r>
-          <w:rPr>
-            <w:rStyle w:val="Snippet"/>
-            <w:b/>
-            <w:bCs w:val="0"/>
-          </w:rPr>
-          <w:t>gate</w:t>
-        </w:r>
-        <w:r>
-          <w:t>) rep</w:t>
-        </w:r>
-      </w:ins>
-      <w:ins w:id="122" w:author="Evan Kirshenbaum" w:date="2022-02-17T11:52:00Z">
-        <w:r>
-          <w:t>resent well pads that are the interface between the well and the board.</w:t>
-        </w:r>
-      </w:ins>
+      </w:pPr>
+      <w:r>
+        <w:t>Well gates (</w:t>
+      </w:r>
+      <w:r>
+        <w:rPr>
+          <w:rStyle w:val="Snippet"/>
+          <w:b/>
+          <w:bCs w:val="0"/>
+        </w:rPr>
+        <w:t>well gate</w:t>
+      </w:r>
+      <w:r>
+        <w:t xml:space="preserve"> or </w:t>
+      </w:r>
+      <w:r>
+        <w:rPr>
+          <w:rStyle w:val="Snippet"/>
+          <w:b/>
+          <w:bCs w:val="0"/>
+        </w:rPr>
+        <w:t>gate</w:t>
+      </w:r>
+      <w:r>
+        <w:t>) represent well pads that are the interface between the well and the board.</w:t>
+      </w:r>
     </w:p>
     <w:p>
       <w:pPr>
@@ -11012,7 +10545,15 @@
         <w:t>n</w:t>
       </w:r>
       <w:r>
-        <w:t xml:space="preserve"> is an integer identifying the well pad.  On the Joey board, well pads 0–2 are (from top to bottom) the well pads in the column adjacent to the gate.  The next column contains well pads 3–5, and then the larger well pads 6, 7, and 8.</w:t>
+        <w:t xml:space="preserve"> is an integer identifying the well pad.  On the Joey board, well pads 0–2 </w:t>
+      </w:r>
+      <w:proofErr w:type="gramStart"/>
+      <w:r>
+        <w:t>are</w:t>
+      </w:r>
+      <w:proofErr w:type="gramEnd"/>
+      <w:r>
+        <w:t xml:space="preserve"> (from top to bottom) the well pads in the column adjacent to the gate.  The next column contains well pads 3–5, and then the larger well pads 6, 7, and 8.</w:t>
       </w:r>
     </w:p>
     <w:p>
@@ -11135,8 +10676,13 @@
       <w:pPr>
         <w:pStyle w:val="Continuation"/>
       </w:pPr>
-      <w:r>
-        <w:t xml:space="preserve">Ticks literals are specified by an integer expression followed by </w:t>
+      <w:proofErr w:type="gramStart"/>
+      <w:r>
+        <w:t>Ticks</w:t>
+      </w:r>
+      <w:proofErr w:type="gramEnd"/>
+      <w:r>
+        <w:t xml:space="preserve"> literals are specified by an integer expression followed by </w:t>
       </w:r>
       <w:r>
         <w:rPr>
@@ -11157,7 +10703,15 @@
         <w:t>.</w:t>
       </w:r>
       <w:r>
-        <w:t xml:space="preserve">  As with time values, ticks values can be added, subtracted, compared, and multiplied or divided by floating-point numbers.</w:t>
+        <w:t xml:space="preserve">  As with time values, </w:t>
+      </w:r>
+      <w:proofErr w:type="gramStart"/>
+      <w:r>
+        <w:t>ticks</w:t>
+      </w:r>
+      <w:proofErr w:type="gramEnd"/>
+      <w:r>
+        <w:t xml:space="preserve"> values can be added, subtracted, compared, and multiplied or divided by floating-point numbers.</w:t>
       </w:r>
       <w:r>
         <w:t xml:space="preserve">  The number of ticks (an integer) can be obtained as</w:t>
@@ -11254,16 +10808,16 @@
       <w:r>
         <w:t xml:space="preserve">The set of statements in the macro language is rather impoverished (it doesn’t for example, have </w:t>
       </w:r>
-      <w:commentRangeStart w:id="123"/>
+      <w:commentRangeStart w:id="8"/>
       <w:r>
         <w:t>any looping constructs</w:t>
       </w:r>
-      <w:commentRangeEnd w:id="123"/>
+      <w:commentRangeEnd w:id="8"/>
       <w:r>
         <w:rPr>
           <w:rStyle w:val="CommentReference"/>
         </w:rPr>
-        <w:commentReference w:id="123"/>
+        <w:commentReference w:id="8"/>
       </w:r>
       <w:r>
         <w:t>), although it does have the notion of doing several things in parallel.</w:t>
@@ -11342,7 +10896,15 @@
         <w:t>local</w:t>
       </w:r>
       <w:r>
-        <w:t xml:space="preserve"> and/or a type name,</w:t>
+        <w:t xml:space="preserve"> and/or a </w:t>
+      </w:r>
+      <w:proofErr w:type="gramStart"/>
+      <w:r>
+        <w:t>type</w:t>
+      </w:r>
+      <w:proofErr w:type="gramEnd"/>
+      <w:r>
+        <w:t xml:space="preserve"> name,</w:t>
       </w:r>
     </w:p>
     <w:p>
@@ -12155,14 +11717,6 @@
         <w:pStyle w:val="JavaCode"/>
       </w:pPr>
       <w:r>
-        <w:t xml:space="preserve">  drop@w's exit pad;</w:t>
-      </w:r>
-    </w:p>
-    <w:p>
-      <w:pPr>
-        <w:pStyle w:val="JavaCode"/>
-      </w:pPr>
-      <w:r>
         <w:t>}</w:t>
       </w:r>
     </w:p>
@@ -12172,10 +11726,22 @@
       </w:pPr>
       <w:r>
         <w:lastRenderedPageBreak/>
-        <w:t xml:space="preserve">This putative dispensing sequence is a sequential block containing eight steps.  The first six, including four parallel blocks, modify the state of the well’s pads, the seventh injects the well into a macro that gets it back to a “ready” state, and the final statement creates a drop at the well’s exit pad and returns this drop as the </w:t>
-      </w:r>
-      <w:r>
-        <w:t>value of the sequential block.</w:t>
+        <w:t xml:space="preserve">This putative dispensing sequence is a sequential block containing eight steps.  The first six, including four parallel blocks, modify the state of the well’s pads, </w:t>
+      </w:r>
+      <w:r>
+        <w:t xml:space="preserve">and </w:t>
+      </w:r>
+      <w:r>
+        <w:t>the seventh injects the well into a macro that gets it back to a “ready” state</w:t>
+      </w:r>
+      <w:r>
+        <w:rPr>
+          <w:rStyle w:val="FootnoteReference"/>
+        </w:rPr>
+        <w:footnoteReference w:id="25"/>
+      </w:r>
+      <w:r>
+        <w:t>.</w:t>
       </w:r>
     </w:p>
     <w:p>
@@ -12319,7 +11885,15 @@
         <w:t>else</w:t>
       </w:r>
       <w:r>
-        <w:t xml:space="preserve"> clause and all clauses evaluate to objects of the same type (or which have a common supertype, e.g., integer and floating point or drop and pad), the value of the if statement will be the value of the executed clause.  Otherwise the if statement has no value.</w:t>
+        <w:t xml:space="preserve"> clause and all clauses evaluate to objects of the same type (or which have a common supertype, e.g., integer and floating point or drop and pad), the value of the if statement will be the value of the executed clause.  </w:t>
+      </w:r>
+      <w:proofErr w:type="gramStart"/>
+      <w:r>
+        <w:t>Otherwise</w:t>
+      </w:r>
+      <w:proofErr w:type="gramEnd"/>
+      <w:r>
+        <w:t xml:space="preserve"> the if statement has no value.</w:t>
       </w:r>
     </w:p>
     <w:p>
@@ -12450,16 +12024,16 @@
           <w:numId w:val="16"/>
         </w:numPr>
       </w:pPr>
-      <w:commentRangeStart w:id="124"/>
+      <w:commentRangeStart w:id="9"/>
       <w:r>
         <w:t>a header, which describes the types and, optionally, names of the parameters to the macro</w:t>
       </w:r>
-      <w:commentRangeEnd w:id="124"/>
+      <w:commentRangeEnd w:id="9"/>
       <w:r>
         <w:rPr>
           <w:rStyle w:val="CommentReference"/>
         </w:rPr>
-        <w:commentReference w:id="124"/>
+        <w:commentReference w:id="9"/>
       </w:r>
       <w:r>
         <w:t>, and</w:t>
@@ -12474,40 +12048,40 @@
         </w:numPr>
       </w:pPr>
       <w:r>
+        <w:lastRenderedPageBreak/>
         <w:t>a body, which may be a (parallel or sequential) block or an expression.</w:t>
       </w:r>
     </w:p>
     <w:p>
-      <w:commentRangeStart w:id="125"/>
-      <w:r>
-        <w:lastRenderedPageBreak/>
+      <w:commentRangeStart w:id="10"/>
+      <w:r>
         <w:t>The value of a call to a macro is the value of its body.</w:t>
       </w:r>
-      <w:commentRangeEnd w:id="125"/>
+      <w:commentRangeEnd w:id="10"/>
       <w:r>
         <w:rPr>
           <w:rStyle w:val="CommentReference"/>
         </w:rPr>
-        <w:commentReference w:id="125"/>
+        <w:commentReference w:id="10"/>
       </w:r>
     </w:p>
     <w:p>
       <w:r>
         <w:t xml:space="preserve">Note that macros are values.  </w:t>
       </w:r>
-      <w:commentRangeStart w:id="126"/>
+      <w:commentRangeStart w:id="11"/>
       <w:r>
         <w:t>Typically, they will need to be assigned to a variable in order to be useful.</w:t>
       </w:r>
       <w:r>
         <w:t xml:space="preserve">  </w:t>
       </w:r>
-      <w:commentRangeEnd w:id="126"/>
+      <w:commentRangeEnd w:id="11"/>
       <w:r>
         <w:rPr>
           <w:rStyle w:val="CommentReference"/>
         </w:rPr>
-        <w:commentReference w:id="126"/>
+        <w:commentReference w:id="11"/>
       </w:r>
       <w:r>
         <w:t>Note in particular that this assignment will require a final semicolon.</w:t>
@@ -12787,7 +12361,15 @@
         <w:t>abs</w:t>
       </w:r>
       <w:r>
-        <w:t xml:space="preserve"> macro.  Its two parameters are both pads and they are declared to be referred to by number rather than by name.</w:t>
+        <w:t xml:space="preserve"> macro.  Its two parameters are both </w:t>
+      </w:r>
+      <w:proofErr w:type="gramStart"/>
+      <w:r>
+        <w:t>pads</w:t>
+      </w:r>
+      <w:proofErr w:type="gramEnd"/>
+      <w:r>
+        <w:t xml:space="preserve"> and they are declared to be referred to by number rather than by name.</w:t>
       </w:r>
     </w:p>
     <w:p>
@@ -12823,20 +12405,20 @@
     </w:p>
     <w:p>
       <w:r>
-        <w:t>Variables referenced within macros that are not specified as parameters or first assigned within their bodies are taken to refer to variables of the same name in the surrounding context at the time the macro is defined.  In particular, when macros are defined within macros,</w:t>
+        <w:t xml:space="preserve">Variables referenced within macros that are not specified as parameters or first assigned within their bodies are taken to refer to variables of the same name in the surrounding context at the time the macro is defined.  In particular, when macros are defined within </w:t>
+      </w:r>
+      <w:r>
+        <w:lastRenderedPageBreak/>
+        <w:t>macros,</w:t>
       </w:r>
       <w:r>
         <w:rPr>
           <w:rStyle w:val="FootnoteReference"/>
         </w:rPr>
-        <w:footnoteReference w:id="25"/>
-      </w:r>
-      <w:r>
-        <w:t xml:space="preserve"> they can refer to local variables within the enclosing macro, and these </w:t>
-      </w:r>
-      <w:r>
-        <w:lastRenderedPageBreak/>
-        <w:t>bindings persist even after the enclosing macro has finished executing.  So, you can do things like</w:t>
+        <w:footnoteReference w:id="26"/>
+      </w:r>
+      <w:r>
+        <w:t xml:space="preserve"> they can refer to local variables within the enclosing macro, and these bindings persist even after the enclosing macro has finished executing.  So, you can do things like</w:t>
       </w:r>
     </w:p>
     <w:p>
@@ -12932,7 +12514,15 @@
         <w:t>adder</w:t>
       </w:r>
       <w:r>
-        <w:t xml:space="preserve"> is called, it returns a new macro which adds its value to the value that was passed in to </w:t>
+        <w:t xml:space="preserve"> is called, it returns a new macro which adds its value to the value that was passed </w:t>
+      </w:r>
+      <w:proofErr w:type="gramStart"/>
+      <w:r>
+        <w:t>in to</w:t>
+      </w:r>
+      <w:proofErr w:type="gramEnd"/>
+      <w:r>
+        <w:t xml:space="preserve"> </w:t>
       </w:r>
       <w:r>
         <w:rPr>
@@ -13087,7 +12677,15 @@
         <w:t>n</w:t>
       </w:r>
       <w:r>
-        <w:t xml:space="preserve">, which its value will read.  The first time </w:t>
+        <w:t xml:space="preserve">, which its value will read.  The </w:t>
+      </w:r>
+      <w:proofErr w:type="gramStart"/>
+      <w:r>
+        <w:t>first time</w:t>
+      </w:r>
+      <w:proofErr w:type="gramEnd"/>
+      <w:r>
+        <w:t xml:space="preserve"> </w:t>
       </w:r>
       <w:r>
         <w:rPr>
@@ -13112,6 +12710,12 @@
       <w:r>
         <w:t>As a more complex (and possibly more useful) example, consider a macro that mixes a drop with another drop two steps in a given direction.  This can be done by</w:t>
       </w:r>
+      <w:r>
+        <w:rPr>
+          <w:rStyle w:val="FootnoteReference"/>
+        </w:rPr>
+        <w:footnoteReference w:id="27"/>
+      </w:r>
     </w:p>
     <w:p>
       <w:pPr>
@@ -13150,7 +12754,7 @@
         <w:pStyle w:val="JavaCode"/>
       </w:pPr>
       <w:r>
-        <w:t xml:space="preserve">    local drop 2 = pad 2's drop;</w:t>
+        <w:t xml:space="preserve">    local pad 3 = pad 1 + dir;</w:t>
       </w:r>
     </w:p>
     <w:p>
@@ -13166,15 +12770,17 @@
         <w:pStyle w:val="JavaCode"/>
       </w:pPr>
       <w:r>
-        <w:t xml:space="preserve">       drop 1: unsafe_walk(dir);</w:t>
-      </w:r>
-    </w:p>
-    <w:p>
-      <w:pPr>
-        <w:pStyle w:val="JavaCode"/>
-      </w:pPr>
-      <w:r>
-        <w:t xml:space="preserve">       pad 2: off; </w:t>
+        <w:t xml:space="preserve">    </w:t>
+      </w:r>
+      <w:r>
+        <w:tab/>
+        <w:t xml:space="preserve">  pad 1: off;  </w:t>
+      </w:r>
+      <w:r>
+        <w:t>pad 2: off;</w:t>
+      </w:r>
+      <w:r>
+        <w:t xml:space="preserve"> pad 3: on;</w:t>
       </w:r>
     </w:p>
     <w:p>
@@ -13190,22 +12796,6 @@
         <w:pStyle w:val="JavaCode"/>
       </w:pPr>
       <w:r>
-        <w:t xml:space="preserve">    drop 2: remove from board;</w:t>
-      </w:r>
-    </w:p>
-    <w:p>
-      <w:pPr>
-        <w:pStyle w:val="JavaCode"/>
-      </w:pPr>
-      <w:r>
-        <w:t xml:space="preserve">    drop 1's contents = drop 1's contents + drop 2's contents;</w:t>
-      </w:r>
-    </w:p>
-    <w:p>
-      <w:pPr>
-        <w:pStyle w:val="JavaCode"/>
-      </w:pPr>
-      <w:r>
         <w:t xml:space="preserve">    [[</w:t>
       </w:r>
     </w:p>
@@ -13214,15 +12804,16 @@
         <w:pStyle w:val="JavaCode"/>
       </w:pPr>
       <w:r>
-        <w:t xml:space="preserve">      drop 1: dir turned around;</w:t>
-      </w:r>
-    </w:p>
-    <w:p>
-      <w:pPr>
-        <w:pStyle w:val="JavaCode"/>
-      </w:pPr>
-      <w:r>
-        <w:t xml:space="preserve">      pad 2: on; </w:t>
+        <w:t xml:space="preserve">      pad 1: on;</w:t>
+      </w:r>
+      <w:r>
+        <w:t xml:space="preserve"> pad 2: on;</w:t>
+      </w:r>
+      <w:r>
+        <w:t xml:space="preserve"> pad 3: off;</w:t>
+      </w:r>
+      <w:r>
+        <w:t xml:space="preserve"> </w:t>
       </w:r>
     </w:p>
     <w:p>
@@ -13238,32 +12829,7 @@
         <w:pStyle w:val="JavaCode"/>
       </w:pPr>
       <w:r>
-        <w:t xml:space="preserve">    drop 2's pad = pad 2;</w:t>
-      </w:r>
-    </w:p>
-    <w:p>
-      <w:pPr>
-        <w:pStyle w:val="JavaCode"/>
-      </w:pPr>
-      <w:r>
-        <w:t xml:space="preserve">    drop 1's contents = drop 1's contents/2;</w:t>
-      </w:r>
-    </w:p>
-    <w:p>
-      <w:pPr>
-        <w:pStyle w:val="JavaCode"/>
-      </w:pPr>
-      <w:r>
-        <w:t xml:space="preserve">    drop 2's contents = drop 1's contents;</w:t>
-      </w:r>
-    </w:p>
-    <w:p>
-      <w:pPr>
-        <w:pStyle w:val="JavaCode"/>
-      </w:pPr>
-      <w:r>
-        <w:tab/>
-        <w:t>drop 1;</w:t>
+        <w:t xml:space="preserve">    pad 1’s drop;</w:t>
       </w:r>
     </w:p>
     <w:p>
@@ -13279,6 +12845,7 @@
         <w:pStyle w:val="JavaCode"/>
       </w:pPr>
       <w:r>
+        <w:lastRenderedPageBreak/>
         <w:t>};</w:t>
       </w:r>
     </w:p>
@@ -13288,7 +12855,6 @@
         <w:pStyle w:val="Continuation"/>
       </w:pPr>
       <w:r>
-        <w:lastRenderedPageBreak/>
         <w:t>The whole thing can be summarized as</w:t>
       </w:r>
     </w:p>
@@ -13382,827 +12948,8 @@
     </w:p>
     <w:p>
       <w:pPr>
-        <w:pStyle w:val="Continuation"/>
-      </w:pPr>
-      <w:r>
-        <w:t>Looking at the macro that actually does the mixing, we have</w:t>
-      </w:r>
-    </w:p>
-    <w:p>
-      <w:pPr>
-        <w:pStyle w:val="JavaCode"/>
-      </w:pPr>
-      <w:r>
-        <w:t>macro(drop</w:t>
-      </w:r>
-      <w:r>
-        <w:t xml:space="preserve"> 1</w:t>
-      </w:r>
-      <w:r>
-        <w:t>) {</w:t>
-      </w:r>
-    </w:p>
-    <w:p>
-      <w:pPr>
-        <w:pStyle w:val="JavaCode"/>
-      </w:pPr>
-      <w:r>
-        <w:t xml:space="preserve">  </w:t>
-      </w:r>
-      <w:r>
-        <w:t xml:space="preserve">local </w:t>
-      </w:r>
-      <w:r>
-        <w:t>pad</w:t>
-      </w:r>
-      <w:r>
-        <w:t xml:space="preserve"> </w:t>
-      </w:r>
-      <w:r>
-        <w:t>1 = drop</w:t>
-      </w:r>
-      <w:r>
-        <w:t xml:space="preserve"> </w:t>
-      </w:r>
-      <w:r>
-        <w:t>1's pad;</w:t>
-      </w:r>
-    </w:p>
-    <w:p>
-      <w:pPr>
-        <w:pStyle w:val="JavaCode"/>
-      </w:pPr>
-      <w:r>
-        <w:t xml:space="preserve">  </w:t>
-      </w:r>
-      <w:r>
-        <w:t xml:space="preserve">local </w:t>
-      </w:r>
-      <w:r>
-        <w:t>pad</w:t>
-      </w:r>
-      <w:r>
-        <w:t xml:space="preserve"> </w:t>
-      </w:r>
-      <w:r>
-        <w:t>2 = pad</w:t>
-      </w:r>
-      <w:r>
-        <w:t xml:space="preserve"> </w:t>
-      </w:r>
-      <w:r>
-        <w:t>1 + 2 in direction dir;</w:t>
-      </w:r>
-    </w:p>
-    <w:p>
-      <w:pPr>
-        <w:pStyle w:val="JavaCode"/>
-      </w:pPr>
-      <w:r>
-        <w:t xml:space="preserve">  </w:t>
-      </w:r>
-      <w:r>
-        <w:t xml:space="preserve">local </w:t>
-      </w:r>
-      <w:r>
-        <w:t>drop</w:t>
-      </w:r>
-      <w:r>
-        <w:t xml:space="preserve"> </w:t>
-      </w:r>
-      <w:r>
-        <w:t>2 = pad</w:t>
-      </w:r>
-      <w:r>
-        <w:t xml:space="preserve"> </w:t>
-      </w:r>
-      <w:r>
-        <w:t>2’s drop;</w:t>
-      </w:r>
-    </w:p>
-    <w:p>
-      <w:pPr>
-        <w:pStyle w:val="JavaCode"/>
-      </w:pPr>
-      <w:r>
-        <w:t xml:space="preserve">  [[</w:t>
-      </w:r>
-    </w:p>
-    <w:p>
-      <w:pPr>
-        <w:pStyle w:val="JavaCode"/>
-      </w:pPr>
-      <w:r>
-        <w:t xml:space="preserve">     drop</w:t>
-      </w:r>
-      <w:r>
-        <w:t xml:space="preserve"> </w:t>
-      </w:r>
-      <w:r>
-        <w:t>1: unsafe_walk(dir);</w:t>
-      </w:r>
-    </w:p>
-    <w:p>
-      <w:pPr>
-        <w:pStyle w:val="JavaCode"/>
-      </w:pPr>
-      <w:r>
-        <w:t xml:space="preserve">     pad</w:t>
-      </w:r>
-      <w:r>
-        <w:t xml:space="preserve"> </w:t>
-      </w:r>
-      <w:r>
-        <w:t xml:space="preserve">2: off; </w:t>
-      </w:r>
-    </w:p>
-    <w:p>
-      <w:pPr>
-        <w:pStyle w:val="JavaCode"/>
-      </w:pPr>
-      <w:r>
-        <w:t xml:space="preserve">  ]]</w:t>
-      </w:r>
-    </w:p>
-    <w:p>
-      <w:pPr>
-        <w:pStyle w:val="JavaCode"/>
-      </w:pPr>
-      <w:r>
-        <w:t xml:space="preserve">  drop</w:t>
-      </w:r>
-      <w:r>
-        <w:t xml:space="preserve"> </w:t>
-      </w:r>
-      <w:r>
-        <w:t>2: remove from board;</w:t>
-      </w:r>
-    </w:p>
-    <w:p>
-      <w:pPr>
-        <w:pStyle w:val="JavaCode"/>
-      </w:pPr>
-      <w:r>
-        <w:t xml:space="preserve">  drop</w:t>
-      </w:r>
-      <w:r>
-        <w:t xml:space="preserve"> </w:t>
-      </w:r>
-      <w:r>
-        <w:t>1's contents = drop</w:t>
-      </w:r>
-      <w:r>
-        <w:t xml:space="preserve"> </w:t>
-      </w:r>
-      <w:r>
-        <w:t>1's contents + drop</w:t>
-      </w:r>
-      <w:r>
-        <w:t xml:space="preserve"> </w:t>
-      </w:r>
-      <w:r>
-        <w:t>2's contents;</w:t>
-      </w:r>
-    </w:p>
-    <w:p>
-      <w:pPr>
-        <w:pStyle w:val="JavaCode"/>
-      </w:pPr>
-      <w:r>
-        <w:t xml:space="preserve">  [[</w:t>
-      </w:r>
-    </w:p>
-    <w:p>
-      <w:pPr>
-        <w:pStyle w:val="JavaCode"/>
-      </w:pPr>
-      <w:r>
-        <w:t xml:space="preserve">    drop</w:t>
-      </w:r>
-      <w:r>
-        <w:t xml:space="preserve"> </w:t>
-      </w:r>
-      <w:r>
-        <w:t>1: dir turned around;</w:t>
-      </w:r>
-    </w:p>
-    <w:p>
-      <w:pPr>
-        <w:pStyle w:val="JavaCode"/>
-      </w:pPr>
-      <w:r>
-        <w:t xml:space="preserve">    pad</w:t>
-      </w:r>
-      <w:r>
-        <w:t xml:space="preserve"> </w:t>
-      </w:r>
-      <w:r>
-        <w:t xml:space="preserve">2: on; </w:t>
-      </w:r>
-    </w:p>
-    <w:p>
-      <w:pPr>
-        <w:pStyle w:val="JavaCode"/>
-      </w:pPr>
-      <w:r>
-        <w:t xml:space="preserve">  ]]</w:t>
-      </w:r>
-    </w:p>
-    <w:p>
-      <w:pPr>
-        <w:pStyle w:val="JavaCode"/>
-      </w:pPr>
-      <w:r>
-        <w:t xml:space="preserve">  drop</w:t>
-      </w:r>
-      <w:r>
-        <w:t xml:space="preserve"> </w:t>
-      </w:r>
-      <w:r>
-        <w:t>2's pad = pad</w:t>
-      </w:r>
-      <w:r>
-        <w:t xml:space="preserve"> </w:t>
-      </w:r>
-      <w:r>
-        <w:t>2;</w:t>
-      </w:r>
-    </w:p>
-    <w:p>
-      <w:pPr>
-        <w:pStyle w:val="JavaCode"/>
-      </w:pPr>
-      <w:r>
-        <w:t xml:space="preserve">  drop</w:t>
-      </w:r>
-      <w:r>
-        <w:t xml:space="preserve"> </w:t>
-      </w:r>
-      <w:r>
-        <w:t>1's contents = drop</w:t>
-      </w:r>
-      <w:r>
-        <w:t xml:space="preserve"> </w:t>
-      </w:r>
-      <w:r>
-        <w:t>1's contents/2;</w:t>
-      </w:r>
-    </w:p>
-    <w:p>
-      <w:pPr>
-        <w:pStyle w:val="JavaCode"/>
-      </w:pPr>
-      <w:r>
-        <w:t xml:space="preserve">  drop</w:t>
-      </w:r>
-      <w:r>
-        <w:t xml:space="preserve"> </w:t>
-      </w:r>
-      <w:r>
-        <w:t>2's contents = drop</w:t>
-      </w:r>
-      <w:r>
-        <w:t xml:space="preserve"> </w:t>
-      </w:r>
-      <w:r>
-        <w:t>1's contents;</w:t>
-      </w:r>
-    </w:p>
-    <w:p>
-      <w:pPr>
-        <w:pStyle w:val="JavaCode"/>
-      </w:pPr>
-      <w:r>
-        <w:t xml:space="preserve">  drop</w:t>
-      </w:r>
-      <w:r>
-        <w:t xml:space="preserve"> </w:t>
-      </w:r>
-      <w:r>
-        <w:t>1;</w:t>
-      </w:r>
-    </w:p>
-    <w:p>
-      <w:pPr>
-        <w:pStyle w:val="JavaCode"/>
-      </w:pPr>
-      <w:r>
-        <w:t>};</w:t>
-      </w:r>
-    </w:p>
-    <w:p>
-      <w:pPr>
-        <w:pStyle w:val="Continuation"/>
-      </w:pPr>
-      <w:r>
-        <w:t>First</w:t>
-      </w:r>
-      <w:r>
-        <w:t>,</w:t>
-      </w:r>
-      <w:r>
-        <w:t xml:space="preserve"> we remember </w:t>
-      </w:r>
-      <w:r>
-        <w:rPr>
-          <w:rStyle w:val="Snippet"/>
-        </w:rPr>
-        <w:t>drop</w:t>
-      </w:r>
-      <w:r>
-        <w:rPr>
-          <w:rStyle w:val="Snippet"/>
-        </w:rPr>
-        <w:t xml:space="preserve"> </w:t>
-      </w:r>
-      <w:r>
-        <w:rPr>
-          <w:rStyle w:val="Snippet"/>
-        </w:rPr>
-        <w:t>1</w:t>
-      </w:r>
-      <w:r>
-        <w:t xml:space="preserve">’s pad as </w:t>
-      </w:r>
-      <w:r>
-        <w:rPr>
-          <w:rStyle w:val="Snippet"/>
-        </w:rPr>
-        <w:t>pad</w:t>
-      </w:r>
-      <w:r>
-        <w:rPr>
-          <w:rStyle w:val="Snippet"/>
-        </w:rPr>
-        <w:t xml:space="preserve"> </w:t>
-      </w:r>
-      <w:r>
-        <w:rPr>
-          <w:rStyle w:val="Snippet"/>
-        </w:rPr>
-        <w:t>1</w:t>
-      </w:r>
-      <w:r>
-        <w:t xml:space="preserve">.  </w:t>
-      </w:r>
-      <w:r>
-        <w:t xml:space="preserve">(We use the </w:t>
-      </w:r>
-      <w:r>
-        <w:rPr>
-          <w:rStyle w:val="Snippet"/>
-        </w:rPr>
-        <w:t>local</w:t>
-      </w:r>
-      <w:r>
-        <w:t xml:space="preserve"> keyword to guard against accidentally modifying any global variable named </w:t>
-      </w:r>
-      <w:r>
-        <w:rPr>
-          <w:rStyle w:val="Snippet"/>
-        </w:rPr>
-        <w:t>pad 2</w:t>
-      </w:r>
-      <w:r>
-        <w:t>.) Next,</w:t>
-      </w:r>
-      <w:r>
-        <w:t xml:space="preserve"> we </w:t>
-      </w:r>
-      <w:r>
-        <w:t>declare</w:t>
-      </w:r>
-      <w:r>
-        <w:t xml:space="preserve"> </w:t>
-      </w:r>
-      <w:r>
-        <w:rPr>
-          <w:rStyle w:val="Snippet"/>
-        </w:rPr>
-        <w:t>pad</w:t>
-      </w:r>
-      <w:r>
-        <w:rPr>
-          <w:rStyle w:val="Snippet"/>
-        </w:rPr>
-        <w:t xml:space="preserve"> </w:t>
-      </w:r>
-      <w:r>
-        <w:rPr>
-          <w:rStyle w:val="Snippet"/>
-        </w:rPr>
-        <w:t>2</w:t>
-      </w:r>
-      <w:r>
-        <w:t xml:space="preserve"> to be the pad two steps in the remembered direction, where we expect there to be another drop, and we ask </w:t>
-      </w:r>
-      <w:r>
-        <w:rPr>
-          <w:rStyle w:val="Snippet"/>
-        </w:rPr>
-        <w:t>pad</w:t>
-      </w:r>
-      <w:r>
-        <w:rPr>
-          <w:rStyle w:val="Snippet"/>
-        </w:rPr>
-        <w:t xml:space="preserve"> </w:t>
-      </w:r>
-      <w:r>
-        <w:rPr>
-          <w:rStyle w:val="Snippet"/>
-        </w:rPr>
-        <w:t>2</w:t>
-      </w:r>
-      <w:r>
-        <w:t xml:space="preserve"> for its drop, which we call </w:t>
-      </w:r>
-      <w:r>
-        <w:rPr>
-          <w:rStyle w:val="Snippet"/>
-        </w:rPr>
-        <w:t>drop</w:t>
-      </w:r>
-      <w:r>
-        <w:rPr>
-          <w:rStyle w:val="Snippet"/>
-        </w:rPr>
-        <w:t xml:space="preserve"> </w:t>
-      </w:r>
-      <w:r>
-        <w:rPr>
-          <w:rStyle w:val="Snippet"/>
-        </w:rPr>
-        <w:t>2</w:t>
-      </w:r>
-      <w:r>
-        <w:t>.</w:t>
-      </w:r>
-    </w:p>
-    <w:p>
-      <w:r>
-        <w:t xml:space="preserve">Next, in parallel, we walk </w:t>
-      </w:r>
-      <w:r>
-        <w:rPr>
-          <w:rStyle w:val="Snippet"/>
-        </w:rPr>
-        <w:t>drop</w:t>
-      </w:r>
-      <w:r>
-        <w:rPr>
-          <w:rStyle w:val="Snippet"/>
-        </w:rPr>
-        <w:t xml:space="preserve"> </w:t>
-      </w:r>
-      <w:r>
-        <w:rPr>
-          <w:rStyle w:val="Snippet"/>
-        </w:rPr>
-        <w:t>1</w:t>
-      </w:r>
-      <w:r>
-        <w:t xml:space="preserve"> to the pad between the two drops and turn off </w:t>
-      </w:r>
-      <w:r>
-        <w:rPr>
-          <w:rStyle w:val="Snippet"/>
-        </w:rPr>
-        <w:t>pad</w:t>
-      </w:r>
-      <w:r>
-        <w:rPr>
-          <w:rStyle w:val="Snippet"/>
-        </w:rPr>
-        <w:t xml:space="preserve"> </w:t>
-      </w:r>
-      <w:r>
-        <w:rPr>
-          <w:rStyle w:val="Snippet"/>
-        </w:rPr>
-        <w:t>2</w:t>
-      </w:r>
-      <w:r>
-        <w:t xml:space="preserve">.  We use </w:t>
-      </w:r>
-      <w:r>
-        <w:rPr>
-          <w:rStyle w:val="Snippet"/>
-        </w:rPr>
-        <w:t>unsafe_walk</w:t>
-      </w:r>
-      <w:r>
-        <w:t xml:space="preserve">, because otherwise </w:t>
-      </w:r>
-      <w:r>
-        <w:rPr>
-          <w:rStyle w:val="Snippet"/>
-        </w:rPr>
-        <w:t>drop</w:t>
-      </w:r>
-      <w:r>
-        <w:rPr>
-          <w:rStyle w:val="Snippet"/>
-        </w:rPr>
-        <w:t xml:space="preserve"> </w:t>
-      </w:r>
-      <w:r>
-        <w:rPr>
-          <w:rStyle w:val="Snippet"/>
-        </w:rPr>
-        <w:t>1</w:t>
-      </w:r>
-      <w:r>
-        <w:t xml:space="preserve"> would wait until </w:t>
-      </w:r>
-      <w:r>
-        <w:rPr>
-          <w:rStyle w:val="Snippet"/>
-        </w:rPr>
-        <w:t>drop</w:t>
-      </w:r>
-      <w:r>
-        <w:rPr>
-          <w:rStyle w:val="Snippet"/>
-        </w:rPr>
-        <w:t xml:space="preserve"> </w:t>
-      </w:r>
-      <w:r>
-        <w:rPr>
-          <w:rStyle w:val="Snippet"/>
-        </w:rPr>
-        <w:t>2</w:t>
-      </w:r>
-      <w:r>
-        <w:t xml:space="preserve"> moved out of the way before actually moving.  </w:t>
-      </w:r>
-    </w:p>
-    <w:p>
-      <w:r>
-        <w:t xml:space="preserve">The result of these two parallel operations is that </w:t>
-      </w:r>
-      <w:r>
-        <w:rPr>
-          <w:rStyle w:val="Snippet"/>
-        </w:rPr>
-        <w:t>pad</w:t>
-      </w:r>
-      <w:r>
-        <w:rPr>
-          <w:rStyle w:val="Snippet"/>
-        </w:rPr>
-        <w:t xml:space="preserve"> </w:t>
-      </w:r>
-      <w:r>
-        <w:rPr>
-          <w:rStyle w:val="Snippet"/>
-        </w:rPr>
-        <w:t>1</w:t>
-      </w:r>
-      <w:r>
-        <w:t xml:space="preserve"> and </w:t>
-      </w:r>
-      <w:r>
-        <w:rPr>
-          <w:rStyle w:val="Snippet"/>
-        </w:rPr>
-        <w:t>pad</w:t>
-      </w:r>
-      <w:r>
-        <w:rPr>
-          <w:rStyle w:val="Snippet"/>
-        </w:rPr>
-        <w:t xml:space="preserve"> </w:t>
-      </w:r>
-      <w:r>
-        <w:rPr>
-          <w:rStyle w:val="Snippet"/>
-        </w:rPr>
-        <w:t>2</w:t>
-      </w:r>
-      <w:r>
-        <w:t xml:space="preserve"> are both turned off, and the middle pad is turned on.  This should cause both drops to move to the middle pad and combine.  But the model only knows that </w:t>
-      </w:r>
-      <w:r>
-        <w:rPr>
-          <w:rStyle w:val="Snippet"/>
-        </w:rPr>
-        <w:t>drop</w:t>
-      </w:r>
-      <w:r>
-        <w:rPr>
-          <w:rStyle w:val="Snippet"/>
-        </w:rPr>
-        <w:t xml:space="preserve"> </w:t>
-      </w:r>
-      <w:r>
-        <w:rPr>
-          <w:rStyle w:val="Snippet"/>
-        </w:rPr>
-        <w:t>1</w:t>
-      </w:r>
-      <w:r>
-        <w:t xml:space="preserve"> moved, so in the next two steps, we clean things up:</w:t>
-      </w:r>
-    </w:p>
-    <w:p>
-      <w:pPr>
-        <w:pStyle w:val="JavaCode"/>
-      </w:pPr>
-      <w:r>
-        <w:t xml:space="preserve">  drop</w:t>
-      </w:r>
-      <w:r>
-        <w:t xml:space="preserve"> </w:t>
-      </w:r>
-      <w:r>
-        <w:t>2: remove from board;</w:t>
-      </w:r>
-    </w:p>
-    <w:p>
-      <w:pPr>
-        <w:pStyle w:val="JavaCode"/>
-      </w:pPr>
-      <w:r>
-        <w:t xml:space="preserve">  drop</w:t>
-      </w:r>
-      <w:r>
-        <w:t xml:space="preserve"> </w:t>
-      </w:r>
-      <w:r>
-        <w:t>1's contents = drop</w:t>
-      </w:r>
-      <w:r>
-        <w:t xml:space="preserve"> </w:t>
-      </w:r>
-      <w:r>
-        <w:t>1's contents + drop</w:t>
-      </w:r>
-      <w:r>
-        <w:t xml:space="preserve"> </w:t>
-      </w:r>
-      <w:r>
-        <w:t>2's contents;</w:t>
-      </w:r>
-    </w:p>
-    <w:p>
-      <w:pPr>
-        <w:pStyle w:val="Continuation"/>
-      </w:pPr>
-      <w:r>
-        <w:rPr>
-          <w:rStyle w:val="Snippet"/>
-        </w:rPr>
-        <w:t>drop</w:t>
-      </w:r>
-      <w:r>
-        <w:rPr>
-          <w:rStyle w:val="Snippet"/>
-        </w:rPr>
-        <w:t xml:space="preserve"> </w:t>
-      </w:r>
-      <w:r>
-        <w:rPr>
-          <w:rStyle w:val="Snippet"/>
-        </w:rPr>
-        <w:t>2</w:t>
-      </w:r>
-      <w:r>
-        <w:t xml:space="preserve"> is modeled as no longer being on the board, and </w:t>
-      </w:r>
-      <w:r>
-        <w:rPr>
-          <w:rStyle w:val="Snippet"/>
-        </w:rPr>
-        <w:t>drop</w:t>
-      </w:r>
-      <w:r>
-        <w:rPr>
-          <w:rStyle w:val="Snippet"/>
-        </w:rPr>
-        <w:t xml:space="preserve"> </w:t>
-      </w:r>
-      <w:r>
-        <w:rPr>
-          <w:rStyle w:val="Snippet"/>
-        </w:rPr>
-        <w:t>1</w:t>
-      </w:r>
-      <w:r>
-        <w:t xml:space="preserve"> is modeled as now containing the mixture of the contents of the two drops.</w:t>
-      </w:r>
-    </w:p>
-    <w:p>
-      <w:r>
-        <w:lastRenderedPageBreak/>
-        <w:t xml:space="preserve">Next, in parallel, we walk </w:t>
-      </w:r>
-      <w:r>
-        <w:rPr>
-          <w:rStyle w:val="Snippet"/>
-        </w:rPr>
-        <w:t xml:space="preserve">drop1 </w:t>
-      </w:r>
-      <w:r>
-        <w:t>back</w:t>
-      </w:r>
-      <w:r>
-        <w:t xml:space="preserve"> to its original position and turn </w:t>
-      </w:r>
-      <w:r>
-        <w:rPr>
-          <w:rStyle w:val="Snippet"/>
-        </w:rPr>
-        <w:t xml:space="preserve">pad2 </w:t>
-      </w:r>
-      <w:r>
-        <w:t xml:space="preserve">back on.  On the real board, this will cause the big drop in the middle to split, but it requires some clean-up to convey this to the </w:t>
-      </w:r>
-      <w:r>
-        <w:t>model</w:t>
-      </w:r>
-      <w:r>
-        <w:t>:</w:t>
-      </w:r>
-    </w:p>
-    <w:p>
-      <w:pPr>
-        <w:pStyle w:val="JavaCode"/>
-      </w:pPr>
-      <w:r>
-        <w:t xml:space="preserve">    drop</w:t>
-      </w:r>
-      <w:r>
-        <w:t xml:space="preserve"> </w:t>
-      </w:r>
-      <w:r>
-        <w:t>2's pad = pad</w:t>
-      </w:r>
-      <w:r>
-        <w:t xml:space="preserve"> </w:t>
-      </w:r>
-      <w:r>
-        <w:t>2;</w:t>
-      </w:r>
-    </w:p>
-    <w:p>
-      <w:pPr>
-        <w:pStyle w:val="JavaCode"/>
-      </w:pPr>
-      <w:r>
-        <w:t xml:space="preserve">    drop</w:t>
-      </w:r>
-      <w:r>
-        <w:t xml:space="preserve"> </w:t>
-      </w:r>
-      <w:r>
-        <w:t>1's contents = drop</w:t>
-      </w:r>
-      <w:r>
-        <w:t xml:space="preserve"> </w:t>
-      </w:r>
-      <w:r>
-        <w:t>1's contents/2;</w:t>
-      </w:r>
-    </w:p>
-    <w:p>
-      <w:pPr>
-        <w:pStyle w:val="JavaCode"/>
-      </w:pPr>
-      <w:r>
-        <w:t xml:space="preserve">    drop</w:t>
-      </w:r>
-      <w:r>
-        <w:t xml:space="preserve"> </w:t>
-      </w:r>
-      <w:r>
-        <w:t>2's contents = drop</w:t>
-      </w:r>
-      <w:r>
-        <w:t xml:space="preserve"> </w:t>
-      </w:r>
-      <w:r>
-        <w:t>1's contents;</w:t>
-      </w:r>
-    </w:p>
-    <w:p>
-      <w:pPr>
-        <w:pStyle w:val="Continuation"/>
-      </w:pPr>
-      <w:r>
-        <w:rPr>
-          <w:rStyle w:val="Snippet"/>
-        </w:rPr>
-        <w:t xml:space="preserve">drop 2 </w:t>
-      </w:r>
-      <w:r>
-        <w:t>is now back on the board, and both drops contents are set to half the volume of the larger drop’s contents.</w:t>
-      </w:r>
-    </w:p>
-    <w:p>
-      <w:r>
-        <w:t>Finally, the original drop is returned as the value of the macro.</w:t>
-      </w:r>
+        <w:spacing w:before="240"/>
+      </w:pPr>
     </w:p>
     <w:sectPr>
       <w:headerReference w:type="default" r:id="rId16"/>
@@ -14220,7 +12967,7 @@
 
 <file path=word/comments.xml><?xml version="1.0" encoding="utf-8"?>
 <w:comments xmlns:wpc="http://schemas.microsoft.com/office/word/2010/wordprocessingCanvas" xmlns:cx="http://schemas.microsoft.com/office/drawing/2014/chartex" xmlns:cx1="http://schemas.microsoft.com/office/drawing/2015/9/8/chartex" xmlns:cx2="http://schemas.microsoft.com/office/drawing/2015/10/21/chartex" xmlns:cx3="http://schemas.microsoft.com/office/drawing/2016/5/9/chartex" xmlns:cx4="http://schemas.microsoft.com/office/drawing/2016/5/10/chartex" xmlns:cx5="http://schemas.microsoft.com/office/drawing/2016/5/11/chartex" xmlns:cx6="http://schemas.microsoft.com/office/drawing/2016/5/12/chartex" xmlns:cx7="http://schemas.microsoft.com/office/drawing/2016/5/13/chartex" xmlns:cx8="http://schemas.microsoft.com/office/drawing/2016/5/14/chartex" xmlns:mc="http://schemas.openxmlformats.org/markup-compatibility/2006" xmlns:aink="http://schemas.microsoft.com/office/drawing/2016/ink" xmlns:am3d="http://schemas.microsoft.com/office/drawing/2017/model3d" xmlns:o="urn:schemas-microsoft-com:office:office" xmlns:r="http://schemas.openxmlformats.org/officeDocument/2006/relationships" xmlns:m="http://schemas.openxmlformats.org/officeDocument/2006/math" xmlns:v="urn:schemas-microsoft-com:vml" xmlns:wp14="http://schemas.microsoft.com/office/word/2010/wordprocessingDrawing" xmlns:wp="http://schemas.openxmlformats.org/drawingml/2006/wordprocessingDrawing" xmlns:w10="urn:schemas-microsoft-com:office:word" xmlns:w="http://schemas.openxmlformats.org/wordprocessingml/2006/main" xmlns:w14="http://schemas.microsoft.com/office/word/2010/wordml" xmlns:w15="http://schemas.microsoft.com/office/word/2012/wordml" xmlns:w16cex="http://schemas.microsoft.com/office/word/2018/wordml/cex" xmlns:w16cid="http://schemas.microsoft.com/office/word/2016/wordml/cid" xmlns:w16="http://schemas.microsoft.com/office/word/2018/wordml" xmlns:w16sdtdh="http://schemas.microsoft.com/office/word/2020/wordml/sdtdatahash" xmlns:w16se="http://schemas.microsoft.com/office/word/2015/wordml/symex" xmlns:wpg="http://schemas.microsoft.com/office/word/2010/wordprocessingGroup" xmlns:wpi="http://schemas.microsoft.com/office/word/2010/wordprocessingInk" xmlns:wne="http://schemas.microsoft.com/office/word/2006/wordml" xmlns:wps="http://schemas.microsoft.com/office/word/2010/wordprocessingShape" mc:Ignorable="w14 w15 w16se w16cid w16 w16cex w16sdtdh wp14">
-  <w:comment w:id="109" w:author="Evan Kirshenbaum" w:date="2021-10-29T14:12:00Z" w:initials="EK">
+  <w:comment w:id="0" w:author="Evan Kirshenbaum" w:date="2021-10-29T14:12:00Z" w:initials="EK">
     <w:p>
       <w:pPr>
         <w:pStyle w:val="CommentText"/>
@@ -14236,7 +12983,7 @@
       </w:r>
     </w:p>
   </w:comment>
-  <w:comment w:id="110" w:author="Evan Kirshenbaum" w:date="2021-11-11T14:20:00Z" w:initials="EK">
+  <w:comment w:id="1" w:author="Evan Kirshenbaum" w:date="2021-11-11T14:20:00Z" w:initials="EK">
     <w:p>
       <w:pPr>
         <w:pStyle w:val="CommentText"/>
@@ -14248,11 +12995,19 @@
         <w:annotationRef/>
       </w:r>
       <w:r>
-        <w:t>Come up with a better solutions for forward-declaring macros.</w:t>
+        <w:t xml:space="preserve">Come up with a </w:t>
+      </w:r>
+      <w:proofErr w:type="gramStart"/>
+      <w:r>
+        <w:t>better solutions</w:t>
+      </w:r>
+      <w:proofErr w:type="gramEnd"/>
+      <w:r>
+        <w:t xml:space="preserve"> for forward-declaring macros.</w:t>
       </w:r>
     </w:p>
   </w:comment>
-  <w:comment w:id="111" w:author="Evan Kirshenbaum" w:date="2021-10-29T14:28:00Z" w:initials="EK">
+  <w:comment w:id="2" w:author="Evan Kirshenbaum" w:date="2021-10-29T14:28:00Z" w:initials="EK">
     <w:p>
       <w:pPr>
         <w:pStyle w:val="CommentText"/>
@@ -14275,12 +13030,17 @@
           <w:numId w:val="19"/>
         </w:numPr>
       </w:pPr>
-      <w:r>
-        <w:t>Is expressions</w:t>
+      <w:proofErr w:type="gramStart"/>
+      <w:r>
+        <w:t>Is</w:t>
+      </w:r>
+      <w:proofErr w:type="gramEnd"/>
+      <w:r>
+        <w:t xml:space="preserve"> expressions</w:t>
       </w:r>
     </w:p>
   </w:comment>
-  <w:comment w:id="112" w:author="Evan Kirshenbaum" w:date="2021-10-29T14:13:00Z" w:initials="EK">
+  <w:comment w:id="3" w:author="Evan Kirshenbaum" w:date="2021-10-29T14:13:00Z" w:initials="EK">
     <w:p>
       <w:pPr>
         <w:pStyle w:val="CommentText"/>
@@ -14296,7 +13056,7 @@
       </w:r>
     </w:p>
   </w:comment>
-  <w:comment w:id="113" w:author="Evan Kirshenbaum" w:date="2021-10-29T14:26:00Z" w:initials="EK">
+  <w:comment w:id="4" w:author="Evan Kirshenbaum" w:date="2021-10-29T14:26:00Z" w:initials="EK">
     <w:p>
       <w:pPr>
         <w:pStyle w:val="CommentText"/>
@@ -14324,7 +13084,7 @@
       </w:r>
     </w:p>
   </w:comment>
-  <w:comment w:id="114" w:author="Evan Kirshenbaum" w:date="2021-10-29T14:35:00Z" w:initials="EK">
+  <w:comment w:id="5" w:author="Evan Kirshenbaum" w:date="2021-10-29T14:35:00Z" w:initials="EK">
     <w:p>
       <w:pPr>
         <w:pStyle w:val="CommentText"/>
@@ -14340,7 +13100,7 @@
       </w:r>
     </w:p>
   </w:comment>
-  <w:comment w:id="115" w:author="Evan Kirshenbaum" w:date="2021-10-29T14:14:00Z" w:initials="EK">
+  <w:comment w:id="6" w:author="Evan Kirshenbaum" w:date="2021-10-29T14:14:00Z" w:initials="EK">
     <w:p>
       <w:pPr>
         <w:pStyle w:val="CommentText"/>
@@ -14356,7 +13116,7 @@
       </w:r>
     </w:p>
   </w:comment>
-  <w:comment w:id="116" w:author="Evan Kirshenbaum" w:date="2021-10-29T14:15:00Z" w:initials="EK">
+  <w:comment w:id="7" w:author="Evan Kirshenbaum" w:date="2021-10-29T14:15:00Z" w:initials="EK">
     <w:p>
       <w:pPr>
         <w:pStyle w:val="CommentText"/>
@@ -14368,7 +13128,31 @@
         <w:annotationRef/>
       </w:r>
       <w:r>
-        <w:t>It’s actually worse than that, as the actual result for going off the board will be a KeyError from board.pad_at(x,y).  (It works for dead areas, but there’s no way to tell the resulting pad is dead.)</w:t>
+        <w:t xml:space="preserve">It’s actually worse than that, as the actual result for going off the board will be a </w:t>
+      </w:r>
+      <w:proofErr w:type="spellStart"/>
+      <w:r>
+        <w:t>KeyError</w:t>
+      </w:r>
+      <w:proofErr w:type="spellEnd"/>
+      <w:r>
+        <w:t xml:space="preserve"> from </w:t>
+      </w:r>
+      <w:proofErr w:type="spellStart"/>
+      <w:r>
+        <w:t>board.pad_at</w:t>
+      </w:r>
+      <w:proofErr w:type="spellEnd"/>
+      <w:r>
+        <w:t>(</w:t>
+      </w:r>
+      <w:proofErr w:type="spellStart"/>
+      <w:r>
+        <w:t>x,y</w:t>
+      </w:r>
+      <w:proofErr w:type="spellEnd"/>
+      <w:r>
+        <w:t>).  (It works for dead areas, but there’s no way to tell the resulting pad is dead.)</w:t>
       </w:r>
     </w:p>
     <w:p>
@@ -14385,7 +13169,7 @@
       </w:r>
     </w:p>
   </w:comment>
-  <w:comment w:id="123" w:author="Evan Kirshenbaum" w:date="2021-10-29T14:18:00Z" w:initials="EK">
+  <w:comment w:id="8" w:author="Evan Kirshenbaum" w:date="2021-10-29T14:18:00Z" w:initials="EK">
     <w:p>
       <w:pPr>
         <w:pStyle w:val="CommentText"/>
@@ -14401,7 +13185,7 @@
       </w:r>
     </w:p>
   </w:comment>
-  <w:comment w:id="124" w:author="Evan Kirshenbaum" w:date="2021-10-29T14:24:00Z" w:initials="EK">
+  <w:comment w:id="9" w:author="Evan Kirshenbaum" w:date="2021-10-29T14:24:00Z" w:initials="EK">
     <w:p>
       <w:pPr>
         <w:pStyle w:val="CommentText"/>
@@ -14417,7 +13201,7 @@
       </w:r>
     </w:p>
   </w:comment>
-  <w:comment w:id="125" w:author="Evan Kirshenbaum" w:date="2021-10-29T14:21:00Z" w:initials="EK">
+  <w:comment w:id="10" w:author="Evan Kirshenbaum" w:date="2021-10-29T14:21:00Z" w:initials="EK">
     <w:p>
       <w:pPr>
         <w:pStyle w:val="CommentText"/>
@@ -14433,7 +13217,7 @@
       </w:r>
     </w:p>
   </w:comment>
-  <w:comment w:id="126" w:author="Evan Kirshenbaum" w:date="2021-10-29T14:23:00Z" w:initials="EK">
+  <w:comment w:id="11" w:author="Evan Kirshenbaum" w:date="2021-10-29T14:23:00Z" w:initials="EK">
     <w:p>
       <w:pPr>
         <w:pStyle w:val="CommentText"/>
@@ -14594,7 +13378,7 @@
       <w:rPr>
         <w:noProof/>
       </w:rPr>
-      <w:t>1/22/2022</w:t>
+      <w:t>2/17/2022</w:t>
     </w:r>
     <w:r>
       <w:fldChar w:fldCharType="end"/>
@@ -14634,27 +13418,14 @@
     <w:r>
       <w:t xml:space="preserve"> of </w:t>
     </w:r>
-    <w:r>
-      <w:fldChar w:fldCharType="begin"/>
-    </w:r>
-    <w:r>
-      <w:instrText xml:space="preserve"> NUMPAGES  </w:instrText>
-    </w:r>
-    <w:r>
-      <w:fldChar w:fldCharType="separate"/>
-    </w:r>
-    <w:r>
-      <w:rPr>
-        <w:noProof/>
-      </w:rPr>
-      <w:t>8</w:t>
-    </w:r>
-    <w:r>
-      <w:rPr>
-        <w:noProof/>
-      </w:rPr>
-      <w:fldChar w:fldCharType="end"/>
-    </w:r>
+    <w:fldSimple w:instr=" NUMPAGES  ">
+      <w:r>
+        <w:rPr>
+          <w:noProof/>
+        </w:rPr>
+        <w:t>8</w:t>
+      </w:r>
+    </w:fldSimple>
   </w:p>
 </w:ftr>
 </file>
@@ -14683,7 +13454,7 @@
       <w:rPr>
         <w:noProof/>
       </w:rPr>
-      <w:t>1/22/2022</w:t>
+      <w:t>2/17/2022</w:t>
     </w:r>
     <w:r>
       <w:fldChar w:fldCharType="end"/>
@@ -14723,27 +13494,14 @@
     <w:r>
       <w:t xml:space="preserve"> of </w:t>
     </w:r>
-    <w:r>
-      <w:fldChar w:fldCharType="begin"/>
-    </w:r>
-    <w:r>
-      <w:instrText xml:space="preserve"> NUMPAGES  </w:instrText>
-    </w:r>
-    <w:r>
-      <w:fldChar w:fldCharType="separate"/>
-    </w:r>
-    <w:r>
-      <w:rPr>
-        <w:noProof/>
-      </w:rPr>
-      <w:t>8</w:t>
-    </w:r>
-    <w:r>
-      <w:rPr>
-        <w:noProof/>
-      </w:rPr>
-      <w:fldChar w:fldCharType="end"/>
-    </w:r>
+    <w:fldSimple w:instr=" NUMPAGES  ">
+      <w:r>
+        <w:rPr>
+          <w:noProof/>
+        </w:rPr>
+        <w:t>8</w:t>
+      </w:r>
+    </w:fldSimple>
   </w:p>
 </w:ftr>
 </file>
@@ -14778,12 +13536,14 @@
       <w:r>
         <w:t xml:space="preserve"> Note that it cannot be abbreviated to “</w:t>
       </w:r>
+      <w:proofErr w:type="spellStart"/>
       <w:r>
         <w:rPr>
           <w:rStyle w:val="Snippet"/>
         </w:rPr>
         <w:t>disp</w:t>
       </w:r>
+      <w:proofErr w:type="spellEnd"/>
       <w:r>
         <w:t>”, as that will try to run the “</w:t>
       </w:r>
@@ -14810,7 +13570,15 @@
         <w:footnoteRef/>
       </w:r>
       <w:r>
-        <w:t xml:space="preserve"> Plus arguments specific to the task.  The </w:t>
+        <w:t xml:space="preserve"> </w:t>
+      </w:r>
+      <w:proofErr w:type="gramStart"/>
+      <w:r>
+        <w:t>Plus</w:t>
+      </w:r>
+      <w:proofErr w:type="gramEnd"/>
+      <w:r>
+        <w:t xml:space="preserve"> arguments specific to the task.  The </w:t>
       </w:r>
       <w:r>
         <w:rPr>
@@ -14851,7 +13619,15 @@
         <w:footnoteRef/>
       </w:r>
       <w:r>
-        <w:t xml:space="preserve"> For Wombat boards, it appears that limitations of the OpenDrop controller make it impossible to meaningfully set the clock interval less than 100 ms.  </w:t>
+        <w:t xml:space="preserve"> For Wombat boards, it appears that limitations of the OpenDrop controller make it impossible to meaningfully set the clock interval less than 100 </w:t>
+      </w:r>
+      <w:proofErr w:type="spellStart"/>
+      <w:r>
+        <w:t>ms.</w:t>
+      </w:r>
+      <w:proofErr w:type="spellEnd"/>
+      <w:r>
+        <w:t xml:space="preserve">  </w:t>
       </w:r>
     </w:p>
   </w:footnote>
@@ -14947,7 +13723,15 @@
         <w:footnoteRef/>
       </w:r>
       <w:r>
-        <w:t xml:space="preserve"> And, therefore, can be expected to go away in the not too distant future.</w:t>
+        <w:t xml:space="preserve"> And, therefore, can be expected to go away in the </w:t>
+      </w:r>
+      <w:proofErr w:type="gramStart"/>
+      <w:r>
+        <w:t>not too distant</w:t>
+      </w:r>
+      <w:proofErr w:type="gramEnd"/>
+      <w:r>
+        <w:t xml:space="preserve"> future.</w:t>
       </w:r>
     </w:p>
   </w:footnote>
@@ -15215,10 +13999,45 @@
         <w:footnoteRef/>
       </w:r>
       <w:r>
+        <w:t xml:space="preserve"> An earlier version of this document had a final statement that created a drop on the exit pad.  This is no longer necessary, as the created drop will be inferred by the sequence of pad states.</w:t>
+      </w:r>
+    </w:p>
+  </w:footnote>
+  <w:footnote w:id="26">
+    <w:p>
+      <w:pPr>
+        <w:pStyle w:val="FootnoteText"/>
+      </w:pPr>
+      <w:r>
+        <w:rPr>
+          <w:rStyle w:val="FootnoteReference"/>
+        </w:rPr>
+        <w:footnoteRef/>
+      </w:r>
+      <w:r>
         <w:t xml:space="preserve"> Yes, this is possible.</w:t>
       </w:r>
       <w:r>
         <w:t xml:space="preserve">  No, you will probably not need this.</w:t>
+      </w:r>
+    </w:p>
+  </w:footnote>
+  <w:footnote w:id="27">
+    <w:p>
+      <w:pPr>
+        <w:pStyle w:val="FootnoteText"/>
+      </w:pPr>
+      <w:r>
+        <w:rPr>
+          <w:rStyle w:val="FootnoteReference"/>
+        </w:rPr>
+        <w:footnoteRef/>
+      </w:r>
+      <w:r>
+        <w:t xml:space="preserve"> In an earlier version, this example was more complicated, as it </w:t>
+      </w:r>
+      <w:r>
+        <w:t>modeled explicitly moving the drops and changing their content.  This is now done automatically by the system.</w:t>
       </w:r>
     </w:p>
   </w:footnote>
@@ -18324,6 +17143,7 @@
   <w:style w:type="character" w:default="1" w:styleId="DefaultParagraphFont">
     <w:name w:val="Default Paragraph Font"/>
     <w:uiPriority w:val="1"/>
+    <w:semiHidden/>
     <w:unhideWhenUsed/>
   </w:style>
   <w:style w:type="table" w:default="1" w:styleId="TableNormal">
@@ -20008,6 +18828,7 @@
     <w:rsid w:val="00655006"/>
     <w:rsid w:val="00662BF9"/>
     <w:rsid w:val="00683416"/>
+    <w:rsid w:val="006D79CE"/>
     <w:rsid w:val="006F323D"/>
     <w:rsid w:val="00746199"/>
     <w:rsid w:val="007A0E12"/>
@@ -20058,6 +18879,7 @@
     <w:rsid w:val="00EA325D"/>
     <w:rsid w:val="00EA48A0"/>
     <w:rsid w:val="00EC6E9E"/>
+    <w:rsid w:val="00F1098B"/>
     <w:rsid w:val="00F27519"/>
     <w:rsid w:val="00F55BDA"/>
     <w:rsid w:val="00F73B15"/>

</xml_diff>

<commit_message>
issue #99.  Bugfixes: well.contains() was zeroing volume.  macro lang drop.volume attribute used obsolete Drop attribute.  Renamed path.g4 to firstTryPath.g4 to get rid of conflict with pathLexer.g4 over "pathLexer" name in generated code.
</commit_message>
<xml_diff>
--- a/doc/UI Manual.docx
+++ b/doc/UI Manual.docx
@@ -1,6 +1,6 @@
 
 <file path=word/document.xml><?xml version="1.0" encoding="utf-8"?>
-<w:document xmlns:wpc="http://schemas.microsoft.com/office/word/2010/wordprocessingCanvas" xmlns:cx="http://schemas.microsoft.com/office/drawing/2014/chartex" xmlns:cx1="http://schemas.microsoft.com/office/drawing/2015/9/8/chartex" xmlns:cx2="http://schemas.microsoft.com/office/drawing/2015/10/21/chartex" xmlns:cx3="http://schemas.microsoft.com/office/drawing/2016/5/9/chartex" xmlns:cx4="http://schemas.microsoft.com/office/drawing/2016/5/10/chartex" xmlns:cx5="http://schemas.microsoft.com/office/drawing/2016/5/11/chartex" xmlns:cx6="http://schemas.microsoft.com/office/drawing/2016/5/12/chartex" xmlns:cx7="http://schemas.microsoft.com/office/drawing/2016/5/13/chartex" xmlns:cx8="http://schemas.microsoft.com/office/drawing/2016/5/14/chartex" xmlns:mc="http://schemas.openxmlformats.org/markup-compatibility/2006" xmlns:aink="http://schemas.microsoft.com/office/drawing/2016/ink" xmlns:am3d="http://schemas.microsoft.com/office/drawing/2017/model3d" xmlns:o="urn:schemas-microsoft-com:office:office" xmlns:r="http://schemas.openxmlformats.org/officeDocument/2006/relationships" xmlns:m="http://schemas.openxmlformats.org/officeDocument/2006/math" xmlns:v="urn:schemas-microsoft-com:vml" xmlns:wp14="http://schemas.microsoft.com/office/word/2010/wordprocessingDrawing" xmlns:wp="http://schemas.openxmlformats.org/drawingml/2006/wordprocessingDrawing" xmlns:w10="urn:schemas-microsoft-com:office:word" xmlns:w="http://schemas.openxmlformats.org/wordprocessingml/2006/main" xmlns:w14="http://schemas.microsoft.com/office/word/2010/wordml" xmlns:w15="http://schemas.microsoft.com/office/word/2012/wordml" xmlns:w16cex="http://schemas.microsoft.com/office/word/2018/wordml/cex" xmlns:w16cid="http://schemas.microsoft.com/office/word/2016/wordml/cid" xmlns:w16="http://schemas.microsoft.com/office/word/2018/wordml" xmlns:w16sdtdh="http://schemas.microsoft.com/office/word/2020/wordml/sdtdatahash" xmlns:w16se="http://schemas.microsoft.com/office/word/2015/wordml/symex" xmlns:wpg="http://schemas.microsoft.com/office/word/2010/wordprocessingGroup" xmlns:wpi="http://schemas.microsoft.com/office/word/2010/wordprocessingInk" xmlns:wne="http://schemas.microsoft.com/office/word/2006/wordml" xmlns:wps="http://schemas.microsoft.com/office/word/2010/wordprocessingShape" mc:Ignorable="w14 w15 w16se w16cid w16 w16cex w16sdtdh wp14">
+<w:document xmlns:wpc="http://schemas.microsoft.com/office/word/2010/wordprocessingCanvas" xmlns:cx="http://schemas.microsoft.com/office/drawing/2014/chartex" xmlns:cx1="http://schemas.microsoft.com/office/drawing/2015/9/8/chartex" xmlns:cx2="http://schemas.microsoft.com/office/drawing/2015/10/21/chartex" xmlns:cx3="http://schemas.microsoft.com/office/drawing/2016/5/9/chartex" xmlns:cx4="http://schemas.microsoft.com/office/drawing/2016/5/10/chartex" xmlns:cx5="http://schemas.microsoft.com/office/drawing/2016/5/11/chartex" xmlns:cx6="http://schemas.microsoft.com/office/drawing/2016/5/12/chartex" xmlns:cx7="http://schemas.microsoft.com/office/drawing/2016/5/13/chartex" xmlns:cx8="http://schemas.microsoft.com/office/drawing/2016/5/14/chartex" xmlns:mc="http://schemas.openxmlformats.org/markup-compatibility/2006" xmlns:aink="http://schemas.microsoft.com/office/drawing/2016/ink" xmlns:am3d="http://schemas.microsoft.com/office/drawing/2017/model3d" xmlns:o="urn:schemas-microsoft-com:office:office" xmlns:oel="http://schemas.microsoft.com/office/2019/extlst" xmlns:r="http://schemas.openxmlformats.org/officeDocument/2006/relationships" xmlns:m="http://schemas.openxmlformats.org/officeDocument/2006/math" xmlns:v="urn:schemas-microsoft-com:vml" xmlns:wp14="http://schemas.microsoft.com/office/word/2010/wordprocessingDrawing" xmlns:wp="http://schemas.openxmlformats.org/drawingml/2006/wordprocessingDrawing" xmlns:w10="urn:schemas-microsoft-com:office:word" xmlns:w="http://schemas.openxmlformats.org/wordprocessingml/2006/main" xmlns:w14="http://schemas.microsoft.com/office/word/2010/wordml" xmlns:w15="http://schemas.microsoft.com/office/word/2012/wordml" xmlns:w16cex="http://schemas.microsoft.com/office/word/2018/wordml/cex" xmlns:w16cid="http://schemas.microsoft.com/office/word/2016/wordml/cid" xmlns:w16="http://schemas.microsoft.com/office/word/2018/wordml" xmlns:w16sdtdh="http://schemas.microsoft.com/office/word/2020/wordml/sdtdatahash" xmlns:w16se="http://schemas.microsoft.com/office/word/2015/wordml/symex" xmlns:wpg="http://schemas.microsoft.com/office/word/2010/wordprocessingGroup" xmlns:wpi="http://schemas.microsoft.com/office/word/2010/wordprocessingInk" xmlns:wne="http://schemas.microsoft.com/office/word/2006/wordml" xmlns:wps="http://schemas.microsoft.com/office/word/2010/wordprocessingShape" mc:Ignorable="w14 w15 w16se w16cid w16 w16cex w16sdtdh wp14">
   <w:body>
     <w:p>
       <w:pPr>
@@ -404,15 +404,7 @@
         <w:t>${ROOT}</w:t>
       </w:r>
       <w:r>
-        <w:t xml:space="preserve"> will either be the root directory of the zip </w:t>
-      </w:r>
-      <w:proofErr w:type="gramStart"/>
-      <w:r>
-        <w:t>file</w:t>
-      </w:r>
-      <w:proofErr w:type="gramEnd"/>
-      <w:r>
-        <w:t xml:space="preserve"> or a subdirectory called </w:t>
+        <w:t xml:space="preserve"> will either be the root directory of the zip file or a subdirectory called </w:t>
       </w:r>
       <w:r>
         <w:rPr>
@@ -1081,15 +1073,7 @@
         <w:pStyle w:val="Continuation"/>
       </w:pPr>
       <w:r>
-        <w:t xml:space="preserve">Note that a time value is a single argument, so if a space is included between the number and the unit, the argument must be enclosed in </w:t>
-      </w:r>
-      <w:proofErr w:type="gramStart"/>
-      <w:r>
-        <w:t>quotes</w:t>
-      </w:r>
-      <w:proofErr w:type="gramEnd"/>
-      <w:r>
-        <w:t xml:space="preserve"> or the space must be escaped using a backslash.</w:t>
+        <w:t>Note that a time value is a single argument, so if a space is included between the number and the unit, the argument must be enclosed in quotes or the space must be escaped using a backslash.</w:t>
       </w:r>
     </w:p>
     <w:p>
@@ -2723,15 +2707,7 @@
         <w:t>If a blob has 1 µL spread over three “on” pads (displaying as 0.333 µL each) and the middle pad is turned off, the blob will be split into two 0.5-µL single-pad blobs on the outer pads.</w:t>
       </w:r>
       <w:r>
-        <w:t xml:space="preserve">  </w:t>
-      </w:r>
-      <w:proofErr w:type="gramStart"/>
-      <w:r>
-        <w:t>Similarly</w:t>
-      </w:r>
-      <w:proofErr w:type="gramEnd"/>
-      <w:r>
-        <w:t xml:space="preserve"> if a blob has 2 µL on a single pad, and that pad is turned off while two neighboring pads are turned on, the blob will be split into two 1-µL single-pad blobs.</w:t>
+        <w:t xml:space="preserve">  Similarly if a blob has 2 µL on a single pad, and that pad is turned off while two neighboring pads are turned on, the blob will be split into two 1-µL single-pad blobs.</w:t>
       </w:r>
     </w:p>
     <w:p>
@@ -3218,15 +3194,7 @@
     </w:p>
     <w:p>
       <w:r>
-        <w:t>Finally, in the text box at the bottom right, you can type macro language expressions</w:t>
-      </w:r>
-      <w:proofErr w:type="gramStart"/>
-      <w:r>
-        <w:t xml:space="preserve">. </w:t>
-      </w:r>
-      <w:proofErr w:type="gramEnd"/>
-      <w:r>
-        <w:t>The next section will go into the language in detail, but some examples:</w:t>
+        <w:t>Finally, in the text box at the bottom right, you can type macro language expressions. The next section will go into the language in detail, but some examples:</w:t>
       </w:r>
     </w:p>
     <w:p>
@@ -3699,15 +3667,7 @@
         <w:t xml:space="preserve"> button), the </w:t>
       </w:r>
       <w:r>
-        <w:t xml:space="preserve">expression will be printed to the console output.  When the expression completes, the result will also be printed.  </w:t>
-      </w:r>
-      <w:proofErr w:type="gramStart"/>
-      <w:r>
-        <w:t>So</w:t>
-      </w:r>
-      <w:proofErr w:type="gramEnd"/>
-      <w:r>
-        <w:t xml:space="preserve"> for the first expression</w:t>
+        <w:t>expression will be printed to the console output.  When the expression completes, the result will also be printed.  So for the first expression</w:t>
       </w:r>
     </w:p>
     <w:p>
@@ -5294,15 +5254,7 @@
     </w:p>
     <w:p>
       <w:r>
-        <w:t>Variables are statically scoped (as they are in languages like C++ and Java)</w:t>
-      </w:r>
-      <w:proofErr w:type="gramStart"/>
-      <w:r>
-        <w:t xml:space="preserve">. </w:t>
-      </w:r>
-      <w:proofErr w:type="gramEnd"/>
-      <w:r>
-        <w:t xml:space="preserve">The top-level (global) scope contains names defined at the top level of imported files and in the UI’s text box.  Within a macro definition, the parameters form a nested scope, and each nested block starts its own scope.  </w:t>
+        <w:t xml:space="preserve">Variables are statically scoped (as they are in languages like C++ and Java). The top-level (global) scope contains names defined at the top level of imported files and in the UI’s text box.  Within a macro definition, the parameters form a nested scope, and each nested block starts its own scope.  </w:t>
       </w:r>
     </w:p>
     <w:p>
@@ -5723,15 +5675,7 @@
     <w:p>
       <w:r>
         <w:lastRenderedPageBreak/>
-        <w:t xml:space="preserve">If a variable is used before it is declared, the compilation will fail.  If it is assigned before it is declared, this is taken as an untyped declaration if the expression being compiled is at the top level of a file or typed </w:t>
-      </w:r>
-      <w:proofErr w:type="gramStart"/>
-      <w:r>
-        <w:t>in to</w:t>
-      </w:r>
-      <w:proofErr w:type="gramEnd"/>
-      <w:r>
-        <w:t xml:space="preserve"> the UI.  In other scopes, it will also be taken as a declaration for backwards compatibility purposes, but this is deprecated</w:t>
+        <w:t>If a variable is used before it is declared, the compilation will fail.  If it is assigned before it is declared, this is taken as an untyped declaration if the expression being compiled is at the top level of a file or typed in to the UI.  In other scopes, it will also be taken as a declaration for backwards compatibility purposes, but this is deprecated</w:t>
       </w:r>
       <w:r>
         <w:rPr>
@@ -9001,15 +8945,7 @@
         <w:t>r1</w:t>
       </w:r>
       <w:r>
-        <w:t xml:space="preserve">, </w:t>
-      </w:r>
-      <w:proofErr w:type="gramStart"/>
-      <w:r>
-        <w:t>one part</w:t>
-      </w:r>
-      <w:proofErr w:type="gramEnd"/>
-      <w:r>
-        <w:t xml:space="preserve"> </w:t>
+        <w:t xml:space="preserve">, one part </w:t>
       </w:r>
       <w:r>
         <w:rPr>
@@ -9572,11 +9508,25 @@
       <w:r>
         <w:t>Pads (along with well pads, described below) are a subtype of “</w:t>
       </w:r>
-      <w:proofErr w:type="spellStart"/>
-      <w:r>
-        <w:t>electroeds</w:t>
-      </w:r>
-      <w:proofErr w:type="spellEnd"/>
+      <w:r>
+        <w:t>electro</w:t>
+      </w:r>
+      <w:del w:id="8" w:author="Evan Kirshenbaum" w:date="2022-04-29T15:11:00Z">
+        <w:r>
+          <w:delText>e</w:delText>
+        </w:r>
+      </w:del>
+      <w:r>
+        <w:t>d</w:t>
+      </w:r>
+      <w:ins w:id="9" w:author="Evan Kirshenbaum" w:date="2022-04-29T15:11:00Z">
+        <w:r>
+          <w:t>e</w:t>
+        </w:r>
+      </w:ins>
+      <w:r>
+        <w:t>s</w:t>
+      </w:r>
       <w:r>
         <w:t>” (</w:t>
       </w:r>
@@ -9663,6 +9613,9 @@
     <w:p>
       <w:pPr>
         <w:pStyle w:val="JavaCode"/>
+        <w:rPr>
+          <w:ins w:id="10" w:author="Evan Kirshenbaum" w:date="2022-04-29T15:09:00Z"/>
+        </w:rPr>
       </w:pPr>
       <w:r>
         <w:t>p : toggle state</w:t>
@@ -9683,6 +9636,16 @@
     </w:p>
     <w:p>
       <w:pPr>
+        <w:pStyle w:val="Continuation"/>
+      </w:pPr>
+      <w:ins w:id="11" w:author="Evan Kirshenbaum" w:date="2022-04-29T15:10:00Z">
+        <w:r>
+          <w:t>The result of these operations is the previous state of the electrode.</w:t>
+        </w:r>
+      </w:ins>
+    </w:p>
+    <w:p>
+      <w:pPr>
         <w:pStyle w:val="JavaCode"/>
         <w:ind w:left="0"/>
       </w:pPr>
@@ -10545,15 +10508,7 @@
         <w:t>n</w:t>
       </w:r>
       <w:r>
-        <w:t xml:space="preserve"> is an integer identifying the well pad.  On the Joey board, well pads 0–2 </w:t>
-      </w:r>
-      <w:proofErr w:type="gramStart"/>
-      <w:r>
-        <w:t>are</w:t>
-      </w:r>
-      <w:proofErr w:type="gramEnd"/>
-      <w:r>
-        <w:t xml:space="preserve"> (from top to bottom) the well pads in the column adjacent to the gate.  The next column contains well pads 3–5, and then the larger well pads 6, 7, and 8.</w:t>
+        <w:t xml:space="preserve"> is an integer identifying the well pad.  On the Joey board, well pads 0–2 are (from top to bottom) the well pads in the column adjacent to the gate.  The next column contains well pads 3–5, and then the larger well pads 6, 7, and 8.</w:t>
       </w:r>
     </w:p>
     <w:p>
@@ -10676,13 +10631,8 @@
       <w:pPr>
         <w:pStyle w:val="Continuation"/>
       </w:pPr>
-      <w:proofErr w:type="gramStart"/>
-      <w:r>
-        <w:t>Ticks</w:t>
-      </w:r>
-      <w:proofErr w:type="gramEnd"/>
-      <w:r>
-        <w:t xml:space="preserve"> literals are specified by an integer expression followed by </w:t>
+      <w:r>
+        <w:t xml:space="preserve">Ticks literals are specified by an integer expression followed by </w:t>
       </w:r>
       <w:r>
         <w:rPr>
@@ -10703,15 +10653,7 @@
         <w:t>.</w:t>
       </w:r>
       <w:r>
-        <w:t xml:space="preserve">  As with time values, </w:t>
-      </w:r>
-      <w:proofErr w:type="gramStart"/>
-      <w:r>
-        <w:t>ticks</w:t>
-      </w:r>
-      <w:proofErr w:type="gramEnd"/>
-      <w:r>
-        <w:t xml:space="preserve"> values can be added, subtracted, compared, and multiplied or divided by floating-point numbers.</w:t>
+        <w:t xml:space="preserve">  As with time values, ticks values can be added, subtracted, compared, and multiplied or divided by floating-point numbers.</w:t>
       </w:r>
       <w:r>
         <w:t xml:space="preserve">  The number of ticks (an integer) can be obtained as</w:t>
@@ -10808,16 +10750,16 @@
       <w:r>
         <w:t xml:space="preserve">The set of statements in the macro language is rather impoverished (it doesn’t for example, have </w:t>
       </w:r>
-      <w:commentRangeStart w:id="8"/>
+      <w:commentRangeStart w:id="12"/>
       <w:r>
         <w:t>any looping constructs</w:t>
       </w:r>
-      <w:commentRangeEnd w:id="8"/>
+      <w:commentRangeEnd w:id="12"/>
       <w:r>
         <w:rPr>
           <w:rStyle w:val="CommentReference"/>
         </w:rPr>
-        <w:commentReference w:id="8"/>
+        <w:commentReference w:id="12"/>
       </w:r>
       <w:r>
         <w:t>), although it does have the notion of doing several things in parallel.</w:t>
@@ -10896,15 +10838,7 @@
         <w:t>local</w:t>
       </w:r>
       <w:r>
-        <w:t xml:space="preserve"> and/or a </w:t>
-      </w:r>
-      <w:proofErr w:type="gramStart"/>
-      <w:r>
-        <w:t>type</w:t>
-      </w:r>
-      <w:proofErr w:type="gramEnd"/>
-      <w:r>
-        <w:t xml:space="preserve"> name,</w:t>
+        <w:t xml:space="preserve"> and/or a type name,</w:t>
       </w:r>
     </w:p>
     <w:p>
@@ -11885,15 +11819,7 @@
         <w:t>else</w:t>
       </w:r>
       <w:r>
-        <w:t xml:space="preserve"> clause and all clauses evaluate to objects of the same type (or which have a common supertype, e.g., integer and floating point or drop and pad), the value of the if statement will be the value of the executed clause.  </w:t>
-      </w:r>
-      <w:proofErr w:type="gramStart"/>
-      <w:r>
-        <w:t>Otherwise</w:t>
-      </w:r>
-      <w:proofErr w:type="gramEnd"/>
-      <w:r>
-        <w:t xml:space="preserve"> the if statement has no value.</w:t>
+        <w:t xml:space="preserve"> clause and all clauses evaluate to objects of the same type (or which have a common supertype, e.g., integer and floating point or drop and pad), the value of the if statement will be the value of the executed clause.  Otherwise the if statement has no value.</w:t>
       </w:r>
     </w:p>
     <w:p>
@@ -12024,16 +11950,16 @@
           <w:numId w:val="16"/>
         </w:numPr>
       </w:pPr>
-      <w:commentRangeStart w:id="9"/>
+      <w:commentRangeStart w:id="13"/>
       <w:r>
         <w:t>a header, which describes the types and, optionally, names of the parameters to the macro</w:t>
       </w:r>
-      <w:commentRangeEnd w:id="9"/>
+      <w:commentRangeEnd w:id="13"/>
       <w:r>
         <w:rPr>
           <w:rStyle w:val="CommentReference"/>
         </w:rPr>
-        <w:commentReference w:id="9"/>
+        <w:commentReference w:id="13"/>
       </w:r>
       <w:r>
         <w:t>, and</w:t>
@@ -12053,35 +11979,35 @@
       </w:r>
     </w:p>
     <w:p>
-      <w:commentRangeStart w:id="10"/>
+      <w:commentRangeStart w:id="14"/>
       <w:r>
         <w:t>The value of a call to a macro is the value of its body.</w:t>
       </w:r>
-      <w:commentRangeEnd w:id="10"/>
+      <w:commentRangeEnd w:id="14"/>
       <w:r>
         <w:rPr>
           <w:rStyle w:val="CommentReference"/>
         </w:rPr>
-        <w:commentReference w:id="10"/>
+        <w:commentReference w:id="14"/>
       </w:r>
     </w:p>
     <w:p>
       <w:r>
         <w:t xml:space="preserve">Note that macros are values.  </w:t>
       </w:r>
-      <w:commentRangeStart w:id="11"/>
+      <w:commentRangeStart w:id="15"/>
       <w:r>
         <w:t>Typically, they will need to be assigned to a variable in order to be useful.</w:t>
       </w:r>
       <w:r>
         <w:t xml:space="preserve">  </w:t>
       </w:r>
-      <w:commentRangeEnd w:id="11"/>
+      <w:commentRangeEnd w:id="15"/>
       <w:r>
         <w:rPr>
           <w:rStyle w:val="CommentReference"/>
         </w:rPr>
-        <w:commentReference w:id="11"/>
+        <w:commentReference w:id="15"/>
       </w:r>
       <w:r>
         <w:t>Note in particular that this assignment will require a final semicolon.</w:t>
@@ -12361,15 +12287,7 @@
         <w:t>abs</w:t>
       </w:r>
       <w:r>
-        <w:t xml:space="preserve"> macro.  Its two parameters are both </w:t>
-      </w:r>
-      <w:proofErr w:type="gramStart"/>
-      <w:r>
-        <w:t>pads</w:t>
-      </w:r>
-      <w:proofErr w:type="gramEnd"/>
-      <w:r>
-        <w:t xml:space="preserve"> and they are declared to be referred to by number rather than by name.</w:t>
+        <w:t xml:space="preserve"> macro.  Its two parameters are both pads and they are declared to be referred to by number rather than by name.</w:t>
       </w:r>
     </w:p>
     <w:p>
@@ -12514,15 +12432,7 @@
         <w:t>adder</w:t>
       </w:r>
       <w:r>
-        <w:t xml:space="preserve"> is called, it returns a new macro which adds its value to the value that was passed </w:t>
-      </w:r>
-      <w:proofErr w:type="gramStart"/>
-      <w:r>
-        <w:t>in to</w:t>
-      </w:r>
-      <w:proofErr w:type="gramEnd"/>
-      <w:r>
-        <w:t xml:space="preserve"> </w:t>
+        <w:t xml:space="preserve"> is called, it returns a new macro which adds its value to the value that was passed in to </w:t>
       </w:r>
       <w:r>
         <w:rPr>
@@ -12677,15 +12587,7 @@
         <w:t>n</w:t>
       </w:r>
       <w:r>
-        <w:t xml:space="preserve">, which its value will read.  The </w:t>
-      </w:r>
-      <w:proofErr w:type="gramStart"/>
-      <w:r>
-        <w:t>first time</w:t>
-      </w:r>
-      <w:proofErr w:type="gramEnd"/>
-      <w:r>
-        <w:t xml:space="preserve"> </w:t>
+        <w:t xml:space="preserve">, which its value will read.  The first time </w:t>
       </w:r>
       <w:r>
         <w:rPr>
@@ -12966,7 +12868,7 @@
 </file>
 
 <file path=word/comments.xml><?xml version="1.0" encoding="utf-8"?>
-<w:comments xmlns:wpc="http://schemas.microsoft.com/office/word/2010/wordprocessingCanvas" xmlns:cx="http://schemas.microsoft.com/office/drawing/2014/chartex" xmlns:cx1="http://schemas.microsoft.com/office/drawing/2015/9/8/chartex" xmlns:cx2="http://schemas.microsoft.com/office/drawing/2015/10/21/chartex" xmlns:cx3="http://schemas.microsoft.com/office/drawing/2016/5/9/chartex" xmlns:cx4="http://schemas.microsoft.com/office/drawing/2016/5/10/chartex" xmlns:cx5="http://schemas.microsoft.com/office/drawing/2016/5/11/chartex" xmlns:cx6="http://schemas.microsoft.com/office/drawing/2016/5/12/chartex" xmlns:cx7="http://schemas.microsoft.com/office/drawing/2016/5/13/chartex" xmlns:cx8="http://schemas.microsoft.com/office/drawing/2016/5/14/chartex" xmlns:mc="http://schemas.openxmlformats.org/markup-compatibility/2006" xmlns:aink="http://schemas.microsoft.com/office/drawing/2016/ink" xmlns:am3d="http://schemas.microsoft.com/office/drawing/2017/model3d" xmlns:o="urn:schemas-microsoft-com:office:office" xmlns:r="http://schemas.openxmlformats.org/officeDocument/2006/relationships" xmlns:m="http://schemas.openxmlformats.org/officeDocument/2006/math" xmlns:v="urn:schemas-microsoft-com:vml" xmlns:wp14="http://schemas.microsoft.com/office/word/2010/wordprocessingDrawing" xmlns:wp="http://schemas.openxmlformats.org/drawingml/2006/wordprocessingDrawing" xmlns:w10="urn:schemas-microsoft-com:office:word" xmlns:w="http://schemas.openxmlformats.org/wordprocessingml/2006/main" xmlns:w14="http://schemas.microsoft.com/office/word/2010/wordml" xmlns:w15="http://schemas.microsoft.com/office/word/2012/wordml" xmlns:w16cex="http://schemas.microsoft.com/office/word/2018/wordml/cex" xmlns:w16cid="http://schemas.microsoft.com/office/word/2016/wordml/cid" xmlns:w16="http://schemas.microsoft.com/office/word/2018/wordml" xmlns:w16sdtdh="http://schemas.microsoft.com/office/word/2020/wordml/sdtdatahash" xmlns:w16se="http://schemas.microsoft.com/office/word/2015/wordml/symex" xmlns:wpg="http://schemas.microsoft.com/office/word/2010/wordprocessingGroup" xmlns:wpi="http://schemas.microsoft.com/office/word/2010/wordprocessingInk" xmlns:wne="http://schemas.microsoft.com/office/word/2006/wordml" xmlns:wps="http://schemas.microsoft.com/office/word/2010/wordprocessingShape" mc:Ignorable="w14 w15 w16se w16cid w16 w16cex w16sdtdh wp14">
+<w:comments xmlns:wpc="http://schemas.microsoft.com/office/word/2010/wordprocessingCanvas" xmlns:cx="http://schemas.microsoft.com/office/drawing/2014/chartex" xmlns:cx1="http://schemas.microsoft.com/office/drawing/2015/9/8/chartex" xmlns:cx2="http://schemas.microsoft.com/office/drawing/2015/10/21/chartex" xmlns:cx3="http://schemas.microsoft.com/office/drawing/2016/5/9/chartex" xmlns:cx4="http://schemas.microsoft.com/office/drawing/2016/5/10/chartex" xmlns:cx5="http://schemas.microsoft.com/office/drawing/2016/5/11/chartex" xmlns:cx6="http://schemas.microsoft.com/office/drawing/2016/5/12/chartex" xmlns:cx7="http://schemas.microsoft.com/office/drawing/2016/5/13/chartex" xmlns:cx8="http://schemas.microsoft.com/office/drawing/2016/5/14/chartex" xmlns:mc="http://schemas.openxmlformats.org/markup-compatibility/2006" xmlns:aink="http://schemas.microsoft.com/office/drawing/2016/ink" xmlns:am3d="http://schemas.microsoft.com/office/drawing/2017/model3d" xmlns:o="urn:schemas-microsoft-com:office:office" xmlns:oel="http://schemas.microsoft.com/office/2019/extlst" xmlns:r="http://schemas.openxmlformats.org/officeDocument/2006/relationships" xmlns:m="http://schemas.openxmlformats.org/officeDocument/2006/math" xmlns:v="urn:schemas-microsoft-com:vml" xmlns:wp14="http://schemas.microsoft.com/office/word/2010/wordprocessingDrawing" xmlns:wp="http://schemas.openxmlformats.org/drawingml/2006/wordprocessingDrawing" xmlns:w10="urn:schemas-microsoft-com:office:word" xmlns:w="http://schemas.openxmlformats.org/wordprocessingml/2006/main" xmlns:w14="http://schemas.microsoft.com/office/word/2010/wordml" xmlns:w15="http://schemas.microsoft.com/office/word/2012/wordml" xmlns:w16cex="http://schemas.microsoft.com/office/word/2018/wordml/cex" xmlns:w16cid="http://schemas.microsoft.com/office/word/2016/wordml/cid" xmlns:w16="http://schemas.microsoft.com/office/word/2018/wordml" xmlns:w16sdtdh="http://schemas.microsoft.com/office/word/2020/wordml/sdtdatahash" xmlns:w16se="http://schemas.microsoft.com/office/word/2015/wordml/symex" xmlns:wpg="http://schemas.microsoft.com/office/word/2010/wordprocessingGroup" xmlns:wpi="http://schemas.microsoft.com/office/word/2010/wordprocessingInk" xmlns:wne="http://schemas.microsoft.com/office/word/2006/wordml" xmlns:wps="http://schemas.microsoft.com/office/word/2010/wordprocessingShape" mc:Ignorable="w14 w15 w16se w16cid w16 w16cex w16sdtdh wp14">
   <w:comment w:id="0" w:author="Evan Kirshenbaum" w:date="2021-10-29T14:12:00Z" w:initials="EK">
     <w:p>
       <w:pPr>
@@ -12995,15 +12897,7 @@
         <w:annotationRef/>
       </w:r>
       <w:r>
-        <w:t xml:space="preserve">Come up with a </w:t>
-      </w:r>
-      <w:proofErr w:type="gramStart"/>
-      <w:r>
-        <w:t>better solutions</w:t>
-      </w:r>
-      <w:proofErr w:type="gramEnd"/>
-      <w:r>
-        <w:t xml:space="preserve"> for forward-declaring macros.</w:t>
+        <w:t>Come up with a better solutions for forward-declaring macros.</w:t>
       </w:r>
     </w:p>
   </w:comment>
@@ -13030,13 +12924,8 @@
           <w:numId w:val="19"/>
         </w:numPr>
       </w:pPr>
-      <w:proofErr w:type="gramStart"/>
-      <w:r>
-        <w:t>Is</w:t>
-      </w:r>
-      <w:proofErr w:type="gramEnd"/>
-      <w:r>
-        <w:t xml:space="preserve"> expressions</w:t>
+      <w:r>
+        <w:t>Is expressions</w:t>
       </w:r>
     </w:p>
   </w:comment>
@@ -13169,7 +13058,7 @@
       </w:r>
     </w:p>
   </w:comment>
-  <w:comment w:id="8" w:author="Evan Kirshenbaum" w:date="2021-10-29T14:18:00Z" w:initials="EK">
+  <w:comment w:id="12" w:author="Evan Kirshenbaum" w:date="2021-10-29T14:18:00Z" w:initials="EK">
     <w:p>
       <w:pPr>
         <w:pStyle w:val="CommentText"/>
@@ -13185,7 +13074,7 @@
       </w:r>
     </w:p>
   </w:comment>
-  <w:comment w:id="9" w:author="Evan Kirshenbaum" w:date="2021-10-29T14:24:00Z" w:initials="EK">
+  <w:comment w:id="13" w:author="Evan Kirshenbaum" w:date="2021-10-29T14:24:00Z" w:initials="EK">
     <w:p>
       <w:pPr>
         <w:pStyle w:val="CommentText"/>
@@ -13201,7 +13090,7 @@
       </w:r>
     </w:p>
   </w:comment>
-  <w:comment w:id="10" w:author="Evan Kirshenbaum" w:date="2021-10-29T14:21:00Z" w:initials="EK">
+  <w:comment w:id="14" w:author="Evan Kirshenbaum" w:date="2021-10-29T14:21:00Z" w:initials="EK">
     <w:p>
       <w:pPr>
         <w:pStyle w:val="CommentText"/>
@@ -13217,7 +13106,7 @@
       </w:r>
     </w:p>
   </w:comment>
-  <w:comment w:id="11" w:author="Evan Kirshenbaum" w:date="2021-10-29T14:23:00Z" w:initials="EK">
+  <w:comment w:id="15" w:author="Evan Kirshenbaum" w:date="2021-10-29T14:23:00Z" w:initials="EK">
     <w:p>
       <w:pPr>
         <w:pStyle w:val="CommentText"/>
@@ -13237,7 +13126,7 @@
 </file>
 
 <file path=word/commentsExtended.xml><?xml version="1.0" encoding="utf-8"?>
-<w15:commentsEx xmlns:wpc="http://schemas.microsoft.com/office/word/2010/wordprocessingCanvas" xmlns:cx="http://schemas.microsoft.com/office/drawing/2014/chartex" xmlns:cx1="http://schemas.microsoft.com/office/drawing/2015/9/8/chartex" xmlns:cx2="http://schemas.microsoft.com/office/drawing/2015/10/21/chartex" xmlns:cx3="http://schemas.microsoft.com/office/drawing/2016/5/9/chartex" xmlns:cx4="http://schemas.microsoft.com/office/drawing/2016/5/10/chartex" xmlns:cx5="http://schemas.microsoft.com/office/drawing/2016/5/11/chartex" xmlns:cx6="http://schemas.microsoft.com/office/drawing/2016/5/12/chartex" xmlns:cx7="http://schemas.microsoft.com/office/drawing/2016/5/13/chartex" xmlns:cx8="http://schemas.microsoft.com/office/drawing/2016/5/14/chartex" xmlns:mc="http://schemas.openxmlformats.org/markup-compatibility/2006" xmlns:aink="http://schemas.microsoft.com/office/drawing/2016/ink" xmlns:am3d="http://schemas.microsoft.com/office/drawing/2017/model3d" xmlns:o="urn:schemas-microsoft-com:office:office" xmlns:r="http://schemas.openxmlformats.org/officeDocument/2006/relationships" xmlns:m="http://schemas.openxmlformats.org/officeDocument/2006/math" xmlns:v="urn:schemas-microsoft-com:vml" xmlns:wp14="http://schemas.microsoft.com/office/word/2010/wordprocessingDrawing" xmlns:wp="http://schemas.openxmlformats.org/drawingml/2006/wordprocessingDrawing" xmlns:w10="urn:schemas-microsoft-com:office:word" xmlns:w="http://schemas.openxmlformats.org/wordprocessingml/2006/main" xmlns:w14="http://schemas.microsoft.com/office/word/2010/wordml" xmlns:w15="http://schemas.microsoft.com/office/word/2012/wordml" xmlns:w16cex="http://schemas.microsoft.com/office/word/2018/wordml/cex" xmlns:w16cid="http://schemas.microsoft.com/office/word/2016/wordml/cid" xmlns:w16="http://schemas.microsoft.com/office/word/2018/wordml" xmlns:w16sdtdh="http://schemas.microsoft.com/office/word/2020/wordml/sdtdatahash" xmlns:w16se="http://schemas.microsoft.com/office/word/2015/wordml/symex" xmlns:wpg="http://schemas.microsoft.com/office/word/2010/wordprocessingGroup" xmlns:wpi="http://schemas.microsoft.com/office/word/2010/wordprocessingInk" xmlns:wne="http://schemas.microsoft.com/office/word/2006/wordml" xmlns:wps="http://schemas.microsoft.com/office/word/2010/wordprocessingShape" mc:Ignorable="w14 w15 w16se w16cid w16 w16cex w16sdtdh wp14">
+<w15:commentsEx xmlns:wpc="http://schemas.microsoft.com/office/word/2010/wordprocessingCanvas" xmlns:cx="http://schemas.microsoft.com/office/drawing/2014/chartex" xmlns:cx1="http://schemas.microsoft.com/office/drawing/2015/9/8/chartex" xmlns:cx2="http://schemas.microsoft.com/office/drawing/2015/10/21/chartex" xmlns:cx3="http://schemas.microsoft.com/office/drawing/2016/5/9/chartex" xmlns:cx4="http://schemas.microsoft.com/office/drawing/2016/5/10/chartex" xmlns:cx5="http://schemas.microsoft.com/office/drawing/2016/5/11/chartex" xmlns:cx6="http://schemas.microsoft.com/office/drawing/2016/5/12/chartex" xmlns:cx7="http://schemas.microsoft.com/office/drawing/2016/5/13/chartex" xmlns:cx8="http://schemas.microsoft.com/office/drawing/2016/5/14/chartex" xmlns:mc="http://schemas.openxmlformats.org/markup-compatibility/2006" xmlns:aink="http://schemas.microsoft.com/office/drawing/2016/ink" xmlns:am3d="http://schemas.microsoft.com/office/drawing/2017/model3d" xmlns:o="urn:schemas-microsoft-com:office:office" xmlns:oel="http://schemas.microsoft.com/office/2019/extlst" xmlns:r="http://schemas.openxmlformats.org/officeDocument/2006/relationships" xmlns:m="http://schemas.openxmlformats.org/officeDocument/2006/math" xmlns:v="urn:schemas-microsoft-com:vml" xmlns:wp14="http://schemas.microsoft.com/office/word/2010/wordprocessingDrawing" xmlns:wp="http://schemas.openxmlformats.org/drawingml/2006/wordprocessingDrawing" xmlns:w10="urn:schemas-microsoft-com:office:word" xmlns:w="http://schemas.openxmlformats.org/wordprocessingml/2006/main" xmlns:w14="http://schemas.microsoft.com/office/word/2010/wordml" xmlns:w15="http://schemas.microsoft.com/office/word/2012/wordml" xmlns:w16cex="http://schemas.microsoft.com/office/word/2018/wordml/cex" xmlns:w16cid="http://schemas.microsoft.com/office/word/2016/wordml/cid" xmlns:w16="http://schemas.microsoft.com/office/word/2018/wordml" xmlns:w16sdtdh="http://schemas.microsoft.com/office/word/2020/wordml/sdtdatahash" xmlns:w16se="http://schemas.microsoft.com/office/word/2015/wordml/symex" xmlns:wpg="http://schemas.microsoft.com/office/word/2010/wordprocessingGroup" xmlns:wpi="http://schemas.microsoft.com/office/word/2010/wordprocessingInk" xmlns:wne="http://schemas.microsoft.com/office/word/2006/wordml" xmlns:wps="http://schemas.microsoft.com/office/word/2010/wordprocessingShape" mc:Ignorable="w14 w15 w16se w16cid w16 w16cex w16sdtdh wp14">
   <w15:commentEx w15:paraId="4E522DA2" w15:done="0"/>
   <w15:commentEx w15:paraId="4161FA95" w15:done="0"/>
   <w15:commentEx w15:paraId="033F1A78" w15:done="0"/>
@@ -13254,7 +13143,7 @@
 </file>
 
 <file path=word/commentsExtensible.xml><?xml version="1.0" encoding="utf-8"?>
-<w16cex:commentsExtensible xmlns:wpc="http://schemas.microsoft.com/office/word/2010/wordprocessingCanvas" xmlns:cx="http://schemas.microsoft.com/office/drawing/2014/chartex" xmlns:cx1="http://schemas.microsoft.com/office/drawing/2015/9/8/chartex" xmlns:cx2="http://schemas.microsoft.com/office/drawing/2015/10/21/chartex" xmlns:cx3="http://schemas.microsoft.com/office/drawing/2016/5/9/chartex" xmlns:cx4="http://schemas.microsoft.com/office/drawing/2016/5/10/chartex" xmlns:cx5="http://schemas.microsoft.com/office/drawing/2016/5/11/chartex" xmlns:cx6="http://schemas.microsoft.com/office/drawing/2016/5/12/chartex" xmlns:cx7="http://schemas.microsoft.com/office/drawing/2016/5/13/chartex" xmlns:cx8="http://schemas.microsoft.com/office/drawing/2016/5/14/chartex" xmlns:mc="http://schemas.openxmlformats.org/markup-compatibility/2006" xmlns:aink="http://schemas.microsoft.com/office/drawing/2016/ink" xmlns:am3d="http://schemas.microsoft.com/office/drawing/2017/model3d" xmlns:o="urn:schemas-microsoft-com:office:office" xmlns:r="http://schemas.openxmlformats.org/officeDocument/2006/relationships" xmlns:m="http://schemas.openxmlformats.org/officeDocument/2006/math" xmlns:v="urn:schemas-microsoft-com:vml" xmlns:wp14="http://schemas.microsoft.com/office/word/2010/wordprocessingDrawing" xmlns:wp="http://schemas.openxmlformats.org/drawingml/2006/wordprocessingDrawing" xmlns:w10="urn:schemas-microsoft-com:office:word" xmlns:w="http://schemas.openxmlformats.org/wordprocessingml/2006/main" xmlns:w14="http://schemas.microsoft.com/office/word/2010/wordml" xmlns:w15="http://schemas.microsoft.com/office/word/2012/wordml" xmlns:w16cex="http://schemas.microsoft.com/office/word/2018/wordml/cex" xmlns:w16cid="http://schemas.microsoft.com/office/word/2016/wordml/cid" xmlns:w16="http://schemas.microsoft.com/office/word/2018/wordml" xmlns:w16sdtdh="http://schemas.microsoft.com/office/word/2020/wordml/sdtdatahash" xmlns:w16se="http://schemas.microsoft.com/office/word/2015/wordml/symex" xmlns:wpg="http://schemas.microsoft.com/office/word/2010/wordprocessingGroup" xmlns:wpi="http://schemas.microsoft.com/office/word/2010/wordprocessingInk" xmlns:wne="http://schemas.microsoft.com/office/word/2006/wordml" xmlns:wps="http://schemas.microsoft.com/office/word/2010/wordprocessingShape" mc:Ignorable="w14 w15 w16se w16cid w16 w16cex w16sdtdh wp14">
+<w16cex:commentsExtensible xmlns:wpc="http://schemas.microsoft.com/office/word/2010/wordprocessingCanvas" xmlns:cx="http://schemas.microsoft.com/office/drawing/2014/chartex" xmlns:cx1="http://schemas.microsoft.com/office/drawing/2015/9/8/chartex" xmlns:cx2="http://schemas.microsoft.com/office/drawing/2015/10/21/chartex" xmlns:cx3="http://schemas.microsoft.com/office/drawing/2016/5/9/chartex" xmlns:cx4="http://schemas.microsoft.com/office/drawing/2016/5/10/chartex" xmlns:cx5="http://schemas.microsoft.com/office/drawing/2016/5/11/chartex" xmlns:cx6="http://schemas.microsoft.com/office/drawing/2016/5/12/chartex" xmlns:cx7="http://schemas.microsoft.com/office/drawing/2016/5/13/chartex" xmlns:cx8="http://schemas.microsoft.com/office/drawing/2016/5/14/chartex" xmlns:mc="http://schemas.openxmlformats.org/markup-compatibility/2006" xmlns:aink="http://schemas.microsoft.com/office/drawing/2016/ink" xmlns:am3d="http://schemas.microsoft.com/office/drawing/2017/model3d" xmlns:o="urn:schemas-microsoft-com:office:office" xmlns:oel="http://schemas.microsoft.com/office/2019/extlst" xmlns:r="http://schemas.openxmlformats.org/officeDocument/2006/relationships" xmlns:m="http://schemas.openxmlformats.org/officeDocument/2006/math" xmlns:v="urn:schemas-microsoft-com:vml" xmlns:wp14="http://schemas.microsoft.com/office/word/2010/wordprocessingDrawing" xmlns:wp="http://schemas.openxmlformats.org/drawingml/2006/wordprocessingDrawing" xmlns:w10="urn:schemas-microsoft-com:office:word" xmlns:w="http://schemas.openxmlformats.org/wordprocessingml/2006/main" xmlns:w14="http://schemas.microsoft.com/office/word/2010/wordml" xmlns:w15="http://schemas.microsoft.com/office/word/2012/wordml" xmlns:w16cex="http://schemas.microsoft.com/office/word/2018/wordml/cex" xmlns:w16cid="http://schemas.microsoft.com/office/word/2016/wordml/cid" xmlns:w16="http://schemas.microsoft.com/office/word/2018/wordml" xmlns:w16sdtdh="http://schemas.microsoft.com/office/word/2020/wordml/sdtdatahash" xmlns:w16se="http://schemas.microsoft.com/office/word/2015/wordml/symex" xmlns:wpg="http://schemas.microsoft.com/office/word/2010/wordprocessingGroup" xmlns:wpi="http://schemas.microsoft.com/office/word/2010/wordprocessingInk" xmlns:wne="http://schemas.microsoft.com/office/word/2006/wordml" xmlns:wps="http://schemas.microsoft.com/office/word/2010/wordprocessingShape" mc:Ignorable="w14 w15 w16se w16cid w16 w16cex w16sdtdh wp14">
   <w16cex:commentExtensible w16cex:durableId="25267FD1" w16cex:dateUtc="2021-10-29T21:12:00Z"/>
   <w16cex:commentExtensible w16cex:durableId="2537A510" w16cex:dateUtc="2021-11-11T22:20:00Z"/>
   <w16cex:commentExtensible w16cex:durableId="2526837F" w16cex:dateUtc="2021-10-29T21:28:00Z"/>
@@ -13271,7 +13160,7 @@
 </file>
 
 <file path=word/commentsIds.xml><?xml version="1.0" encoding="utf-8"?>
-<w16cid:commentsIds xmlns:wpc="http://schemas.microsoft.com/office/word/2010/wordprocessingCanvas" xmlns:cx="http://schemas.microsoft.com/office/drawing/2014/chartex" xmlns:cx1="http://schemas.microsoft.com/office/drawing/2015/9/8/chartex" xmlns:cx2="http://schemas.microsoft.com/office/drawing/2015/10/21/chartex" xmlns:cx3="http://schemas.microsoft.com/office/drawing/2016/5/9/chartex" xmlns:cx4="http://schemas.microsoft.com/office/drawing/2016/5/10/chartex" xmlns:cx5="http://schemas.microsoft.com/office/drawing/2016/5/11/chartex" xmlns:cx6="http://schemas.microsoft.com/office/drawing/2016/5/12/chartex" xmlns:cx7="http://schemas.microsoft.com/office/drawing/2016/5/13/chartex" xmlns:cx8="http://schemas.microsoft.com/office/drawing/2016/5/14/chartex" xmlns:mc="http://schemas.openxmlformats.org/markup-compatibility/2006" xmlns:aink="http://schemas.microsoft.com/office/drawing/2016/ink" xmlns:am3d="http://schemas.microsoft.com/office/drawing/2017/model3d" xmlns:o="urn:schemas-microsoft-com:office:office" xmlns:r="http://schemas.openxmlformats.org/officeDocument/2006/relationships" xmlns:m="http://schemas.openxmlformats.org/officeDocument/2006/math" xmlns:v="urn:schemas-microsoft-com:vml" xmlns:wp14="http://schemas.microsoft.com/office/word/2010/wordprocessingDrawing" xmlns:wp="http://schemas.openxmlformats.org/drawingml/2006/wordprocessingDrawing" xmlns:w10="urn:schemas-microsoft-com:office:word" xmlns:w="http://schemas.openxmlformats.org/wordprocessingml/2006/main" xmlns:w14="http://schemas.microsoft.com/office/word/2010/wordml" xmlns:w15="http://schemas.microsoft.com/office/word/2012/wordml" xmlns:w16cex="http://schemas.microsoft.com/office/word/2018/wordml/cex" xmlns:w16cid="http://schemas.microsoft.com/office/word/2016/wordml/cid" xmlns:w16="http://schemas.microsoft.com/office/word/2018/wordml" xmlns:w16sdtdh="http://schemas.microsoft.com/office/word/2020/wordml/sdtdatahash" xmlns:w16se="http://schemas.microsoft.com/office/word/2015/wordml/symex" xmlns:wpg="http://schemas.microsoft.com/office/word/2010/wordprocessingGroup" xmlns:wpi="http://schemas.microsoft.com/office/word/2010/wordprocessingInk" xmlns:wne="http://schemas.microsoft.com/office/word/2006/wordml" xmlns:wps="http://schemas.microsoft.com/office/word/2010/wordprocessingShape" mc:Ignorable="w14 w15 w16se w16cid w16 w16cex w16sdtdh wp14">
+<w16cid:commentsIds xmlns:wpc="http://schemas.microsoft.com/office/word/2010/wordprocessingCanvas" xmlns:cx="http://schemas.microsoft.com/office/drawing/2014/chartex" xmlns:cx1="http://schemas.microsoft.com/office/drawing/2015/9/8/chartex" xmlns:cx2="http://schemas.microsoft.com/office/drawing/2015/10/21/chartex" xmlns:cx3="http://schemas.microsoft.com/office/drawing/2016/5/9/chartex" xmlns:cx4="http://schemas.microsoft.com/office/drawing/2016/5/10/chartex" xmlns:cx5="http://schemas.microsoft.com/office/drawing/2016/5/11/chartex" xmlns:cx6="http://schemas.microsoft.com/office/drawing/2016/5/12/chartex" xmlns:cx7="http://schemas.microsoft.com/office/drawing/2016/5/13/chartex" xmlns:cx8="http://schemas.microsoft.com/office/drawing/2016/5/14/chartex" xmlns:mc="http://schemas.openxmlformats.org/markup-compatibility/2006" xmlns:aink="http://schemas.microsoft.com/office/drawing/2016/ink" xmlns:am3d="http://schemas.microsoft.com/office/drawing/2017/model3d" xmlns:o="urn:schemas-microsoft-com:office:office" xmlns:oel="http://schemas.microsoft.com/office/2019/extlst" xmlns:r="http://schemas.openxmlformats.org/officeDocument/2006/relationships" xmlns:m="http://schemas.openxmlformats.org/officeDocument/2006/math" xmlns:v="urn:schemas-microsoft-com:vml" xmlns:wp14="http://schemas.microsoft.com/office/word/2010/wordprocessingDrawing" xmlns:wp="http://schemas.openxmlformats.org/drawingml/2006/wordprocessingDrawing" xmlns:w10="urn:schemas-microsoft-com:office:word" xmlns:w="http://schemas.openxmlformats.org/wordprocessingml/2006/main" xmlns:w14="http://schemas.microsoft.com/office/word/2010/wordml" xmlns:w15="http://schemas.microsoft.com/office/word/2012/wordml" xmlns:w16cex="http://schemas.microsoft.com/office/word/2018/wordml/cex" xmlns:w16cid="http://schemas.microsoft.com/office/word/2016/wordml/cid" xmlns:w16="http://schemas.microsoft.com/office/word/2018/wordml" xmlns:w16sdtdh="http://schemas.microsoft.com/office/word/2020/wordml/sdtdatahash" xmlns:w16se="http://schemas.microsoft.com/office/word/2015/wordml/symex" xmlns:wpg="http://schemas.microsoft.com/office/word/2010/wordprocessingGroup" xmlns:wpi="http://schemas.microsoft.com/office/word/2010/wordprocessingInk" xmlns:wne="http://schemas.microsoft.com/office/word/2006/wordml" xmlns:wps="http://schemas.microsoft.com/office/word/2010/wordprocessingShape" mc:Ignorable="w14 w15 w16se w16cid w16 w16cex w16sdtdh wp14">
   <w16cid:commentId w16cid:paraId="4E522DA2" w16cid:durableId="25267FD1"/>
   <w16cid:commentId w16cid:paraId="4161FA95" w16cid:durableId="2537A510"/>
   <w16cid:commentId w16cid:paraId="033F1A78" w16cid:durableId="2526837F"/>
@@ -13336,7 +13225,7 @@
 </file>
 
 <file path=word/endnotes.xml><?xml version="1.0" encoding="utf-8"?>
-<w:endnotes xmlns:wpc="http://schemas.microsoft.com/office/word/2010/wordprocessingCanvas" xmlns:cx="http://schemas.microsoft.com/office/drawing/2014/chartex" xmlns:cx1="http://schemas.microsoft.com/office/drawing/2015/9/8/chartex" xmlns:cx2="http://schemas.microsoft.com/office/drawing/2015/10/21/chartex" xmlns:cx3="http://schemas.microsoft.com/office/drawing/2016/5/9/chartex" xmlns:cx4="http://schemas.microsoft.com/office/drawing/2016/5/10/chartex" xmlns:cx5="http://schemas.microsoft.com/office/drawing/2016/5/11/chartex" xmlns:cx6="http://schemas.microsoft.com/office/drawing/2016/5/12/chartex" xmlns:cx7="http://schemas.microsoft.com/office/drawing/2016/5/13/chartex" xmlns:cx8="http://schemas.microsoft.com/office/drawing/2016/5/14/chartex" xmlns:mc="http://schemas.openxmlformats.org/markup-compatibility/2006" xmlns:aink="http://schemas.microsoft.com/office/drawing/2016/ink" xmlns:am3d="http://schemas.microsoft.com/office/drawing/2017/model3d" xmlns:o="urn:schemas-microsoft-com:office:office" xmlns:r="http://schemas.openxmlformats.org/officeDocument/2006/relationships" xmlns:m="http://schemas.openxmlformats.org/officeDocument/2006/math" xmlns:v="urn:schemas-microsoft-com:vml" xmlns:wp14="http://schemas.microsoft.com/office/word/2010/wordprocessingDrawing" xmlns:wp="http://schemas.openxmlformats.org/drawingml/2006/wordprocessingDrawing" xmlns:w10="urn:schemas-microsoft-com:office:word" xmlns:w="http://schemas.openxmlformats.org/wordprocessingml/2006/main" xmlns:w14="http://schemas.microsoft.com/office/word/2010/wordml" xmlns:w15="http://schemas.microsoft.com/office/word/2012/wordml" xmlns:w16cex="http://schemas.microsoft.com/office/word/2018/wordml/cex" xmlns:w16cid="http://schemas.microsoft.com/office/word/2016/wordml/cid" xmlns:w16="http://schemas.microsoft.com/office/word/2018/wordml" xmlns:w16sdtdh="http://schemas.microsoft.com/office/word/2020/wordml/sdtdatahash" xmlns:w16se="http://schemas.microsoft.com/office/word/2015/wordml/symex" xmlns:wpg="http://schemas.microsoft.com/office/word/2010/wordprocessingGroup" xmlns:wpi="http://schemas.microsoft.com/office/word/2010/wordprocessingInk" xmlns:wne="http://schemas.microsoft.com/office/word/2006/wordml" xmlns:wps="http://schemas.microsoft.com/office/word/2010/wordprocessingShape" mc:Ignorable="w14 w15 w16se w16cid w16 w16cex w16sdtdh wp14">
+<w:endnotes xmlns:wpc="http://schemas.microsoft.com/office/word/2010/wordprocessingCanvas" xmlns:cx="http://schemas.microsoft.com/office/drawing/2014/chartex" xmlns:cx1="http://schemas.microsoft.com/office/drawing/2015/9/8/chartex" xmlns:cx2="http://schemas.microsoft.com/office/drawing/2015/10/21/chartex" xmlns:cx3="http://schemas.microsoft.com/office/drawing/2016/5/9/chartex" xmlns:cx4="http://schemas.microsoft.com/office/drawing/2016/5/10/chartex" xmlns:cx5="http://schemas.microsoft.com/office/drawing/2016/5/11/chartex" xmlns:cx6="http://schemas.microsoft.com/office/drawing/2016/5/12/chartex" xmlns:cx7="http://schemas.microsoft.com/office/drawing/2016/5/13/chartex" xmlns:cx8="http://schemas.microsoft.com/office/drawing/2016/5/14/chartex" xmlns:mc="http://schemas.openxmlformats.org/markup-compatibility/2006" xmlns:aink="http://schemas.microsoft.com/office/drawing/2016/ink" xmlns:am3d="http://schemas.microsoft.com/office/drawing/2017/model3d" xmlns:o="urn:schemas-microsoft-com:office:office" xmlns:oel="http://schemas.microsoft.com/office/2019/extlst" xmlns:r="http://schemas.openxmlformats.org/officeDocument/2006/relationships" xmlns:m="http://schemas.openxmlformats.org/officeDocument/2006/math" xmlns:v="urn:schemas-microsoft-com:vml" xmlns:wp14="http://schemas.microsoft.com/office/word/2010/wordprocessingDrawing" xmlns:wp="http://schemas.openxmlformats.org/drawingml/2006/wordprocessingDrawing" xmlns:w10="urn:schemas-microsoft-com:office:word" xmlns:w="http://schemas.openxmlformats.org/wordprocessingml/2006/main" xmlns:w14="http://schemas.microsoft.com/office/word/2010/wordml" xmlns:w15="http://schemas.microsoft.com/office/word/2012/wordml" xmlns:w16cex="http://schemas.microsoft.com/office/word/2018/wordml/cex" xmlns:w16cid="http://schemas.microsoft.com/office/word/2016/wordml/cid" xmlns:w16="http://schemas.microsoft.com/office/word/2018/wordml" xmlns:w16sdtdh="http://schemas.microsoft.com/office/word/2020/wordml/sdtdatahash" xmlns:w16se="http://schemas.microsoft.com/office/word/2015/wordml/symex" xmlns:wpg="http://schemas.microsoft.com/office/word/2010/wordprocessingGroup" xmlns:wpi="http://schemas.microsoft.com/office/word/2010/wordprocessingInk" xmlns:wne="http://schemas.microsoft.com/office/word/2006/wordml" xmlns:wps="http://schemas.microsoft.com/office/word/2010/wordprocessingShape" mc:Ignorable="w14 w15 w16se w16cid w16 w16cex w16sdtdh wp14">
   <w:endnote w:type="separator" w:id="-1">
     <w:p>
       <w:r>
@@ -13355,7 +13244,7 @@
 </file>
 
 <file path=word/footer1.xml><?xml version="1.0" encoding="utf-8"?>
-<w:ftr xmlns:wpc="http://schemas.microsoft.com/office/word/2010/wordprocessingCanvas" xmlns:cx="http://schemas.microsoft.com/office/drawing/2014/chartex" xmlns:cx1="http://schemas.microsoft.com/office/drawing/2015/9/8/chartex" xmlns:cx2="http://schemas.microsoft.com/office/drawing/2015/10/21/chartex" xmlns:cx3="http://schemas.microsoft.com/office/drawing/2016/5/9/chartex" xmlns:cx4="http://schemas.microsoft.com/office/drawing/2016/5/10/chartex" xmlns:cx5="http://schemas.microsoft.com/office/drawing/2016/5/11/chartex" xmlns:cx6="http://schemas.microsoft.com/office/drawing/2016/5/12/chartex" xmlns:cx7="http://schemas.microsoft.com/office/drawing/2016/5/13/chartex" xmlns:cx8="http://schemas.microsoft.com/office/drawing/2016/5/14/chartex" xmlns:mc="http://schemas.openxmlformats.org/markup-compatibility/2006" xmlns:aink="http://schemas.microsoft.com/office/drawing/2016/ink" xmlns:am3d="http://schemas.microsoft.com/office/drawing/2017/model3d" xmlns:o="urn:schemas-microsoft-com:office:office" xmlns:r="http://schemas.openxmlformats.org/officeDocument/2006/relationships" xmlns:m="http://schemas.openxmlformats.org/officeDocument/2006/math" xmlns:v="urn:schemas-microsoft-com:vml" xmlns:wp14="http://schemas.microsoft.com/office/word/2010/wordprocessingDrawing" xmlns:wp="http://schemas.openxmlformats.org/drawingml/2006/wordprocessingDrawing" xmlns:w10="urn:schemas-microsoft-com:office:word" xmlns:w="http://schemas.openxmlformats.org/wordprocessingml/2006/main" xmlns:w14="http://schemas.microsoft.com/office/word/2010/wordml" xmlns:w15="http://schemas.microsoft.com/office/word/2012/wordml" xmlns:w16cex="http://schemas.microsoft.com/office/word/2018/wordml/cex" xmlns:w16cid="http://schemas.microsoft.com/office/word/2016/wordml/cid" xmlns:w16="http://schemas.microsoft.com/office/word/2018/wordml" xmlns:w16sdtdh="http://schemas.microsoft.com/office/word/2020/wordml/sdtdatahash" xmlns:w16se="http://schemas.microsoft.com/office/word/2015/wordml/symex" xmlns:wpg="http://schemas.microsoft.com/office/word/2010/wordprocessingGroup" xmlns:wpi="http://schemas.microsoft.com/office/word/2010/wordprocessingInk" xmlns:wne="http://schemas.microsoft.com/office/word/2006/wordml" xmlns:wps="http://schemas.microsoft.com/office/word/2010/wordprocessingShape" mc:Ignorable="w14 w15 w16se w16cid w16 w16cex w16sdtdh wp14">
+<w:ftr xmlns:wpc="http://schemas.microsoft.com/office/word/2010/wordprocessingCanvas" xmlns:cx="http://schemas.microsoft.com/office/drawing/2014/chartex" xmlns:cx1="http://schemas.microsoft.com/office/drawing/2015/9/8/chartex" xmlns:cx2="http://schemas.microsoft.com/office/drawing/2015/10/21/chartex" xmlns:cx3="http://schemas.microsoft.com/office/drawing/2016/5/9/chartex" xmlns:cx4="http://schemas.microsoft.com/office/drawing/2016/5/10/chartex" xmlns:cx5="http://schemas.microsoft.com/office/drawing/2016/5/11/chartex" xmlns:cx6="http://schemas.microsoft.com/office/drawing/2016/5/12/chartex" xmlns:cx7="http://schemas.microsoft.com/office/drawing/2016/5/13/chartex" xmlns:cx8="http://schemas.microsoft.com/office/drawing/2016/5/14/chartex" xmlns:mc="http://schemas.openxmlformats.org/markup-compatibility/2006" xmlns:aink="http://schemas.microsoft.com/office/drawing/2016/ink" xmlns:am3d="http://schemas.microsoft.com/office/drawing/2017/model3d" xmlns:o="urn:schemas-microsoft-com:office:office" xmlns:oel="http://schemas.microsoft.com/office/2019/extlst" xmlns:r="http://schemas.openxmlformats.org/officeDocument/2006/relationships" xmlns:m="http://schemas.openxmlformats.org/officeDocument/2006/math" xmlns:v="urn:schemas-microsoft-com:vml" xmlns:wp14="http://schemas.microsoft.com/office/word/2010/wordprocessingDrawing" xmlns:wp="http://schemas.openxmlformats.org/drawingml/2006/wordprocessingDrawing" xmlns:w10="urn:schemas-microsoft-com:office:word" xmlns:w="http://schemas.openxmlformats.org/wordprocessingml/2006/main" xmlns:w14="http://schemas.microsoft.com/office/word/2010/wordml" xmlns:w15="http://schemas.microsoft.com/office/word/2012/wordml" xmlns:w16cex="http://schemas.microsoft.com/office/word/2018/wordml/cex" xmlns:w16cid="http://schemas.microsoft.com/office/word/2016/wordml/cid" xmlns:w16="http://schemas.microsoft.com/office/word/2018/wordml" xmlns:w16sdtdh="http://schemas.microsoft.com/office/word/2020/wordml/sdtdatahash" xmlns:w16se="http://schemas.microsoft.com/office/word/2015/wordml/symex" xmlns:wpg="http://schemas.microsoft.com/office/word/2010/wordprocessingGroup" xmlns:wpi="http://schemas.microsoft.com/office/word/2010/wordprocessingInk" xmlns:wne="http://schemas.microsoft.com/office/word/2006/wordml" xmlns:wps="http://schemas.microsoft.com/office/word/2010/wordprocessingShape" mc:Ignorable="w14 w15 w16se w16cid w16 w16cex w16sdtdh wp14">
   <w:p>
     <w:pPr>
       <w:tabs>
@@ -13418,20 +13307,33 @@
     <w:r>
       <w:t xml:space="preserve"> of </w:t>
     </w:r>
-    <w:fldSimple w:instr=" NUMPAGES  ">
-      <w:r>
-        <w:rPr>
-          <w:noProof/>
-        </w:rPr>
-        <w:t>8</w:t>
-      </w:r>
-    </w:fldSimple>
+    <w:r>
+      <w:fldChar w:fldCharType="begin"/>
+    </w:r>
+    <w:r>
+      <w:instrText xml:space="preserve"> NUMPAGES  </w:instrText>
+    </w:r>
+    <w:r>
+      <w:fldChar w:fldCharType="separate"/>
+    </w:r>
+    <w:r>
+      <w:rPr>
+        <w:noProof/>
+      </w:rPr>
+      <w:t>8</w:t>
+    </w:r>
+    <w:r>
+      <w:rPr>
+        <w:noProof/>
+      </w:rPr>
+      <w:fldChar w:fldCharType="end"/>
+    </w:r>
   </w:p>
 </w:ftr>
 </file>
 
 <file path=word/footer2.xml><?xml version="1.0" encoding="utf-8"?>
-<w:ftr xmlns:wpc="http://schemas.microsoft.com/office/word/2010/wordprocessingCanvas" xmlns:cx="http://schemas.microsoft.com/office/drawing/2014/chartex" xmlns:cx1="http://schemas.microsoft.com/office/drawing/2015/9/8/chartex" xmlns:cx2="http://schemas.microsoft.com/office/drawing/2015/10/21/chartex" xmlns:cx3="http://schemas.microsoft.com/office/drawing/2016/5/9/chartex" xmlns:cx4="http://schemas.microsoft.com/office/drawing/2016/5/10/chartex" xmlns:cx5="http://schemas.microsoft.com/office/drawing/2016/5/11/chartex" xmlns:cx6="http://schemas.microsoft.com/office/drawing/2016/5/12/chartex" xmlns:cx7="http://schemas.microsoft.com/office/drawing/2016/5/13/chartex" xmlns:cx8="http://schemas.microsoft.com/office/drawing/2016/5/14/chartex" xmlns:mc="http://schemas.openxmlformats.org/markup-compatibility/2006" xmlns:aink="http://schemas.microsoft.com/office/drawing/2016/ink" xmlns:am3d="http://schemas.microsoft.com/office/drawing/2017/model3d" xmlns:o="urn:schemas-microsoft-com:office:office" xmlns:r="http://schemas.openxmlformats.org/officeDocument/2006/relationships" xmlns:m="http://schemas.openxmlformats.org/officeDocument/2006/math" xmlns:v="urn:schemas-microsoft-com:vml" xmlns:wp14="http://schemas.microsoft.com/office/word/2010/wordprocessingDrawing" xmlns:wp="http://schemas.openxmlformats.org/drawingml/2006/wordprocessingDrawing" xmlns:w10="urn:schemas-microsoft-com:office:word" xmlns:w="http://schemas.openxmlformats.org/wordprocessingml/2006/main" xmlns:w14="http://schemas.microsoft.com/office/word/2010/wordml" xmlns:w15="http://schemas.microsoft.com/office/word/2012/wordml" xmlns:w16cex="http://schemas.microsoft.com/office/word/2018/wordml/cex" xmlns:w16cid="http://schemas.microsoft.com/office/word/2016/wordml/cid" xmlns:w16="http://schemas.microsoft.com/office/word/2018/wordml" xmlns:w16sdtdh="http://schemas.microsoft.com/office/word/2020/wordml/sdtdatahash" xmlns:w16se="http://schemas.microsoft.com/office/word/2015/wordml/symex" xmlns:wpg="http://schemas.microsoft.com/office/word/2010/wordprocessingGroup" xmlns:wpi="http://schemas.microsoft.com/office/word/2010/wordprocessingInk" xmlns:wne="http://schemas.microsoft.com/office/word/2006/wordml" xmlns:wps="http://schemas.microsoft.com/office/word/2010/wordprocessingShape" mc:Ignorable="w14 w15 w16se w16cid w16 w16cex w16sdtdh wp14">
+<w:ftr xmlns:wpc="http://schemas.microsoft.com/office/word/2010/wordprocessingCanvas" xmlns:cx="http://schemas.microsoft.com/office/drawing/2014/chartex" xmlns:cx1="http://schemas.microsoft.com/office/drawing/2015/9/8/chartex" xmlns:cx2="http://schemas.microsoft.com/office/drawing/2015/10/21/chartex" xmlns:cx3="http://schemas.microsoft.com/office/drawing/2016/5/9/chartex" xmlns:cx4="http://schemas.microsoft.com/office/drawing/2016/5/10/chartex" xmlns:cx5="http://schemas.microsoft.com/office/drawing/2016/5/11/chartex" xmlns:cx6="http://schemas.microsoft.com/office/drawing/2016/5/12/chartex" xmlns:cx7="http://schemas.microsoft.com/office/drawing/2016/5/13/chartex" xmlns:cx8="http://schemas.microsoft.com/office/drawing/2016/5/14/chartex" xmlns:mc="http://schemas.openxmlformats.org/markup-compatibility/2006" xmlns:aink="http://schemas.microsoft.com/office/drawing/2016/ink" xmlns:am3d="http://schemas.microsoft.com/office/drawing/2017/model3d" xmlns:o="urn:schemas-microsoft-com:office:office" xmlns:oel="http://schemas.microsoft.com/office/2019/extlst" xmlns:r="http://schemas.openxmlformats.org/officeDocument/2006/relationships" xmlns:m="http://schemas.openxmlformats.org/officeDocument/2006/math" xmlns:v="urn:schemas-microsoft-com:vml" xmlns:wp14="http://schemas.microsoft.com/office/word/2010/wordprocessingDrawing" xmlns:wp="http://schemas.openxmlformats.org/drawingml/2006/wordprocessingDrawing" xmlns:w10="urn:schemas-microsoft-com:office:word" xmlns:w="http://schemas.openxmlformats.org/wordprocessingml/2006/main" xmlns:w14="http://schemas.microsoft.com/office/word/2010/wordml" xmlns:w15="http://schemas.microsoft.com/office/word/2012/wordml" xmlns:w16cex="http://schemas.microsoft.com/office/word/2018/wordml/cex" xmlns:w16cid="http://schemas.microsoft.com/office/word/2016/wordml/cid" xmlns:w16="http://schemas.microsoft.com/office/word/2018/wordml" xmlns:w16sdtdh="http://schemas.microsoft.com/office/word/2020/wordml/sdtdatahash" xmlns:w16se="http://schemas.microsoft.com/office/word/2015/wordml/symex" xmlns:wpg="http://schemas.microsoft.com/office/word/2010/wordprocessingGroup" xmlns:wpi="http://schemas.microsoft.com/office/word/2010/wordprocessingInk" xmlns:wne="http://schemas.microsoft.com/office/word/2006/wordml" xmlns:wps="http://schemas.microsoft.com/office/word/2010/wordprocessingShape" mc:Ignorable="w14 w15 w16se w16cid w16 w16cex w16sdtdh wp14">
   <w:p>
     <w:pPr>
       <w:tabs>
@@ -13494,20 +13396,33 @@
     <w:r>
       <w:t xml:space="preserve"> of </w:t>
     </w:r>
-    <w:fldSimple w:instr=" NUMPAGES  ">
-      <w:r>
-        <w:rPr>
-          <w:noProof/>
-        </w:rPr>
-        <w:t>8</w:t>
-      </w:r>
-    </w:fldSimple>
+    <w:r>
+      <w:fldChar w:fldCharType="begin"/>
+    </w:r>
+    <w:r>
+      <w:instrText xml:space="preserve"> NUMPAGES  </w:instrText>
+    </w:r>
+    <w:r>
+      <w:fldChar w:fldCharType="separate"/>
+    </w:r>
+    <w:r>
+      <w:rPr>
+        <w:noProof/>
+      </w:rPr>
+      <w:t>8</w:t>
+    </w:r>
+    <w:r>
+      <w:rPr>
+        <w:noProof/>
+      </w:rPr>
+      <w:fldChar w:fldCharType="end"/>
+    </w:r>
   </w:p>
 </w:ftr>
 </file>
 
 <file path=word/footnotes.xml><?xml version="1.0" encoding="utf-8"?>
-<w:footnotes xmlns:wpc="http://schemas.microsoft.com/office/word/2010/wordprocessingCanvas" xmlns:cx="http://schemas.microsoft.com/office/drawing/2014/chartex" xmlns:cx1="http://schemas.microsoft.com/office/drawing/2015/9/8/chartex" xmlns:cx2="http://schemas.microsoft.com/office/drawing/2015/10/21/chartex" xmlns:cx3="http://schemas.microsoft.com/office/drawing/2016/5/9/chartex" xmlns:cx4="http://schemas.microsoft.com/office/drawing/2016/5/10/chartex" xmlns:cx5="http://schemas.microsoft.com/office/drawing/2016/5/11/chartex" xmlns:cx6="http://schemas.microsoft.com/office/drawing/2016/5/12/chartex" xmlns:cx7="http://schemas.microsoft.com/office/drawing/2016/5/13/chartex" xmlns:cx8="http://schemas.microsoft.com/office/drawing/2016/5/14/chartex" xmlns:mc="http://schemas.openxmlformats.org/markup-compatibility/2006" xmlns:aink="http://schemas.microsoft.com/office/drawing/2016/ink" xmlns:am3d="http://schemas.microsoft.com/office/drawing/2017/model3d" xmlns:o="urn:schemas-microsoft-com:office:office" xmlns:r="http://schemas.openxmlformats.org/officeDocument/2006/relationships" xmlns:m="http://schemas.openxmlformats.org/officeDocument/2006/math" xmlns:v="urn:schemas-microsoft-com:vml" xmlns:wp14="http://schemas.microsoft.com/office/word/2010/wordprocessingDrawing" xmlns:wp="http://schemas.openxmlformats.org/drawingml/2006/wordprocessingDrawing" xmlns:w10="urn:schemas-microsoft-com:office:word" xmlns:w="http://schemas.openxmlformats.org/wordprocessingml/2006/main" xmlns:w14="http://schemas.microsoft.com/office/word/2010/wordml" xmlns:w15="http://schemas.microsoft.com/office/word/2012/wordml" xmlns:w16cex="http://schemas.microsoft.com/office/word/2018/wordml/cex" xmlns:w16cid="http://schemas.microsoft.com/office/word/2016/wordml/cid" xmlns:w16="http://schemas.microsoft.com/office/word/2018/wordml" xmlns:w16sdtdh="http://schemas.microsoft.com/office/word/2020/wordml/sdtdatahash" xmlns:w16se="http://schemas.microsoft.com/office/word/2015/wordml/symex" xmlns:wpg="http://schemas.microsoft.com/office/word/2010/wordprocessingGroup" xmlns:wpi="http://schemas.microsoft.com/office/word/2010/wordprocessingInk" xmlns:wne="http://schemas.microsoft.com/office/word/2006/wordml" xmlns:wps="http://schemas.microsoft.com/office/word/2010/wordprocessingShape" mc:Ignorable="w14 w15 w16se w16cid w16 w16cex w16sdtdh wp14">
+<w:footnotes xmlns:wpc="http://schemas.microsoft.com/office/word/2010/wordprocessingCanvas" xmlns:cx="http://schemas.microsoft.com/office/drawing/2014/chartex" xmlns:cx1="http://schemas.microsoft.com/office/drawing/2015/9/8/chartex" xmlns:cx2="http://schemas.microsoft.com/office/drawing/2015/10/21/chartex" xmlns:cx3="http://schemas.microsoft.com/office/drawing/2016/5/9/chartex" xmlns:cx4="http://schemas.microsoft.com/office/drawing/2016/5/10/chartex" xmlns:cx5="http://schemas.microsoft.com/office/drawing/2016/5/11/chartex" xmlns:cx6="http://schemas.microsoft.com/office/drawing/2016/5/12/chartex" xmlns:cx7="http://schemas.microsoft.com/office/drawing/2016/5/13/chartex" xmlns:cx8="http://schemas.microsoft.com/office/drawing/2016/5/14/chartex" xmlns:mc="http://schemas.openxmlformats.org/markup-compatibility/2006" xmlns:aink="http://schemas.microsoft.com/office/drawing/2016/ink" xmlns:am3d="http://schemas.microsoft.com/office/drawing/2017/model3d" xmlns:o="urn:schemas-microsoft-com:office:office" xmlns:oel="http://schemas.microsoft.com/office/2019/extlst" xmlns:r="http://schemas.openxmlformats.org/officeDocument/2006/relationships" xmlns:m="http://schemas.openxmlformats.org/officeDocument/2006/math" xmlns:v="urn:schemas-microsoft-com:vml" xmlns:wp14="http://schemas.microsoft.com/office/word/2010/wordprocessingDrawing" xmlns:wp="http://schemas.openxmlformats.org/drawingml/2006/wordprocessingDrawing" xmlns:w10="urn:schemas-microsoft-com:office:word" xmlns:w="http://schemas.openxmlformats.org/wordprocessingml/2006/main" xmlns:w14="http://schemas.microsoft.com/office/word/2010/wordml" xmlns:w15="http://schemas.microsoft.com/office/word/2012/wordml" xmlns:w16cex="http://schemas.microsoft.com/office/word/2018/wordml/cex" xmlns:w16cid="http://schemas.microsoft.com/office/word/2016/wordml/cid" xmlns:w16="http://schemas.microsoft.com/office/word/2018/wordml" xmlns:w16sdtdh="http://schemas.microsoft.com/office/word/2020/wordml/sdtdatahash" xmlns:w16se="http://schemas.microsoft.com/office/word/2015/wordml/symex" xmlns:wpg="http://schemas.microsoft.com/office/word/2010/wordprocessingGroup" xmlns:wpi="http://schemas.microsoft.com/office/word/2010/wordprocessingInk" xmlns:wne="http://schemas.microsoft.com/office/word/2006/wordml" xmlns:wps="http://schemas.microsoft.com/office/word/2010/wordprocessingShape" mc:Ignorable="w14 w15 w16se w16cid w16 w16cex w16sdtdh wp14">
   <w:footnote w:type="separator" w:id="-1">
     <w:p>
       <w:r>
@@ -13570,15 +13485,7 @@
         <w:footnoteRef/>
       </w:r>
       <w:r>
-        <w:t xml:space="preserve"> </w:t>
-      </w:r>
-      <w:proofErr w:type="gramStart"/>
-      <w:r>
-        <w:t>Plus</w:t>
-      </w:r>
-      <w:proofErr w:type="gramEnd"/>
-      <w:r>
-        <w:t xml:space="preserve"> arguments specific to the task.  The </w:t>
+        <w:t xml:space="preserve"> Plus arguments specific to the task.  The </w:t>
       </w:r>
       <w:r>
         <w:rPr>
@@ -13723,15 +13630,7 @@
         <w:footnoteRef/>
       </w:r>
       <w:r>
-        <w:t xml:space="preserve"> And, therefore, can be expected to go away in the </w:t>
-      </w:r>
-      <w:proofErr w:type="gramStart"/>
-      <w:r>
-        <w:t>not too distant</w:t>
-      </w:r>
-      <w:proofErr w:type="gramEnd"/>
-      <w:r>
-        <w:t xml:space="preserve"> future.</w:t>
+        <w:t xml:space="preserve"> And, therefore, can be expected to go away in the not too distant future.</w:t>
       </w:r>
     </w:p>
   </w:footnote>
@@ -14045,7 +13944,7 @@
 </file>
 
 <file path=word/header1.xml><?xml version="1.0" encoding="utf-8"?>
-<w:hdr xmlns:wpc="http://schemas.microsoft.com/office/word/2010/wordprocessingCanvas" xmlns:cx="http://schemas.microsoft.com/office/drawing/2014/chartex" xmlns:cx1="http://schemas.microsoft.com/office/drawing/2015/9/8/chartex" xmlns:cx2="http://schemas.microsoft.com/office/drawing/2015/10/21/chartex" xmlns:cx3="http://schemas.microsoft.com/office/drawing/2016/5/9/chartex" xmlns:cx4="http://schemas.microsoft.com/office/drawing/2016/5/10/chartex" xmlns:cx5="http://schemas.microsoft.com/office/drawing/2016/5/11/chartex" xmlns:cx6="http://schemas.microsoft.com/office/drawing/2016/5/12/chartex" xmlns:cx7="http://schemas.microsoft.com/office/drawing/2016/5/13/chartex" xmlns:cx8="http://schemas.microsoft.com/office/drawing/2016/5/14/chartex" xmlns:mc="http://schemas.openxmlformats.org/markup-compatibility/2006" xmlns:aink="http://schemas.microsoft.com/office/drawing/2016/ink" xmlns:am3d="http://schemas.microsoft.com/office/drawing/2017/model3d" xmlns:o="urn:schemas-microsoft-com:office:office" xmlns:r="http://schemas.openxmlformats.org/officeDocument/2006/relationships" xmlns:m="http://schemas.openxmlformats.org/officeDocument/2006/math" xmlns:v="urn:schemas-microsoft-com:vml" xmlns:wp14="http://schemas.microsoft.com/office/word/2010/wordprocessingDrawing" xmlns:wp="http://schemas.openxmlformats.org/drawingml/2006/wordprocessingDrawing" xmlns:w10="urn:schemas-microsoft-com:office:word" xmlns:w="http://schemas.openxmlformats.org/wordprocessingml/2006/main" xmlns:w14="http://schemas.microsoft.com/office/word/2010/wordml" xmlns:w15="http://schemas.microsoft.com/office/word/2012/wordml" xmlns:w16cex="http://schemas.microsoft.com/office/word/2018/wordml/cex" xmlns:w16cid="http://schemas.microsoft.com/office/word/2016/wordml/cid" xmlns:w16="http://schemas.microsoft.com/office/word/2018/wordml" xmlns:w16sdtdh="http://schemas.microsoft.com/office/word/2020/wordml/sdtdatahash" xmlns:w16se="http://schemas.microsoft.com/office/word/2015/wordml/symex" xmlns:wpg="http://schemas.microsoft.com/office/word/2010/wordprocessingGroup" xmlns:wpi="http://schemas.microsoft.com/office/word/2010/wordprocessingInk" xmlns:wne="http://schemas.microsoft.com/office/word/2006/wordml" xmlns:wps="http://schemas.microsoft.com/office/word/2010/wordprocessingShape" mc:Ignorable="w14 w15 w16se w16cid w16 w16cex w16sdtdh wp14">
+<w:hdr xmlns:wpc="http://schemas.microsoft.com/office/word/2010/wordprocessingCanvas" xmlns:cx="http://schemas.microsoft.com/office/drawing/2014/chartex" xmlns:cx1="http://schemas.microsoft.com/office/drawing/2015/9/8/chartex" xmlns:cx2="http://schemas.microsoft.com/office/drawing/2015/10/21/chartex" xmlns:cx3="http://schemas.microsoft.com/office/drawing/2016/5/9/chartex" xmlns:cx4="http://schemas.microsoft.com/office/drawing/2016/5/10/chartex" xmlns:cx5="http://schemas.microsoft.com/office/drawing/2016/5/11/chartex" xmlns:cx6="http://schemas.microsoft.com/office/drawing/2016/5/12/chartex" xmlns:cx7="http://schemas.microsoft.com/office/drawing/2016/5/13/chartex" xmlns:cx8="http://schemas.microsoft.com/office/drawing/2016/5/14/chartex" xmlns:mc="http://schemas.openxmlformats.org/markup-compatibility/2006" xmlns:aink="http://schemas.microsoft.com/office/drawing/2016/ink" xmlns:am3d="http://schemas.microsoft.com/office/drawing/2017/model3d" xmlns:o="urn:schemas-microsoft-com:office:office" xmlns:oel="http://schemas.microsoft.com/office/2019/extlst" xmlns:r="http://schemas.openxmlformats.org/officeDocument/2006/relationships" xmlns:m="http://schemas.openxmlformats.org/officeDocument/2006/math" xmlns:v="urn:schemas-microsoft-com:vml" xmlns:wp14="http://schemas.microsoft.com/office/word/2010/wordprocessingDrawing" xmlns:wp="http://schemas.openxmlformats.org/drawingml/2006/wordprocessingDrawing" xmlns:w10="urn:schemas-microsoft-com:office:word" xmlns:w="http://schemas.openxmlformats.org/wordprocessingml/2006/main" xmlns:w14="http://schemas.microsoft.com/office/word/2010/wordml" xmlns:w15="http://schemas.microsoft.com/office/word/2012/wordml" xmlns:w16cex="http://schemas.microsoft.com/office/word/2018/wordml/cex" xmlns:w16cid="http://schemas.microsoft.com/office/word/2016/wordml/cid" xmlns:w16="http://schemas.microsoft.com/office/word/2018/wordml" xmlns:w16sdtdh="http://schemas.microsoft.com/office/word/2020/wordml/sdtdatahash" xmlns:w16se="http://schemas.microsoft.com/office/word/2015/wordml/symex" xmlns:wpg="http://schemas.microsoft.com/office/word/2010/wordprocessingGroup" xmlns:wpi="http://schemas.microsoft.com/office/word/2010/wordprocessingInk" xmlns:wne="http://schemas.microsoft.com/office/word/2006/wordml" xmlns:wps="http://schemas.microsoft.com/office/word/2010/wordprocessingShape" mc:Ignorable="w14 w15 w16se w16cid w16 w16cex w16sdtdh wp14">
   <w:sdt>
     <w:sdtPr>
       <w:alias w:val="Title"/>
@@ -14070,7 +13969,7 @@
 </file>
 
 <file path=word/numbering.xml><?xml version="1.0" encoding="utf-8"?>
-<w:numbering xmlns:wpc="http://schemas.microsoft.com/office/word/2010/wordprocessingCanvas" xmlns:cx="http://schemas.microsoft.com/office/drawing/2014/chartex" xmlns:cx1="http://schemas.microsoft.com/office/drawing/2015/9/8/chartex" xmlns:cx2="http://schemas.microsoft.com/office/drawing/2015/10/21/chartex" xmlns:cx3="http://schemas.microsoft.com/office/drawing/2016/5/9/chartex" xmlns:cx4="http://schemas.microsoft.com/office/drawing/2016/5/10/chartex" xmlns:cx5="http://schemas.microsoft.com/office/drawing/2016/5/11/chartex" xmlns:cx6="http://schemas.microsoft.com/office/drawing/2016/5/12/chartex" xmlns:cx7="http://schemas.microsoft.com/office/drawing/2016/5/13/chartex" xmlns:cx8="http://schemas.microsoft.com/office/drawing/2016/5/14/chartex" xmlns:mc="http://schemas.openxmlformats.org/markup-compatibility/2006" xmlns:aink="http://schemas.microsoft.com/office/drawing/2016/ink" xmlns:am3d="http://schemas.microsoft.com/office/drawing/2017/model3d" xmlns:o="urn:schemas-microsoft-com:office:office" xmlns:r="http://schemas.openxmlformats.org/officeDocument/2006/relationships" xmlns:m="http://schemas.openxmlformats.org/officeDocument/2006/math" xmlns:v="urn:schemas-microsoft-com:vml" xmlns:wp14="http://schemas.microsoft.com/office/word/2010/wordprocessingDrawing" xmlns:wp="http://schemas.openxmlformats.org/drawingml/2006/wordprocessingDrawing" xmlns:w10="urn:schemas-microsoft-com:office:word" xmlns:w="http://schemas.openxmlformats.org/wordprocessingml/2006/main" xmlns:w14="http://schemas.microsoft.com/office/word/2010/wordml" xmlns:w15="http://schemas.microsoft.com/office/word/2012/wordml" xmlns:w16cex="http://schemas.microsoft.com/office/word/2018/wordml/cex" xmlns:w16cid="http://schemas.microsoft.com/office/word/2016/wordml/cid" xmlns:w16="http://schemas.microsoft.com/office/word/2018/wordml" xmlns:w16sdtdh="http://schemas.microsoft.com/office/word/2020/wordml/sdtdatahash" xmlns:w16se="http://schemas.microsoft.com/office/word/2015/wordml/symex" xmlns:wpg="http://schemas.microsoft.com/office/word/2010/wordprocessingGroup" xmlns:wpi="http://schemas.microsoft.com/office/word/2010/wordprocessingInk" xmlns:wne="http://schemas.microsoft.com/office/word/2006/wordml" xmlns:wps="http://schemas.microsoft.com/office/word/2010/wordprocessingShape" mc:Ignorable="w14 w15 w16se w16cid w16 w16cex w16sdtdh wp14">
+<w:numbering xmlns:wpc="http://schemas.microsoft.com/office/word/2010/wordprocessingCanvas" xmlns:cx="http://schemas.microsoft.com/office/drawing/2014/chartex" xmlns:cx1="http://schemas.microsoft.com/office/drawing/2015/9/8/chartex" xmlns:cx2="http://schemas.microsoft.com/office/drawing/2015/10/21/chartex" xmlns:cx3="http://schemas.microsoft.com/office/drawing/2016/5/9/chartex" xmlns:cx4="http://schemas.microsoft.com/office/drawing/2016/5/10/chartex" xmlns:cx5="http://schemas.microsoft.com/office/drawing/2016/5/11/chartex" xmlns:cx6="http://schemas.microsoft.com/office/drawing/2016/5/12/chartex" xmlns:cx7="http://schemas.microsoft.com/office/drawing/2016/5/13/chartex" xmlns:cx8="http://schemas.microsoft.com/office/drawing/2016/5/14/chartex" xmlns:mc="http://schemas.openxmlformats.org/markup-compatibility/2006" xmlns:aink="http://schemas.microsoft.com/office/drawing/2016/ink" xmlns:am3d="http://schemas.microsoft.com/office/drawing/2017/model3d" xmlns:o="urn:schemas-microsoft-com:office:office" xmlns:oel="http://schemas.microsoft.com/office/2019/extlst" xmlns:r="http://schemas.openxmlformats.org/officeDocument/2006/relationships" xmlns:m="http://schemas.openxmlformats.org/officeDocument/2006/math" xmlns:v="urn:schemas-microsoft-com:vml" xmlns:wp14="http://schemas.microsoft.com/office/word/2010/wordprocessingDrawing" xmlns:wp="http://schemas.openxmlformats.org/drawingml/2006/wordprocessingDrawing" xmlns:w10="urn:schemas-microsoft-com:office:word" xmlns:w="http://schemas.openxmlformats.org/wordprocessingml/2006/main" xmlns:w14="http://schemas.microsoft.com/office/word/2010/wordml" xmlns:w15="http://schemas.microsoft.com/office/word/2012/wordml" xmlns:w16cex="http://schemas.microsoft.com/office/word/2018/wordml/cex" xmlns:w16cid="http://schemas.microsoft.com/office/word/2016/wordml/cid" xmlns:w16="http://schemas.microsoft.com/office/word/2018/wordml" xmlns:w16sdtdh="http://schemas.microsoft.com/office/word/2020/wordml/sdtdatahash" xmlns:w16se="http://schemas.microsoft.com/office/word/2015/wordml/symex" xmlns:wpg="http://schemas.microsoft.com/office/word/2010/wordprocessingGroup" xmlns:wpi="http://schemas.microsoft.com/office/word/2010/wordprocessingInk" xmlns:wne="http://schemas.microsoft.com/office/word/2006/wordml" xmlns:wps="http://schemas.microsoft.com/office/word/2010/wordprocessingShape" mc:Ignorable="w14 w15 w16se w16cid w16 w16cex w16sdtdh wp14">
   <w:abstractNum w:abstractNumId="0" w15:restartNumberingAfterBreak="0">
     <w:nsid w:val="FFFFFF89"/>
     <w:multiLevelType w:val="singleLevel"/>
@@ -16562,76 +16461,76 @@
       </w:rPr>
     </w:lvl>
   </w:abstractNum>
-  <w:num w:numId="1">
+  <w:num w:numId="1" w16cid:durableId="1267426606">
     <w:abstractNumId w:val="8"/>
   </w:num>
-  <w:num w:numId="2">
+  <w:num w:numId="2" w16cid:durableId="951398465">
     <w:abstractNumId w:val="3"/>
   </w:num>
-  <w:num w:numId="3">
+  <w:num w:numId="3" w16cid:durableId="1966037372">
     <w:abstractNumId w:val="2"/>
   </w:num>
-  <w:num w:numId="4">
+  <w:num w:numId="4" w16cid:durableId="884484407">
     <w:abstractNumId w:val="12"/>
   </w:num>
-  <w:num w:numId="5">
+  <w:num w:numId="5" w16cid:durableId="324211230">
     <w:abstractNumId w:val="7"/>
   </w:num>
-  <w:num w:numId="6">
+  <w:num w:numId="6" w16cid:durableId="1954435096">
     <w:abstractNumId w:val="20"/>
   </w:num>
-  <w:num w:numId="7">
+  <w:num w:numId="7" w16cid:durableId="426659825">
     <w:abstractNumId w:val="22"/>
   </w:num>
-  <w:num w:numId="8">
+  <w:num w:numId="8" w16cid:durableId="1994026429">
     <w:abstractNumId w:val="11"/>
   </w:num>
-  <w:num w:numId="9">
+  <w:num w:numId="9" w16cid:durableId="72313764">
     <w:abstractNumId w:val="6"/>
   </w:num>
-  <w:num w:numId="10">
+  <w:num w:numId="10" w16cid:durableId="625887639">
     <w:abstractNumId w:val="17"/>
   </w:num>
-  <w:num w:numId="11">
+  <w:num w:numId="11" w16cid:durableId="1071735111">
     <w:abstractNumId w:val="4"/>
   </w:num>
-  <w:num w:numId="12">
+  <w:num w:numId="12" w16cid:durableId="1510413540">
     <w:abstractNumId w:val="19"/>
   </w:num>
-  <w:num w:numId="13">
+  <w:num w:numId="13" w16cid:durableId="1941451254">
     <w:abstractNumId w:val="18"/>
   </w:num>
-  <w:num w:numId="14">
+  <w:num w:numId="14" w16cid:durableId="521942639">
     <w:abstractNumId w:val="14"/>
   </w:num>
-  <w:num w:numId="15">
+  <w:num w:numId="15" w16cid:durableId="1516503711">
     <w:abstractNumId w:val="10"/>
   </w:num>
-  <w:num w:numId="16">
+  <w:num w:numId="16" w16cid:durableId="986978767">
     <w:abstractNumId w:val="21"/>
   </w:num>
-  <w:num w:numId="17">
+  <w:num w:numId="17" w16cid:durableId="303388144">
     <w:abstractNumId w:val="16"/>
   </w:num>
-  <w:num w:numId="18">
+  <w:num w:numId="18" w16cid:durableId="523783591">
     <w:abstractNumId w:val="13"/>
   </w:num>
-  <w:num w:numId="19">
+  <w:num w:numId="19" w16cid:durableId="2140419878">
     <w:abstractNumId w:val="15"/>
   </w:num>
-  <w:num w:numId="20">
+  <w:num w:numId="20" w16cid:durableId="403456744">
     <w:abstractNumId w:val="5"/>
   </w:num>
-  <w:num w:numId="21">
+  <w:num w:numId="21" w16cid:durableId="230818595">
     <w:abstractNumId w:val="1"/>
   </w:num>
-  <w:num w:numId="22">
+  <w:num w:numId="22" w16cid:durableId="2061401265">
     <w:abstractNumId w:val="23"/>
   </w:num>
-  <w:num w:numId="23">
+  <w:num w:numId="23" w16cid:durableId="2061054982">
     <w:abstractNumId w:val="9"/>
   </w:num>
-  <w:num w:numId="24">
+  <w:num w:numId="24" w16cid:durableId="301271195">
     <w:abstractNumId w:val="0"/>
   </w:num>
   <w:numIdMacAtCleanup w:val="9"/>
@@ -16639,7 +16538,7 @@
 </file>
 
 <file path=word/people.xml><?xml version="1.0" encoding="utf-8"?>
-<w15:people xmlns:wpc="http://schemas.microsoft.com/office/word/2010/wordprocessingCanvas" xmlns:cx="http://schemas.microsoft.com/office/drawing/2014/chartex" xmlns:cx1="http://schemas.microsoft.com/office/drawing/2015/9/8/chartex" xmlns:cx2="http://schemas.microsoft.com/office/drawing/2015/10/21/chartex" xmlns:cx3="http://schemas.microsoft.com/office/drawing/2016/5/9/chartex" xmlns:cx4="http://schemas.microsoft.com/office/drawing/2016/5/10/chartex" xmlns:cx5="http://schemas.microsoft.com/office/drawing/2016/5/11/chartex" xmlns:cx6="http://schemas.microsoft.com/office/drawing/2016/5/12/chartex" xmlns:cx7="http://schemas.microsoft.com/office/drawing/2016/5/13/chartex" xmlns:cx8="http://schemas.microsoft.com/office/drawing/2016/5/14/chartex" xmlns:mc="http://schemas.openxmlformats.org/markup-compatibility/2006" xmlns:aink="http://schemas.microsoft.com/office/drawing/2016/ink" xmlns:am3d="http://schemas.microsoft.com/office/drawing/2017/model3d" xmlns:o="urn:schemas-microsoft-com:office:office" xmlns:r="http://schemas.openxmlformats.org/officeDocument/2006/relationships" xmlns:m="http://schemas.openxmlformats.org/officeDocument/2006/math" xmlns:v="urn:schemas-microsoft-com:vml" xmlns:wp14="http://schemas.microsoft.com/office/word/2010/wordprocessingDrawing" xmlns:wp="http://schemas.openxmlformats.org/drawingml/2006/wordprocessingDrawing" xmlns:w10="urn:schemas-microsoft-com:office:word" xmlns:w="http://schemas.openxmlformats.org/wordprocessingml/2006/main" xmlns:w14="http://schemas.microsoft.com/office/word/2010/wordml" xmlns:w15="http://schemas.microsoft.com/office/word/2012/wordml" xmlns:w16cex="http://schemas.microsoft.com/office/word/2018/wordml/cex" xmlns:w16cid="http://schemas.microsoft.com/office/word/2016/wordml/cid" xmlns:w16="http://schemas.microsoft.com/office/word/2018/wordml" xmlns:w16sdtdh="http://schemas.microsoft.com/office/word/2020/wordml/sdtdatahash" xmlns:w16se="http://schemas.microsoft.com/office/word/2015/wordml/symex" xmlns:wpg="http://schemas.microsoft.com/office/word/2010/wordprocessingGroup" xmlns:wpi="http://schemas.microsoft.com/office/word/2010/wordprocessingInk" xmlns:wne="http://schemas.microsoft.com/office/word/2006/wordml" xmlns:wps="http://schemas.microsoft.com/office/word/2010/wordprocessingShape" mc:Ignorable="w14 w15 w16se w16cid w16 w16cex w16sdtdh wp14">
+<w15:people xmlns:wpc="http://schemas.microsoft.com/office/word/2010/wordprocessingCanvas" xmlns:cx="http://schemas.microsoft.com/office/drawing/2014/chartex" xmlns:cx1="http://schemas.microsoft.com/office/drawing/2015/9/8/chartex" xmlns:cx2="http://schemas.microsoft.com/office/drawing/2015/10/21/chartex" xmlns:cx3="http://schemas.microsoft.com/office/drawing/2016/5/9/chartex" xmlns:cx4="http://schemas.microsoft.com/office/drawing/2016/5/10/chartex" xmlns:cx5="http://schemas.microsoft.com/office/drawing/2016/5/11/chartex" xmlns:cx6="http://schemas.microsoft.com/office/drawing/2016/5/12/chartex" xmlns:cx7="http://schemas.microsoft.com/office/drawing/2016/5/13/chartex" xmlns:cx8="http://schemas.microsoft.com/office/drawing/2016/5/14/chartex" xmlns:mc="http://schemas.openxmlformats.org/markup-compatibility/2006" xmlns:aink="http://schemas.microsoft.com/office/drawing/2016/ink" xmlns:am3d="http://schemas.microsoft.com/office/drawing/2017/model3d" xmlns:o="urn:schemas-microsoft-com:office:office" xmlns:oel="http://schemas.microsoft.com/office/2019/extlst" xmlns:r="http://schemas.openxmlformats.org/officeDocument/2006/relationships" xmlns:m="http://schemas.openxmlformats.org/officeDocument/2006/math" xmlns:v="urn:schemas-microsoft-com:vml" xmlns:wp14="http://schemas.microsoft.com/office/word/2010/wordprocessingDrawing" xmlns:wp="http://schemas.openxmlformats.org/drawingml/2006/wordprocessingDrawing" xmlns:w10="urn:schemas-microsoft-com:office:word" xmlns:w="http://schemas.openxmlformats.org/wordprocessingml/2006/main" xmlns:w14="http://schemas.microsoft.com/office/word/2010/wordml" xmlns:w15="http://schemas.microsoft.com/office/word/2012/wordml" xmlns:w16cex="http://schemas.microsoft.com/office/word/2018/wordml/cex" xmlns:w16cid="http://schemas.microsoft.com/office/word/2016/wordml/cid" xmlns:w16="http://schemas.microsoft.com/office/word/2018/wordml" xmlns:w16sdtdh="http://schemas.microsoft.com/office/word/2020/wordml/sdtdatahash" xmlns:w16se="http://schemas.microsoft.com/office/word/2015/wordml/symex" xmlns:wpg="http://schemas.microsoft.com/office/word/2010/wordprocessingGroup" xmlns:wpi="http://schemas.microsoft.com/office/word/2010/wordprocessingInk" xmlns:wne="http://schemas.microsoft.com/office/word/2006/wordml" xmlns:wps="http://schemas.microsoft.com/office/word/2010/wordprocessingShape" mc:Ignorable="w14 w15 w16se w16cid w16 w16cex w16sdtdh wp14">
   <w15:person w15:author="Evan Kirshenbaum">
     <w15:presenceInfo w15:providerId="Windows Live" w15:userId="8dc0861458b822cc"/>
   </w15:person>
@@ -18624,7 +18523,7 @@
 </file>
 
 <file path=word/glossary/document.xml><?xml version="1.0" encoding="utf-8"?>
-<w:glossaryDocument xmlns:wpc="http://schemas.microsoft.com/office/word/2010/wordprocessingCanvas" xmlns:cx="http://schemas.microsoft.com/office/drawing/2014/chartex" xmlns:cx1="http://schemas.microsoft.com/office/drawing/2015/9/8/chartex" xmlns:cx2="http://schemas.microsoft.com/office/drawing/2015/10/21/chartex" xmlns:cx3="http://schemas.microsoft.com/office/drawing/2016/5/9/chartex" xmlns:cx4="http://schemas.microsoft.com/office/drawing/2016/5/10/chartex" xmlns:cx5="http://schemas.microsoft.com/office/drawing/2016/5/11/chartex" xmlns:cx6="http://schemas.microsoft.com/office/drawing/2016/5/12/chartex" xmlns:cx7="http://schemas.microsoft.com/office/drawing/2016/5/13/chartex" xmlns:cx8="http://schemas.microsoft.com/office/drawing/2016/5/14/chartex" xmlns:mc="http://schemas.openxmlformats.org/markup-compatibility/2006" xmlns:aink="http://schemas.microsoft.com/office/drawing/2016/ink" xmlns:am3d="http://schemas.microsoft.com/office/drawing/2017/model3d" xmlns:o="urn:schemas-microsoft-com:office:office" xmlns:r="http://schemas.openxmlformats.org/officeDocument/2006/relationships" xmlns:m="http://schemas.openxmlformats.org/officeDocument/2006/math" xmlns:v="urn:schemas-microsoft-com:vml" xmlns:wp14="http://schemas.microsoft.com/office/word/2010/wordprocessingDrawing" xmlns:wp="http://schemas.openxmlformats.org/drawingml/2006/wordprocessingDrawing" xmlns:w10="urn:schemas-microsoft-com:office:word" xmlns:w="http://schemas.openxmlformats.org/wordprocessingml/2006/main" xmlns:w14="http://schemas.microsoft.com/office/word/2010/wordml" xmlns:w15="http://schemas.microsoft.com/office/word/2012/wordml" xmlns:w16cex="http://schemas.microsoft.com/office/word/2018/wordml/cex" xmlns:w16cid="http://schemas.microsoft.com/office/word/2016/wordml/cid" xmlns:w16="http://schemas.microsoft.com/office/word/2018/wordml" xmlns:w16sdtdh="http://schemas.microsoft.com/office/word/2020/wordml/sdtdatahash" xmlns:w16se="http://schemas.microsoft.com/office/word/2015/wordml/symex" xmlns:wpg="http://schemas.microsoft.com/office/word/2010/wordprocessingGroup" xmlns:wpi="http://schemas.microsoft.com/office/word/2010/wordprocessingInk" xmlns:wne="http://schemas.microsoft.com/office/word/2006/wordml" xmlns:wps="http://schemas.microsoft.com/office/word/2010/wordprocessingShape" mc:Ignorable="w14 w15 w16se w16cid w16 w16cex w16sdtdh wp14">
+<w:glossaryDocument xmlns:wpc="http://schemas.microsoft.com/office/word/2010/wordprocessingCanvas" xmlns:cx="http://schemas.microsoft.com/office/drawing/2014/chartex" xmlns:cx1="http://schemas.microsoft.com/office/drawing/2015/9/8/chartex" xmlns:cx2="http://schemas.microsoft.com/office/drawing/2015/10/21/chartex" xmlns:cx3="http://schemas.microsoft.com/office/drawing/2016/5/9/chartex" xmlns:cx4="http://schemas.microsoft.com/office/drawing/2016/5/10/chartex" xmlns:cx5="http://schemas.microsoft.com/office/drawing/2016/5/11/chartex" xmlns:cx6="http://schemas.microsoft.com/office/drawing/2016/5/12/chartex" xmlns:cx7="http://schemas.microsoft.com/office/drawing/2016/5/13/chartex" xmlns:cx8="http://schemas.microsoft.com/office/drawing/2016/5/14/chartex" xmlns:mc="http://schemas.openxmlformats.org/markup-compatibility/2006" xmlns:aink="http://schemas.microsoft.com/office/drawing/2016/ink" xmlns:am3d="http://schemas.microsoft.com/office/drawing/2017/model3d" xmlns:o="urn:schemas-microsoft-com:office:office" xmlns:oel="http://schemas.microsoft.com/office/2019/extlst" xmlns:r="http://schemas.openxmlformats.org/officeDocument/2006/relationships" xmlns:m="http://schemas.openxmlformats.org/officeDocument/2006/math" xmlns:v="urn:schemas-microsoft-com:vml" xmlns:wp14="http://schemas.microsoft.com/office/word/2010/wordprocessingDrawing" xmlns:wp="http://schemas.openxmlformats.org/drawingml/2006/wordprocessingDrawing" xmlns:w10="urn:schemas-microsoft-com:office:word" xmlns:w="http://schemas.openxmlformats.org/wordprocessingml/2006/main" xmlns:w14="http://schemas.microsoft.com/office/word/2010/wordml" xmlns:w15="http://schemas.microsoft.com/office/word/2012/wordml" xmlns:w16cex="http://schemas.microsoft.com/office/word/2018/wordml/cex" xmlns:w16cid="http://schemas.microsoft.com/office/word/2016/wordml/cid" xmlns:w16="http://schemas.microsoft.com/office/word/2018/wordml" xmlns:w16sdtdh="http://schemas.microsoft.com/office/word/2020/wordml/sdtdatahash" xmlns:w16se="http://schemas.microsoft.com/office/word/2015/wordml/symex" xmlns:wpg="http://schemas.microsoft.com/office/word/2010/wordprocessingGroup" xmlns:wpi="http://schemas.microsoft.com/office/word/2010/wordprocessingInk" xmlns:wne="http://schemas.microsoft.com/office/word/2006/wordml" xmlns:wps="http://schemas.microsoft.com/office/word/2010/wordprocessingShape" mc:Ignorable="w14 w15 w16se w16cid w16 w16cex w16sdtdh wp14">
   <w:docParts>
     <w:docPart>
       <w:docPartPr>
@@ -18816,6 +18715,7 @@
     <w:rsid w:val="00465AC5"/>
     <w:rsid w:val="004813D7"/>
     <w:rsid w:val="004A147B"/>
+    <w:rsid w:val="004E08F2"/>
     <w:rsid w:val="004E53DA"/>
     <w:rsid w:val="00522FF4"/>
     <w:rsid w:val="0053175D"/>

</xml_diff>